<commit_message>
Tagesrapporte und Meetings ergänzt
</commit_message>
<xml_diff>
--- a/Dokumentation Informations-Webseite.docx
+++ b/Dokumentation Informations-Webseite.docx
@@ -12444,8 +12444,20 @@
         </w:rPr>
         <w:t>In diesem Kapitel werden alle Meetings aufgeführt, welche abgehalten wurden.</w:t>
       </w:r>
-      <w:bookmarkStart w:id="60" w:name="_GoBack"/>
-      <w:bookmarkEnd w:id="60"/>
+    </w:p>
+    <w:p>
+      <w:pPr>
+        <w:pStyle w:val="berschrift3"/>
+        <w:rPr>
+          <w:lang w:val="de-CH"/>
+        </w:rPr>
+      </w:pPr>
+      <w:r>
+        <w:rPr>
+          <w:lang w:val="de-CH"/>
+        </w:rPr>
+        <w:t>Meeting 1</w:t>
+      </w:r>
     </w:p>
     <w:tbl>
       <w:tblPr>
@@ -12471,7 +12483,6 @@
             <w:shd w:val="clear" w:color="auto" w:fill="767171" w:themeFill="background2" w:themeFillShade="80"/>
           </w:tcPr>
           <w:p>
-            <w:bookmarkStart w:id="61" w:name="_Hlk18604905"/>
             <w:r>
               <w:t>Datum</w:t>
             </w:r>
@@ -12519,7 +12530,10 @@
           </w:tcPr>
           <w:p>
             <w:r>
-              <w:t>05.09.2019</w:t>
+              <w:t>22</w:t>
+            </w:r>
+            <w:r>
+              <w:t>.08.2019</w:t>
             </w:r>
           </w:p>
         </w:tc>
@@ -12632,7 +12646,7 @@
                 <w:b w:val="0"/>
                 <w:bCs w:val="0"/>
               </w:rPr>
-              <w:t>Besprechung des erstellten Grundgerüstes der Dokumentation</w:t>
+              <w:t>Gruppenbildung</w:t>
             </w:r>
           </w:p>
           <w:p>
@@ -12652,111 +12666,7 @@
                 <w:b w:val="0"/>
                 <w:bCs w:val="0"/>
               </w:rPr>
-              <w:t xml:space="preserve">Offene </w:t>
-            </w:r>
-            <w:r>
-              <w:rPr>
-                <w:b w:val="0"/>
-                <w:bCs w:val="0"/>
-              </w:rPr>
-              <w:t>F</w:t>
-            </w:r>
-            <w:r>
-              <w:rPr>
-                <w:b w:val="0"/>
-                <w:bCs w:val="0"/>
-              </w:rPr>
-              <w:t xml:space="preserve">ragen klären mit </w:t>
-            </w:r>
-            <w:r>
-              <w:rPr>
-                <w:b w:val="0"/>
-                <w:bCs w:val="0"/>
-              </w:rPr>
-              <w:t>K</w:t>
-            </w:r>
-            <w:r>
-              <w:rPr>
-                <w:b w:val="0"/>
-                <w:bCs w:val="0"/>
-              </w:rPr>
-              <w:t>amil</w:t>
-            </w:r>
-          </w:p>
-          <w:p>
-            <w:pPr>
-              <w:pStyle w:val="Listenabsatz"/>
-              <w:numPr>
-                <w:ilvl w:val="0"/>
-                <w:numId w:val="25"/>
-              </w:numPr>
-              <w:rPr>
-                <w:b w:val="0"/>
-                <w:bCs w:val="0"/>
-              </w:rPr>
-            </w:pPr>
-            <w:r>
-              <w:rPr>
-                <w:b w:val="0"/>
-                <w:bCs w:val="0"/>
-              </w:rPr>
-              <w:t xml:space="preserve">Werkzeuge für </w:t>
-            </w:r>
-            <w:r>
-              <w:rPr>
-                <w:b w:val="0"/>
-                <w:bCs w:val="0"/>
-              </w:rPr>
-              <w:t>die W</w:t>
-            </w:r>
-            <w:r>
-              <w:rPr>
-                <w:b w:val="0"/>
-                <w:bCs w:val="0"/>
-              </w:rPr>
-              <w:t>ebseiten</w:t>
-            </w:r>
-            <w:r>
-              <w:rPr>
-                <w:b w:val="0"/>
-                <w:bCs w:val="0"/>
-              </w:rPr>
-              <w:t>-E</w:t>
-            </w:r>
-            <w:r>
-              <w:rPr>
-                <w:b w:val="0"/>
-                <w:bCs w:val="0"/>
-              </w:rPr>
-              <w:t xml:space="preserve">rstellung auf </w:t>
-            </w:r>
-            <w:r>
-              <w:rPr>
-                <w:b w:val="0"/>
-                <w:bCs w:val="0"/>
-              </w:rPr>
-              <w:t xml:space="preserve">den </w:t>
-            </w:r>
-            <w:r>
-              <w:rPr>
-                <w:b w:val="0"/>
-                <w:bCs w:val="0"/>
-              </w:rPr>
-              <w:t xml:space="preserve">gleichen </w:t>
-            </w:r>
-            <w:r>
-              <w:rPr>
-                <w:b w:val="0"/>
-                <w:bCs w:val="0"/>
-              </w:rPr>
-              <w:t>S</w:t>
-            </w:r>
-            <w:r>
-              <w:rPr>
-                <w:b w:val="0"/>
-                <w:bCs w:val="0"/>
-              </w:rPr>
-              <w:t>tand bringen</w:t>
+              <w:t>Informationen zum Auftrag sammeln</w:t>
             </w:r>
           </w:p>
         </w:tc>
@@ -12835,14 +12745,14 @@
                 <w:b w:val="0"/>
                 <w:bCs w:val="0"/>
               </w:rPr>
-              <w:t>Live Vorschau bei Visual Studio Code</w:t>
+              <w:t xml:space="preserve">Der Auftrag wurde im Classroom nicht </w:t>
             </w:r>
             <w:r>
               <w:rPr>
                 <w:b w:val="0"/>
                 <w:bCs w:val="0"/>
               </w:rPr>
-              <w:t xml:space="preserve"> funktionierte nicht</w:t>
+              <w:t>wie besprochen definiert</w:t>
             </w:r>
           </w:p>
         </w:tc>
@@ -12853,15 +12763,19 @@
           </w:tcPr>
           <w:p>
             <w:pPr>
+              <w:pStyle w:val="Listenabsatz"/>
+              <w:numPr>
+                <w:ilvl w:val="0"/>
+                <w:numId w:val="31"/>
+              </w:numPr>
               <w:cnfStyle w:val="000000100000" w:firstRow="0" w:lastRow="0" w:firstColumn="0" w:lastColumn="0" w:oddVBand="0" w:evenVBand="0" w:oddHBand="1" w:evenHBand="0" w:firstRowFirstColumn="0" w:firstRowLastColumn="0" w:lastRowFirstColumn="0" w:lastRowLastColumn="0"/>
             </w:pPr>
             <w:r>
-              <w:t>Live Server downloaden</w:t>
+              <w:t>Auftraggeber darauf aufmerksam machen und seine Anpassungen kontrollieren</w:t>
             </w:r>
           </w:p>
         </w:tc>
       </w:tr>
-      <w:bookmarkEnd w:id="61"/>
     </w:tbl>
     <w:p>
       <w:pPr>
@@ -12879,56 +12793,17 @@
     </w:p>
     <w:p>
       <w:pPr>
-        <w:pStyle w:val="berschrift2"/>
-      </w:pPr>
-      <w:bookmarkStart w:id="62" w:name="_Toc20414200"/>
-      <w:r>
-        <w:t>Tagesrapporte</w:t>
-      </w:r>
-      <w:bookmarkEnd w:id="62"/>
-    </w:p>
-    <w:p>
-      <w:pPr>
-        <w:rPr>
-          <w:lang w:val="de-CH"/>
-        </w:rPr>
-      </w:pPr>
-      <w:r>
-        <w:rPr>
-          <w:lang w:val="de-CH"/>
-        </w:rPr>
-        <w:t>In diesem Abschnitt werden alle Tagesrapporte festgehalten. Jeder Mitarbeiter soll kurz aufschreiben, was er wann gemacht hat. Auch entstandene Probleme und Lösungen dazu werden hier erfasst.</w:t>
-      </w:r>
-    </w:p>
-    <w:p>
-      <w:pPr>
-        <w:rPr>
-          <w:lang w:val="de-CH"/>
-        </w:rPr>
-      </w:pPr>
-    </w:p>
-    <w:p>
-      <w:pPr>
         <w:pStyle w:val="berschrift3"/>
         <w:rPr>
           <w:lang w:val="de-CH"/>
         </w:rPr>
       </w:pPr>
-      <w:bookmarkStart w:id="63" w:name="_Toc20414201"/>
-      <w:r>
-        <w:rPr>
-          <w:lang w:val="de-CH"/>
-        </w:rPr>
-        <w:t>Tagesrapporte Angelina Hofer</w:t>
-      </w:r>
-      <w:bookmarkEnd w:id="63"/>
-    </w:p>
-    <w:p>
-      <w:pPr>
-        <w:rPr>
-          <w:lang w:val="de-CH"/>
-        </w:rPr>
-      </w:pPr>
+      <w:r>
+        <w:rPr>
+          <w:lang w:val="de-CH"/>
+        </w:rPr>
+        <w:t>Meeting 2</w:t>
+      </w:r>
     </w:p>
     <w:tbl>
       <w:tblPr>
@@ -13001,10 +12876,10 @@
           </w:tcPr>
           <w:p>
             <w:r>
-              <w:t>08</w:t>
-            </w:r>
-            <w:r>
-              <w:t>.09.2019</w:t>
+              <w:t>29.08</w:t>
+            </w:r>
+            <w:r>
+              <w:t>.2019</w:t>
             </w:r>
           </w:p>
         </w:tc>
@@ -13026,7 +12901,7 @@
                 <w:b/>
                 <w:bCs/>
               </w:rPr>
-              <w:t xml:space="preserve">Angelina </w:t>
+              <w:t>Angelina und Patrick</w:t>
             </w:r>
           </w:p>
         </w:tc>
@@ -13047,7 +12922,7 @@
                 <w:b/>
                 <w:bCs/>
               </w:rPr>
-              <w:t>Tagesrapport</w:t>
+              <w:t>Meeting</w:t>
             </w:r>
           </w:p>
         </w:tc>
@@ -13117,10 +12992,43 @@
                 <w:b w:val="0"/>
                 <w:bCs w:val="0"/>
               </w:rPr>
-              <w:t>Dokumentation gemäss Angaben zum Thema Pflichtenheft ergänzt</w:t>
-            </w:r>
-          </w:p>
-          <w:p/>
+              <w:t>Entscheidung Thema für die Webse</w:t>
+            </w:r>
+            <w:r>
+              <w:rPr>
+                <w:b w:val="0"/>
+                <w:bCs w:val="0"/>
+              </w:rPr>
+              <w:t>ite fällen</w:t>
+            </w:r>
+          </w:p>
+          <w:p>
+            <w:pPr>
+              <w:pStyle w:val="Listenabsatz"/>
+              <w:numPr>
+                <w:ilvl w:val="0"/>
+                <w:numId w:val="25"/>
+              </w:numPr>
+              <w:rPr>
+                <w:b w:val="0"/>
+                <w:bCs w:val="0"/>
+              </w:rPr>
+            </w:pPr>
+            <w:r>
+              <w:rPr>
+                <w:b w:val="0"/>
+                <w:bCs w:val="0"/>
+              </w:rPr>
+              <w:t>Informationen zum Thema P</w:t>
+            </w:r>
+            <w:r>
+              <w:rPr>
+                <w:b w:val="0"/>
+                <w:bCs w:val="0"/>
+              </w:rPr>
+              <w:t>flichtenheft sammeln</w:t>
+            </w:r>
+          </w:p>
         </w:tc>
       </w:tr>
       <w:tr>
@@ -13186,84 +13094,25 @@
             <w:gridSpan w:val="2"/>
           </w:tcPr>
           <w:p>
-            <w:r>
+            <w:pPr>
               <w:rPr>
                 <w:b w:val="0"/>
                 <w:bCs w:val="0"/>
               </w:rPr>
-              <w:t>Da wir uns entschieden haben (gemäss Be</w:t>
-            </w:r>
+            </w:pPr>
             <w:r>
               <w:rPr>
                 <w:b w:val="0"/>
                 <w:bCs w:val="0"/>
               </w:rPr>
-              <w:t>sprechung mit Kamil, dem Auftraggeber)</w:t>
-            </w:r>
-          </w:p>
-          <w:p>
-            <w:pPr>
+              <w:t>Themawahl für die Webseite war nicht ganz einfach</w:t>
+            </w:r>
+            <w:r>
               <w:rPr>
                 <w:b w:val="0"/>
                 <w:bCs w:val="0"/>
               </w:rPr>
-            </w:pPr>
-            <w:r>
-              <w:rPr>
-                <w:b w:val="0"/>
-                <w:bCs w:val="0"/>
-              </w:rPr>
-              <w:t xml:space="preserve">Das Pflichtenheft nicht als </w:t>
-            </w:r>
-            <w:r>
-              <w:rPr>
-                <w:b w:val="0"/>
-                <w:bCs w:val="0"/>
-              </w:rPr>
-              <w:t>separates</w:t>
-            </w:r>
-            <w:r>
-              <w:rPr>
-                <w:b w:val="0"/>
-                <w:bCs w:val="0"/>
-              </w:rPr>
-              <w:t xml:space="preserve"> Dokument </w:t>
-            </w:r>
-            <w:r>
-              <w:rPr>
-                <w:b w:val="0"/>
-                <w:bCs w:val="0"/>
-              </w:rPr>
-              <w:t xml:space="preserve">zu erstellen, war es etwas </w:t>
-            </w:r>
-            <w:r>
-              <w:rPr>
-                <w:b w:val="0"/>
-                <w:bCs w:val="0"/>
-              </w:rPr>
-              <w:lastRenderedPageBreak/>
-              <w:t>schwierig, die Punkte aus dem Pflichtenheft in der Dokumentation ein</w:t>
-            </w:r>
-            <w:r>
-              <w:rPr>
-                <w:b w:val="0"/>
-                <w:bCs w:val="0"/>
-              </w:rPr>
-              <w:t>z</w:t>
-            </w:r>
-            <w:r>
-              <w:rPr>
-                <w:b w:val="0"/>
-                <w:bCs w:val="0"/>
-              </w:rPr>
-              <w:t>ubauen</w:t>
-            </w:r>
-            <w:r>
-              <w:rPr>
-                <w:b w:val="0"/>
-                <w:bCs w:val="0"/>
-              </w:rPr>
-              <w:t>.</w:t>
+              <w:t>, da es keine Vorgaben dafür gab</w:t>
             </w:r>
           </w:p>
         </w:tc>
@@ -13277,29 +13126,16 @@
               <w:pStyle w:val="Listenabsatz"/>
               <w:numPr>
                 <w:ilvl w:val="0"/>
-                <w:numId w:val="26"/>
+                <w:numId w:val="30"/>
               </w:numPr>
               <w:cnfStyle w:val="000000100000" w:firstRow="0" w:lastRow="0" w:firstColumn="0" w:lastColumn="0" w:oddVBand="0" w:evenVBand="0" w:oddHBand="1" w:evenHBand="0" w:firstRowFirstColumn="0" w:firstRowLastColumn="0" w:lastRowFirstColumn="0" w:lastRowLastColumn="0"/>
             </w:pPr>
             <w:r>
-              <w:lastRenderedPageBreak/>
-              <w:t>Die einzelnen Themen aus dem Pflichtenheft verteilt auf die jew</w:t>
-            </w:r>
-            <w:r>
-              <w:t>e</w:t>
-            </w:r>
-            <w:r>
-              <w:t xml:space="preserve">iligen </w:t>
-            </w:r>
-            <w:r>
-              <w:t>Kapitel</w:t>
-            </w:r>
-          </w:p>
-          <w:p>
-            <w:pPr>
-              <w:pStyle w:val="Listenabsatz"/>
-              <w:cnfStyle w:val="000000100000" w:firstRow="0" w:lastRow="0" w:firstColumn="0" w:lastColumn="0" w:oddVBand="0" w:evenVBand="0" w:oddHBand="1" w:evenHBand="0" w:firstRowFirstColumn="0" w:firstRowLastColumn="0" w:lastRowFirstColumn="0" w:lastRowLastColumn="0"/>
-            </w:pPr>
+              <w:t>Die Vorgaben selbst definieren</w:t>
+            </w:r>
+            <w:r>
+              <w:t xml:space="preserve"> und anhand dieser Vorgaben entscheiden</w:t>
+            </w:r>
           </w:p>
         </w:tc>
       </w:tr>
@@ -13310,6 +13146,56 @@
           <w:lang w:val="de-CH"/>
         </w:rPr>
       </w:pPr>
+    </w:p>
+    <w:p>
+      <w:pPr>
+        <w:rPr>
+          <w:lang w:val="de-CH"/>
+        </w:rPr>
+      </w:pPr>
+    </w:p>
+    <w:p>
+      <w:pPr>
+        <w:rPr>
+          <w:lang w:val="de-CH"/>
+        </w:rPr>
+      </w:pPr>
+    </w:p>
+    <w:p>
+      <w:pPr>
+        <w:rPr>
+          <w:lang w:val="de-CH"/>
+        </w:rPr>
+      </w:pPr>
+    </w:p>
+    <w:p>
+      <w:pPr>
+        <w:rPr>
+          <w:lang w:val="de-CH"/>
+        </w:rPr>
+      </w:pPr>
+    </w:p>
+    <w:p>
+      <w:pPr>
+        <w:rPr>
+          <w:lang w:val="de-CH"/>
+        </w:rPr>
+      </w:pPr>
+    </w:p>
+    <w:p>
+      <w:pPr>
+        <w:pStyle w:val="berschrift3"/>
+        <w:rPr>
+          <w:lang w:val="de-CH"/>
+        </w:rPr>
+      </w:pPr>
+      <w:r>
+        <w:rPr>
+          <w:lang w:val="de-CH"/>
+        </w:rPr>
+        <w:lastRenderedPageBreak/>
+        <w:t>Meeting 3</w:t>
+      </w:r>
     </w:p>
     <w:tbl>
       <w:tblPr>
@@ -13335,6 +13221,7 @@
             <w:shd w:val="clear" w:color="auto" w:fill="767171" w:themeFill="background2" w:themeFillShade="80"/>
           </w:tcPr>
           <w:p>
+            <w:bookmarkStart w:id="60" w:name="_Hlk18604905"/>
             <w:r>
               <w:t>Datum</w:t>
             </w:r>
@@ -13382,7 +13269,7 @@
           </w:tcPr>
           <w:p>
             <w:r>
-              <w:t>26.09.2019</w:t>
+              <w:t>05.09.2019</w:t>
             </w:r>
           </w:p>
         </w:tc>
@@ -13404,7 +13291,7 @@
                 <w:b/>
                 <w:bCs/>
               </w:rPr>
-              <w:t xml:space="preserve">Angelina </w:t>
+              <w:t>Angelina und Patrick</w:t>
             </w:r>
           </w:p>
         </w:tc>
@@ -13425,7 +13312,7 @@
                 <w:b/>
                 <w:bCs/>
               </w:rPr>
-              <w:t>Tagesrapport</w:t>
+              <w:t>Meeting</w:t>
             </w:r>
           </w:p>
         </w:tc>
@@ -13495,7 +13382,7 @@
                 <w:b w:val="0"/>
                 <w:bCs w:val="0"/>
               </w:rPr>
-              <w:t>Anpassungen der Dokumentation gemäss Besprechung mit Patrick</w:t>
+              <w:t>Besprechung des erstellten Grundgerüstes der Dokumentation</w:t>
             </w:r>
           </w:p>
           <w:p>
@@ -13515,7 +13402,35 @@
                 <w:b w:val="0"/>
                 <w:bCs w:val="0"/>
               </w:rPr>
-              <w:t xml:space="preserve">Tagesrapporte nachtragen </w:t>
+              <w:t xml:space="preserve">Offene </w:t>
+            </w:r>
+            <w:r>
+              <w:rPr>
+                <w:b w:val="0"/>
+                <w:bCs w:val="0"/>
+              </w:rPr>
+              <w:t>F</w:t>
+            </w:r>
+            <w:r>
+              <w:rPr>
+                <w:b w:val="0"/>
+                <w:bCs w:val="0"/>
+              </w:rPr>
+              <w:t xml:space="preserve">ragen klären mit </w:t>
+            </w:r>
+            <w:r>
+              <w:rPr>
+                <w:b w:val="0"/>
+                <w:bCs w:val="0"/>
+              </w:rPr>
+              <w:t>K</w:t>
+            </w:r>
+            <w:r>
+              <w:rPr>
+                <w:b w:val="0"/>
+                <w:bCs w:val="0"/>
+              </w:rPr>
+              <w:t>amil</w:t>
             </w:r>
           </w:p>
           <w:p>
@@ -13535,7 +13450,63 @@
                 <w:b w:val="0"/>
                 <w:bCs w:val="0"/>
               </w:rPr>
-              <w:t xml:space="preserve">Zwischenabgabe der Projektarbeit </w:t>
+              <w:t xml:space="preserve">Werkzeuge für </w:t>
+            </w:r>
+            <w:r>
+              <w:rPr>
+                <w:b w:val="0"/>
+                <w:bCs w:val="0"/>
+              </w:rPr>
+              <w:t>die W</w:t>
+            </w:r>
+            <w:r>
+              <w:rPr>
+                <w:b w:val="0"/>
+                <w:bCs w:val="0"/>
+              </w:rPr>
+              <w:t>ebseiten</w:t>
+            </w:r>
+            <w:r>
+              <w:rPr>
+                <w:b w:val="0"/>
+                <w:bCs w:val="0"/>
+              </w:rPr>
+              <w:t>-E</w:t>
+            </w:r>
+            <w:r>
+              <w:rPr>
+                <w:b w:val="0"/>
+                <w:bCs w:val="0"/>
+              </w:rPr>
+              <w:t xml:space="preserve">rstellung auf </w:t>
+            </w:r>
+            <w:r>
+              <w:rPr>
+                <w:b w:val="0"/>
+                <w:bCs w:val="0"/>
+              </w:rPr>
+              <w:t xml:space="preserve">den </w:t>
+            </w:r>
+            <w:r>
+              <w:rPr>
+                <w:b w:val="0"/>
+                <w:bCs w:val="0"/>
+              </w:rPr>
+              <w:t xml:space="preserve">gleichen </w:t>
+            </w:r>
+            <w:r>
+              <w:rPr>
+                <w:b w:val="0"/>
+                <w:bCs w:val="0"/>
+              </w:rPr>
+              <w:t>S</w:t>
+            </w:r>
+            <w:r>
+              <w:rPr>
+                <w:b w:val="0"/>
+                <w:bCs w:val="0"/>
+              </w:rPr>
+              <w:t>tand bringen</w:t>
             </w:r>
           </w:p>
         </w:tc>
@@ -13603,27 +13574,425 @@
             <w:gridSpan w:val="2"/>
           </w:tcPr>
           <w:p>
-            <w:r>
+            <w:pPr>
               <w:rPr>
                 <w:b w:val="0"/>
                 <w:bCs w:val="0"/>
               </w:rPr>
-              <w:t xml:space="preserve">Da ich seit zwei Wochen an einem Bandscheibenvorfall leide, ist es mir nicht möglich in die Schule zu gehen. </w:t>
-            </w:r>
-          </w:p>
-          <w:p>
-            <w:pPr>
+            </w:pPr>
+            <w:r>
               <w:rPr>
                 <w:b w:val="0"/>
                 <w:bCs w:val="0"/>
               </w:rPr>
-            </w:pPr>
+              <w:t>Live Vorschau bei Visual Studio Code</w:t>
+            </w:r>
             <w:r>
               <w:rPr>
                 <w:b w:val="0"/>
                 <w:bCs w:val="0"/>
               </w:rPr>
-              <w:t>Das Problem dabei ist, dass ich mich mit Patrick nicht persönlich besprechen kann. Dies erschwert die Kommunikation.</w:t>
+              <w:t xml:space="preserve"> funktionierte nicht</w:t>
+            </w:r>
+          </w:p>
+        </w:tc>
+        <w:tc>
+          <w:tcPr>
+            <w:tcW w:w="4531" w:type="dxa"/>
+            <w:gridSpan w:val="2"/>
+          </w:tcPr>
+          <w:p>
+            <w:pPr>
+              <w:pStyle w:val="Listenabsatz"/>
+              <w:numPr>
+                <w:ilvl w:val="0"/>
+                <w:numId w:val="29"/>
+              </w:numPr>
+              <w:cnfStyle w:val="000000100000" w:firstRow="0" w:lastRow="0" w:firstColumn="0" w:lastColumn="0" w:oddVBand="0" w:evenVBand="0" w:oddHBand="1" w:evenHBand="0" w:firstRowFirstColumn="0" w:firstRowLastColumn="0" w:lastRowFirstColumn="0" w:lastRowLastColumn="0"/>
+            </w:pPr>
+            <w:r>
+              <w:t>Live Server downloaden</w:t>
+            </w:r>
+          </w:p>
+        </w:tc>
+      </w:tr>
+      <w:bookmarkEnd w:id="60"/>
+    </w:tbl>
+    <w:p>
+      <w:pPr>
+        <w:rPr>
+          <w:lang w:val="de-CH"/>
+        </w:rPr>
+      </w:pPr>
+    </w:p>
+    <w:p>
+      <w:pPr>
+        <w:rPr>
+          <w:lang w:val="de-CH"/>
+        </w:rPr>
+      </w:pPr>
+    </w:p>
+    <w:p>
+      <w:pPr>
+        <w:pStyle w:val="berschrift2"/>
+      </w:pPr>
+      <w:bookmarkStart w:id="61" w:name="_Toc20414200"/>
+      <w:r>
+        <w:t>Tagesrapporte</w:t>
+      </w:r>
+      <w:bookmarkEnd w:id="61"/>
+    </w:p>
+    <w:p>
+      <w:pPr>
+        <w:rPr>
+          <w:lang w:val="de-CH"/>
+        </w:rPr>
+      </w:pPr>
+      <w:r>
+        <w:rPr>
+          <w:lang w:val="de-CH"/>
+        </w:rPr>
+        <w:t>In diesem Abschnitt werden alle Tagesrapporte festgehalten. Jeder Mitarbeiter soll kurz aufschreiben, was er wann gemacht hat. Auch entstandene Probleme und Lösungen dazu werden hier erfasst.</w:t>
+      </w:r>
+    </w:p>
+    <w:p>
+      <w:pPr>
+        <w:rPr>
+          <w:lang w:val="de-CH"/>
+        </w:rPr>
+      </w:pPr>
+    </w:p>
+    <w:p>
+      <w:pPr>
+        <w:pStyle w:val="berschrift3"/>
+        <w:rPr>
+          <w:lang w:val="de-CH"/>
+        </w:rPr>
+      </w:pPr>
+      <w:bookmarkStart w:id="62" w:name="_Toc20414201"/>
+      <w:r>
+        <w:rPr>
+          <w:lang w:val="de-CH"/>
+        </w:rPr>
+        <w:t>Tagesrapporte Angelina Hofer</w:t>
+      </w:r>
+      <w:bookmarkEnd w:id="62"/>
+    </w:p>
+    <w:p>
+      <w:pPr>
+        <w:rPr>
+          <w:lang w:val="de-CH"/>
+        </w:rPr>
+      </w:pPr>
+    </w:p>
+    <w:tbl>
+      <w:tblPr>
+        <w:tblStyle w:val="Gitternetztabelle4Akzent1"/>
+        <w:tblW w:w="9062" w:type="dxa"/>
+        <w:tblLook w:val="04A0" w:firstRow="1" w:lastRow="0" w:firstColumn="1" w:lastColumn="0" w:noHBand="0" w:noVBand="1"/>
+      </w:tblPr>
+      <w:tblGrid>
+        <w:gridCol w:w="2830"/>
+        <w:gridCol w:w="1701"/>
+        <w:gridCol w:w="2268"/>
+        <w:gridCol w:w="2263"/>
+      </w:tblGrid>
+      <w:tr>
+        <w:trPr>
+          <w:cnfStyle w:val="100000000000" w:firstRow="1" w:lastRow="0" w:firstColumn="0" w:lastColumn="0" w:oddVBand="0" w:evenVBand="0" w:oddHBand="0" w:evenHBand="0" w:firstRowFirstColumn="0" w:firstRowLastColumn="0" w:lastRowFirstColumn="0" w:lastRowLastColumn="0"/>
+          <w:trHeight w:val="283"/>
+        </w:trPr>
+        <w:tc>
+          <w:tcPr>
+            <w:cnfStyle w:val="001000000000" w:firstRow="0" w:lastRow="0" w:firstColumn="1" w:lastColumn="0" w:oddVBand="0" w:evenVBand="0" w:oddHBand="0" w:evenHBand="0" w:firstRowFirstColumn="0" w:firstRowLastColumn="0" w:lastRowFirstColumn="0" w:lastRowLastColumn="0"/>
+            <w:tcW w:w="2830" w:type="dxa"/>
+            <w:shd w:val="clear" w:color="auto" w:fill="767171" w:themeFill="background2" w:themeFillShade="80"/>
+          </w:tcPr>
+          <w:p>
+            <w:r>
+              <w:t>Datum</w:t>
+            </w:r>
+          </w:p>
+        </w:tc>
+        <w:tc>
+          <w:tcPr>
+            <w:tcW w:w="3969" w:type="dxa"/>
+            <w:gridSpan w:val="2"/>
+            <w:shd w:val="clear" w:color="auto" w:fill="767171" w:themeFill="background2" w:themeFillShade="80"/>
+          </w:tcPr>
+          <w:p>
+            <w:pPr>
+              <w:cnfStyle w:val="100000000000" w:firstRow="1" w:lastRow="0" w:firstColumn="0" w:lastColumn="0" w:oddVBand="0" w:evenVBand="0" w:oddHBand="0" w:evenHBand="0" w:firstRowFirstColumn="0" w:firstRowLastColumn="0" w:lastRowFirstColumn="0" w:lastRowLastColumn="0"/>
+            </w:pPr>
+            <w:r>
+              <w:t>Name</w:t>
+            </w:r>
+          </w:p>
+        </w:tc>
+        <w:tc>
+          <w:tcPr>
+            <w:tcW w:w="2263" w:type="dxa"/>
+            <w:shd w:val="clear" w:color="auto" w:fill="767171" w:themeFill="background2" w:themeFillShade="80"/>
+          </w:tcPr>
+          <w:p>
+            <w:pPr>
+              <w:cnfStyle w:val="100000000000" w:firstRow="1" w:lastRow="0" w:firstColumn="0" w:lastColumn="0" w:oddVBand="0" w:evenVBand="0" w:oddHBand="0" w:evenHBand="0" w:firstRowFirstColumn="0" w:firstRowLastColumn="0" w:lastRowFirstColumn="0" w:lastRowLastColumn="0"/>
+            </w:pPr>
+            <w:r>
+              <w:t>Typ</w:t>
+            </w:r>
+          </w:p>
+        </w:tc>
+      </w:tr>
+      <w:tr>
+        <w:trPr>
+          <w:cnfStyle w:val="000000100000" w:firstRow="0" w:lastRow="0" w:firstColumn="0" w:lastColumn="0" w:oddVBand="0" w:evenVBand="0" w:oddHBand="1" w:evenHBand="0" w:firstRowFirstColumn="0" w:firstRowLastColumn="0" w:lastRowFirstColumn="0" w:lastRowLastColumn="0"/>
+          <w:trHeight w:val="283"/>
+        </w:trPr>
+        <w:tc>
+          <w:tcPr>
+            <w:cnfStyle w:val="001000000000" w:firstRow="0" w:lastRow="0" w:firstColumn="1" w:lastColumn="0" w:oddVBand="0" w:evenVBand="0" w:oddHBand="0" w:evenHBand="0" w:firstRowFirstColumn="0" w:firstRowLastColumn="0" w:lastRowFirstColumn="0" w:lastRowLastColumn="0"/>
+            <w:tcW w:w="2830" w:type="dxa"/>
+          </w:tcPr>
+          <w:p>
+            <w:r>
+              <w:t>25.08</w:t>
+            </w:r>
+            <w:r>
+              <w:t>.2019</w:t>
+            </w:r>
+          </w:p>
+        </w:tc>
+        <w:tc>
+          <w:tcPr>
+            <w:tcW w:w="3969" w:type="dxa"/>
+            <w:gridSpan w:val="2"/>
+          </w:tcPr>
+          <w:p>
+            <w:pPr>
+              <w:cnfStyle w:val="000000100000" w:firstRow="0" w:lastRow="0" w:firstColumn="0" w:lastColumn="0" w:oddVBand="0" w:evenVBand="0" w:oddHBand="1" w:evenHBand="0" w:firstRowFirstColumn="0" w:firstRowLastColumn="0" w:lastRowFirstColumn="0" w:lastRowLastColumn="0"/>
+              <w:rPr>
+                <w:b/>
+                <w:bCs/>
+              </w:rPr>
+            </w:pPr>
+            <w:r>
+              <w:rPr>
+                <w:b/>
+                <w:bCs/>
+              </w:rPr>
+              <w:t xml:space="preserve">Angelina </w:t>
+            </w:r>
+          </w:p>
+        </w:tc>
+        <w:tc>
+          <w:tcPr>
+            <w:tcW w:w="2263" w:type="dxa"/>
+          </w:tcPr>
+          <w:p>
+            <w:pPr>
+              <w:cnfStyle w:val="000000100000" w:firstRow="0" w:lastRow="0" w:firstColumn="0" w:lastColumn="0" w:oddVBand="0" w:evenVBand="0" w:oddHBand="1" w:evenHBand="0" w:firstRowFirstColumn="0" w:firstRowLastColumn="0" w:lastRowFirstColumn="0" w:lastRowLastColumn="0"/>
+              <w:rPr>
+                <w:b/>
+                <w:bCs/>
+              </w:rPr>
+            </w:pPr>
+            <w:r>
+              <w:rPr>
+                <w:b/>
+                <w:bCs/>
+              </w:rPr>
+              <w:t>Tagesrapport</w:t>
+            </w:r>
+          </w:p>
+        </w:tc>
+      </w:tr>
+      <w:tr>
+        <w:trPr>
+          <w:trHeight w:val="296"/>
+        </w:trPr>
+        <w:tc>
+          <w:tcPr>
+            <w:cnfStyle w:val="001000000000" w:firstRow="0" w:lastRow="0" w:firstColumn="1" w:lastColumn="0" w:oddVBand="0" w:evenVBand="0" w:oddHBand="0" w:evenHBand="0" w:firstRowFirstColumn="0" w:firstRowLastColumn="0" w:lastRowFirstColumn="0" w:lastRowLastColumn="0"/>
+            <w:tcW w:w="6799" w:type="dxa"/>
+            <w:gridSpan w:val="3"/>
+            <w:shd w:val="clear" w:color="auto" w:fill="767171" w:themeFill="background2" w:themeFillShade="80"/>
+          </w:tcPr>
+          <w:p>
+            <w:pPr>
+              <w:rPr>
+                <w:color w:val="FFFFFF" w:themeColor="background1"/>
+              </w:rPr>
+            </w:pPr>
+            <w:r>
+              <w:rPr>
+                <w:color w:val="FFFFFF" w:themeColor="background1"/>
+              </w:rPr>
+              <w:t>Beschreibung der Tätigkeit</w:t>
+            </w:r>
+          </w:p>
+        </w:tc>
+        <w:tc>
+          <w:tcPr>
+            <w:tcW w:w="2263" w:type="dxa"/>
+            <w:shd w:val="clear" w:color="auto" w:fill="767171" w:themeFill="background2" w:themeFillShade="80"/>
+          </w:tcPr>
+          <w:p>
+            <w:pPr>
+              <w:cnfStyle w:val="000000000000" w:firstRow="0" w:lastRow="0" w:firstColumn="0" w:lastColumn="0" w:oddVBand="0" w:evenVBand="0" w:oddHBand="0" w:evenHBand="0" w:firstRowFirstColumn="0" w:firstRowLastColumn="0" w:lastRowFirstColumn="0" w:lastRowLastColumn="0"/>
+            </w:pPr>
+          </w:p>
+        </w:tc>
+      </w:tr>
+      <w:tr>
+        <w:trPr>
+          <w:cnfStyle w:val="000000100000" w:firstRow="0" w:lastRow="0" w:firstColumn="0" w:lastColumn="0" w:oddVBand="0" w:evenVBand="0" w:oddHBand="1" w:evenHBand="0" w:firstRowFirstColumn="0" w:firstRowLastColumn="0" w:lastRowFirstColumn="0" w:lastRowLastColumn="0"/>
+          <w:trHeight w:val="283"/>
+        </w:trPr>
+        <w:tc>
+          <w:tcPr>
+            <w:cnfStyle w:val="001000000000" w:firstRow="0" w:lastRow="0" w:firstColumn="1" w:lastColumn="0" w:oddVBand="0" w:evenVBand="0" w:oddHBand="0" w:evenHBand="0" w:firstRowFirstColumn="0" w:firstRowLastColumn="0" w:lastRowFirstColumn="0" w:lastRowLastColumn="0"/>
+            <w:tcW w:w="9062" w:type="dxa"/>
+            <w:gridSpan w:val="4"/>
+          </w:tcPr>
+          <w:p>
+            <w:pPr>
+              <w:pStyle w:val="Listenabsatz"/>
+              <w:numPr>
+                <w:ilvl w:val="0"/>
+                <w:numId w:val="25"/>
+              </w:numPr>
+              <w:rPr>
+                <w:b w:val="0"/>
+                <w:bCs w:val="0"/>
+              </w:rPr>
+            </w:pPr>
+            <w:r>
+              <w:rPr>
+                <w:b w:val="0"/>
+                <w:bCs w:val="0"/>
+              </w:rPr>
+              <w:t>Ideen sammeln für das Thema für die Webseite</w:t>
+            </w:r>
+          </w:p>
+          <w:p>
+            <w:pPr>
+              <w:pStyle w:val="Listenabsatz"/>
+              <w:numPr>
+                <w:ilvl w:val="0"/>
+                <w:numId w:val="25"/>
+              </w:numPr>
+              <w:rPr>
+                <w:b w:val="0"/>
+                <w:bCs w:val="0"/>
+              </w:rPr>
+            </w:pPr>
+            <w:r>
+              <w:rPr>
+                <w:b w:val="0"/>
+                <w:bCs w:val="0"/>
+              </w:rPr>
+              <w:t>Ziel ist eine Informations-Webseite zu machen</w:t>
+            </w:r>
+          </w:p>
+          <w:p>
+            <w:pPr>
+              <w:pStyle w:val="Listenabsatz"/>
+              <w:numPr>
+                <w:ilvl w:val="0"/>
+                <w:numId w:val="25"/>
+              </w:numPr>
+              <w:rPr>
+                <w:b w:val="0"/>
+                <w:bCs w:val="0"/>
+              </w:rPr>
+            </w:pPr>
+            <w:r>
+              <w:rPr>
+                <w:b w:val="0"/>
+                <w:bCs w:val="0"/>
+              </w:rPr>
+              <w:t>Definieren der Vorgaben für die Webseite</w:t>
+            </w:r>
+          </w:p>
+          <w:p/>
+        </w:tc>
+      </w:tr>
+      <w:tr>
+        <w:trPr>
+          <w:trHeight w:val="283"/>
+        </w:trPr>
+        <w:tc>
+          <w:tcPr>
+            <w:cnfStyle w:val="001000000000" w:firstRow="0" w:lastRow="0" w:firstColumn="1" w:lastColumn="0" w:oddVBand="0" w:evenVBand="0" w:oddHBand="0" w:evenHBand="0" w:firstRowFirstColumn="0" w:firstRowLastColumn="0" w:lastRowFirstColumn="0" w:lastRowLastColumn="0"/>
+            <w:tcW w:w="4531" w:type="dxa"/>
+            <w:gridSpan w:val="2"/>
+            <w:shd w:val="clear" w:color="auto" w:fill="767171" w:themeFill="background2" w:themeFillShade="80"/>
+          </w:tcPr>
+          <w:p>
+            <w:pPr>
+              <w:rPr>
+                <w:color w:val="FFFFFF" w:themeColor="background1"/>
+              </w:rPr>
+            </w:pPr>
+            <w:r>
+              <w:rPr>
+                <w:color w:val="FFFFFF" w:themeColor="background1"/>
+              </w:rPr>
+              <w:t>Probleme</w:t>
+            </w:r>
+          </w:p>
+        </w:tc>
+        <w:tc>
+          <w:tcPr>
+            <w:tcW w:w="4531" w:type="dxa"/>
+            <w:gridSpan w:val="2"/>
+            <w:shd w:val="clear" w:color="auto" w:fill="767171" w:themeFill="background2" w:themeFillShade="80"/>
+          </w:tcPr>
+          <w:p>
+            <w:pPr>
+              <w:cnfStyle w:val="000000000000" w:firstRow="0" w:lastRow="0" w:firstColumn="0" w:lastColumn="0" w:oddVBand="0" w:evenVBand="0" w:oddHBand="0" w:evenHBand="0" w:firstRowFirstColumn="0" w:firstRowLastColumn="0" w:lastRowFirstColumn="0" w:lastRowLastColumn="0"/>
+              <w:rPr>
+                <w:b/>
+                <w:bCs/>
+                <w:color w:val="FFFFFF" w:themeColor="background1"/>
+              </w:rPr>
+            </w:pPr>
+            <w:r>
+              <w:rPr>
+                <w:b/>
+                <w:bCs/>
+                <w:color w:val="FFFFFF" w:themeColor="background1"/>
+              </w:rPr>
+              <w:t>Lösungen</w:t>
+            </w:r>
+          </w:p>
+        </w:tc>
+      </w:tr>
+      <w:tr>
+        <w:trPr>
+          <w:cnfStyle w:val="000000100000" w:firstRow="0" w:lastRow="0" w:firstColumn="0" w:lastColumn="0" w:oddVBand="0" w:evenVBand="0" w:oddHBand="1" w:evenHBand="0" w:firstRowFirstColumn="0" w:firstRowLastColumn="0" w:lastRowFirstColumn="0" w:lastRowLastColumn="0"/>
+          <w:trHeight w:val="283"/>
+        </w:trPr>
+        <w:tc>
+          <w:tcPr>
+            <w:cnfStyle w:val="001000000000" w:firstRow="0" w:lastRow="0" w:firstColumn="1" w:lastColumn="0" w:oddVBand="0" w:evenVBand="0" w:oddHBand="0" w:evenHBand="0" w:firstRowFirstColumn="0" w:firstRowLastColumn="0" w:lastRowFirstColumn="0" w:lastRowLastColumn="0"/>
+            <w:tcW w:w="4531" w:type="dxa"/>
+            <w:gridSpan w:val="2"/>
+          </w:tcPr>
+          <w:p>
+            <w:pPr>
+              <w:rPr>
+                <w:b w:val="0"/>
+                <w:bCs w:val="0"/>
+              </w:rPr>
+            </w:pPr>
+            <w:r>
+              <w:rPr>
+                <w:b w:val="0"/>
+                <w:bCs w:val="0"/>
+              </w:rPr>
+              <w:t>Geeignete Themen zu finden war etwas schwierig, da es keine Vorgaben dafür gab</w:t>
             </w:r>
           </w:p>
         </w:tc>
@@ -13642,9 +14011,422 @@
               <w:cnfStyle w:val="000000100000" w:firstRow="0" w:lastRow="0" w:firstColumn="0" w:lastColumn="0" w:oddVBand="0" w:evenVBand="0" w:oddHBand="1" w:evenHBand="0" w:firstRowFirstColumn="0" w:firstRowLastColumn="0" w:lastRowFirstColumn="0" w:lastRowLastColumn="0"/>
             </w:pPr>
             <w:r>
-              <w:t>Kommunikation über Telefon, Whatsapp oder E-Mail</w:t>
-            </w:r>
-          </w:p>
+              <w:t xml:space="preserve">Die Vorgaben für die Webseite </w:t>
+            </w:r>
+            <w:r>
+              <w:t>selbst definieren</w:t>
+            </w:r>
+          </w:p>
+          <w:p>
+            <w:pPr>
+              <w:pStyle w:val="Listenabsatz"/>
+              <w:cnfStyle w:val="000000100000" w:firstRow="0" w:lastRow="0" w:firstColumn="0" w:lastColumn="0" w:oddVBand="0" w:evenVBand="0" w:oddHBand="1" w:evenHBand="0" w:firstRowFirstColumn="0" w:firstRowLastColumn="0" w:lastRowFirstColumn="0" w:lastRowLastColumn="0"/>
+            </w:pPr>
+          </w:p>
+        </w:tc>
+      </w:tr>
+    </w:tbl>
+    <w:p>
+      <w:pPr>
+        <w:rPr>
+          <w:lang w:val="de-CH"/>
+        </w:rPr>
+      </w:pPr>
+    </w:p>
+    <w:p>
+      <w:pPr>
+        <w:rPr>
+          <w:lang w:val="de-CH"/>
+        </w:rPr>
+      </w:pPr>
+    </w:p>
+    <w:tbl>
+      <w:tblPr>
+        <w:tblStyle w:val="Gitternetztabelle4Akzent1"/>
+        <w:tblW w:w="9062" w:type="dxa"/>
+        <w:tblLook w:val="04A0" w:firstRow="1" w:lastRow="0" w:firstColumn="1" w:lastColumn="0" w:noHBand="0" w:noVBand="1"/>
+      </w:tblPr>
+      <w:tblGrid>
+        <w:gridCol w:w="2830"/>
+        <w:gridCol w:w="1701"/>
+        <w:gridCol w:w="2268"/>
+        <w:gridCol w:w="2263"/>
+      </w:tblGrid>
+      <w:tr>
+        <w:trPr>
+          <w:cnfStyle w:val="100000000000" w:firstRow="1" w:lastRow="0" w:firstColumn="0" w:lastColumn="0" w:oddVBand="0" w:evenVBand="0" w:oddHBand="0" w:evenHBand="0" w:firstRowFirstColumn="0" w:firstRowLastColumn="0" w:lastRowFirstColumn="0" w:lastRowLastColumn="0"/>
+          <w:trHeight w:val="283"/>
+        </w:trPr>
+        <w:tc>
+          <w:tcPr>
+            <w:cnfStyle w:val="001000000000" w:firstRow="0" w:lastRow="0" w:firstColumn="1" w:lastColumn="0" w:oddVBand="0" w:evenVBand="0" w:oddHBand="0" w:evenHBand="0" w:firstRowFirstColumn="0" w:firstRowLastColumn="0" w:lastRowFirstColumn="0" w:lastRowLastColumn="0"/>
+            <w:tcW w:w="2830" w:type="dxa"/>
+            <w:shd w:val="clear" w:color="auto" w:fill="767171" w:themeFill="background2" w:themeFillShade="80"/>
+          </w:tcPr>
+          <w:p>
+            <w:r>
+              <w:t>Datum</w:t>
+            </w:r>
+          </w:p>
+        </w:tc>
+        <w:tc>
+          <w:tcPr>
+            <w:tcW w:w="3969" w:type="dxa"/>
+            <w:gridSpan w:val="2"/>
+            <w:shd w:val="clear" w:color="auto" w:fill="767171" w:themeFill="background2" w:themeFillShade="80"/>
+          </w:tcPr>
+          <w:p>
+            <w:pPr>
+              <w:cnfStyle w:val="100000000000" w:firstRow="1" w:lastRow="0" w:firstColumn="0" w:lastColumn="0" w:oddVBand="0" w:evenVBand="0" w:oddHBand="0" w:evenHBand="0" w:firstRowFirstColumn="0" w:firstRowLastColumn="0" w:lastRowFirstColumn="0" w:lastRowLastColumn="0"/>
+            </w:pPr>
+            <w:r>
+              <w:t>Name</w:t>
+            </w:r>
+          </w:p>
+        </w:tc>
+        <w:tc>
+          <w:tcPr>
+            <w:tcW w:w="2263" w:type="dxa"/>
+            <w:shd w:val="clear" w:color="auto" w:fill="767171" w:themeFill="background2" w:themeFillShade="80"/>
+          </w:tcPr>
+          <w:p>
+            <w:pPr>
+              <w:cnfStyle w:val="100000000000" w:firstRow="1" w:lastRow="0" w:firstColumn="0" w:lastColumn="0" w:oddVBand="0" w:evenVBand="0" w:oddHBand="0" w:evenHBand="0" w:firstRowFirstColumn="0" w:firstRowLastColumn="0" w:lastRowFirstColumn="0" w:lastRowLastColumn="0"/>
+            </w:pPr>
+            <w:r>
+              <w:t>Typ</w:t>
+            </w:r>
+          </w:p>
+        </w:tc>
+      </w:tr>
+      <w:tr>
+        <w:trPr>
+          <w:cnfStyle w:val="000000100000" w:firstRow="0" w:lastRow="0" w:firstColumn="0" w:lastColumn="0" w:oddVBand="0" w:evenVBand="0" w:oddHBand="1" w:evenHBand="0" w:firstRowFirstColumn="0" w:firstRowLastColumn="0" w:lastRowFirstColumn="0" w:lastRowLastColumn="0"/>
+          <w:trHeight w:val="283"/>
+        </w:trPr>
+        <w:tc>
+          <w:tcPr>
+            <w:cnfStyle w:val="001000000000" w:firstRow="0" w:lastRow="0" w:firstColumn="1" w:lastColumn="0" w:oddVBand="0" w:evenVBand="0" w:oddHBand="0" w:evenHBand="0" w:firstRowFirstColumn="0" w:firstRowLastColumn="0" w:lastRowFirstColumn="0" w:lastRowLastColumn="0"/>
+            <w:tcW w:w="2830" w:type="dxa"/>
+          </w:tcPr>
+          <w:p>
+            <w:r>
+              <w:t>01.09</w:t>
+            </w:r>
+            <w:r>
+              <w:t>.2019</w:t>
+            </w:r>
+          </w:p>
+        </w:tc>
+        <w:tc>
+          <w:tcPr>
+            <w:tcW w:w="3969" w:type="dxa"/>
+            <w:gridSpan w:val="2"/>
+          </w:tcPr>
+          <w:p>
+            <w:pPr>
+              <w:cnfStyle w:val="000000100000" w:firstRow="0" w:lastRow="0" w:firstColumn="0" w:lastColumn="0" w:oddVBand="0" w:evenVBand="0" w:oddHBand="1" w:evenHBand="0" w:firstRowFirstColumn="0" w:firstRowLastColumn="0" w:lastRowFirstColumn="0" w:lastRowLastColumn="0"/>
+              <w:rPr>
+                <w:b/>
+                <w:bCs/>
+              </w:rPr>
+            </w:pPr>
+            <w:r>
+              <w:rPr>
+                <w:b/>
+                <w:bCs/>
+              </w:rPr>
+              <w:t xml:space="preserve">Angelina </w:t>
+            </w:r>
+          </w:p>
+        </w:tc>
+        <w:tc>
+          <w:tcPr>
+            <w:tcW w:w="2263" w:type="dxa"/>
+          </w:tcPr>
+          <w:p>
+            <w:pPr>
+              <w:cnfStyle w:val="000000100000" w:firstRow="0" w:lastRow="0" w:firstColumn="0" w:lastColumn="0" w:oddVBand="0" w:evenVBand="0" w:oddHBand="1" w:evenHBand="0" w:firstRowFirstColumn="0" w:firstRowLastColumn="0" w:lastRowFirstColumn="0" w:lastRowLastColumn="0"/>
+              <w:rPr>
+                <w:b/>
+                <w:bCs/>
+              </w:rPr>
+            </w:pPr>
+            <w:r>
+              <w:rPr>
+                <w:b/>
+                <w:bCs/>
+              </w:rPr>
+              <w:t>Tagesrapport</w:t>
+            </w:r>
+          </w:p>
+        </w:tc>
+      </w:tr>
+      <w:tr>
+        <w:trPr>
+          <w:trHeight w:val="296"/>
+        </w:trPr>
+        <w:tc>
+          <w:tcPr>
+            <w:cnfStyle w:val="001000000000" w:firstRow="0" w:lastRow="0" w:firstColumn="1" w:lastColumn="0" w:oddVBand="0" w:evenVBand="0" w:oddHBand="0" w:evenHBand="0" w:firstRowFirstColumn="0" w:firstRowLastColumn="0" w:lastRowFirstColumn="0" w:lastRowLastColumn="0"/>
+            <w:tcW w:w="6799" w:type="dxa"/>
+            <w:gridSpan w:val="3"/>
+            <w:shd w:val="clear" w:color="auto" w:fill="767171" w:themeFill="background2" w:themeFillShade="80"/>
+          </w:tcPr>
+          <w:p>
+            <w:pPr>
+              <w:rPr>
+                <w:color w:val="FFFFFF" w:themeColor="background1"/>
+              </w:rPr>
+            </w:pPr>
+            <w:r>
+              <w:rPr>
+                <w:color w:val="FFFFFF" w:themeColor="background1"/>
+              </w:rPr>
+              <w:t>Beschreibung der Tätigkeit</w:t>
+            </w:r>
+          </w:p>
+        </w:tc>
+        <w:tc>
+          <w:tcPr>
+            <w:tcW w:w="2263" w:type="dxa"/>
+            <w:shd w:val="clear" w:color="auto" w:fill="767171" w:themeFill="background2" w:themeFillShade="80"/>
+          </w:tcPr>
+          <w:p>
+            <w:pPr>
+              <w:cnfStyle w:val="000000000000" w:firstRow="0" w:lastRow="0" w:firstColumn="0" w:lastColumn="0" w:oddVBand="0" w:evenVBand="0" w:oddHBand="0" w:evenHBand="0" w:firstRowFirstColumn="0" w:firstRowLastColumn="0" w:lastRowFirstColumn="0" w:lastRowLastColumn="0"/>
+            </w:pPr>
+          </w:p>
+        </w:tc>
+      </w:tr>
+      <w:tr>
+        <w:trPr>
+          <w:cnfStyle w:val="000000100000" w:firstRow="0" w:lastRow="0" w:firstColumn="0" w:lastColumn="0" w:oddVBand="0" w:evenVBand="0" w:oddHBand="1" w:evenHBand="0" w:firstRowFirstColumn="0" w:firstRowLastColumn="0" w:lastRowFirstColumn="0" w:lastRowLastColumn="0"/>
+          <w:trHeight w:val="283"/>
+        </w:trPr>
+        <w:tc>
+          <w:tcPr>
+            <w:cnfStyle w:val="001000000000" w:firstRow="0" w:lastRow="0" w:firstColumn="1" w:lastColumn="0" w:oddVBand="0" w:evenVBand="0" w:oddHBand="0" w:evenHBand="0" w:firstRowFirstColumn="0" w:firstRowLastColumn="0" w:lastRowFirstColumn="0" w:lastRowLastColumn="0"/>
+            <w:tcW w:w="9062" w:type="dxa"/>
+            <w:gridSpan w:val="4"/>
+          </w:tcPr>
+          <w:p>
+            <w:pPr>
+              <w:pStyle w:val="Listenabsatz"/>
+              <w:numPr>
+                <w:ilvl w:val="0"/>
+                <w:numId w:val="25"/>
+              </w:numPr>
+              <w:rPr>
+                <w:b w:val="0"/>
+                <w:bCs w:val="0"/>
+              </w:rPr>
+            </w:pPr>
+            <w:r>
+              <w:rPr>
+                <w:b w:val="0"/>
+                <w:bCs w:val="0"/>
+              </w:rPr>
+              <w:t xml:space="preserve">Grundgerüst </w:t>
+            </w:r>
+            <w:r>
+              <w:rPr>
+                <w:b w:val="0"/>
+                <w:bCs w:val="0"/>
+              </w:rPr>
+              <w:t>für die Dokumentation</w:t>
+            </w:r>
+            <w:r>
+              <w:rPr>
+                <w:b w:val="0"/>
+                <w:bCs w:val="0"/>
+              </w:rPr>
+              <w:t xml:space="preserve"> erstellen</w:t>
+            </w:r>
+            <w:r>
+              <w:rPr>
+                <w:b w:val="0"/>
+                <w:bCs w:val="0"/>
+              </w:rPr>
+              <w:t xml:space="preserve"> mit Hilfe der</w:t>
+            </w:r>
+            <w:r>
+              <w:rPr>
+                <w:b w:val="0"/>
+                <w:bCs w:val="0"/>
+              </w:rPr>
+              <w:t xml:space="preserve"> Notizen zum Pflichtenheft</w:t>
+            </w:r>
+          </w:p>
+          <w:p/>
+        </w:tc>
+      </w:tr>
+      <w:tr>
+        <w:trPr>
+          <w:trHeight w:val="283"/>
+        </w:trPr>
+        <w:tc>
+          <w:tcPr>
+            <w:cnfStyle w:val="001000000000" w:firstRow="0" w:lastRow="0" w:firstColumn="1" w:lastColumn="0" w:oddVBand="0" w:evenVBand="0" w:oddHBand="0" w:evenHBand="0" w:firstRowFirstColumn="0" w:firstRowLastColumn="0" w:lastRowFirstColumn="0" w:lastRowLastColumn="0"/>
+            <w:tcW w:w="4531" w:type="dxa"/>
+            <w:gridSpan w:val="2"/>
+            <w:shd w:val="clear" w:color="auto" w:fill="767171" w:themeFill="background2" w:themeFillShade="80"/>
+          </w:tcPr>
+          <w:p>
+            <w:pPr>
+              <w:rPr>
+                <w:color w:val="FFFFFF" w:themeColor="background1"/>
+              </w:rPr>
+            </w:pPr>
+            <w:r>
+              <w:rPr>
+                <w:color w:val="FFFFFF" w:themeColor="background1"/>
+              </w:rPr>
+              <w:t>Probleme</w:t>
+            </w:r>
+          </w:p>
+        </w:tc>
+        <w:tc>
+          <w:tcPr>
+            <w:tcW w:w="4531" w:type="dxa"/>
+            <w:gridSpan w:val="2"/>
+            <w:shd w:val="clear" w:color="auto" w:fill="767171" w:themeFill="background2" w:themeFillShade="80"/>
+          </w:tcPr>
+          <w:p>
+            <w:pPr>
+              <w:cnfStyle w:val="000000000000" w:firstRow="0" w:lastRow="0" w:firstColumn="0" w:lastColumn="0" w:oddVBand="0" w:evenVBand="0" w:oddHBand="0" w:evenHBand="0" w:firstRowFirstColumn="0" w:firstRowLastColumn="0" w:lastRowFirstColumn="0" w:lastRowLastColumn="0"/>
+              <w:rPr>
+                <w:b/>
+                <w:bCs/>
+                <w:color w:val="FFFFFF" w:themeColor="background1"/>
+              </w:rPr>
+            </w:pPr>
+            <w:r>
+              <w:rPr>
+                <w:b/>
+                <w:bCs/>
+                <w:color w:val="FFFFFF" w:themeColor="background1"/>
+              </w:rPr>
+              <w:t>Lösungen</w:t>
+            </w:r>
+          </w:p>
+        </w:tc>
+      </w:tr>
+      <w:tr>
+        <w:trPr>
+          <w:cnfStyle w:val="000000100000" w:firstRow="0" w:lastRow="0" w:firstColumn="0" w:lastColumn="0" w:oddVBand="0" w:evenVBand="0" w:oddHBand="1" w:evenHBand="0" w:firstRowFirstColumn="0" w:firstRowLastColumn="0" w:lastRowFirstColumn="0" w:lastRowLastColumn="0"/>
+          <w:trHeight w:val="283"/>
+        </w:trPr>
+        <w:tc>
+          <w:tcPr>
+            <w:cnfStyle w:val="001000000000" w:firstRow="0" w:lastRow="0" w:firstColumn="1" w:lastColumn="0" w:oddVBand="0" w:evenVBand="0" w:oddHBand="0" w:evenHBand="0" w:firstRowFirstColumn="0" w:firstRowLastColumn="0" w:lastRowFirstColumn="0" w:lastRowLastColumn="0"/>
+            <w:tcW w:w="4531" w:type="dxa"/>
+            <w:gridSpan w:val="2"/>
+          </w:tcPr>
+          <w:p>
+            <w:pPr>
+              <w:rPr>
+                <w:b w:val="0"/>
+                <w:bCs w:val="0"/>
+              </w:rPr>
+            </w:pPr>
+            <w:r>
+              <w:rPr>
+                <w:b w:val="0"/>
+                <w:bCs w:val="0"/>
+              </w:rPr>
+              <w:t xml:space="preserve">Ich wusste nicht wie ich </w:t>
+            </w:r>
+            <w:r>
+              <w:rPr>
+                <w:b w:val="0"/>
+                <w:bCs w:val="0"/>
+              </w:rPr>
+              <w:t xml:space="preserve">die Dokumentation mit dem Inhalt des Pflichtenheftes </w:t>
+            </w:r>
+            <w:r>
+              <w:rPr>
+                <w:b w:val="0"/>
+                <w:bCs w:val="0"/>
+              </w:rPr>
+              <w:t>verbinden soll</w:t>
+            </w:r>
+            <w:r>
+              <w:t>.</w:t>
+            </w:r>
+          </w:p>
+          <w:p>
+            <w:pPr>
+              <w:rPr>
+                <w:b w:val="0"/>
+                <w:bCs w:val="0"/>
+              </w:rPr>
+            </w:pPr>
+            <w:r>
+              <w:rPr>
+                <w:b w:val="0"/>
+                <w:bCs w:val="0"/>
+              </w:rPr>
+              <w:t>Soll es ein separates Dokument sein?</w:t>
+            </w:r>
+          </w:p>
+          <w:p>
+            <w:r>
+              <w:rPr>
+                <w:b w:val="0"/>
+                <w:bCs w:val="0"/>
+              </w:rPr>
+              <w:t>Soll es i</w:t>
+            </w:r>
+            <w:r>
+              <w:rPr>
+                <w:b w:val="0"/>
+                <w:bCs w:val="0"/>
+              </w:rPr>
+              <w:t>n der</w:t>
+            </w:r>
+            <w:r>
+              <w:rPr>
+                <w:b w:val="0"/>
+                <w:bCs w:val="0"/>
+              </w:rPr>
+              <w:t xml:space="preserve"> </w:t>
+            </w:r>
+            <w:r>
+              <w:rPr>
+                <w:b w:val="0"/>
+                <w:bCs w:val="0"/>
+              </w:rPr>
+              <w:t>Dokument</w:t>
+            </w:r>
+            <w:r>
+              <w:rPr>
+                <w:b w:val="0"/>
+                <w:bCs w:val="0"/>
+              </w:rPr>
+              <w:t>ation</w:t>
+            </w:r>
+            <w:r>
+              <w:rPr>
+                <w:b w:val="0"/>
+                <w:bCs w:val="0"/>
+              </w:rPr>
+              <w:t xml:space="preserve"> integri</w:t>
+            </w:r>
+            <w:r>
+              <w:rPr>
+                <w:b w:val="0"/>
+                <w:bCs w:val="0"/>
+              </w:rPr>
+              <w:t>ert werden?</w:t>
+            </w:r>
+          </w:p>
+        </w:tc>
+        <w:tc>
+          <w:tcPr>
+            <w:tcW w:w="4531" w:type="dxa"/>
+            <w:gridSpan w:val="2"/>
+          </w:tcPr>
           <w:p>
             <w:pPr>
               <w:pStyle w:val="Listenabsatz"/>
@@ -13655,7 +14437,26 @@
               <w:cnfStyle w:val="000000100000" w:firstRow="0" w:lastRow="0" w:firstColumn="0" w:lastColumn="0" w:oddVBand="0" w:evenVBand="0" w:oddHBand="1" w:evenHBand="0" w:firstRowFirstColumn="0" w:firstRowLastColumn="0" w:lastRowFirstColumn="0" w:lastRowLastColumn="0"/>
             </w:pPr>
             <w:r>
-              <w:t>Datenaustausch über Github</w:t>
+              <w:t xml:space="preserve">Das Grundgerüst für die </w:t>
+            </w:r>
+            <w:r>
+              <w:t>Dokumentation so</w:t>
+            </w:r>
+            <w:r>
+              <w:t xml:space="preserve"> vorbereiten, wie ich es denke</w:t>
+            </w:r>
+          </w:p>
+          <w:p>
+            <w:pPr>
+              <w:pStyle w:val="Listenabsatz"/>
+              <w:numPr>
+                <w:ilvl w:val="0"/>
+                <w:numId w:val="26"/>
+              </w:numPr>
+              <w:cnfStyle w:val="000000100000" w:firstRow="0" w:lastRow="0" w:firstColumn="0" w:lastColumn="0" w:oddVBand="0" w:evenVBand="0" w:oddHBand="1" w:evenHBand="0" w:firstRowFirstColumn="0" w:firstRowLastColumn="0" w:lastRowFirstColumn="0" w:lastRowLastColumn="0"/>
+            </w:pPr>
+            <w:r>
+              <w:t>Beim nächsten Schultag nachfragen</w:t>
             </w:r>
           </w:p>
           <w:p>
@@ -13674,6 +14475,749 @@
         </w:rPr>
       </w:pPr>
     </w:p>
+    <w:tbl>
+      <w:tblPr>
+        <w:tblStyle w:val="Gitternetztabelle4Akzent1"/>
+        <w:tblW w:w="9062" w:type="dxa"/>
+        <w:tblLook w:val="04A0" w:firstRow="1" w:lastRow="0" w:firstColumn="1" w:lastColumn="0" w:noHBand="0" w:noVBand="1"/>
+      </w:tblPr>
+      <w:tblGrid>
+        <w:gridCol w:w="2830"/>
+        <w:gridCol w:w="1701"/>
+        <w:gridCol w:w="2268"/>
+        <w:gridCol w:w="2263"/>
+      </w:tblGrid>
+      <w:tr>
+        <w:trPr>
+          <w:cnfStyle w:val="100000000000" w:firstRow="1" w:lastRow="0" w:firstColumn="0" w:lastColumn="0" w:oddVBand="0" w:evenVBand="0" w:oddHBand="0" w:evenHBand="0" w:firstRowFirstColumn="0" w:firstRowLastColumn="0" w:lastRowFirstColumn="0" w:lastRowLastColumn="0"/>
+          <w:trHeight w:val="283"/>
+        </w:trPr>
+        <w:tc>
+          <w:tcPr>
+            <w:cnfStyle w:val="001000000000" w:firstRow="0" w:lastRow="0" w:firstColumn="1" w:lastColumn="0" w:oddVBand="0" w:evenVBand="0" w:oddHBand="0" w:evenHBand="0" w:firstRowFirstColumn="0" w:firstRowLastColumn="0" w:lastRowFirstColumn="0" w:lastRowLastColumn="0"/>
+            <w:tcW w:w="2830" w:type="dxa"/>
+            <w:shd w:val="clear" w:color="auto" w:fill="767171" w:themeFill="background2" w:themeFillShade="80"/>
+          </w:tcPr>
+          <w:p>
+            <w:r>
+              <w:lastRenderedPageBreak/>
+              <w:t>Datum</w:t>
+            </w:r>
+          </w:p>
+        </w:tc>
+        <w:tc>
+          <w:tcPr>
+            <w:tcW w:w="3969" w:type="dxa"/>
+            <w:gridSpan w:val="2"/>
+            <w:shd w:val="clear" w:color="auto" w:fill="767171" w:themeFill="background2" w:themeFillShade="80"/>
+          </w:tcPr>
+          <w:p>
+            <w:pPr>
+              <w:cnfStyle w:val="100000000000" w:firstRow="1" w:lastRow="0" w:firstColumn="0" w:lastColumn="0" w:oddVBand="0" w:evenVBand="0" w:oddHBand="0" w:evenHBand="0" w:firstRowFirstColumn="0" w:firstRowLastColumn="0" w:lastRowFirstColumn="0" w:lastRowLastColumn="0"/>
+            </w:pPr>
+            <w:r>
+              <w:t>Name</w:t>
+            </w:r>
+          </w:p>
+        </w:tc>
+        <w:tc>
+          <w:tcPr>
+            <w:tcW w:w="2263" w:type="dxa"/>
+            <w:shd w:val="clear" w:color="auto" w:fill="767171" w:themeFill="background2" w:themeFillShade="80"/>
+          </w:tcPr>
+          <w:p>
+            <w:pPr>
+              <w:cnfStyle w:val="100000000000" w:firstRow="1" w:lastRow="0" w:firstColumn="0" w:lastColumn="0" w:oddVBand="0" w:evenVBand="0" w:oddHBand="0" w:evenHBand="0" w:firstRowFirstColumn="0" w:firstRowLastColumn="0" w:lastRowFirstColumn="0" w:lastRowLastColumn="0"/>
+            </w:pPr>
+            <w:r>
+              <w:t>Typ</w:t>
+            </w:r>
+          </w:p>
+        </w:tc>
+      </w:tr>
+      <w:tr>
+        <w:trPr>
+          <w:cnfStyle w:val="000000100000" w:firstRow="0" w:lastRow="0" w:firstColumn="0" w:lastColumn="0" w:oddVBand="0" w:evenVBand="0" w:oddHBand="1" w:evenHBand="0" w:firstRowFirstColumn="0" w:firstRowLastColumn="0" w:lastRowFirstColumn="0" w:lastRowLastColumn="0"/>
+          <w:trHeight w:val="283"/>
+        </w:trPr>
+        <w:tc>
+          <w:tcPr>
+            <w:cnfStyle w:val="001000000000" w:firstRow="0" w:lastRow="0" w:firstColumn="1" w:lastColumn="0" w:oddVBand="0" w:evenVBand="0" w:oddHBand="0" w:evenHBand="0" w:firstRowFirstColumn="0" w:firstRowLastColumn="0" w:lastRowFirstColumn="0" w:lastRowLastColumn="0"/>
+            <w:tcW w:w="2830" w:type="dxa"/>
+          </w:tcPr>
+          <w:p>
+            <w:r>
+              <w:t>08</w:t>
+            </w:r>
+            <w:r>
+              <w:t>.09.2019</w:t>
+            </w:r>
+          </w:p>
+        </w:tc>
+        <w:tc>
+          <w:tcPr>
+            <w:tcW w:w="3969" w:type="dxa"/>
+            <w:gridSpan w:val="2"/>
+          </w:tcPr>
+          <w:p>
+            <w:pPr>
+              <w:cnfStyle w:val="000000100000" w:firstRow="0" w:lastRow="0" w:firstColumn="0" w:lastColumn="0" w:oddVBand="0" w:evenVBand="0" w:oddHBand="1" w:evenHBand="0" w:firstRowFirstColumn="0" w:firstRowLastColumn="0" w:lastRowFirstColumn="0" w:lastRowLastColumn="0"/>
+              <w:rPr>
+                <w:b/>
+                <w:bCs/>
+              </w:rPr>
+            </w:pPr>
+            <w:r>
+              <w:rPr>
+                <w:b/>
+                <w:bCs/>
+              </w:rPr>
+              <w:t xml:space="preserve">Angelina </w:t>
+            </w:r>
+          </w:p>
+        </w:tc>
+        <w:tc>
+          <w:tcPr>
+            <w:tcW w:w="2263" w:type="dxa"/>
+          </w:tcPr>
+          <w:p>
+            <w:pPr>
+              <w:cnfStyle w:val="000000100000" w:firstRow="0" w:lastRow="0" w:firstColumn="0" w:lastColumn="0" w:oddVBand="0" w:evenVBand="0" w:oddHBand="1" w:evenHBand="0" w:firstRowFirstColumn="0" w:firstRowLastColumn="0" w:lastRowFirstColumn="0" w:lastRowLastColumn="0"/>
+              <w:rPr>
+                <w:b/>
+                <w:bCs/>
+              </w:rPr>
+            </w:pPr>
+            <w:r>
+              <w:rPr>
+                <w:b/>
+                <w:bCs/>
+              </w:rPr>
+              <w:t>Tagesrapport</w:t>
+            </w:r>
+          </w:p>
+        </w:tc>
+      </w:tr>
+      <w:tr>
+        <w:trPr>
+          <w:trHeight w:val="296"/>
+        </w:trPr>
+        <w:tc>
+          <w:tcPr>
+            <w:cnfStyle w:val="001000000000" w:firstRow="0" w:lastRow="0" w:firstColumn="1" w:lastColumn="0" w:oddVBand="0" w:evenVBand="0" w:oddHBand="0" w:evenHBand="0" w:firstRowFirstColumn="0" w:firstRowLastColumn="0" w:lastRowFirstColumn="0" w:lastRowLastColumn="0"/>
+            <w:tcW w:w="6799" w:type="dxa"/>
+            <w:gridSpan w:val="3"/>
+            <w:shd w:val="clear" w:color="auto" w:fill="767171" w:themeFill="background2" w:themeFillShade="80"/>
+          </w:tcPr>
+          <w:p>
+            <w:pPr>
+              <w:rPr>
+                <w:color w:val="FFFFFF" w:themeColor="background1"/>
+              </w:rPr>
+            </w:pPr>
+            <w:r>
+              <w:rPr>
+                <w:color w:val="FFFFFF" w:themeColor="background1"/>
+              </w:rPr>
+              <w:t>Beschreibung der Tätigkeit</w:t>
+            </w:r>
+          </w:p>
+        </w:tc>
+        <w:tc>
+          <w:tcPr>
+            <w:tcW w:w="2263" w:type="dxa"/>
+            <w:shd w:val="clear" w:color="auto" w:fill="767171" w:themeFill="background2" w:themeFillShade="80"/>
+          </w:tcPr>
+          <w:p>
+            <w:pPr>
+              <w:cnfStyle w:val="000000000000" w:firstRow="0" w:lastRow="0" w:firstColumn="0" w:lastColumn="0" w:oddVBand="0" w:evenVBand="0" w:oddHBand="0" w:evenHBand="0" w:firstRowFirstColumn="0" w:firstRowLastColumn="0" w:lastRowFirstColumn="0" w:lastRowLastColumn="0"/>
+            </w:pPr>
+          </w:p>
+        </w:tc>
+      </w:tr>
+      <w:tr>
+        <w:trPr>
+          <w:cnfStyle w:val="000000100000" w:firstRow="0" w:lastRow="0" w:firstColumn="0" w:lastColumn="0" w:oddVBand="0" w:evenVBand="0" w:oddHBand="1" w:evenHBand="0" w:firstRowFirstColumn="0" w:firstRowLastColumn="0" w:lastRowFirstColumn="0" w:lastRowLastColumn="0"/>
+          <w:trHeight w:val="283"/>
+        </w:trPr>
+        <w:tc>
+          <w:tcPr>
+            <w:cnfStyle w:val="001000000000" w:firstRow="0" w:lastRow="0" w:firstColumn="1" w:lastColumn="0" w:oddVBand="0" w:evenVBand="0" w:oddHBand="0" w:evenHBand="0" w:firstRowFirstColumn="0" w:firstRowLastColumn="0" w:lastRowFirstColumn="0" w:lastRowLastColumn="0"/>
+            <w:tcW w:w="9062" w:type="dxa"/>
+            <w:gridSpan w:val="4"/>
+          </w:tcPr>
+          <w:p>
+            <w:pPr>
+              <w:pStyle w:val="Listenabsatz"/>
+              <w:numPr>
+                <w:ilvl w:val="0"/>
+                <w:numId w:val="25"/>
+              </w:numPr>
+              <w:rPr>
+                <w:b w:val="0"/>
+                <w:bCs w:val="0"/>
+              </w:rPr>
+            </w:pPr>
+            <w:r>
+              <w:rPr>
+                <w:b w:val="0"/>
+                <w:bCs w:val="0"/>
+              </w:rPr>
+              <w:t>Dokumentation gemäss Angaben zum Thema Pflichtenheft ergänzt</w:t>
+            </w:r>
+          </w:p>
+          <w:p/>
+        </w:tc>
+      </w:tr>
+      <w:tr>
+        <w:trPr>
+          <w:trHeight w:val="283"/>
+        </w:trPr>
+        <w:tc>
+          <w:tcPr>
+            <w:cnfStyle w:val="001000000000" w:firstRow="0" w:lastRow="0" w:firstColumn="1" w:lastColumn="0" w:oddVBand="0" w:evenVBand="0" w:oddHBand="0" w:evenHBand="0" w:firstRowFirstColumn="0" w:firstRowLastColumn="0" w:lastRowFirstColumn="0" w:lastRowLastColumn="0"/>
+            <w:tcW w:w="4531" w:type="dxa"/>
+            <w:gridSpan w:val="2"/>
+            <w:shd w:val="clear" w:color="auto" w:fill="767171" w:themeFill="background2" w:themeFillShade="80"/>
+          </w:tcPr>
+          <w:p>
+            <w:pPr>
+              <w:rPr>
+                <w:color w:val="FFFFFF" w:themeColor="background1"/>
+              </w:rPr>
+            </w:pPr>
+            <w:r>
+              <w:rPr>
+                <w:color w:val="FFFFFF" w:themeColor="background1"/>
+              </w:rPr>
+              <w:t>Probleme</w:t>
+            </w:r>
+          </w:p>
+        </w:tc>
+        <w:tc>
+          <w:tcPr>
+            <w:tcW w:w="4531" w:type="dxa"/>
+            <w:gridSpan w:val="2"/>
+            <w:shd w:val="clear" w:color="auto" w:fill="767171" w:themeFill="background2" w:themeFillShade="80"/>
+          </w:tcPr>
+          <w:p>
+            <w:pPr>
+              <w:cnfStyle w:val="000000000000" w:firstRow="0" w:lastRow="0" w:firstColumn="0" w:lastColumn="0" w:oddVBand="0" w:evenVBand="0" w:oddHBand="0" w:evenHBand="0" w:firstRowFirstColumn="0" w:firstRowLastColumn="0" w:lastRowFirstColumn="0" w:lastRowLastColumn="0"/>
+              <w:rPr>
+                <w:b/>
+                <w:bCs/>
+                <w:color w:val="FFFFFF" w:themeColor="background1"/>
+              </w:rPr>
+            </w:pPr>
+            <w:r>
+              <w:rPr>
+                <w:b/>
+                <w:bCs/>
+                <w:color w:val="FFFFFF" w:themeColor="background1"/>
+              </w:rPr>
+              <w:t>Lösungen</w:t>
+            </w:r>
+          </w:p>
+        </w:tc>
+      </w:tr>
+      <w:tr>
+        <w:trPr>
+          <w:cnfStyle w:val="000000100000" w:firstRow="0" w:lastRow="0" w:firstColumn="0" w:lastColumn="0" w:oddVBand="0" w:evenVBand="0" w:oddHBand="1" w:evenHBand="0" w:firstRowFirstColumn="0" w:firstRowLastColumn="0" w:lastRowFirstColumn="0" w:lastRowLastColumn="0"/>
+          <w:trHeight w:val="283"/>
+        </w:trPr>
+        <w:tc>
+          <w:tcPr>
+            <w:cnfStyle w:val="001000000000" w:firstRow="0" w:lastRow="0" w:firstColumn="1" w:lastColumn="0" w:oddVBand="0" w:evenVBand="0" w:oddHBand="0" w:evenHBand="0" w:firstRowFirstColumn="0" w:firstRowLastColumn="0" w:lastRowFirstColumn="0" w:lastRowLastColumn="0"/>
+            <w:tcW w:w="4531" w:type="dxa"/>
+            <w:gridSpan w:val="2"/>
+          </w:tcPr>
+          <w:p>
+            <w:r>
+              <w:rPr>
+                <w:b w:val="0"/>
+                <w:bCs w:val="0"/>
+              </w:rPr>
+              <w:t>Da wir uns entschieden haben (gemäss Be</w:t>
+            </w:r>
+            <w:r>
+              <w:rPr>
+                <w:b w:val="0"/>
+                <w:bCs w:val="0"/>
+              </w:rPr>
+              <w:t>sprechung mit Kamil, dem Auftraggeber)</w:t>
+            </w:r>
+          </w:p>
+          <w:p>
+            <w:pPr>
+              <w:rPr>
+                <w:b w:val="0"/>
+                <w:bCs w:val="0"/>
+              </w:rPr>
+            </w:pPr>
+            <w:r>
+              <w:rPr>
+                <w:b w:val="0"/>
+                <w:bCs w:val="0"/>
+              </w:rPr>
+              <w:t xml:space="preserve">Das Pflichtenheft nicht als </w:t>
+            </w:r>
+            <w:r>
+              <w:rPr>
+                <w:b w:val="0"/>
+                <w:bCs w:val="0"/>
+              </w:rPr>
+              <w:t>separates</w:t>
+            </w:r>
+            <w:r>
+              <w:rPr>
+                <w:b w:val="0"/>
+                <w:bCs w:val="0"/>
+              </w:rPr>
+              <w:t xml:space="preserve"> Dokument </w:t>
+            </w:r>
+            <w:r>
+              <w:rPr>
+                <w:b w:val="0"/>
+                <w:bCs w:val="0"/>
+              </w:rPr>
+              <w:t>zu erstellen, war es etwas schwierig, die Punkte aus dem Pflichtenheft in der Dokumentation ein</w:t>
+            </w:r>
+            <w:r>
+              <w:rPr>
+                <w:b w:val="0"/>
+                <w:bCs w:val="0"/>
+              </w:rPr>
+              <w:t>z</w:t>
+            </w:r>
+            <w:r>
+              <w:rPr>
+                <w:b w:val="0"/>
+                <w:bCs w:val="0"/>
+              </w:rPr>
+              <w:t>ubauen</w:t>
+            </w:r>
+            <w:r>
+              <w:rPr>
+                <w:b w:val="0"/>
+                <w:bCs w:val="0"/>
+              </w:rPr>
+              <w:t>.</w:t>
+            </w:r>
+          </w:p>
+        </w:tc>
+        <w:tc>
+          <w:tcPr>
+            <w:tcW w:w="4531" w:type="dxa"/>
+            <w:gridSpan w:val="2"/>
+          </w:tcPr>
+          <w:p>
+            <w:pPr>
+              <w:pStyle w:val="Listenabsatz"/>
+              <w:numPr>
+                <w:ilvl w:val="0"/>
+                <w:numId w:val="26"/>
+              </w:numPr>
+              <w:cnfStyle w:val="000000100000" w:firstRow="0" w:lastRow="0" w:firstColumn="0" w:lastColumn="0" w:oddVBand="0" w:evenVBand="0" w:oddHBand="1" w:evenHBand="0" w:firstRowFirstColumn="0" w:firstRowLastColumn="0" w:lastRowFirstColumn="0" w:lastRowLastColumn="0"/>
+            </w:pPr>
+            <w:r>
+              <w:t>Die einzelnen Themen aus dem Pflichtenheft verteilt auf die jew</w:t>
+            </w:r>
+            <w:r>
+              <w:t>e</w:t>
+            </w:r>
+            <w:r>
+              <w:t xml:space="preserve">iligen </w:t>
+            </w:r>
+            <w:r>
+              <w:t>Kapitel</w:t>
+            </w:r>
+          </w:p>
+          <w:p>
+            <w:pPr>
+              <w:pStyle w:val="Listenabsatz"/>
+              <w:cnfStyle w:val="000000100000" w:firstRow="0" w:lastRow="0" w:firstColumn="0" w:lastColumn="0" w:oddVBand="0" w:evenVBand="0" w:oddHBand="1" w:evenHBand="0" w:firstRowFirstColumn="0" w:firstRowLastColumn="0" w:lastRowFirstColumn="0" w:lastRowLastColumn="0"/>
+            </w:pPr>
+          </w:p>
+        </w:tc>
+      </w:tr>
+    </w:tbl>
+    <w:p>
+      <w:pPr>
+        <w:rPr>
+          <w:lang w:val="de-CH"/>
+        </w:rPr>
+      </w:pPr>
+    </w:p>
+    <w:p>
+      <w:pPr>
+        <w:rPr>
+          <w:lang w:val="de-CH"/>
+        </w:rPr>
+      </w:pPr>
+    </w:p>
+    <w:tbl>
+      <w:tblPr>
+        <w:tblStyle w:val="Gitternetztabelle4Akzent1"/>
+        <w:tblW w:w="9062" w:type="dxa"/>
+        <w:tblLook w:val="04A0" w:firstRow="1" w:lastRow="0" w:firstColumn="1" w:lastColumn="0" w:noHBand="0" w:noVBand="1"/>
+      </w:tblPr>
+      <w:tblGrid>
+        <w:gridCol w:w="2830"/>
+        <w:gridCol w:w="1701"/>
+        <w:gridCol w:w="2268"/>
+        <w:gridCol w:w="2263"/>
+      </w:tblGrid>
+      <w:tr>
+        <w:trPr>
+          <w:cnfStyle w:val="100000000000" w:firstRow="1" w:lastRow="0" w:firstColumn="0" w:lastColumn="0" w:oddVBand="0" w:evenVBand="0" w:oddHBand="0" w:evenHBand="0" w:firstRowFirstColumn="0" w:firstRowLastColumn="0" w:lastRowFirstColumn="0" w:lastRowLastColumn="0"/>
+          <w:trHeight w:val="283"/>
+        </w:trPr>
+        <w:tc>
+          <w:tcPr>
+            <w:cnfStyle w:val="001000000000" w:firstRow="0" w:lastRow="0" w:firstColumn="1" w:lastColumn="0" w:oddVBand="0" w:evenVBand="0" w:oddHBand="0" w:evenHBand="0" w:firstRowFirstColumn="0" w:firstRowLastColumn="0" w:lastRowFirstColumn="0" w:lastRowLastColumn="0"/>
+            <w:tcW w:w="2830" w:type="dxa"/>
+            <w:shd w:val="clear" w:color="auto" w:fill="767171" w:themeFill="background2" w:themeFillShade="80"/>
+          </w:tcPr>
+          <w:p>
+            <w:r>
+              <w:t>Datum</w:t>
+            </w:r>
+          </w:p>
+        </w:tc>
+        <w:tc>
+          <w:tcPr>
+            <w:tcW w:w="3969" w:type="dxa"/>
+            <w:gridSpan w:val="2"/>
+            <w:shd w:val="clear" w:color="auto" w:fill="767171" w:themeFill="background2" w:themeFillShade="80"/>
+          </w:tcPr>
+          <w:p>
+            <w:pPr>
+              <w:cnfStyle w:val="100000000000" w:firstRow="1" w:lastRow="0" w:firstColumn="0" w:lastColumn="0" w:oddVBand="0" w:evenVBand="0" w:oddHBand="0" w:evenHBand="0" w:firstRowFirstColumn="0" w:firstRowLastColumn="0" w:lastRowFirstColumn="0" w:lastRowLastColumn="0"/>
+            </w:pPr>
+            <w:r>
+              <w:t>Name</w:t>
+            </w:r>
+          </w:p>
+        </w:tc>
+        <w:tc>
+          <w:tcPr>
+            <w:tcW w:w="2263" w:type="dxa"/>
+            <w:shd w:val="clear" w:color="auto" w:fill="767171" w:themeFill="background2" w:themeFillShade="80"/>
+          </w:tcPr>
+          <w:p>
+            <w:pPr>
+              <w:cnfStyle w:val="100000000000" w:firstRow="1" w:lastRow="0" w:firstColumn="0" w:lastColumn="0" w:oddVBand="0" w:evenVBand="0" w:oddHBand="0" w:evenHBand="0" w:firstRowFirstColumn="0" w:firstRowLastColumn="0" w:lastRowFirstColumn="0" w:lastRowLastColumn="0"/>
+            </w:pPr>
+            <w:r>
+              <w:t>Typ</w:t>
+            </w:r>
+          </w:p>
+        </w:tc>
+      </w:tr>
+      <w:tr>
+        <w:trPr>
+          <w:cnfStyle w:val="000000100000" w:firstRow="0" w:lastRow="0" w:firstColumn="0" w:lastColumn="0" w:oddVBand="0" w:evenVBand="0" w:oddHBand="1" w:evenHBand="0" w:firstRowFirstColumn="0" w:firstRowLastColumn="0" w:lastRowFirstColumn="0" w:lastRowLastColumn="0"/>
+          <w:trHeight w:val="283"/>
+        </w:trPr>
+        <w:tc>
+          <w:tcPr>
+            <w:cnfStyle w:val="001000000000" w:firstRow="0" w:lastRow="0" w:firstColumn="1" w:lastColumn="0" w:oddVBand="0" w:evenVBand="0" w:oddHBand="0" w:evenHBand="0" w:firstRowFirstColumn="0" w:firstRowLastColumn="0" w:lastRowFirstColumn="0" w:lastRowLastColumn="0"/>
+            <w:tcW w:w="2830" w:type="dxa"/>
+          </w:tcPr>
+          <w:p>
+            <w:r>
+              <w:t>26.09.2019</w:t>
+            </w:r>
+          </w:p>
+        </w:tc>
+        <w:tc>
+          <w:tcPr>
+            <w:tcW w:w="3969" w:type="dxa"/>
+            <w:gridSpan w:val="2"/>
+          </w:tcPr>
+          <w:p>
+            <w:pPr>
+              <w:cnfStyle w:val="000000100000" w:firstRow="0" w:lastRow="0" w:firstColumn="0" w:lastColumn="0" w:oddVBand="0" w:evenVBand="0" w:oddHBand="1" w:evenHBand="0" w:firstRowFirstColumn="0" w:firstRowLastColumn="0" w:lastRowFirstColumn="0" w:lastRowLastColumn="0"/>
+              <w:rPr>
+                <w:b/>
+                <w:bCs/>
+              </w:rPr>
+            </w:pPr>
+            <w:r>
+              <w:rPr>
+                <w:b/>
+                <w:bCs/>
+              </w:rPr>
+              <w:t xml:space="preserve">Angelina </w:t>
+            </w:r>
+          </w:p>
+        </w:tc>
+        <w:tc>
+          <w:tcPr>
+            <w:tcW w:w="2263" w:type="dxa"/>
+          </w:tcPr>
+          <w:p>
+            <w:pPr>
+              <w:cnfStyle w:val="000000100000" w:firstRow="0" w:lastRow="0" w:firstColumn="0" w:lastColumn="0" w:oddVBand="0" w:evenVBand="0" w:oddHBand="1" w:evenHBand="0" w:firstRowFirstColumn="0" w:firstRowLastColumn="0" w:lastRowFirstColumn="0" w:lastRowLastColumn="0"/>
+              <w:rPr>
+                <w:b/>
+                <w:bCs/>
+              </w:rPr>
+            </w:pPr>
+            <w:r>
+              <w:rPr>
+                <w:b/>
+                <w:bCs/>
+              </w:rPr>
+              <w:t>Tagesrapport</w:t>
+            </w:r>
+          </w:p>
+        </w:tc>
+      </w:tr>
+      <w:tr>
+        <w:trPr>
+          <w:trHeight w:val="296"/>
+        </w:trPr>
+        <w:tc>
+          <w:tcPr>
+            <w:cnfStyle w:val="001000000000" w:firstRow="0" w:lastRow="0" w:firstColumn="1" w:lastColumn="0" w:oddVBand="0" w:evenVBand="0" w:oddHBand="0" w:evenHBand="0" w:firstRowFirstColumn="0" w:firstRowLastColumn="0" w:lastRowFirstColumn="0" w:lastRowLastColumn="0"/>
+            <w:tcW w:w="6799" w:type="dxa"/>
+            <w:gridSpan w:val="3"/>
+            <w:shd w:val="clear" w:color="auto" w:fill="767171" w:themeFill="background2" w:themeFillShade="80"/>
+          </w:tcPr>
+          <w:p>
+            <w:pPr>
+              <w:rPr>
+                <w:color w:val="FFFFFF" w:themeColor="background1"/>
+              </w:rPr>
+            </w:pPr>
+            <w:r>
+              <w:rPr>
+                <w:color w:val="FFFFFF" w:themeColor="background1"/>
+              </w:rPr>
+              <w:t>Beschreibung der Tätigkeit</w:t>
+            </w:r>
+          </w:p>
+        </w:tc>
+        <w:tc>
+          <w:tcPr>
+            <w:tcW w:w="2263" w:type="dxa"/>
+            <w:shd w:val="clear" w:color="auto" w:fill="767171" w:themeFill="background2" w:themeFillShade="80"/>
+          </w:tcPr>
+          <w:p>
+            <w:pPr>
+              <w:cnfStyle w:val="000000000000" w:firstRow="0" w:lastRow="0" w:firstColumn="0" w:lastColumn="0" w:oddVBand="0" w:evenVBand="0" w:oddHBand="0" w:evenHBand="0" w:firstRowFirstColumn="0" w:firstRowLastColumn="0" w:lastRowFirstColumn="0" w:lastRowLastColumn="0"/>
+            </w:pPr>
+          </w:p>
+        </w:tc>
+      </w:tr>
+      <w:tr>
+        <w:trPr>
+          <w:cnfStyle w:val="000000100000" w:firstRow="0" w:lastRow="0" w:firstColumn="0" w:lastColumn="0" w:oddVBand="0" w:evenVBand="0" w:oddHBand="1" w:evenHBand="0" w:firstRowFirstColumn="0" w:firstRowLastColumn="0" w:lastRowFirstColumn="0" w:lastRowLastColumn="0"/>
+          <w:trHeight w:val="283"/>
+        </w:trPr>
+        <w:tc>
+          <w:tcPr>
+            <w:cnfStyle w:val="001000000000" w:firstRow="0" w:lastRow="0" w:firstColumn="1" w:lastColumn="0" w:oddVBand="0" w:evenVBand="0" w:oddHBand="0" w:evenHBand="0" w:firstRowFirstColumn="0" w:firstRowLastColumn="0" w:lastRowFirstColumn="0" w:lastRowLastColumn="0"/>
+            <w:tcW w:w="9062" w:type="dxa"/>
+            <w:gridSpan w:val="4"/>
+          </w:tcPr>
+          <w:p>
+            <w:pPr>
+              <w:pStyle w:val="Listenabsatz"/>
+              <w:numPr>
+                <w:ilvl w:val="0"/>
+                <w:numId w:val="25"/>
+              </w:numPr>
+              <w:rPr>
+                <w:b w:val="0"/>
+                <w:bCs w:val="0"/>
+              </w:rPr>
+            </w:pPr>
+            <w:r>
+              <w:rPr>
+                <w:b w:val="0"/>
+                <w:bCs w:val="0"/>
+              </w:rPr>
+              <w:t>Anpassungen der Dokumentation gemäss Besprechung mit Patrick</w:t>
+            </w:r>
+          </w:p>
+          <w:p>
+            <w:pPr>
+              <w:pStyle w:val="Listenabsatz"/>
+              <w:numPr>
+                <w:ilvl w:val="0"/>
+                <w:numId w:val="25"/>
+              </w:numPr>
+              <w:rPr>
+                <w:b w:val="0"/>
+                <w:bCs w:val="0"/>
+              </w:rPr>
+            </w:pPr>
+            <w:r>
+              <w:rPr>
+                <w:b w:val="0"/>
+                <w:bCs w:val="0"/>
+              </w:rPr>
+              <w:t xml:space="preserve">Tagesrapporte nachtragen </w:t>
+            </w:r>
+          </w:p>
+          <w:p>
+            <w:pPr>
+              <w:pStyle w:val="Listenabsatz"/>
+              <w:numPr>
+                <w:ilvl w:val="0"/>
+                <w:numId w:val="25"/>
+              </w:numPr>
+              <w:rPr>
+                <w:b w:val="0"/>
+                <w:bCs w:val="0"/>
+              </w:rPr>
+            </w:pPr>
+            <w:r>
+              <w:rPr>
+                <w:b w:val="0"/>
+                <w:bCs w:val="0"/>
+              </w:rPr>
+              <w:t xml:space="preserve">Zwischenabgabe der Projektarbeit </w:t>
+            </w:r>
+          </w:p>
+        </w:tc>
+      </w:tr>
+      <w:tr>
+        <w:trPr>
+          <w:trHeight w:val="283"/>
+        </w:trPr>
+        <w:tc>
+          <w:tcPr>
+            <w:cnfStyle w:val="001000000000" w:firstRow="0" w:lastRow="0" w:firstColumn="1" w:lastColumn="0" w:oddVBand="0" w:evenVBand="0" w:oddHBand="0" w:evenHBand="0" w:firstRowFirstColumn="0" w:firstRowLastColumn="0" w:lastRowFirstColumn="0" w:lastRowLastColumn="0"/>
+            <w:tcW w:w="4531" w:type="dxa"/>
+            <w:gridSpan w:val="2"/>
+            <w:shd w:val="clear" w:color="auto" w:fill="767171" w:themeFill="background2" w:themeFillShade="80"/>
+          </w:tcPr>
+          <w:p>
+            <w:pPr>
+              <w:rPr>
+                <w:color w:val="FFFFFF" w:themeColor="background1"/>
+              </w:rPr>
+            </w:pPr>
+            <w:r>
+              <w:rPr>
+                <w:color w:val="FFFFFF" w:themeColor="background1"/>
+              </w:rPr>
+              <w:t>Probleme</w:t>
+            </w:r>
+          </w:p>
+        </w:tc>
+        <w:tc>
+          <w:tcPr>
+            <w:tcW w:w="4531" w:type="dxa"/>
+            <w:gridSpan w:val="2"/>
+            <w:shd w:val="clear" w:color="auto" w:fill="767171" w:themeFill="background2" w:themeFillShade="80"/>
+          </w:tcPr>
+          <w:p>
+            <w:pPr>
+              <w:cnfStyle w:val="000000000000" w:firstRow="0" w:lastRow="0" w:firstColumn="0" w:lastColumn="0" w:oddVBand="0" w:evenVBand="0" w:oddHBand="0" w:evenHBand="0" w:firstRowFirstColumn="0" w:firstRowLastColumn="0" w:lastRowFirstColumn="0" w:lastRowLastColumn="0"/>
+              <w:rPr>
+                <w:b/>
+                <w:bCs/>
+                <w:color w:val="FFFFFF" w:themeColor="background1"/>
+              </w:rPr>
+            </w:pPr>
+            <w:r>
+              <w:rPr>
+                <w:b/>
+                <w:bCs/>
+                <w:color w:val="FFFFFF" w:themeColor="background1"/>
+              </w:rPr>
+              <w:t>Lösungen</w:t>
+            </w:r>
+          </w:p>
+        </w:tc>
+      </w:tr>
+      <w:tr>
+        <w:trPr>
+          <w:cnfStyle w:val="000000100000" w:firstRow="0" w:lastRow="0" w:firstColumn="0" w:lastColumn="0" w:oddVBand="0" w:evenVBand="0" w:oddHBand="1" w:evenHBand="0" w:firstRowFirstColumn="0" w:firstRowLastColumn="0" w:lastRowFirstColumn="0" w:lastRowLastColumn="0"/>
+          <w:trHeight w:val="283"/>
+        </w:trPr>
+        <w:tc>
+          <w:tcPr>
+            <w:cnfStyle w:val="001000000000" w:firstRow="0" w:lastRow="0" w:firstColumn="1" w:lastColumn="0" w:oddVBand="0" w:evenVBand="0" w:oddHBand="0" w:evenHBand="0" w:firstRowFirstColumn="0" w:firstRowLastColumn="0" w:lastRowFirstColumn="0" w:lastRowLastColumn="0"/>
+            <w:tcW w:w="4531" w:type="dxa"/>
+            <w:gridSpan w:val="2"/>
+          </w:tcPr>
+          <w:p>
+            <w:r>
+              <w:rPr>
+                <w:b w:val="0"/>
+                <w:bCs w:val="0"/>
+              </w:rPr>
+              <w:t xml:space="preserve">Da ich seit zwei Wochen an einem Bandscheibenvorfall leide, ist es mir nicht möglich in die Schule zu gehen. </w:t>
+            </w:r>
+          </w:p>
+          <w:p>
+            <w:pPr>
+              <w:rPr>
+                <w:b w:val="0"/>
+                <w:bCs w:val="0"/>
+              </w:rPr>
+            </w:pPr>
+            <w:r>
+              <w:rPr>
+                <w:b w:val="0"/>
+                <w:bCs w:val="0"/>
+              </w:rPr>
+              <w:t>Das Problem dabei ist, dass ich mich mit Patrick nicht persönlich besprechen kann. Dies erschwert die Kommunikation.</w:t>
+            </w:r>
+          </w:p>
+        </w:tc>
+        <w:tc>
+          <w:tcPr>
+            <w:tcW w:w="4531" w:type="dxa"/>
+            <w:gridSpan w:val="2"/>
+          </w:tcPr>
+          <w:p>
+            <w:pPr>
+              <w:pStyle w:val="Listenabsatz"/>
+              <w:numPr>
+                <w:ilvl w:val="0"/>
+                <w:numId w:val="26"/>
+              </w:numPr>
+              <w:cnfStyle w:val="000000100000" w:firstRow="0" w:lastRow="0" w:firstColumn="0" w:lastColumn="0" w:oddVBand="0" w:evenVBand="0" w:oddHBand="1" w:evenHBand="0" w:firstRowFirstColumn="0" w:firstRowLastColumn="0" w:lastRowFirstColumn="0" w:lastRowLastColumn="0"/>
+            </w:pPr>
+            <w:r>
+              <w:t>Kommunikation über Telefon, Whatsapp oder E-Mail</w:t>
+            </w:r>
+          </w:p>
+          <w:p>
+            <w:pPr>
+              <w:pStyle w:val="Listenabsatz"/>
+              <w:numPr>
+                <w:ilvl w:val="0"/>
+                <w:numId w:val="26"/>
+              </w:numPr>
+              <w:cnfStyle w:val="000000100000" w:firstRow="0" w:lastRow="0" w:firstColumn="0" w:lastColumn="0" w:oddVBand="0" w:evenVBand="0" w:oddHBand="1" w:evenHBand="0" w:firstRowFirstColumn="0" w:firstRowLastColumn="0" w:lastRowFirstColumn="0" w:lastRowLastColumn="0"/>
+            </w:pPr>
+            <w:r>
+              <w:t>Datenaustausch über Github</w:t>
+            </w:r>
+          </w:p>
+          <w:p>
+            <w:pPr>
+              <w:pStyle w:val="Listenabsatz"/>
+              <w:cnfStyle w:val="000000100000" w:firstRow="0" w:lastRow="0" w:firstColumn="0" w:lastColumn="0" w:oddVBand="0" w:evenVBand="0" w:oddHBand="1" w:evenHBand="0" w:firstRowFirstColumn="0" w:firstRowLastColumn="0" w:lastRowFirstColumn="0" w:lastRowLastColumn="0"/>
+            </w:pPr>
+          </w:p>
+        </w:tc>
+      </w:tr>
+    </w:tbl>
+    <w:p>
+      <w:pPr>
+        <w:rPr>
+          <w:lang w:val="de-CH"/>
+        </w:rPr>
+      </w:pPr>
+    </w:p>
     <w:p>
       <w:pPr>
         <w:rPr>
@@ -13688,13 +15232,101 @@
           <w:lang w:val="de-CH"/>
         </w:rPr>
       </w:pPr>
-      <w:bookmarkStart w:id="64" w:name="_Toc20414202"/>
+      <w:bookmarkStart w:id="63" w:name="_Toc20414202"/>
       <w:r>
         <w:rPr>
           <w:lang w:val="de-CH"/>
         </w:rPr>
         <w:t>Tagesrapporte Patrick Tomasi</w:t>
       </w:r>
+      <w:bookmarkEnd w:id="63"/>
+    </w:p>
+    <w:p>
+      <w:pPr>
+        <w:rPr>
+          <w:lang w:val="de-CH"/>
+        </w:rPr>
+      </w:pPr>
+    </w:p>
+    <w:p>
+      <w:pPr>
+        <w:rPr>
+          <w:lang w:val="de-CH"/>
+        </w:rPr>
+      </w:pPr>
+    </w:p>
+    <w:p>
+      <w:pPr>
+        <w:rPr>
+          <w:lang w:val="de-CH"/>
+        </w:rPr>
+      </w:pPr>
+    </w:p>
+    <w:p>
+      <w:pPr>
+        <w:rPr>
+          <w:lang w:val="de-CH"/>
+        </w:rPr>
+      </w:pPr>
+    </w:p>
+    <w:p>
+      <w:pPr>
+        <w:rPr>
+          <w:lang w:val="de-CH"/>
+        </w:rPr>
+      </w:pPr>
+    </w:p>
+    <w:p>
+      <w:pPr>
+        <w:rPr>
+          <w:lang w:val="de-CH"/>
+        </w:rPr>
+      </w:pPr>
+    </w:p>
+    <w:p>
+      <w:pPr>
+        <w:rPr>
+          <w:lang w:val="de-CH"/>
+        </w:rPr>
+      </w:pPr>
+    </w:p>
+    <w:p>
+      <w:pPr>
+        <w:rPr>
+          <w:lang w:val="de-CH"/>
+        </w:rPr>
+      </w:pPr>
+    </w:p>
+    <w:p>
+      <w:pPr>
+        <w:rPr>
+          <w:lang w:val="de-CH"/>
+        </w:rPr>
+      </w:pPr>
+    </w:p>
+    <w:p>
+      <w:pPr>
+        <w:rPr>
+          <w:lang w:val="de-CH"/>
+        </w:rPr>
+      </w:pPr>
+    </w:p>
+    <w:p>
+      <w:pPr>
+        <w:rPr>
+          <w:lang w:val="de-CH"/>
+        </w:rPr>
+      </w:pPr>
+    </w:p>
+    <w:p>
+      <w:pPr>
+        <w:pStyle w:val="berschrift1"/>
+      </w:pPr>
+      <w:bookmarkStart w:id="64" w:name="_Toc20414203"/>
+      <w:r>
+        <w:lastRenderedPageBreak/>
+        <w:t>Kontrollieren</w:t>
+      </w:r>
       <w:bookmarkEnd w:id="64"/>
     </w:p>
     <w:p>
@@ -13703,69 +15335,12 @@
           <w:lang w:val="de-CH"/>
         </w:rPr>
       </w:pPr>
-    </w:p>
-    <w:p>
-      <w:pPr>
-        <w:rPr>
-          <w:lang w:val="de-CH"/>
-        </w:rPr>
-      </w:pPr>
-    </w:p>
-    <w:p>
-      <w:pPr>
-        <w:rPr>
-          <w:lang w:val="de-CH"/>
-        </w:rPr>
-      </w:pPr>
-    </w:p>
-    <w:p>
-      <w:pPr>
-        <w:rPr>
-          <w:lang w:val="de-CH"/>
-        </w:rPr>
-      </w:pPr>
-    </w:p>
-    <w:p>
-      <w:pPr>
-        <w:rPr>
-          <w:lang w:val="de-CH"/>
-        </w:rPr>
-      </w:pPr>
-    </w:p>
-    <w:p>
-      <w:pPr>
-        <w:rPr>
-          <w:lang w:val="de-CH"/>
-        </w:rPr>
-      </w:pPr>
-    </w:p>
-    <w:p>
-      <w:pPr>
-        <w:rPr>
-          <w:lang w:val="de-CH"/>
-        </w:rPr>
-      </w:pPr>
-    </w:p>
-    <w:p>
-      <w:pPr>
-        <w:rPr>
-          <w:lang w:val="de-CH"/>
-        </w:rPr>
-      </w:pPr>
-    </w:p>
-    <w:p>
-      <w:pPr>
-        <w:rPr>
-          <w:lang w:val="de-CH"/>
-        </w:rPr>
-      </w:pPr>
-    </w:p>
-    <w:p>
-      <w:pPr>
-        <w:rPr>
-          <w:lang w:val="de-CH"/>
-        </w:rPr>
-      </w:pPr>
+      <w:r>
+        <w:rPr>
+          <w:lang w:val="de-CH"/>
+        </w:rPr>
+        <w:t>Hier sollen Testprotokolle und die Auswertung der Projektarbeit festgehalten werden.</w:t>
+      </w:r>
     </w:p>
     <w:p>
       <w:pPr>
@@ -13778,9 +15353,9 @@
       <w:pPr>
         <w:pStyle w:val="berschrift1"/>
       </w:pPr>
-      <w:bookmarkStart w:id="65" w:name="_Toc20414203"/>
-      <w:r>
-        <w:t>Kontrollieren</w:t>
+      <w:bookmarkStart w:id="65" w:name="_Toc20414204"/>
+      <w:r>
+        <w:t>Auswertung</w:t>
       </w:r>
       <w:bookmarkEnd w:id="65"/>
     </w:p>
@@ -13794,8 +15369,87 @@
         <w:rPr>
           <w:lang w:val="de-CH"/>
         </w:rPr>
-        <w:t>Hier sollen Testprotokolle und die Auswertung der Projektarbeit festgehalten werden.</w:t>
-      </w:r>
+        <w:t>Bei der Auswertung geht es um die Reflexion der Arbeit und der Arbeitsweise.</w:t>
+      </w:r>
+    </w:p>
+    <w:p>
+      <w:pPr>
+        <w:rPr>
+          <w:lang w:val="de-CH"/>
+        </w:rPr>
+      </w:pPr>
+    </w:p>
+    <w:p>
+      <w:pPr>
+        <w:pStyle w:val="berschrift2"/>
+      </w:pPr>
+      <w:bookmarkStart w:id="66" w:name="_Toc20414205"/>
+      <w:r>
+        <w:t>Reflexion</w:t>
+      </w:r>
+      <w:bookmarkEnd w:id="66"/>
+    </w:p>
+    <w:p>
+      <w:pPr>
+        <w:rPr>
+          <w:lang w:val="de-CH"/>
+        </w:rPr>
+      </w:pPr>
+    </w:p>
+    <w:p>
+      <w:pPr>
+        <w:pStyle w:val="berschrift3"/>
+        <w:rPr>
+          <w:lang w:val="de-CH"/>
+        </w:rPr>
+      </w:pPr>
+      <w:bookmarkStart w:id="67" w:name="_Toc20414206"/>
+      <w:r>
+        <w:rPr>
+          <w:lang w:val="de-CH"/>
+        </w:rPr>
+        <w:t>Was war gut</w:t>
+      </w:r>
+      <w:bookmarkEnd w:id="67"/>
+    </w:p>
+    <w:p>
+      <w:pPr>
+        <w:pStyle w:val="berschrift3"/>
+        <w:rPr>
+          <w:lang w:val="de-CH"/>
+        </w:rPr>
+      </w:pPr>
+      <w:bookmarkStart w:id="68" w:name="_Toc20414207"/>
+      <w:r>
+        <w:rPr>
+          <w:lang w:val="de-CH"/>
+        </w:rPr>
+        <w:t>Was kann besser gemacht werden</w:t>
+      </w:r>
+      <w:bookmarkEnd w:id="68"/>
+    </w:p>
+    <w:p>
+      <w:pPr>
+        <w:pStyle w:val="berschrift3"/>
+        <w:rPr>
+          <w:lang w:val="de-CH"/>
+        </w:rPr>
+      </w:pPr>
+      <w:bookmarkStart w:id="69" w:name="_Toc20414208"/>
+      <w:r>
+        <w:rPr>
+          <w:lang w:val="de-CH"/>
+        </w:rPr>
+        <w:t>Was nehmen wir mit für die nächste Arbeit</w:t>
+      </w:r>
+      <w:bookmarkEnd w:id="69"/>
+    </w:p>
+    <w:p>
+      <w:pPr>
+        <w:rPr>
+          <w:lang w:val="de-CH"/>
+        </w:rPr>
+      </w:pPr>
     </w:p>
     <w:p>
       <w:pPr>
@@ -13808,104 +15462,33 @@
       <w:pPr>
         <w:pStyle w:val="berschrift1"/>
       </w:pPr>
-      <w:bookmarkStart w:id="66" w:name="_Toc20414204"/>
-      <w:r>
-        <w:t>Auswertung</w:t>
-      </w:r>
-      <w:bookmarkEnd w:id="66"/>
-    </w:p>
-    <w:p>
-      <w:pPr>
-        <w:rPr>
-          <w:lang w:val="de-CH"/>
-        </w:rPr>
-      </w:pPr>
-      <w:r>
-        <w:rPr>
-          <w:lang w:val="de-CH"/>
-        </w:rPr>
-        <w:t>Bei der Auswertung geht es um die Reflexion der Arbeit und der Arbeitsweise.</w:t>
-      </w:r>
-    </w:p>
-    <w:p>
-      <w:pPr>
-        <w:rPr>
-          <w:lang w:val="de-CH"/>
-        </w:rPr>
-      </w:pPr>
-    </w:p>
-    <w:p>
-      <w:pPr>
-        <w:pStyle w:val="berschrift2"/>
-      </w:pPr>
-      <w:bookmarkStart w:id="67" w:name="_Toc20414205"/>
-      <w:r>
-        <w:lastRenderedPageBreak/>
-        <w:t>Reflexion</w:t>
-      </w:r>
-      <w:bookmarkEnd w:id="67"/>
-    </w:p>
-    <w:p>
-      <w:pPr>
-        <w:rPr>
-          <w:lang w:val="de-CH"/>
-        </w:rPr>
-      </w:pPr>
-    </w:p>
-    <w:p>
-      <w:pPr>
-        <w:pStyle w:val="berschrift3"/>
-        <w:rPr>
-          <w:lang w:val="de-CH"/>
-        </w:rPr>
-      </w:pPr>
-      <w:bookmarkStart w:id="68" w:name="_Toc20414206"/>
-      <w:r>
-        <w:rPr>
-          <w:lang w:val="de-CH"/>
-        </w:rPr>
-        <w:t>Was war gut</w:t>
-      </w:r>
-      <w:bookmarkEnd w:id="68"/>
-    </w:p>
-    <w:p>
-      <w:pPr>
-        <w:pStyle w:val="berschrift3"/>
-        <w:rPr>
-          <w:lang w:val="de-CH"/>
-        </w:rPr>
-      </w:pPr>
-      <w:bookmarkStart w:id="69" w:name="_Toc20414207"/>
-      <w:r>
-        <w:rPr>
-          <w:lang w:val="de-CH"/>
-        </w:rPr>
-        <w:t>Was kann besser gemacht werden</w:t>
-      </w:r>
-      <w:bookmarkEnd w:id="69"/>
-    </w:p>
-    <w:p>
-      <w:pPr>
-        <w:pStyle w:val="berschrift3"/>
-        <w:rPr>
-          <w:lang w:val="de-CH"/>
-        </w:rPr>
-      </w:pPr>
-      <w:bookmarkStart w:id="70" w:name="_Toc20414208"/>
-      <w:r>
-        <w:rPr>
-          <w:lang w:val="de-CH"/>
-        </w:rPr>
-        <w:t>Was nehmen wir mit für die nächste Arbeit</w:t>
-      </w:r>
+      <w:r>
+        <w:t>Vorstellung de</w:t>
+      </w:r>
+      <w:r>
+        <w:t>s fertigen Produktes</w:t>
+      </w:r>
+    </w:p>
+    <w:p>
+      <w:pPr>
+        <w:rPr>
+          <w:lang w:val="de-CH"/>
+        </w:rPr>
+      </w:pPr>
+      <w:r>
+        <w:rPr>
+          <w:lang w:val="de-CH"/>
+        </w:rPr>
+        <w:t>Hier wird die Informations-Webse</w:t>
+      </w:r>
+      <w:r>
+        <w:rPr>
+          <w:lang w:val="de-CH"/>
+        </w:rPr>
+        <w:t>ite kurz vorgestellt…</w:t>
+      </w:r>
+      <w:bookmarkStart w:id="70" w:name="_GoBack"/>
       <w:bookmarkEnd w:id="70"/>
-    </w:p>
-    <w:p>
-      <w:pPr>
-        <w:rPr>
-          <w:lang w:val="de-CH"/>
-        </w:rPr>
-      </w:pPr>
     </w:p>
     <w:p>
       <w:pPr>
@@ -15289,9 +16872,9 @@
     </w:lvl>
   </w:abstractNum>
   <w:abstractNum w:abstractNumId="2" w15:restartNumberingAfterBreak="0">
-    <w:nsid w:val="17891A3B"/>
+    <w:nsid w:val="14C87501"/>
     <w:multiLevelType w:val="hybridMultilevel"/>
-    <w:tmpl w:val="03A67A6A"/>
+    <w:tmpl w:val="FB2A3588"/>
     <w:lvl w:ilvl="0" w:tplc="08070001">
       <w:start w:val="1"/>
       <w:numFmt w:val="bullet"/>
@@ -15402,95 +16985,9 @@
     </w:lvl>
   </w:abstractNum>
   <w:abstractNum w:abstractNumId="3" w15:restartNumberingAfterBreak="0">
-    <w:nsid w:val="24672B75"/>
+    <w:nsid w:val="17891A3B"/>
     <w:multiLevelType w:val="hybridMultilevel"/>
-    <w:tmpl w:val="BD7A939E"/>
-    <w:lvl w:ilvl="0" w:tplc="0807000F">
-      <w:start w:val="1"/>
-      <w:numFmt w:val="decimal"/>
-      <w:lvlText w:val="%1."/>
-      <w:lvlJc w:val="left"/>
-      <w:pPr>
-        <w:ind w:left="720" w:hanging="360"/>
-      </w:pPr>
-    </w:lvl>
-    <w:lvl w:ilvl="1" w:tplc="08070019">
-      <w:start w:val="1"/>
-      <w:numFmt w:val="lowerLetter"/>
-      <w:lvlText w:val="%2."/>
-      <w:lvlJc w:val="left"/>
-      <w:pPr>
-        <w:ind w:left="1440" w:hanging="360"/>
-      </w:pPr>
-    </w:lvl>
-    <w:lvl w:ilvl="2" w:tplc="0807001B">
-      <w:start w:val="1"/>
-      <w:numFmt w:val="lowerRoman"/>
-      <w:lvlText w:val="%3."/>
-      <w:lvlJc w:val="right"/>
-      <w:pPr>
-        <w:ind w:left="2160" w:hanging="180"/>
-      </w:pPr>
-    </w:lvl>
-    <w:lvl w:ilvl="3" w:tplc="0807000F" w:tentative="1">
-      <w:start w:val="1"/>
-      <w:numFmt w:val="decimal"/>
-      <w:lvlText w:val="%4."/>
-      <w:lvlJc w:val="left"/>
-      <w:pPr>
-        <w:ind w:left="2880" w:hanging="360"/>
-      </w:pPr>
-    </w:lvl>
-    <w:lvl w:ilvl="4" w:tplc="08070019" w:tentative="1">
-      <w:start w:val="1"/>
-      <w:numFmt w:val="lowerLetter"/>
-      <w:lvlText w:val="%5."/>
-      <w:lvlJc w:val="left"/>
-      <w:pPr>
-        <w:ind w:left="3600" w:hanging="360"/>
-      </w:pPr>
-    </w:lvl>
-    <w:lvl w:ilvl="5" w:tplc="0807001B" w:tentative="1">
-      <w:start w:val="1"/>
-      <w:numFmt w:val="lowerRoman"/>
-      <w:lvlText w:val="%6."/>
-      <w:lvlJc w:val="right"/>
-      <w:pPr>
-        <w:ind w:left="4320" w:hanging="180"/>
-      </w:pPr>
-    </w:lvl>
-    <w:lvl w:ilvl="6" w:tplc="0807000F" w:tentative="1">
-      <w:start w:val="1"/>
-      <w:numFmt w:val="decimal"/>
-      <w:lvlText w:val="%7."/>
-      <w:lvlJc w:val="left"/>
-      <w:pPr>
-        <w:ind w:left="5040" w:hanging="360"/>
-      </w:pPr>
-    </w:lvl>
-    <w:lvl w:ilvl="7" w:tplc="08070019" w:tentative="1">
-      <w:start w:val="1"/>
-      <w:numFmt w:val="lowerLetter"/>
-      <w:lvlText w:val="%8."/>
-      <w:lvlJc w:val="left"/>
-      <w:pPr>
-        <w:ind w:left="5760" w:hanging="360"/>
-      </w:pPr>
-    </w:lvl>
-    <w:lvl w:ilvl="8" w:tplc="0807001B" w:tentative="1">
-      <w:start w:val="1"/>
-      <w:numFmt w:val="lowerRoman"/>
-      <w:lvlText w:val="%9."/>
-      <w:lvlJc w:val="right"/>
-      <w:pPr>
-        <w:ind w:left="6480" w:hanging="180"/>
-      </w:pPr>
-    </w:lvl>
-  </w:abstractNum>
-  <w:abstractNum w:abstractNumId="4" w15:restartNumberingAfterBreak="0">
-    <w:nsid w:val="395B1F9C"/>
-    <w:multiLevelType w:val="hybridMultilevel"/>
-    <w:tmpl w:val="B3E27924"/>
+    <w:tmpl w:val="03A67A6A"/>
     <w:lvl w:ilvl="0" w:tplc="08070001">
       <w:start w:val="1"/>
       <w:numFmt w:val="bullet"/>
@@ -15600,7 +17097,319 @@
       </w:rPr>
     </w:lvl>
   </w:abstractNum>
+  <w:abstractNum w:abstractNumId="4" w15:restartNumberingAfterBreak="0">
+    <w:nsid w:val="24672B75"/>
+    <w:multiLevelType w:val="hybridMultilevel"/>
+    <w:tmpl w:val="BD7A939E"/>
+    <w:lvl w:ilvl="0" w:tplc="0807000F">
+      <w:start w:val="1"/>
+      <w:numFmt w:val="decimal"/>
+      <w:lvlText w:val="%1."/>
+      <w:lvlJc w:val="left"/>
+      <w:pPr>
+        <w:ind w:left="720" w:hanging="360"/>
+      </w:pPr>
+    </w:lvl>
+    <w:lvl w:ilvl="1" w:tplc="08070019">
+      <w:start w:val="1"/>
+      <w:numFmt w:val="lowerLetter"/>
+      <w:lvlText w:val="%2."/>
+      <w:lvlJc w:val="left"/>
+      <w:pPr>
+        <w:ind w:left="1440" w:hanging="360"/>
+      </w:pPr>
+    </w:lvl>
+    <w:lvl w:ilvl="2" w:tplc="0807001B">
+      <w:start w:val="1"/>
+      <w:numFmt w:val="lowerRoman"/>
+      <w:lvlText w:val="%3."/>
+      <w:lvlJc w:val="right"/>
+      <w:pPr>
+        <w:ind w:left="2160" w:hanging="180"/>
+      </w:pPr>
+    </w:lvl>
+    <w:lvl w:ilvl="3" w:tplc="0807000F" w:tentative="1">
+      <w:start w:val="1"/>
+      <w:numFmt w:val="decimal"/>
+      <w:lvlText w:val="%4."/>
+      <w:lvlJc w:val="left"/>
+      <w:pPr>
+        <w:ind w:left="2880" w:hanging="360"/>
+      </w:pPr>
+    </w:lvl>
+    <w:lvl w:ilvl="4" w:tplc="08070019" w:tentative="1">
+      <w:start w:val="1"/>
+      <w:numFmt w:val="lowerLetter"/>
+      <w:lvlText w:val="%5."/>
+      <w:lvlJc w:val="left"/>
+      <w:pPr>
+        <w:ind w:left="3600" w:hanging="360"/>
+      </w:pPr>
+    </w:lvl>
+    <w:lvl w:ilvl="5" w:tplc="0807001B" w:tentative="1">
+      <w:start w:val="1"/>
+      <w:numFmt w:val="lowerRoman"/>
+      <w:lvlText w:val="%6."/>
+      <w:lvlJc w:val="right"/>
+      <w:pPr>
+        <w:ind w:left="4320" w:hanging="180"/>
+      </w:pPr>
+    </w:lvl>
+    <w:lvl w:ilvl="6" w:tplc="0807000F" w:tentative="1">
+      <w:start w:val="1"/>
+      <w:numFmt w:val="decimal"/>
+      <w:lvlText w:val="%7."/>
+      <w:lvlJc w:val="left"/>
+      <w:pPr>
+        <w:ind w:left="5040" w:hanging="360"/>
+      </w:pPr>
+    </w:lvl>
+    <w:lvl w:ilvl="7" w:tplc="08070019" w:tentative="1">
+      <w:start w:val="1"/>
+      <w:numFmt w:val="lowerLetter"/>
+      <w:lvlText w:val="%8."/>
+      <w:lvlJc w:val="left"/>
+      <w:pPr>
+        <w:ind w:left="5760" w:hanging="360"/>
+      </w:pPr>
+    </w:lvl>
+    <w:lvl w:ilvl="8" w:tplc="0807001B" w:tentative="1">
+      <w:start w:val="1"/>
+      <w:numFmt w:val="lowerRoman"/>
+      <w:lvlText w:val="%9."/>
+      <w:lvlJc w:val="right"/>
+      <w:pPr>
+        <w:ind w:left="6480" w:hanging="180"/>
+      </w:pPr>
+    </w:lvl>
+  </w:abstractNum>
   <w:abstractNum w:abstractNumId="5" w15:restartNumberingAfterBreak="0">
+    <w:nsid w:val="322619E2"/>
+    <w:multiLevelType w:val="hybridMultilevel"/>
+    <w:tmpl w:val="37423258"/>
+    <w:lvl w:ilvl="0" w:tplc="08070001">
+      <w:start w:val="1"/>
+      <w:numFmt w:val="bullet"/>
+      <w:lvlText w:val=""/>
+      <w:lvlJc w:val="left"/>
+      <w:pPr>
+        <w:ind w:left="720" w:hanging="360"/>
+      </w:pPr>
+      <w:rPr>
+        <w:rFonts w:ascii="Symbol" w:hAnsi="Symbol" w:hint="default"/>
+      </w:rPr>
+    </w:lvl>
+    <w:lvl w:ilvl="1" w:tplc="08070003" w:tentative="1">
+      <w:start w:val="1"/>
+      <w:numFmt w:val="bullet"/>
+      <w:lvlText w:val="o"/>
+      <w:lvlJc w:val="left"/>
+      <w:pPr>
+        <w:ind w:left="1440" w:hanging="360"/>
+      </w:pPr>
+      <w:rPr>
+        <w:rFonts w:ascii="Courier New" w:hAnsi="Courier New" w:cs="Courier New" w:hint="default"/>
+      </w:rPr>
+    </w:lvl>
+    <w:lvl w:ilvl="2" w:tplc="08070005" w:tentative="1">
+      <w:start w:val="1"/>
+      <w:numFmt w:val="bullet"/>
+      <w:lvlText w:val=""/>
+      <w:lvlJc w:val="left"/>
+      <w:pPr>
+        <w:ind w:left="2160" w:hanging="360"/>
+      </w:pPr>
+      <w:rPr>
+        <w:rFonts w:ascii="Wingdings" w:hAnsi="Wingdings" w:hint="default"/>
+      </w:rPr>
+    </w:lvl>
+    <w:lvl w:ilvl="3" w:tplc="08070001" w:tentative="1">
+      <w:start w:val="1"/>
+      <w:numFmt w:val="bullet"/>
+      <w:lvlText w:val=""/>
+      <w:lvlJc w:val="left"/>
+      <w:pPr>
+        <w:ind w:left="2880" w:hanging="360"/>
+      </w:pPr>
+      <w:rPr>
+        <w:rFonts w:ascii="Symbol" w:hAnsi="Symbol" w:hint="default"/>
+      </w:rPr>
+    </w:lvl>
+    <w:lvl w:ilvl="4" w:tplc="08070003" w:tentative="1">
+      <w:start w:val="1"/>
+      <w:numFmt w:val="bullet"/>
+      <w:lvlText w:val="o"/>
+      <w:lvlJc w:val="left"/>
+      <w:pPr>
+        <w:ind w:left="3600" w:hanging="360"/>
+      </w:pPr>
+      <w:rPr>
+        <w:rFonts w:ascii="Courier New" w:hAnsi="Courier New" w:cs="Courier New" w:hint="default"/>
+      </w:rPr>
+    </w:lvl>
+    <w:lvl w:ilvl="5" w:tplc="08070005" w:tentative="1">
+      <w:start w:val="1"/>
+      <w:numFmt w:val="bullet"/>
+      <w:lvlText w:val=""/>
+      <w:lvlJc w:val="left"/>
+      <w:pPr>
+        <w:ind w:left="4320" w:hanging="360"/>
+      </w:pPr>
+      <w:rPr>
+        <w:rFonts w:ascii="Wingdings" w:hAnsi="Wingdings" w:hint="default"/>
+      </w:rPr>
+    </w:lvl>
+    <w:lvl w:ilvl="6" w:tplc="08070001" w:tentative="1">
+      <w:start w:val="1"/>
+      <w:numFmt w:val="bullet"/>
+      <w:lvlText w:val=""/>
+      <w:lvlJc w:val="left"/>
+      <w:pPr>
+        <w:ind w:left="5040" w:hanging="360"/>
+      </w:pPr>
+      <w:rPr>
+        <w:rFonts w:ascii="Symbol" w:hAnsi="Symbol" w:hint="default"/>
+      </w:rPr>
+    </w:lvl>
+    <w:lvl w:ilvl="7" w:tplc="08070003" w:tentative="1">
+      <w:start w:val="1"/>
+      <w:numFmt w:val="bullet"/>
+      <w:lvlText w:val="o"/>
+      <w:lvlJc w:val="left"/>
+      <w:pPr>
+        <w:ind w:left="5760" w:hanging="360"/>
+      </w:pPr>
+      <w:rPr>
+        <w:rFonts w:ascii="Courier New" w:hAnsi="Courier New" w:cs="Courier New" w:hint="default"/>
+      </w:rPr>
+    </w:lvl>
+    <w:lvl w:ilvl="8" w:tplc="08070005" w:tentative="1">
+      <w:start w:val="1"/>
+      <w:numFmt w:val="bullet"/>
+      <w:lvlText w:val=""/>
+      <w:lvlJc w:val="left"/>
+      <w:pPr>
+        <w:ind w:left="6480" w:hanging="360"/>
+      </w:pPr>
+      <w:rPr>
+        <w:rFonts w:ascii="Wingdings" w:hAnsi="Wingdings" w:hint="default"/>
+      </w:rPr>
+    </w:lvl>
+  </w:abstractNum>
+  <w:abstractNum w:abstractNumId="6" w15:restartNumberingAfterBreak="0">
+    <w:nsid w:val="395B1F9C"/>
+    <w:multiLevelType w:val="hybridMultilevel"/>
+    <w:tmpl w:val="B3E27924"/>
+    <w:lvl w:ilvl="0" w:tplc="08070001">
+      <w:start w:val="1"/>
+      <w:numFmt w:val="bullet"/>
+      <w:lvlText w:val=""/>
+      <w:lvlJc w:val="left"/>
+      <w:pPr>
+        <w:ind w:left="720" w:hanging="360"/>
+      </w:pPr>
+      <w:rPr>
+        <w:rFonts w:ascii="Symbol" w:hAnsi="Symbol" w:hint="default"/>
+      </w:rPr>
+    </w:lvl>
+    <w:lvl w:ilvl="1" w:tplc="08070003" w:tentative="1">
+      <w:start w:val="1"/>
+      <w:numFmt w:val="bullet"/>
+      <w:lvlText w:val="o"/>
+      <w:lvlJc w:val="left"/>
+      <w:pPr>
+        <w:ind w:left="1440" w:hanging="360"/>
+      </w:pPr>
+      <w:rPr>
+        <w:rFonts w:ascii="Courier New" w:hAnsi="Courier New" w:cs="Courier New" w:hint="default"/>
+      </w:rPr>
+    </w:lvl>
+    <w:lvl w:ilvl="2" w:tplc="08070005" w:tentative="1">
+      <w:start w:val="1"/>
+      <w:numFmt w:val="bullet"/>
+      <w:lvlText w:val=""/>
+      <w:lvlJc w:val="left"/>
+      <w:pPr>
+        <w:ind w:left="2160" w:hanging="360"/>
+      </w:pPr>
+      <w:rPr>
+        <w:rFonts w:ascii="Wingdings" w:hAnsi="Wingdings" w:hint="default"/>
+      </w:rPr>
+    </w:lvl>
+    <w:lvl w:ilvl="3" w:tplc="08070001" w:tentative="1">
+      <w:start w:val="1"/>
+      <w:numFmt w:val="bullet"/>
+      <w:lvlText w:val=""/>
+      <w:lvlJc w:val="left"/>
+      <w:pPr>
+        <w:ind w:left="2880" w:hanging="360"/>
+      </w:pPr>
+      <w:rPr>
+        <w:rFonts w:ascii="Symbol" w:hAnsi="Symbol" w:hint="default"/>
+      </w:rPr>
+    </w:lvl>
+    <w:lvl w:ilvl="4" w:tplc="08070003" w:tentative="1">
+      <w:start w:val="1"/>
+      <w:numFmt w:val="bullet"/>
+      <w:lvlText w:val="o"/>
+      <w:lvlJc w:val="left"/>
+      <w:pPr>
+        <w:ind w:left="3600" w:hanging="360"/>
+      </w:pPr>
+      <w:rPr>
+        <w:rFonts w:ascii="Courier New" w:hAnsi="Courier New" w:cs="Courier New" w:hint="default"/>
+      </w:rPr>
+    </w:lvl>
+    <w:lvl w:ilvl="5" w:tplc="08070005" w:tentative="1">
+      <w:start w:val="1"/>
+      <w:numFmt w:val="bullet"/>
+      <w:lvlText w:val=""/>
+      <w:lvlJc w:val="left"/>
+      <w:pPr>
+        <w:ind w:left="4320" w:hanging="360"/>
+      </w:pPr>
+      <w:rPr>
+        <w:rFonts w:ascii="Wingdings" w:hAnsi="Wingdings" w:hint="default"/>
+      </w:rPr>
+    </w:lvl>
+    <w:lvl w:ilvl="6" w:tplc="08070001" w:tentative="1">
+      <w:start w:val="1"/>
+      <w:numFmt w:val="bullet"/>
+      <w:lvlText w:val=""/>
+      <w:lvlJc w:val="left"/>
+      <w:pPr>
+        <w:ind w:left="5040" w:hanging="360"/>
+      </w:pPr>
+      <w:rPr>
+        <w:rFonts w:ascii="Symbol" w:hAnsi="Symbol" w:hint="default"/>
+      </w:rPr>
+    </w:lvl>
+    <w:lvl w:ilvl="7" w:tplc="08070003" w:tentative="1">
+      <w:start w:val="1"/>
+      <w:numFmt w:val="bullet"/>
+      <w:lvlText w:val="o"/>
+      <w:lvlJc w:val="left"/>
+      <w:pPr>
+        <w:ind w:left="5760" w:hanging="360"/>
+      </w:pPr>
+      <w:rPr>
+        <w:rFonts w:ascii="Courier New" w:hAnsi="Courier New" w:cs="Courier New" w:hint="default"/>
+      </w:rPr>
+    </w:lvl>
+    <w:lvl w:ilvl="8" w:tplc="08070005" w:tentative="1">
+      <w:start w:val="1"/>
+      <w:numFmt w:val="bullet"/>
+      <w:lvlText w:val=""/>
+      <w:lvlJc w:val="left"/>
+      <w:pPr>
+        <w:ind w:left="6480" w:hanging="360"/>
+      </w:pPr>
+      <w:rPr>
+        <w:rFonts w:ascii="Wingdings" w:hAnsi="Wingdings" w:hint="default"/>
+      </w:rPr>
+    </w:lvl>
+  </w:abstractNum>
+  <w:abstractNum w:abstractNumId="7" w15:restartNumberingAfterBreak="0">
     <w:nsid w:val="44A6608D"/>
     <w:multiLevelType w:val="hybridMultilevel"/>
     <w:tmpl w:val="A0A6768A"/>
@@ -15689,7 +17498,7 @@
       </w:pPr>
     </w:lvl>
   </w:abstractNum>
-  <w:abstractNum w:abstractNumId="6" w15:restartNumberingAfterBreak="0">
+  <w:abstractNum w:abstractNumId="8" w15:restartNumberingAfterBreak="0">
     <w:nsid w:val="45A86F61"/>
     <w:multiLevelType w:val="hybridMultilevel"/>
     <w:tmpl w:val="60D42C8C"/>
@@ -15802,7 +17611,7 @@
       </w:rPr>
     </w:lvl>
   </w:abstractNum>
-  <w:abstractNum w:abstractNumId="7" w15:restartNumberingAfterBreak="0">
+  <w:abstractNum w:abstractNumId="9" w15:restartNumberingAfterBreak="0">
     <w:nsid w:val="4B3D37E0"/>
     <w:multiLevelType w:val="hybridMultilevel"/>
     <w:tmpl w:val="8486A904"/>
@@ -15915,7 +17724,7 @@
       </w:rPr>
     </w:lvl>
   </w:abstractNum>
-  <w:abstractNum w:abstractNumId="8" w15:restartNumberingAfterBreak="0">
+  <w:abstractNum w:abstractNumId="10" w15:restartNumberingAfterBreak="0">
     <w:nsid w:val="4E2E0FE3"/>
     <w:multiLevelType w:val="hybridMultilevel"/>
     <w:tmpl w:val="5F00DF56"/>
@@ -16028,7 +17837,7 @@
       </w:rPr>
     </w:lvl>
   </w:abstractNum>
-  <w:abstractNum w:abstractNumId="9" w15:restartNumberingAfterBreak="0">
+  <w:abstractNum w:abstractNumId="11" w15:restartNumberingAfterBreak="0">
     <w:nsid w:val="51991AD0"/>
     <w:multiLevelType w:val="hybridMultilevel"/>
     <w:tmpl w:val="790C1D1C"/>
@@ -16141,7 +17950,7 @@
       </w:rPr>
     </w:lvl>
   </w:abstractNum>
-  <w:abstractNum w:abstractNumId="10" w15:restartNumberingAfterBreak="0">
+  <w:abstractNum w:abstractNumId="12" w15:restartNumberingAfterBreak="0">
     <w:nsid w:val="51BC609D"/>
     <w:multiLevelType w:val="multilevel"/>
     <w:tmpl w:val="08070025"/>
@@ -16227,7 +18036,7 @@
       </w:pPr>
     </w:lvl>
   </w:abstractNum>
-  <w:abstractNum w:abstractNumId="11" w15:restartNumberingAfterBreak="0">
+  <w:abstractNum w:abstractNumId="13" w15:restartNumberingAfterBreak="0">
     <w:nsid w:val="59EC7276"/>
     <w:multiLevelType w:val="hybridMultilevel"/>
     <w:tmpl w:val="D2E094A6"/>
@@ -16340,10 +18149,10 @@
       </w:rPr>
     </w:lvl>
   </w:abstractNum>
-  <w:abstractNum w:abstractNumId="12" w15:restartNumberingAfterBreak="0">
-    <w:nsid w:val="626E6BED"/>
+  <w:abstractNum w:abstractNumId="14" w15:restartNumberingAfterBreak="0">
+    <w:nsid w:val="602118C2"/>
     <w:multiLevelType w:val="hybridMultilevel"/>
-    <w:tmpl w:val="51FEEAE4"/>
+    <w:tmpl w:val="20BC434A"/>
     <w:lvl w:ilvl="0" w:tplc="08070001">
       <w:start w:val="1"/>
       <w:numFmt w:val="bullet"/>
@@ -16453,10 +18262,10 @@
       </w:rPr>
     </w:lvl>
   </w:abstractNum>
-  <w:abstractNum w:abstractNumId="13" w15:restartNumberingAfterBreak="0">
-    <w:nsid w:val="63452CBB"/>
+  <w:abstractNum w:abstractNumId="15" w15:restartNumberingAfterBreak="0">
+    <w:nsid w:val="626E6BED"/>
     <w:multiLevelType w:val="hybridMultilevel"/>
-    <w:tmpl w:val="9056B946"/>
+    <w:tmpl w:val="51FEEAE4"/>
     <w:lvl w:ilvl="0" w:tplc="08070001">
       <w:start w:val="1"/>
       <w:numFmt w:val="bullet"/>
@@ -16566,7 +18375,120 @@
       </w:rPr>
     </w:lvl>
   </w:abstractNum>
-  <w:abstractNum w:abstractNumId="14" w15:restartNumberingAfterBreak="0">
+  <w:abstractNum w:abstractNumId="16" w15:restartNumberingAfterBreak="0">
+    <w:nsid w:val="63452CBB"/>
+    <w:multiLevelType w:val="hybridMultilevel"/>
+    <w:tmpl w:val="9056B946"/>
+    <w:lvl w:ilvl="0" w:tplc="08070001">
+      <w:start w:val="1"/>
+      <w:numFmt w:val="bullet"/>
+      <w:lvlText w:val=""/>
+      <w:lvlJc w:val="left"/>
+      <w:pPr>
+        <w:ind w:left="720" w:hanging="360"/>
+      </w:pPr>
+      <w:rPr>
+        <w:rFonts w:ascii="Symbol" w:hAnsi="Symbol" w:hint="default"/>
+      </w:rPr>
+    </w:lvl>
+    <w:lvl w:ilvl="1" w:tplc="08070003" w:tentative="1">
+      <w:start w:val="1"/>
+      <w:numFmt w:val="bullet"/>
+      <w:lvlText w:val="o"/>
+      <w:lvlJc w:val="left"/>
+      <w:pPr>
+        <w:ind w:left="1440" w:hanging="360"/>
+      </w:pPr>
+      <w:rPr>
+        <w:rFonts w:ascii="Courier New" w:hAnsi="Courier New" w:cs="Courier New" w:hint="default"/>
+      </w:rPr>
+    </w:lvl>
+    <w:lvl w:ilvl="2" w:tplc="08070005" w:tentative="1">
+      <w:start w:val="1"/>
+      <w:numFmt w:val="bullet"/>
+      <w:lvlText w:val=""/>
+      <w:lvlJc w:val="left"/>
+      <w:pPr>
+        <w:ind w:left="2160" w:hanging="360"/>
+      </w:pPr>
+      <w:rPr>
+        <w:rFonts w:ascii="Wingdings" w:hAnsi="Wingdings" w:hint="default"/>
+      </w:rPr>
+    </w:lvl>
+    <w:lvl w:ilvl="3" w:tplc="08070001" w:tentative="1">
+      <w:start w:val="1"/>
+      <w:numFmt w:val="bullet"/>
+      <w:lvlText w:val=""/>
+      <w:lvlJc w:val="left"/>
+      <w:pPr>
+        <w:ind w:left="2880" w:hanging="360"/>
+      </w:pPr>
+      <w:rPr>
+        <w:rFonts w:ascii="Symbol" w:hAnsi="Symbol" w:hint="default"/>
+      </w:rPr>
+    </w:lvl>
+    <w:lvl w:ilvl="4" w:tplc="08070003" w:tentative="1">
+      <w:start w:val="1"/>
+      <w:numFmt w:val="bullet"/>
+      <w:lvlText w:val="o"/>
+      <w:lvlJc w:val="left"/>
+      <w:pPr>
+        <w:ind w:left="3600" w:hanging="360"/>
+      </w:pPr>
+      <w:rPr>
+        <w:rFonts w:ascii="Courier New" w:hAnsi="Courier New" w:cs="Courier New" w:hint="default"/>
+      </w:rPr>
+    </w:lvl>
+    <w:lvl w:ilvl="5" w:tplc="08070005" w:tentative="1">
+      <w:start w:val="1"/>
+      <w:numFmt w:val="bullet"/>
+      <w:lvlText w:val=""/>
+      <w:lvlJc w:val="left"/>
+      <w:pPr>
+        <w:ind w:left="4320" w:hanging="360"/>
+      </w:pPr>
+      <w:rPr>
+        <w:rFonts w:ascii="Wingdings" w:hAnsi="Wingdings" w:hint="default"/>
+      </w:rPr>
+    </w:lvl>
+    <w:lvl w:ilvl="6" w:tplc="08070001" w:tentative="1">
+      <w:start w:val="1"/>
+      <w:numFmt w:val="bullet"/>
+      <w:lvlText w:val=""/>
+      <w:lvlJc w:val="left"/>
+      <w:pPr>
+        <w:ind w:left="5040" w:hanging="360"/>
+      </w:pPr>
+      <w:rPr>
+        <w:rFonts w:ascii="Symbol" w:hAnsi="Symbol" w:hint="default"/>
+      </w:rPr>
+    </w:lvl>
+    <w:lvl w:ilvl="7" w:tplc="08070003" w:tentative="1">
+      <w:start w:val="1"/>
+      <w:numFmt w:val="bullet"/>
+      <w:lvlText w:val="o"/>
+      <w:lvlJc w:val="left"/>
+      <w:pPr>
+        <w:ind w:left="5760" w:hanging="360"/>
+      </w:pPr>
+      <w:rPr>
+        <w:rFonts w:ascii="Courier New" w:hAnsi="Courier New" w:cs="Courier New" w:hint="default"/>
+      </w:rPr>
+    </w:lvl>
+    <w:lvl w:ilvl="8" w:tplc="08070005" w:tentative="1">
+      <w:start w:val="1"/>
+      <w:numFmt w:val="bullet"/>
+      <w:lvlText w:val=""/>
+      <w:lvlJc w:val="left"/>
+      <w:pPr>
+        <w:ind w:left="6480" w:hanging="360"/>
+      </w:pPr>
+      <w:rPr>
+        <w:rFonts w:ascii="Wingdings" w:hAnsi="Wingdings" w:hint="default"/>
+      </w:rPr>
+    </w:lvl>
+  </w:abstractNum>
+  <w:abstractNum w:abstractNumId="17" w15:restartNumberingAfterBreak="0">
     <w:nsid w:val="64A85A87"/>
     <w:multiLevelType w:val="hybridMultilevel"/>
     <w:tmpl w:val="667AEB66"/>
@@ -16679,7 +18601,7 @@
       </w:rPr>
     </w:lvl>
   </w:abstractNum>
-  <w:abstractNum w:abstractNumId="15" w15:restartNumberingAfterBreak="0">
+  <w:abstractNum w:abstractNumId="18" w15:restartNumberingAfterBreak="0">
     <w:nsid w:val="6BB675A3"/>
     <w:multiLevelType w:val="multilevel"/>
     <w:tmpl w:val="3E084524"/>
@@ -16768,7 +18690,7 @@
       </w:pPr>
     </w:lvl>
   </w:abstractNum>
-  <w:abstractNum w:abstractNumId="16" w15:restartNumberingAfterBreak="0">
+  <w:abstractNum w:abstractNumId="19" w15:restartNumberingAfterBreak="0">
     <w:nsid w:val="6BCF2EC8"/>
     <w:multiLevelType w:val="hybridMultilevel"/>
     <w:tmpl w:val="D4A8C5D4"/>
@@ -16881,7 +18803,7 @@
       </w:rPr>
     </w:lvl>
   </w:abstractNum>
-  <w:abstractNum w:abstractNumId="17" w15:restartNumberingAfterBreak="0">
+  <w:abstractNum w:abstractNumId="20" w15:restartNumberingAfterBreak="0">
     <w:nsid w:val="6F01497A"/>
     <w:multiLevelType w:val="hybridMultilevel"/>
     <w:tmpl w:val="3E2232F6"/>
@@ -16994,7 +18916,7 @@
       </w:rPr>
     </w:lvl>
   </w:abstractNum>
-  <w:abstractNum w:abstractNumId="18" w15:restartNumberingAfterBreak="0">
+  <w:abstractNum w:abstractNumId="21" w15:restartNumberingAfterBreak="0">
     <w:nsid w:val="7BF23805"/>
     <w:multiLevelType w:val="multilevel"/>
     <w:tmpl w:val="E6CC9EFA"/>
@@ -17116,88 +19038,97 @@
     </w:lvl>
   </w:abstractNum>
   <w:num w:numId="1">
-    <w:abstractNumId w:val="10"/>
+    <w:abstractNumId w:val="12"/>
   </w:num>
   <w:num w:numId="2">
-    <w:abstractNumId w:val="15"/>
+    <w:abstractNumId w:val="18"/>
   </w:num>
   <w:num w:numId="3">
-    <w:abstractNumId w:val="15"/>
+    <w:abstractNumId w:val="18"/>
   </w:num>
   <w:num w:numId="4">
-    <w:abstractNumId w:val="15"/>
+    <w:abstractNumId w:val="18"/>
   </w:num>
   <w:num w:numId="5">
-    <w:abstractNumId w:val="15"/>
+    <w:abstractNumId w:val="18"/>
   </w:num>
   <w:num w:numId="6">
     <w:abstractNumId w:val="1"/>
   </w:num>
   <w:num w:numId="7">
-    <w:abstractNumId w:val="5"/>
+    <w:abstractNumId w:val="7"/>
   </w:num>
   <w:num w:numId="8">
-    <w:abstractNumId w:val="15"/>
+    <w:abstractNumId w:val="18"/>
   </w:num>
   <w:num w:numId="9">
-    <w:abstractNumId w:val="15"/>
+    <w:abstractNumId w:val="18"/>
   </w:num>
   <w:num w:numId="10">
-    <w:abstractNumId w:val="15"/>
+    <w:abstractNumId w:val="18"/>
   </w:num>
   <w:num w:numId="11">
-    <w:abstractNumId w:val="15"/>
+    <w:abstractNumId w:val="18"/>
   </w:num>
   <w:num w:numId="12">
-    <w:abstractNumId w:val="15"/>
+    <w:abstractNumId w:val="18"/>
   </w:num>
   <w:num w:numId="13">
-    <w:abstractNumId w:val="15"/>
+    <w:abstractNumId w:val="18"/>
   </w:num>
   <w:num w:numId="14">
+    <w:abstractNumId w:val="20"/>
+  </w:num>
+  <w:num w:numId="15">
+    <w:abstractNumId w:val="19"/>
+  </w:num>
+  <w:num w:numId="16">
+    <w:abstractNumId w:val="13"/>
+  </w:num>
+  <w:num w:numId="17">
+    <w:abstractNumId w:val="4"/>
+  </w:num>
+  <w:num w:numId="18">
+    <w:abstractNumId w:val="21"/>
+  </w:num>
+  <w:num w:numId="19">
     <w:abstractNumId w:val="17"/>
   </w:num>
-  <w:num w:numId="15">
-    <w:abstractNumId w:val="16"/>
+  <w:num w:numId="20">
+    <w:abstractNumId w:val="9"/>
   </w:num>
-  <w:num w:numId="16">
-    <w:abstractNumId w:val="11"/>
+  <w:num w:numId="21">
+    <w:abstractNumId w:val="8"/>
   </w:num>
-  <w:num w:numId="17">
+  <w:num w:numId="22">
+    <w:abstractNumId w:val="6"/>
+  </w:num>
+  <w:num w:numId="23">
+    <w:abstractNumId w:val="10"/>
+  </w:num>
+  <w:num w:numId="24">
     <w:abstractNumId w:val="3"/>
   </w:num>
-  <w:num w:numId="18">
-    <w:abstractNumId w:val="18"/>
-  </w:num>
-  <w:num w:numId="19">
-    <w:abstractNumId w:val="14"/>
-  </w:num>
-  <w:num w:numId="20">
-    <w:abstractNumId w:val="7"/>
-  </w:num>
-  <w:num w:numId="21">
-    <w:abstractNumId w:val="6"/>
-  </w:num>
-  <w:num w:numId="22">
-    <w:abstractNumId w:val="4"/>
-  </w:num>
-  <w:num w:numId="23">
-    <w:abstractNumId w:val="8"/>
-  </w:num>
-  <w:num w:numId="24">
-    <w:abstractNumId w:val="2"/>
-  </w:num>
   <w:num w:numId="25">
-    <w:abstractNumId w:val="9"/>
+    <w:abstractNumId w:val="11"/>
   </w:num>
   <w:num w:numId="26">
     <w:abstractNumId w:val="0"/>
   </w:num>
   <w:num w:numId="27">
-    <w:abstractNumId w:val="13"/>
+    <w:abstractNumId w:val="16"/>
   </w:num>
   <w:num w:numId="28">
-    <w:abstractNumId w:val="12"/>
+    <w:abstractNumId w:val="15"/>
+  </w:num>
+  <w:num w:numId="29">
+    <w:abstractNumId w:val="2"/>
+  </w:num>
+  <w:num w:numId="30">
+    <w:abstractNumId w:val="5"/>
+  </w:num>
+  <w:num w:numId="31">
+    <w:abstractNumId w:val="14"/>
   </w:num>
 </w:numbering>
 </file>
@@ -18703,7 +20634,7 @@
 </file>
 
 <file path=customXml/itemProps2.xml><?xml version="1.0" encoding="utf-8"?>
-<ds:datastoreItem xmlns:ds="http://schemas.openxmlformats.org/officeDocument/2006/customXml" ds:itemID="{D3798908-4DF5-4BD3-AB61-FE40D8C7C86D}">
+<ds:datastoreItem xmlns:ds="http://schemas.openxmlformats.org/officeDocument/2006/customXml" ds:itemID="{B2CC6D8E-E06D-4F81-8235-44113C4A1D35}">
   <ds:schemaRefs>
     <ds:schemaRef ds:uri="http://schemas.openxmlformats.org/officeDocument/2006/bibliography"/>
   </ds:schemaRefs>

</xml_diff>

<commit_message>
Zeitplan seperat noch hinzugefügt, Tagesrapporte angepasst
</commit_message>
<xml_diff>
--- a/Dokumentation Informations-Webseite.docx
+++ b/Dokumentation Informations-Webseite.docx
@@ -6154,8 +6154,16 @@
               <w:rPr>
                 <w:lang w:val="de-CH"/>
               </w:rPr>
-              <w:t>Kamil Olsok</w:t>
-            </w:r>
+              <w:t xml:space="preserve">Kamil </w:t>
+            </w:r>
+            <w:proofErr w:type="spellStart"/>
+            <w:r>
+              <w:rPr>
+                <w:lang w:val="de-CH"/>
+              </w:rPr>
+              <w:t>Olsok</w:t>
+            </w:r>
+            <w:proofErr w:type="spellEnd"/>
           </w:p>
           <w:p>
             <w:pPr>
@@ -10826,8 +10834,18 @@
           <w:bCs/>
           <w:lang w:val="de-CH"/>
         </w:rPr>
-        <w:t>Sicherung über Github</w:t>
-      </w:r>
+        <w:t xml:space="preserve">Sicherung über </w:t>
+      </w:r>
+      <w:proofErr w:type="spellStart"/>
+      <w:r>
+        <w:rPr>
+          <w:b/>
+          <w:bCs/>
+          <w:lang w:val="de-CH"/>
+        </w:rPr>
+        <w:t>Github</w:t>
+      </w:r>
+      <w:proofErr w:type="spellEnd"/>
     </w:p>
     <w:p>
       <w:pPr>
@@ -10842,7 +10860,35 @@
         <w:rPr>
           <w:lang w:val="de-CH"/>
         </w:rPr>
-        <w:t xml:space="preserve">Da wir auch mit Github arbeiten sind die Daten zusätzlich über Github gespeichert. Dort kann man jederzeit auf die letzte Version zugreifen.  </w:t>
+        <w:t xml:space="preserve">Da wir auch mit </w:t>
+      </w:r>
+      <w:proofErr w:type="spellStart"/>
+      <w:r>
+        <w:rPr>
+          <w:lang w:val="de-CH"/>
+        </w:rPr>
+        <w:t>Github</w:t>
+      </w:r>
+      <w:proofErr w:type="spellEnd"/>
+      <w:r>
+        <w:rPr>
+          <w:lang w:val="de-CH"/>
+        </w:rPr>
+        <w:t xml:space="preserve"> arbeiten sind die Daten zusätzlich über </w:t>
+      </w:r>
+      <w:proofErr w:type="spellStart"/>
+      <w:r>
+        <w:rPr>
+          <w:lang w:val="de-CH"/>
+        </w:rPr>
+        <w:t>Github</w:t>
+      </w:r>
+      <w:proofErr w:type="spellEnd"/>
+      <w:r>
+        <w:rPr>
+          <w:lang w:val="de-CH"/>
+        </w:rPr>
+        <w:t xml:space="preserve"> gespeichert. Dort kann man jederzeit auf die letzte Version zugreifen.  </w:t>
       </w:r>
     </w:p>
     <w:p>
@@ -10976,7 +11022,21 @@
         <w:rPr>
           <w:lang w:val="de-CH"/>
         </w:rPr>
-        <w:t xml:space="preserve">konzentrieren wollen, suchten wir Themen </w:t>
+        <w:t xml:space="preserve">konzentrieren wollen, suchten wir </w:t>
+      </w:r>
+      <w:proofErr w:type="gramStart"/>
+      <w:r>
+        <w:rPr>
+          <w:lang w:val="de-CH"/>
+        </w:rPr>
+        <w:t>Themen</w:t>
+      </w:r>
+      <w:proofErr w:type="gramEnd"/>
+      <w:r>
+        <w:rPr>
+          <w:lang w:val="de-CH"/>
+        </w:rPr>
+        <w:t xml:space="preserve"> </w:t>
       </w:r>
       <w:r>
         <w:rPr>
@@ -12876,10 +12936,7 @@
           </w:tcPr>
           <w:p>
             <w:r>
-              <w:t>29.08</w:t>
-            </w:r>
-            <w:r>
-              <w:t>.2019</w:t>
+              <w:t>29.08.2019</w:t>
             </w:r>
           </w:p>
         </w:tc>
@@ -15186,7 +15243,15 @@
               <w:cnfStyle w:val="000000100000" w:firstRow="0" w:lastRow="0" w:firstColumn="0" w:lastColumn="0" w:oddVBand="0" w:evenVBand="0" w:oddHBand="1" w:evenHBand="0" w:firstRowFirstColumn="0" w:firstRowLastColumn="0" w:lastRowFirstColumn="0" w:lastRowLastColumn="0"/>
             </w:pPr>
             <w:r>
-              <w:t>Kommunikation über Telefon, Whatsapp oder E-Mail</w:t>
+              <w:t xml:space="preserve">Kommunikation über Telefon, </w:t>
+            </w:r>
+            <w:proofErr w:type="spellStart"/>
+            <w:r>
+              <w:t>Whatsapp</w:t>
+            </w:r>
+            <w:proofErr w:type="spellEnd"/>
+            <w:r>
+              <w:t xml:space="preserve"> oder E-Mail</w:t>
             </w:r>
           </w:p>
           <w:p>
@@ -15199,8 +15264,13 @@
               <w:cnfStyle w:val="000000100000" w:firstRow="0" w:lastRow="0" w:firstColumn="0" w:lastColumn="0" w:oddVBand="0" w:evenVBand="0" w:oddHBand="1" w:evenHBand="0" w:firstRowFirstColumn="0" w:firstRowLastColumn="0" w:lastRowFirstColumn="0" w:lastRowLastColumn="0"/>
             </w:pPr>
             <w:r>
-              <w:t>Datenaustausch über Github</w:t>
-            </w:r>
+              <w:t xml:space="preserve">Datenaustausch über </w:t>
+            </w:r>
+            <w:proofErr w:type="spellStart"/>
+            <w:r>
+              <w:t>Github</w:t>
+            </w:r>
+            <w:proofErr w:type="spellEnd"/>
           </w:p>
           <w:p>
             <w:pPr>
@@ -15262,6 +15332,1917 @@
         </w:rPr>
       </w:pPr>
     </w:p>
+    <w:tbl>
+      <w:tblPr>
+        <w:tblStyle w:val="Gitternetztabelle4Akzent1"/>
+        <w:tblW w:w="9062" w:type="dxa"/>
+        <w:tblLook w:val="04A0" w:firstRow="1" w:lastRow="0" w:firstColumn="1" w:lastColumn="0" w:noHBand="0" w:noVBand="1"/>
+      </w:tblPr>
+      <w:tblGrid>
+        <w:gridCol w:w="2830"/>
+        <w:gridCol w:w="1701"/>
+        <w:gridCol w:w="2268"/>
+        <w:gridCol w:w="2263"/>
+      </w:tblGrid>
+      <w:tr>
+        <w:trPr>
+          <w:cnfStyle w:val="100000000000" w:firstRow="1" w:lastRow="0" w:firstColumn="0" w:lastColumn="0" w:oddVBand="0" w:evenVBand="0" w:oddHBand="0" w:evenHBand="0" w:firstRowFirstColumn="0" w:firstRowLastColumn="0" w:lastRowFirstColumn="0" w:lastRowLastColumn="0"/>
+          <w:trHeight w:val="283"/>
+        </w:trPr>
+        <w:tc>
+          <w:tcPr>
+            <w:cnfStyle w:val="001000000000" w:firstRow="0" w:lastRow="0" w:firstColumn="1" w:lastColumn="0" w:oddVBand="0" w:evenVBand="0" w:oddHBand="0" w:evenHBand="0" w:firstRowFirstColumn="0" w:firstRowLastColumn="0" w:lastRowFirstColumn="0" w:lastRowLastColumn="0"/>
+            <w:tcW w:w="2830" w:type="dxa"/>
+            <w:shd w:val="clear" w:color="auto" w:fill="767171" w:themeFill="background2" w:themeFillShade="80"/>
+          </w:tcPr>
+          <w:p>
+            <w:r>
+              <w:t>Datum</w:t>
+            </w:r>
+          </w:p>
+        </w:tc>
+        <w:tc>
+          <w:tcPr>
+            <w:tcW w:w="3969" w:type="dxa"/>
+            <w:gridSpan w:val="2"/>
+            <w:shd w:val="clear" w:color="auto" w:fill="767171" w:themeFill="background2" w:themeFillShade="80"/>
+          </w:tcPr>
+          <w:p>
+            <w:pPr>
+              <w:cnfStyle w:val="100000000000" w:firstRow="1" w:lastRow="0" w:firstColumn="0" w:lastColumn="0" w:oddVBand="0" w:evenVBand="0" w:oddHBand="0" w:evenHBand="0" w:firstRowFirstColumn="0" w:firstRowLastColumn="0" w:lastRowFirstColumn="0" w:lastRowLastColumn="0"/>
+            </w:pPr>
+            <w:r>
+              <w:t>Name</w:t>
+            </w:r>
+          </w:p>
+        </w:tc>
+        <w:tc>
+          <w:tcPr>
+            <w:tcW w:w="2263" w:type="dxa"/>
+            <w:shd w:val="clear" w:color="auto" w:fill="767171" w:themeFill="background2" w:themeFillShade="80"/>
+          </w:tcPr>
+          <w:p>
+            <w:pPr>
+              <w:cnfStyle w:val="100000000000" w:firstRow="1" w:lastRow="0" w:firstColumn="0" w:lastColumn="0" w:oddVBand="0" w:evenVBand="0" w:oddHBand="0" w:evenHBand="0" w:firstRowFirstColumn="0" w:firstRowLastColumn="0" w:lastRowFirstColumn="0" w:lastRowLastColumn="0"/>
+            </w:pPr>
+            <w:r>
+              <w:t>Typ</w:t>
+            </w:r>
+          </w:p>
+        </w:tc>
+      </w:tr>
+      <w:tr>
+        <w:trPr>
+          <w:cnfStyle w:val="000000100000" w:firstRow="0" w:lastRow="0" w:firstColumn="0" w:lastColumn="0" w:oddVBand="0" w:evenVBand="0" w:oddHBand="1" w:evenHBand="0" w:firstRowFirstColumn="0" w:firstRowLastColumn="0" w:lastRowFirstColumn="0" w:lastRowLastColumn="0"/>
+          <w:trHeight w:val="283"/>
+        </w:trPr>
+        <w:tc>
+          <w:tcPr>
+            <w:cnfStyle w:val="001000000000" w:firstRow="0" w:lastRow="0" w:firstColumn="1" w:lastColumn="0" w:oddVBand="0" w:evenVBand="0" w:oddHBand="0" w:evenHBand="0" w:firstRowFirstColumn="0" w:firstRowLastColumn="0" w:lastRowFirstColumn="0" w:lastRowLastColumn="0"/>
+            <w:tcW w:w="2830" w:type="dxa"/>
+          </w:tcPr>
+          <w:p>
+            <w:r>
+              <w:t>01.09.2019</w:t>
+            </w:r>
+          </w:p>
+        </w:tc>
+        <w:tc>
+          <w:tcPr>
+            <w:tcW w:w="3969" w:type="dxa"/>
+            <w:gridSpan w:val="2"/>
+          </w:tcPr>
+          <w:p>
+            <w:pPr>
+              <w:cnfStyle w:val="000000100000" w:firstRow="0" w:lastRow="0" w:firstColumn="0" w:lastColumn="0" w:oddVBand="0" w:evenVBand="0" w:oddHBand="1" w:evenHBand="0" w:firstRowFirstColumn="0" w:firstRowLastColumn="0" w:lastRowFirstColumn="0" w:lastRowLastColumn="0"/>
+              <w:rPr>
+                <w:b/>
+                <w:bCs/>
+              </w:rPr>
+            </w:pPr>
+            <w:r>
+              <w:rPr>
+                <w:b/>
+                <w:bCs/>
+              </w:rPr>
+              <w:t>Patrick</w:t>
+            </w:r>
+          </w:p>
+        </w:tc>
+        <w:tc>
+          <w:tcPr>
+            <w:tcW w:w="2263" w:type="dxa"/>
+          </w:tcPr>
+          <w:p>
+            <w:pPr>
+              <w:cnfStyle w:val="000000100000" w:firstRow="0" w:lastRow="0" w:firstColumn="0" w:lastColumn="0" w:oddVBand="0" w:evenVBand="0" w:oddHBand="1" w:evenHBand="0" w:firstRowFirstColumn="0" w:firstRowLastColumn="0" w:lastRowFirstColumn="0" w:lastRowLastColumn="0"/>
+              <w:rPr>
+                <w:b/>
+                <w:bCs/>
+              </w:rPr>
+            </w:pPr>
+            <w:r>
+              <w:rPr>
+                <w:b/>
+                <w:bCs/>
+              </w:rPr>
+              <w:t>Tagesrapport</w:t>
+            </w:r>
+          </w:p>
+        </w:tc>
+      </w:tr>
+      <w:tr>
+        <w:trPr>
+          <w:trHeight w:val="296"/>
+        </w:trPr>
+        <w:tc>
+          <w:tcPr>
+            <w:cnfStyle w:val="001000000000" w:firstRow="0" w:lastRow="0" w:firstColumn="1" w:lastColumn="0" w:oddVBand="0" w:evenVBand="0" w:oddHBand="0" w:evenHBand="0" w:firstRowFirstColumn="0" w:firstRowLastColumn="0" w:lastRowFirstColumn="0" w:lastRowLastColumn="0"/>
+            <w:tcW w:w="6799" w:type="dxa"/>
+            <w:gridSpan w:val="3"/>
+            <w:shd w:val="clear" w:color="auto" w:fill="767171" w:themeFill="background2" w:themeFillShade="80"/>
+          </w:tcPr>
+          <w:p>
+            <w:pPr>
+              <w:rPr>
+                <w:color w:val="FFFFFF" w:themeColor="background1"/>
+              </w:rPr>
+            </w:pPr>
+            <w:r>
+              <w:rPr>
+                <w:color w:val="FFFFFF" w:themeColor="background1"/>
+              </w:rPr>
+              <w:t>Beschreibung der Tätigkeit</w:t>
+            </w:r>
+          </w:p>
+        </w:tc>
+        <w:tc>
+          <w:tcPr>
+            <w:tcW w:w="2263" w:type="dxa"/>
+            <w:shd w:val="clear" w:color="auto" w:fill="767171" w:themeFill="background2" w:themeFillShade="80"/>
+          </w:tcPr>
+          <w:p>
+            <w:pPr>
+              <w:cnfStyle w:val="000000000000" w:firstRow="0" w:lastRow="0" w:firstColumn="0" w:lastColumn="0" w:oddVBand="0" w:evenVBand="0" w:oddHBand="0" w:evenHBand="0" w:firstRowFirstColumn="0" w:firstRowLastColumn="0" w:lastRowFirstColumn="0" w:lastRowLastColumn="0"/>
+            </w:pPr>
+          </w:p>
+        </w:tc>
+      </w:tr>
+      <w:tr>
+        <w:trPr>
+          <w:cnfStyle w:val="000000100000" w:firstRow="0" w:lastRow="0" w:firstColumn="0" w:lastColumn="0" w:oddVBand="0" w:evenVBand="0" w:oddHBand="1" w:evenHBand="0" w:firstRowFirstColumn="0" w:firstRowLastColumn="0" w:lastRowFirstColumn="0" w:lastRowLastColumn="0"/>
+          <w:trHeight w:val="283"/>
+        </w:trPr>
+        <w:tc>
+          <w:tcPr>
+            <w:cnfStyle w:val="001000000000" w:firstRow="0" w:lastRow="0" w:firstColumn="1" w:lastColumn="0" w:oddVBand="0" w:evenVBand="0" w:oddHBand="0" w:evenHBand="0" w:firstRowFirstColumn="0" w:firstRowLastColumn="0" w:lastRowFirstColumn="0" w:lastRowLastColumn="0"/>
+            <w:tcW w:w="9062" w:type="dxa"/>
+            <w:gridSpan w:val="4"/>
+          </w:tcPr>
+          <w:p>
+            <w:pPr>
+              <w:pStyle w:val="Listenabsatz"/>
+              <w:numPr>
+                <w:ilvl w:val="0"/>
+                <w:numId w:val="25"/>
+              </w:numPr>
+              <w:rPr>
+                <w:b w:val="0"/>
+                <w:bCs w:val="0"/>
+              </w:rPr>
+            </w:pPr>
+            <w:r>
+              <w:rPr>
+                <w:b w:val="0"/>
+                <w:bCs w:val="0"/>
+              </w:rPr>
+              <w:t>Grundgerüst für das Pflichtenheft erstellen</w:t>
+            </w:r>
+          </w:p>
+        </w:tc>
+      </w:tr>
+      <w:tr>
+        <w:trPr>
+          <w:trHeight w:val="283"/>
+        </w:trPr>
+        <w:tc>
+          <w:tcPr>
+            <w:cnfStyle w:val="001000000000" w:firstRow="0" w:lastRow="0" w:firstColumn="1" w:lastColumn="0" w:oddVBand="0" w:evenVBand="0" w:oddHBand="0" w:evenHBand="0" w:firstRowFirstColumn="0" w:firstRowLastColumn="0" w:lastRowFirstColumn="0" w:lastRowLastColumn="0"/>
+            <w:tcW w:w="4531" w:type="dxa"/>
+            <w:gridSpan w:val="2"/>
+            <w:shd w:val="clear" w:color="auto" w:fill="767171" w:themeFill="background2" w:themeFillShade="80"/>
+          </w:tcPr>
+          <w:p>
+            <w:pPr>
+              <w:rPr>
+                <w:color w:val="FFFFFF" w:themeColor="background1"/>
+              </w:rPr>
+            </w:pPr>
+            <w:r>
+              <w:rPr>
+                <w:color w:val="FFFFFF" w:themeColor="background1"/>
+              </w:rPr>
+              <w:t>Probleme</w:t>
+            </w:r>
+          </w:p>
+        </w:tc>
+        <w:tc>
+          <w:tcPr>
+            <w:tcW w:w="4531" w:type="dxa"/>
+            <w:gridSpan w:val="2"/>
+            <w:shd w:val="clear" w:color="auto" w:fill="767171" w:themeFill="background2" w:themeFillShade="80"/>
+          </w:tcPr>
+          <w:p>
+            <w:pPr>
+              <w:cnfStyle w:val="000000000000" w:firstRow="0" w:lastRow="0" w:firstColumn="0" w:lastColumn="0" w:oddVBand="0" w:evenVBand="0" w:oddHBand="0" w:evenHBand="0" w:firstRowFirstColumn="0" w:firstRowLastColumn="0" w:lastRowFirstColumn="0" w:lastRowLastColumn="0"/>
+              <w:rPr>
+                <w:b/>
+                <w:bCs/>
+                <w:color w:val="FFFFFF" w:themeColor="background1"/>
+              </w:rPr>
+            </w:pPr>
+            <w:r>
+              <w:rPr>
+                <w:b/>
+                <w:bCs/>
+                <w:color w:val="FFFFFF" w:themeColor="background1"/>
+              </w:rPr>
+              <w:t>Lösungen</w:t>
+            </w:r>
+          </w:p>
+        </w:tc>
+      </w:tr>
+      <w:tr>
+        <w:trPr>
+          <w:cnfStyle w:val="000000100000" w:firstRow="0" w:lastRow="0" w:firstColumn="0" w:lastColumn="0" w:oddVBand="0" w:evenVBand="0" w:oddHBand="1" w:evenHBand="0" w:firstRowFirstColumn="0" w:firstRowLastColumn="0" w:lastRowFirstColumn="0" w:lastRowLastColumn="0"/>
+          <w:trHeight w:val="283"/>
+        </w:trPr>
+        <w:tc>
+          <w:tcPr>
+            <w:cnfStyle w:val="001000000000" w:firstRow="0" w:lastRow="0" w:firstColumn="1" w:lastColumn="0" w:oddVBand="0" w:evenVBand="0" w:oddHBand="0" w:evenHBand="0" w:firstRowFirstColumn="0" w:firstRowLastColumn="0" w:lastRowFirstColumn="0" w:lastRowLastColumn="0"/>
+            <w:tcW w:w="4531" w:type="dxa"/>
+            <w:gridSpan w:val="2"/>
+          </w:tcPr>
+          <w:p>
+            <w:r>
+              <w:rPr>
+                <w:b w:val="0"/>
+                <w:bCs w:val="0"/>
+              </w:rPr>
+              <w:t>Grundgerüst und Struktur war nicht ganz so klar.</w:t>
+            </w:r>
+          </w:p>
+        </w:tc>
+        <w:tc>
+          <w:tcPr>
+            <w:tcW w:w="4531" w:type="dxa"/>
+            <w:gridSpan w:val="2"/>
+          </w:tcPr>
+          <w:p>
+            <w:pPr>
+              <w:pStyle w:val="Listenabsatz"/>
+              <w:numPr>
+                <w:ilvl w:val="0"/>
+                <w:numId w:val="26"/>
+              </w:numPr>
+              <w:cnfStyle w:val="000000100000" w:firstRow="0" w:lastRow="0" w:firstColumn="0" w:lastColumn="0" w:oddVBand="0" w:evenVBand="0" w:oddHBand="1" w:evenHBand="0" w:firstRowFirstColumn="0" w:firstRowLastColumn="0" w:lastRowFirstColumn="0" w:lastRowLastColumn="0"/>
+            </w:pPr>
+            <w:r>
+              <w:t>Google und das Buch zum Modul hatten alle Fragen für das erste geklärt.</w:t>
+            </w:r>
+          </w:p>
+          <w:p>
+            <w:pPr>
+              <w:pStyle w:val="Listenabsatz"/>
+              <w:cnfStyle w:val="000000100000" w:firstRow="0" w:lastRow="0" w:firstColumn="0" w:lastColumn="0" w:oddVBand="0" w:evenVBand="0" w:oddHBand="1" w:evenHBand="0" w:firstRowFirstColumn="0" w:firstRowLastColumn="0" w:lastRowFirstColumn="0" w:lastRowLastColumn="0"/>
+            </w:pPr>
+          </w:p>
+        </w:tc>
+      </w:tr>
+    </w:tbl>
+    <w:p>
+      <w:pPr>
+        <w:rPr>
+          <w:lang w:val="de-CH"/>
+        </w:rPr>
+      </w:pPr>
+    </w:p>
+    <w:p>
+      <w:pPr>
+        <w:rPr>
+          <w:lang w:val="de-CH"/>
+        </w:rPr>
+      </w:pPr>
+    </w:p>
+    <w:p>
+      <w:pPr>
+        <w:rPr>
+          <w:lang w:val="de-CH"/>
+        </w:rPr>
+      </w:pPr>
+    </w:p>
+    <w:p>
+      <w:pPr>
+        <w:rPr>
+          <w:lang w:val="de-CH"/>
+        </w:rPr>
+      </w:pPr>
+    </w:p>
+    <w:p>
+      <w:pPr>
+        <w:rPr>
+          <w:lang w:val="de-CH"/>
+        </w:rPr>
+      </w:pPr>
+    </w:p>
+    <w:tbl>
+      <w:tblPr>
+        <w:tblStyle w:val="Gitternetztabelle4Akzent1"/>
+        <w:tblW w:w="9062" w:type="dxa"/>
+        <w:tblLook w:val="04A0" w:firstRow="1" w:lastRow="0" w:firstColumn="1" w:lastColumn="0" w:noHBand="0" w:noVBand="1"/>
+      </w:tblPr>
+      <w:tblGrid>
+        <w:gridCol w:w="2830"/>
+        <w:gridCol w:w="1701"/>
+        <w:gridCol w:w="2268"/>
+        <w:gridCol w:w="2263"/>
+      </w:tblGrid>
+      <w:tr>
+        <w:trPr>
+          <w:cnfStyle w:val="100000000000" w:firstRow="1" w:lastRow="0" w:firstColumn="0" w:lastColumn="0" w:oddVBand="0" w:evenVBand="0" w:oddHBand="0" w:evenHBand="0" w:firstRowFirstColumn="0" w:firstRowLastColumn="0" w:lastRowFirstColumn="0" w:lastRowLastColumn="0"/>
+          <w:trHeight w:val="283"/>
+        </w:trPr>
+        <w:tc>
+          <w:tcPr>
+            <w:cnfStyle w:val="001000000000" w:firstRow="0" w:lastRow="0" w:firstColumn="1" w:lastColumn="0" w:oddVBand="0" w:evenVBand="0" w:oddHBand="0" w:evenHBand="0" w:firstRowFirstColumn="0" w:firstRowLastColumn="0" w:lastRowFirstColumn="0" w:lastRowLastColumn="0"/>
+            <w:tcW w:w="2830" w:type="dxa"/>
+            <w:shd w:val="clear" w:color="auto" w:fill="767171" w:themeFill="background2" w:themeFillShade="80"/>
+          </w:tcPr>
+          <w:p>
+            <w:r>
+              <w:t>Datum</w:t>
+            </w:r>
+          </w:p>
+        </w:tc>
+        <w:tc>
+          <w:tcPr>
+            <w:tcW w:w="3969" w:type="dxa"/>
+            <w:gridSpan w:val="2"/>
+            <w:shd w:val="clear" w:color="auto" w:fill="767171" w:themeFill="background2" w:themeFillShade="80"/>
+          </w:tcPr>
+          <w:p>
+            <w:pPr>
+              <w:cnfStyle w:val="100000000000" w:firstRow="1" w:lastRow="0" w:firstColumn="0" w:lastColumn="0" w:oddVBand="0" w:evenVBand="0" w:oddHBand="0" w:evenHBand="0" w:firstRowFirstColumn="0" w:firstRowLastColumn="0" w:lastRowFirstColumn="0" w:lastRowLastColumn="0"/>
+            </w:pPr>
+            <w:r>
+              <w:t>Name</w:t>
+            </w:r>
+          </w:p>
+        </w:tc>
+        <w:tc>
+          <w:tcPr>
+            <w:tcW w:w="2263" w:type="dxa"/>
+            <w:shd w:val="clear" w:color="auto" w:fill="767171" w:themeFill="background2" w:themeFillShade="80"/>
+          </w:tcPr>
+          <w:p>
+            <w:pPr>
+              <w:cnfStyle w:val="100000000000" w:firstRow="1" w:lastRow="0" w:firstColumn="0" w:lastColumn="0" w:oddVBand="0" w:evenVBand="0" w:oddHBand="0" w:evenHBand="0" w:firstRowFirstColumn="0" w:firstRowLastColumn="0" w:lastRowFirstColumn="0" w:lastRowLastColumn="0"/>
+            </w:pPr>
+            <w:r>
+              <w:t>Typ</w:t>
+            </w:r>
+          </w:p>
+        </w:tc>
+      </w:tr>
+      <w:tr>
+        <w:trPr>
+          <w:cnfStyle w:val="000000100000" w:firstRow="0" w:lastRow="0" w:firstColumn="0" w:lastColumn="0" w:oddVBand="0" w:evenVBand="0" w:oddHBand="1" w:evenHBand="0" w:firstRowFirstColumn="0" w:firstRowLastColumn="0" w:lastRowFirstColumn="0" w:lastRowLastColumn="0"/>
+          <w:trHeight w:val="283"/>
+        </w:trPr>
+        <w:tc>
+          <w:tcPr>
+            <w:cnfStyle w:val="001000000000" w:firstRow="0" w:lastRow="0" w:firstColumn="1" w:lastColumn="0" w:oddVBand="0" w:evenVBand="0" w:oddHBand="0" w:evenHBand="0" w:firstRowFirstColumn="0" w:firstRowLastColumn="0" w:lastRowFirstColumn="0" w:lastRowLastColumn="0"/>
+            <w:tcW w:w="2830" w:type="dxa"/>
+          </w:tcPr>
+          <w:p>
+            <w:r>
+              <w:t>08.09.2019</w:t>
+            </w:r>
+          </w:p>
+        </w:tc>
+        <w:tc>
+          <w:tcPr>
+            <w:tcW w:w="3969" w:type="dxa"/>
+            <w:gridSpan w:val="2"/>
+          </w:tcPr>
+          <w:p>
+            <w:pPr>
+              <w:cnfStyle w:val="000000100000" w:firstRow="0" w:lastRow="0" w:firstColumn="0" w:lastColumn="0" w:oddVBand="0" w:evenVBand="0" w:oddHBand="1" w:evenHBand="0" w:firstRowFirstColumn="0" w:firstRowLastColumn="0" w:lastRowFirstColumn="0" w:lastRowLastColumn="0"/>
+              <w:rPr>
+                <w:b/>
+                <w:bCs/>
+              </w:rPr>
+            </w:pPr>
+            <w:r>
+              <w:rPr>
+                <w:b/>
+                <w:bCs/>
+              </w:rPr>
+              <w:t>Patrick</w:t>
+            </w:r>
+          </w:p>
+        </w:tc>
+        <w:tc>
+          <w:tcPr>
+            <w:tcW w:w="2263" w:type="dxa"/>
+          </w:tcPr>
+          <w:p>
+            <w:pPr>
+              <w:cnfStyle w:val="000000100000" w:firstRow="0" w:lastRow="0" w:firstColumn="0" w:lastColumn="0" w:oddVBand="0" w:evenVBand="0" w:oddHBand="1" w:evenHBand="0" w:firstRowFirstColumn="0" w:firstRowLastColumn="0" w:lastRowFirstColumn="0" w:lastRowLastColumn="0"/>
+              <w:rPr>
+                <w:b/>
+                <w:bCs/>
+              </w:rPr>
+            </w:pPr>
+            <w:r>
+              <w:rPr>
+                <w:b/>
+                <w:bCs/>
+              </w:rPr>
+              <w:t>Tagesrapport</w:t>
+            </w:r>
+          </w:p>
+        </w:tc>
+      </w:tr>
+      <w:tr>
+        <w:trPr>
+          <w:trHeight w:val="296"/>
+        </w:trPr>
+        <w:tc>
+          <w:tcPr>
+            <w:cnfStyle w:val="001000000000" w:firstRow="0" w:lastRow="0" w:firstColumn="1" w:lastColumn="0" w:oddVBand="0" w:evenVBand="0" w:oddHBand="0" w:evenHBand="0" w:firstRowFirstColumn="0" w:firstRowLastColumn="0" w:lastRowFirstColumn="0" w:lastRowLastColumn="0"/>
+            <w:tcW w:w="6799" w:type="dxa"/>
+            <w:gridSpan w:val="3"/>
+            <w:shd w:val="clear" w:color="auto" w:fill="767171" w:themeFill="background2" w:themeFillShade="80"/>
+          </w:tcPr>
+          <w:p>
+            <w:pPr>
+              <w:rPr>
+                <w:color w:val="FFFFFF" w:themeColor="background1"/>
+              </w:rPr>
+            </w:pPr>
+            <w:r>
+              <w:rPr>
+                <w:color w:val="FFFFFF" w:themeColor="background1"/>
+              </w:rPr>
+              <w:t>Beschreibung der Tätigkeit</w:t>
+            </w:r>
+          </w:p>
+        </w:tc>
+        <w:tc>
+          <w:tcPr>
+            <w:tcW w:w="2263" w:type="dxa"/>
+            <w:shd w:val="clear" w:color="auto" w:fill="767171" w:themeFill="background2" w:themeFillShade="80"/>
+          </w:tcPr>
+          <w:p>
+            <w:pPr>
+              <w:cnfStyle w:val="000000000000" w:firstRow="0" w:lastRow="0" w:firstColumn="0" w:lastColumn="0" w:oddVBand="0" w:evenVBand="0" w:oddHBand="0" w:evenHBand="0" w:firstRowFirstColumn="0" w:firstRowLastColumn="0" w:lastRowFirstColumn="0" w:lastRowLastColumn="0"/>
+            </w:pPr>
+          </w:p>
+        </w:tc>
+      </w:tr>
+      <w:tr>
+        <w:trPr>
+          <w:cnfStyle w:val="000000100000" w:firstRow="0" w:lastRow="0" w:firstColumn="0" w:lastColumn="0" w:oddVBand="0" w:evenVBand="0" w:oddHBand="1" w:evenHBand="0" w:firstRowFirstColumn="0" w:firstRowLastColumn="0" w:lastRowFirstColumn="0" w:lastRowLastColumn="0"/>
+          <w:trHeight w:val="283"/>
+        </w:trPr>
+        <w:tc>
+          <w:tcPr>
+            <w:cnfStyle w:val="001000000000" w:firstRow="0" w:lastRow="0" w:firstColumn="1" w:lastColumn="0" w:oddVBand="0" w:evenVBand="0" w:oddHBand="0" w:evenHBand="0" w:firstRowFirstColumn="0" w:firstRowLastColumn="0" w:lastRowFirstColumn="0" w:lastRowLastColumn="0"/>
+            <w:tcW w:w="9062" w:type="dxa"/>
+            <w:gridSpan w:val="4"/>
+          </w:tcPr>
+          <w:p>
+            <w:pPr>
+              <w:pStyle w:val="Listenabsatz"/>
+              <w:numPr>
+                <w:ilvl w:val="0"/>
+                <w:numId w:val="25"/>
+              </w:numPr>
+              <w:rPr>
+                <w:b w:val="0"/>
+                <w:bCs w:val="0"/>
+              </w:rPr>
+            </w:pPr>
+            <w:r>
+              <w:rPr>
+                <w:b w:val="0"/>
+                <w:bCs w:val="0"/>
+              </w:rPr>
+              <w:t>Grundgerüst der Webseite erstellen</w:t>
+            </w:r>
+          </w:p>
+          <w:p>
+            <w:pPr>
+              <w:pStyle w:val="Listenabsatz"/>
+              <w:numPr>
+                <w:ilvl w:val="0"/>
+                <w:numId w:val="25"/>
+              </w:numPr>
+              <w:rPr>
+                <w:b w:val="0"/>
+                <w:bCs w:val="0"/>
+              </w:rPr>
+            </w:pPr>
+            <w:r>
+              <w:rPr>
+                <w:b w:val="0"/>
+                <w:bCs w:val="0"/>
+              </w:rPr>
+              <w:t>Bootstrap einbinden</w:t>
+            </w:r>
+          </w:p>
+        </w:tc>
+      </w:tr>
+      <w:tr>
+        <w:trPr>
+          <w:trHeight w:val="283"/>
+        </w:trPr>
+        <w:tc>
+          <w:tcPr>
+            <w:cnfStyle w:val="001000000000" w:firstRow="0" w:lastRow="0" w:firstColumn="1" w:lastColumn="0" w:oddVBand="0" w:evenVBand="0" w:oddHBand="0" w:evenHBand="0" w:firstRowFirstColumn="0" w:firstRowLastColumn="0" w:lastRowFirstColumn="0" w:lastRowLastColumn="0"/>
+            <w:tcW w:w="4531" w:type="dxa"/>
+            <w:gridSpan w:val="2"/>
+            <w:shd w:val="clear" w:color="auto" w:fill="767171" w:themeFill="background2" w:themeFillShade="80"/>
+          </w:tcPr>
+          <w:p>
+            <w:pPr>
+              <w:rPr>
+                <w:color w:val="FFFFFF" w:themeColor="background1"/>
+              </w:rPr>
+            </w:pPr>
+            <w:r>
+              <w:rPr>
+                <w:color w:val="FFFFFF" w:themeColor="background1"/>
+              </w:rPr>
+              <w:t>Probleme</w:t>
+            </w:r>
+          </w:p>
+        </w:tc>
+        <w:tc>
+          <w:tcPr>
+            <w:tcW w:w="4531" w:type="dxa"/>
+            <w:gridSpan w:val="2"/>
+            <w:shd w:val="clear" w:color="auto" w:fill="767171" w:themeFill="background2" w:themeFillShade="80"/>
+          </w:tcPr>
+          <w:p>
+            <w:pPr>
+              <w:cnfStyle w:val="000000000000" w:firstRow="0" w:lastRow="0" w:firstColumn="0" w:lastColumn="0" w:oddVBand="0" w:evenVBand="0" w:oddHBand="0" w:evenHBand="0" w:firstRowFirstColumn="0" w:firstRowLastColumn="0" w:lastRowFirstColumn="0" w:lastRowLastColumn="0"/>
+              <w:rPr>
+                <w:b/>
+                <w:bCs/>
+                <w:color w:val="FFFFFF" w:themeColor="background1"/>
+              </w:rPr>
+            </w:pPr>
+            <w:r>
+              <w:rPr>
+                <w:b/>
+                <w:bCs/>
+                <w:color w:val="FFFFFF" w:themeColor="background1"/>
+              </w:rPr>
+              <w:t>Lösungen</w:t>
+            </w:r>
+          </w:p>
+        </w:tc>
+      </w:tr>
+      <w:tr>
+        <w:trPr>
+          <w:cnfStyle w:val="000000100000" w:firstRow="0" w:lastRow="0" w:firstColumn="0" w:lastColumn="0" w:oddVBand="0" w:evenVBand="0" w:oddHBand="1" w:evenHBand="0" w:firstRowFirstColumn="0" w:firstRowLastColumn="0" w:lastRowFirstColumn="0" w:lastRowLastColumn="0"/>
+          <w:trHeight w:val="283"/>
+        </w:trPr>
+        <w:tc>
+          <w:tcPr>
+            <w:cnfStyle w:val="001000000000" w:firstRow="0" w:lastRow="0" w:firstColumn="1" w:lastColumn="0" w:oddVBand="0" w:evenVBand="0" w:oddHBand="0" w:evenHBand="0" w:firstRowFirstColumn="0" w:firstRowLastColumn="0" w:lastRowFirstColumn="0" w:lastRowLastColumn="0"/>
+            <w:tcW w:w="4531" w:type="dxa"/>
+            <w:gridSpan w:val="2"/>
+          </w:tcPr>
+          <w:p>
+            <w:r>
+              <w:rPr>
+                <w:b w:val="0"/>
+                <w:bCs w:val="0"/>
+              </w:rPr>
+              <w:t xml:space="preserve">Da ich vorher noch nie Bootstrap verwendet hatte wusste ich nicht wie man Bootstrap in eine HTML Seite einbindet. </w:t>
+            </w:r>
+          </w:p>
+        </w:tc>
+        <w:tc>
+          <w:tcPr>
+            <w:tcW w:w="4531" w:type="dxa"/>
+            <w:gridSpan w:val="2"/>
+          </w:tcPr>
+          <w:p>
+            <w:pPr>
+              <w:pStyle w:val="Listenabsatz"/>
+              <w:numPr>
+                <w:ilvl w:val="0"/>
+                <w:numId w:val="26"/>
+              </w:numPr>
+              <w:cnfStyle w:val="000000100000" w:firstRow="0" w:lastRow="0" w:firstColumn="0" w:lastColumn="0" w:oddVBand="0" w:evenVBand="0" w:oddHBand="1" w:evenHBand="0" w:firstRowFirstColumn="0" w:firstRowLastColumn="0" w:lastRowFirstColumn="0" w:lastRowLastColumn="0"/>
+            </w:pPr>
+            <w:r>
+              <w:t>Die Dokumentation von Bootstrap ist sehr gut und es wird Schritt für Schritt erklärt wie man Bootstrap einbinden kann.</w:t>
+            </w:r>
+          </w:p>
+          <w:p>
+            <w:pPr>
+              <w:pStyle w:val="Listenabsatz"/>
+              <w:cnfStyle w:val="000000100000" w:firstRow="0" w:lastRow="0" w:firstColumn="0" w:lastColumn="0" w:oddVBand="0" w:evenVBand="0" w:oddHBand="1" w:evenHBand="0" w:firstRowFirstColumn="0" w:firstRowLastColumn="0" w:lastRowFirstColumn="0" w:lastRowLastColumn="0"/>
+            </w:pPr>
+          </w:p>
+        </w:tc>
+      </w:tr>
+    </w:tbl>
+    <w:p>
+      <w:pPr>
+        <w:rPr>
+          <w:lang w:val="de-CH"/>
+        </w:rPr>
+      </w:pPr>
+    </w:p>
+    <w:p>
+      <w:pPr>
+        <w:rPr>
+          <w:lang w:val="de-CH"/>
+        </w:rPr>
+      </w:pPr>
+    </w:p>
+    <w:tbl>
+      <w:tblPr>
+        <w:tblStyle w:val="Gitternetztabelle4Akzent1"/>
+        <w:tblW w:w="9062" w:type="dxa"/>
+        <w:tblLook w:val="04A0" w:firstRow="1" w:lastRow="0" w:firstColumn="1" w:lastColumn="0" w:noHBand="0" w:noVBand="1"/>
+      </w:tblPr>
+      <w:tblGrid>
+        <w:gridCol w:w="2830"/>
+        <w:gridCol w:w="1701"/>
+        <w:gridCol w:w="2268"/>
+        <w:gridCol w:w="2263"/>
+      </w:tblGrid>
+      <w:tr>
+        <w:trPr>
+          <w:cnfStyle w:val="100000000000" w:firstRow="1" w:lastRow="0" w:firstColumn="0" w:lastColumn="0" w:oddVBand="0" w:evenVBand="0" w:oddHBand="0" w:evenHBand="0" w:firstRowFirstColumn="0" w:firstRowLastColumn="0" w:lastRowFirstColumn="0" w:lastRowLastColumn="0"/>
+          <w:trHeight w:val="283"/>
+        </w:trPr>
+        <w:tc>
+          <w:tcPr>
+            <w:cnfStyle w:val="001000000000" w:firstRow="0" w:lastRow="0" w:firstColumn="1" w:lastColumn="0" w:oddVBand="0" w:evenVBand="0" w:oddHBand="0" w:evenHBand="0" w:firstRowFirstColumn="0" w:firstRowLastColumn="0" w:lastRowFirstColumn="0" w:lastRowLastColumn="0"/>
+            <w:tcW w:w="2830" w:type="dxa"/>
+            <w:shd w:val="clear" w:color="auto" w:fill="767171" w:themeFill="background2" w:themeFillShade="80"/>
+          </w:tcPr>
+          <w:p>
+            <w:r>
+              <w:t>Datum</w:t>
+            </w:r>
+          </w:p>
+        </w:tc>
+        <w:tc>
+          <w:tcPr>
+            <w:tcW w:w="3969" w:type="dxa"/>
+            <w:gridSpan w:val="2"/>
+            <w:shd w:val="clear" w:color="auto" w:fill="767171" w:themeFill="background2" w:themeFillShade="80"/>
+          </w:tcPr>
+          <w:p>
+            <w:pPr>
+              <w:cnfStyle w:val="100000000000" w:firstRow="1" w:lastRow="0" w:firstColumn="0" w:lastColumn="0" w:oddVBand="0" w:evenVBand="0" w:oddHBand="0" w:evenHBand="0" w:firstRowFirstColumn="0" w:firstRowLastColumn="0" w:lastRowFirstColumn="0" w:lastRowLastColumn="0"/>
+            </w:pPr>
+            <w:r>
+              <w:t>Name</w:t>
+            </w:r>
+          </w:p>
+        </w:tc>
+        <w:tc>
+          <w:tcPr>
+            <w:tcW w:w="2263" w:type="dxa"/>
+            <w:shd w:val="clear" w:color="auto" w:fill="767171" w:themeFill="background2" w:themeFillShade="80"/>
+          </w:tcPr>
+          <w:p>
+            <w:pPr>
+              <w:cnfStyle w:val="100000000000" w:firstRow="1" w:lastRow="0" w:firstColumn="0" w:lastColumn="0" w:oddVBand="0" w:evenVBand="0" w:oddHBand="0" w:evenHBand="0" w:firstRowFirstColumn="0" w:firstRowLastColumn="0" w:lastRowFirstColumn="0" w:lastRowLastColumn="0"/>
+            </w:pPr>
+            <w:r>
+              <w:t>Typ</w:t>
+            </w:r>
+          </w:p>
+        </w:tc>
+      </w:tr>
+      <w:tr>
+        <w:trPr>
+          <w:cnfStyle w:val="000000100000" w:firstRow="0" w:lastRow="0" w:firstColumn="0" w:lastColumn="0" w:oddVBand="0" w:evenVBand="0" w:oddHBand="1" w:evenHBand="0" w:firstRowFirstColumn="0" w:firstRowLastColumn="0" w:lastRowFirstColumn="0" w:lastRowLastColumn="0"/>
+          <w:trHeight w:val="283"/>
+        </w:trPr>
+        <w:tc>
+          <w:tcPr>
+            <w:cnfStyle w:val="001000000000" w:firstRow="0" w:lastRow="0" w:firstColumn="1" w:lastColumn="0" w:oddVBand="0" w:evenVBand="0" w:oddHBand="0" w:evenHBand="0" w:firstRowFirstColumn="0" w:firstRowLastColumn="0" w:lastRowFirstColumn="0" w:lastRowLastColumn="0"/>
+            <w:tcW w:w="2830" w:type="dxa"/>
+          </w:tcPr>
+          <w:p>
+            <w:r>
+              <w:t>09.09.2019</w:t>
+            </w:r>
+          </w:p>
+        </w:tc>
+        <w:tc>
+          <w:tcPr>
+            <w:tcW w:w="3969" w:type="dxa"/>
+            <w:gridSpan w:val="2"/>
+          </w:tcPr>
+          <w:p>
+            <w:pPr>
+              <w:cnfStyle w:val="000000100000" w:firstRow="0" w:lastRow="0" w:firstColumn="0" w:lastColumn="0" w:oddVBand="0" w:evenVBand="0" w:oddHBand="1" w:evenHBand="0" w:firstRowFirstColumn="0" w:firstRowLastColumn="0" w:lastRowFirstColumn="0" w:lastRowLastColumn="0"/>
+              <w:rPr>
+                <w:b/>
+                <w:bCs/>
+              </w:rPr>
+            </w:pPr>
+            <w:r>
+              <w:rPr>
+                <w:b/>
+                <w:bCs/>
+              </w:rPr>
+              <w:t>Patrick</w:t>
+            </w:r>
+          </w:p>
+        </w:tc>
+        <w:tc>
+          <w:tcPr>
+            <w:tcW w:w="2263" w:type="dxa"/>
+          </w:tcPr>
+          <w:p>
+            <w:pPr>
+              <w:cnfStyle w:val="000000100000" w:firstRow="0" w:lastRow="0" w:firstColumn="0" w:lastColumn="0" w:oddVBand="0" w:evenVBand="0" w:oddHBand="1" w:evenHBand="0" w:firstRowFirstColumn="0" w:firstRowLastColumn="0" w:lastRowFirstColumn="0" w:lastRowLastColumn="0"/>
+              <w:rPr>
+                <w:b/>
+                <w:bCs/>
+              </w:rPr>
+            </w:pPr>
+            <w:r>
+              <w:rPr>
+                <w:b/>
+                <w:bCs/>
+              </w:rPr>
+              <w:t>Tagesrapport</w:t>
+            </w:r>
+          </w:p>
+        </w:tc>
+      </w:tr>
+      <w:tr>
+        <w:trPr>
+          <w:trHeight w:val="296"/>
+        </w:trPr>
+        <w:tc>
+          <w:tcPr>
+            <w:cnfStyle w:val="001000000000" w:firstRow="0" w:lastRow="0" w:firstColumn="1" w:lastColumn="0" w:oddVBand="0" w:evenVBand="0" w:oddHBand="0" w:evenHBand="0" w:firstRowFirstColumn="0" w:firstRowLastColumn="0" w:lastRowFirstColumn="0" w:lastRowLastColumn="0"/>
+            <w:tcW w:w="6799" w:type="dxa"/>
+            <w:gridSpan w:val="3"/>
+            <w:shd w:val="clear" w:color="auto" w:fill="767171" w:themeFill="background2" w:themeFillShade="80"/>
+          </w:tcPr>
+          <w:p>
+            <w:pPr>
+              <w:rPr>
+                <w:color w:val="FFFFFF" w:themeColor="background1"/>
+              </w:rPr>
+            </w:pPr>
+            <w:r>
+              <w:rPr>
+                <w:color w:val="FFFFFF" w:themeColor="background1"/>
+              </w:rPr>
+              <w:t>Beschreibung der Tätigkeit</w:t>
+            </w:r>
+          </w:p>
+        </w:tc>
+        <w:tc>
+          <w:tcPr>
+            <w:tcW w:w="2263" w:type="dxa"/>
+            <w:shd w:val="clear" w:color="auto" w:fill="767171" w:themeFill="background2" w:themeFillShade="80"/>
+          </w:tcPr>
+          <w:p>
+            <w:pPr>
+              <w:cnfStyle w:val="000000000000" w:firstRow="0" w:lastRow="0" w:firstColumn="0" w:lastColumn="0" w:oddVBand="0" w:evenVBand="0" w:oddHBand="0" w:evenHBand="0" w:firstRowFirstColumn="0" w:firstRowLastColumn="0" w:lastRowFirstColumn="0" w:lastRowLastColumn="0"/>
+            </w:pPr>
+          </w:p>
+        </w:tc>
+      </w:tr>
+      <w:tr>
+        <w:trPr>
+          <w:cnfStyle w:val="000000100000" w:firstRow="0" w:lastRow="0" w:firstColumn="0" w:lastColumn="0" w:oddVBand="0" w:evenVBand="0" w:oddHBand="1" w:evenHBand="0" w:firstRowFirstColumn="0" w:firstRowLastColumn="0" w:lastRowFirstColumn="0" w:lastRowLastColumn="0"/>
+          <w:trHeight w:val="283"/>
+        </w:trPr>
+        <w:tc>
+          <w:tcPr>
+            <w:cnfStyle w:val="001000000000" w:firstRow="0" w:lastRow="0" w:firstColumn="1" w:lastColumn="0" w:oddVBand="0" w:evenVBand="0" w:oddHBand="0" w:evenHBand="0" w:firstRowFirstColumn="0" w:firstRowLastColumn="0" w:lastRowFirstColumn="0" w:lastRowLastColumn="0"/>
+            <w:tcW w:w="9062" w:type="dxa"/>
+            <w:gridSpan w:val="4"/>
+          </w:tcPr>
+          <w:p>
+            <w:pPr>
+              <w:pStyle w:val="Listenabsatz"/>
+              <w:numPr>
+                <w:ilvl w:val="0"/>
+                <w:numId w:val="25"/>
+              </w:numPr>
+              <w:rPr>
+                <w:b w:val="0"/>
+                <w:bCs w:val="0"/>
+              </w:rPr>
+            </w:pPr>
+            <w:r>
+              <w:rPr>
+                <w:b w:val="0"/>
+                <w:bCs w:val="0"/>
+              </w:rPr>
+              <w:t>Zeitplan nach Besprechung anpassen.</w:t>
+            </w:r>
+          </w:p>
+        </w:tc>
+      </w:tr>
+      <w:tr>
+        <w:trPr>
+          <w:trHeight w:val="283"/>
+        </w:trPr>
+        <w:tc>
+          <w:tcPr>
+            <w:cnfStyle w:val="001000000000" w:firstRow="0" w:lastRow="0" w:firstColumn="1" w:lastColumn="0" w:oddVBand="0" w:evenVBand="0" w:oddHBand="0" w:evenHBand="0" w:firstRowFirstColumn="0" w:firstRowLastColumn="0" w:lastRowFirstColumn="0" w:lastRowLastColumn="0"/>
+            <w:tcW w:w="4531" w:type="dxa"/>
+            <w:gridSpan w:val="2"/>
+            <w:shd w:val="clear" w:color="auto" w:fill="767171" w:themeFill="background2" w:themeFillShade="80"/>
+          </w:tcPr>
+          <w:p>
+            <w:pPr>
+              <w:rPr>
+                <w:color w:val="FFFFFF" w:themeColor="background1"/>
+              </w:rPr>
+            </w:pPr>
+            <w:r>
+              <w:rPr>
+                <w:color w:val="FFFFFF" w:themeColor="background1"/>
+              </w:rPr>
+              <w:t>Probleme</w:t>
+            </w:r>
+          </w:p>
+        </w:tc>
+        <w:tc>
+          <w:tcPr>
+            <w:tcW w:w="4531" w:type="dxa"/>
+            <w:gridSpan w:val="2"/>
+            <w:shd w:val="clear" w:color="auto" w:fill="767171" w:themeFill="background2" w:themeFillShade="80"/>
+          </w:tcPr>
+          <w:p>
+            <w:pPr>
+              <w:cnfStyle w:val="000000000000" w:firstRow="0" w:lastRow="0" w:firstColumn="0" w:lastColumn="0" w:oddVBand="0" w:evenVBand="0" w:oddHBand="0" w:evenHBand="0" w:firstRowFirstColumn="0" w:firstRowLastColumn="0" w:lastRowFirstColumn="0" w:lastRowLastColumn="0"/>
+              <w:rPr>
+                <w:b/>
+                <w:bCs/>
+                <w:color w:val="FFFFFF" w:themeColor="background1"/>
+              </w:rPr>
+            </w:pPr>
+            <w:r>
+              <w:rPr>
+                <w:b/>
+                <w:bCs/>
+                <w:color w:val="FFFFFF" w:themeColor="background1"/>
+              </w:rPr>
+              <w:t>Lösungen</w:t>
+            </w:r>
+          </w:p>
+        </w:tc>
+      </w:tr>
+      <w:tr>
+        <w:trPr>
+          <w:cnfStyle w:val="000000100000" w:firstRow="0" w:lastRow="0" w:firstColumn="0" w:lastColumn="0" w:oddVBand="0" w:evenVBand="0" w:oddHBand="1" w:evenHBand="0" w:firstRowFirstColumn="0" w:firstRowLastColumn="0" w:lastRowFirstColumn="0" w:lastRowLastColumn="0"/>
+          <w:trHeight w:val="283"/>
+        </w:trPr>
+        <w:tc>
+          <w:tcPr>
+            <w:cnfStyle w:val="001000000000" w:firstRow="0" w:lastRow="0" w:firstColumn="1" w:lastColumn="0" w:oddVBand="0" w:evenVBand="0" w:oddHBand="0" w:evenHBand="0" w:firstRowFirstColumn="0" w:firstRowLastColumn="0" w:lastRowFirstColumn="0" w:lastRowLastColumn="0"/>
+            <w:tcW w:w="4531" w:type="dxa"/>
+            <w:gridSpan w:val="2"/>
+          </w:tcPr>
+          <w:p>
+            <w:r>
+              <w:rPr>
+                <w:b w:val="0"/>
+                <w:bCs w:val="0"/>
+              </w:rPr>
+              <w:t xml:space="preserve">Den Zeitplan konnte ohne Probleme angepasst und neu erstellt werden. </w:t>
+            </w:r>
+          </w:p>
+        </w:tc>
+        <w:tc>
+          <w:tcPr>
+            <w:tcW w:w="4531" w:type="dxa"/>
+            <w:gridSpan w:val="2"/>
+          </w:tcPr>
+          <w:p>
+            <w:pPr>
+              <w:pStyle w:val="Listenabsatz"/>
+              <w:cnfStyle w:val="000000100000" w:firstRow="0" w:lastRow="0" w:firstColumn="0" w:lastColumn="0" w:oddVBand="0" w:evenVBand="0" w:oddHBand="1" w:evenHBand="0" w:firstRowFirstColumn="0" w:firstRowLastColumn="0" w:lastRowFirstColumn="0" w:lastRowLastColumn="0"/>
+            </w:pPr>
+          </w:p>
+        </w:tc>
+      </w:tr>
+    </w:tbl>
+    <w:p>
+      <w:pPr>
+        <w:rPr>
+          <w:lang w:val="de-CH"/>
+        </w:rPr>
+      </w:pPr>
+    </w:p>
+    <w:p>
+      <w:pPr>
+        <w:rPr>
+          <w:lang w:val="de-CH"/>
+        </w:rPr>
+      </w:pPr>
+    </w:p>
+    <w:tbl>
+      <w:tblPr>
+        <w:tblStyle w:val="Gitternetztabelle4Akzent1"/>
+        <w:tblW w:w="9062" w:type="dxa"/>
+        <w:tblLook w:val="04A0" w:firstRow="1" w:lastRow="0" w:firstColumn="1" w:lastColumn="0" w:noHBand="0" w:noVBand="1"/>
+      </w:tblPr>
+      <w:tblGrid>
+        <w:gridCol w:w="2830"/>
+        <w:gridCol w:w="1701"/>
+        <w:gridCol w:w="2268"/>
+        <w:gridCol w:w="2263"/>
+      </w:tblGrid>
+      <w:tr>
+        <w:trPr>
+          <w:cnfStyle w:val="100000000000" w:firstRow="1" w:lastRow="0" w:firstColumn="0" w:lastColumn="0" w:oddVBand="0" w:evenVBand="0" w:oddHBand="0" w:evenHBand="0" w:firstRowFirstColumn="0" w:firstRowLastColumn="0" w:lastRowFirstColumn="0" w:lastRowLastColumn="0"/>
+          <w:trHeight w:val="283"/>
+        </w:trPr>
+        <w:tc>
+          <w:tcPr>
+            <w:cnfStyle w:val="001000000000" w:firstRow="0" w:lastRow="0" w:firstColumn="1" w:lastColumn="0" w:oddVBand="0" w:evenVBand="0" w:oddHBand="0" w:evenHBand="0" w:firstRowFirstColumn="0" w:firstRowLastColumn="0" w:lastRowFirstColumn="0" w:lastRowLastColumn="0"/>
+            <w:tcW w:w="2830" w:type="dxa"/>
+            <w:shd w:val="clear" w:color="auto" w:fill="767171" w:themeFill="background2" w:themeFillShade="80"/>
+          </w:tcPr>
+          <w:p>
+            <w:r>
+              <w:t>Datum</w:t>
+            </w:r>
+          </w:p>
+        </w:tc>
+        <w:tc>
+          <w:tcPr>
+            <w:tcW w:w="3969" w:type="dxa"/>
+            <w:gridSpan w:val="2"/>
+            <w:shd w:val="clear" w:color="auto" w:fill="767171" w:themeFill="background2" w:themeFillShade="80"/>
+          </w:tcPr>
+          <w:p>
+            <w:pPr>
+              <w:cnfStyle w:val="100000000000" w:firstRow="1" w:lastRow="0" w:firstColumn="0" w:lastColumn="0" w:oddVBand="0" w:evenVBand="0" w:oddHBand="0" w:evenHBand="0" w:firstRowFirstColumn="0" w:firstRowLastColumn="0" w:lastRowFirstColumn="0" w:lastRowLastColumn="0"/>
+            </w:pPr>
+            <w:r>
+              <w:t>Name</w:t>
+            </w:r>
+          </w:p>
+        </w:tc>
+        <w:tc>
+          <w:tcPr>
+            <w:tcW w:w="2263" w:type="dxa"/>
+            <w:shd w:val="clear" w:color="auto" w:fill="767171" w:themeFill="background2" w:themeFillShade="80"/>
+          </w:tcPr>
+          <w:p>
+            <w:pPr>
+              <w:cnfStyle w:val="100000000000" w:firstRow="1" w:lastRow="0" w:firstColumn="0" w:lastColumn="0" w:oddVBand="0" w:evenVBand="0" w:oddHBand="0" w:evenHBand="0" w:firstRowFirstColumn="0" w:firstRowLastColumn="0" w:lastRowFirstColumn="0" w:lastRowLastColumn="0"/>
+            </w:pPr>
+            <w:r>
+              <w:t>Typ</w:t>
+            </w:r>
+          </w:p>
+        </w:tc>
+      </w:tr>
+      <w:tr>
+        <w:trPr>
+          <w:cnfStyle w:val="000000100000" w:firstRow="0" w:lastRow="0" w:firstColumn="0" w:lastColumn="0" w:oddVBand="0" w:evenVBand="0" w:oddHBand="1" w:evenHBand="0" w:firstRowFirstColumn="0" w:firstRowLastColumn="0" w:lastRowFirstColumn="0" w:lastRowLastColumn="0"/>
+          <w:trHeight w:val="283"/>
+        </w:trPr>
+        <w:tc>
+          <w:tcPr>
+            <w:cnfStyle w:val="001000000000" w:firstRow="0" w:lastRow="0" w:firstColumn="1" w:lastColumn="0" w:oddVBand="0" w:evenVBand="0" w:oddHBand="0" w:evenHBand="0" w:firstRowFirstColumn="0" w:firstRowLastColumn="0" w:lastRowFirstColumn="0" w:lastRowLastColumn="0"/>
+            <w:tcW w:w="2830" w:type="dxa"/>
+          </w:tcPr>
+          <w:p>
+            <w:r>
+              <w:t>11.09.2019</w:t>
+            </w:r>
+          </w:p>
+        </w:tc>
+        <w:tc>
+          <w:tcPr>
+            <w:tcW w:w="3969" w:type="dxa"/>
+            <w:gridSpan w:val="2"/>
+          </w:tcPr>
+          <w:p>
+            <w:pPr>
+              <w:cnfStyle w:val="000000100000" w:firstRow="0" w:lastRow="0" w:firstColumn="0" w:lastColumn="0" w:oddVBand="0" w:evenVBand="0" w:oddHBand="1" w:evenHBand="0" w:firstRowFirstColumn="0" w:firstRowLastColumn="0" w:lastRowFirstColumn="0" w:lastRowLastColumn="0"/>
+              <w:rPr>
+                <w:b/>
+                <w:bCs/>
+              </w:rPr>
+            </w:pPr>
+            <w:r>
+              <w:rPr>
+                <w:b/>
+                <w:bCs/>
+              </w:rPr>
+              <w:t>Patrick</w:t>
+            </w:r>
+          </w:p>
+        </w:tc>
+        <w:tc>
+          <w:tcPr>
+            <w:tcW w:w="2263" w:type="dxa"/>
+          </w:tcPr>
+          <w:p>
+            <w:pPr>
+              <w:cnfStyle w:val="000000100000" w:firstRow="0" w:lastRow="0" w:firstColumn="0" w:lastColumn="0" w:oddVBand="0" w:evenVBand="0" w:oddHBand="1" w:evenHBand="0" w:firstRowFirstColumn="0" w:firstRowLastColumn="0" w:lastRowFirstColumn="0" w:lastRowLastColumn="0"/>
+              <w:rPr>
+                <w:b/>
+                <w:bCs/>
+              </w:rPr>
+            </w:pPr>
+            <w:r>
+              <w:rPr>
+                <w:b/>
+                <w:bCs/>
+              </w:rPr>
+              <w:t>Tagesrapport</w:t>
+            </w:r>
+          </w:p>
+        </w:tc>
+      </w:tr>
+      <w:tr>
+        <w:trPr>
+          <w:trHeight w:val="296"/>
+        </w:trPr>
+        <w:tc>
+          <w:tcPr>
+            <w:cnfStyle w:val="001000000000" w:firstRow="0" w:lastRow="0" w:firstColumn="1" w:lastColumn="0" w:oddVBand="0" w:evenVBand="0" w:oddHBand="0" w:evenHBand="0" w:firstRowFirstColumn="0" w:firstRowLastColumn="0" w:lastRowFirstColumn="0" w:lastRowLastColumn="0"/>
+            <w:tcW w:w="6799" w:type="dxa"/>
+            <w:gridSpan w:val="3"/>
+            <w:shd w:val="clear" w:color="auto" w:fill="767171" w:themeFill="background2" w:themeFillShade="80"/>
+          </w:tcPr>
+          <w:p>
+            <w:pPr>
+              <w:rPr>
+                <w:color w:val="FFFFFF" w:themeColor="background1"/>
+              </w:rPr>
+            </w:pPr>
+            <w:r>
+              <w:rPr>
+                <w:color w:val="FFFFFF" w:themeColor="background1"/>
+              </w:rPr>
+              <w:t>Beschreibung der Tätigkeit</w:t>
+            </w:r>
+          </w:p>
+        </w:tc>
+        <w:tc>
+          <w:tcPr>
+            <w:tcW w:w="2263" w:type="dxa"/>
+            <w:shd w:val="clear" w:color="auto" w:fill="767171" w:themeFill="background2" w:themeFillShade="80"/>
+          </w:tcPr>
+          <w:p>
+            <w:pPr>
+              <w:cnfStyle w:val="000000000000" w:firstRow="0" w:lastRow="0" w:firstColumn="0" w:lastColumn="0" w:oddVBand="0" w:evenVBand="0" w:oddHBand="0" w:evenHBand="0" w:firstRowFirstColumn="0" w:firstRowLastColumn="0" w:lastRowFirstColumn="0" w:lastRowLastColumn="0"/>
+            </w:pPr>
+          </w:p>
+        </w:tc>
+      </w:tr>
+      <w:tr>
+        <w:trPr>
+          <w:cnfStyle w:val="000000100000" w:firstRow="0" w:lastRow="0" w:firstColumn="0" w:lastColumn="0" w:oddVBand="0" w:evenVBand="0" w:oddHBand="1" w:evenHBand="0" w:firstRowFirstColumn="0" w:firstRowLastColumn="0" w:lastRowFirstColumn="0" w:lastRowLastColumn="0"/>
+          <w:trHeight w:val="283"/>
+        </w:trPr>
+        <w:tc>
+          <w:tcPr>
+            <w:cnfStyle w:val="001000000000" w:firstRow="0" w:lastRow="0" w:firstColumn="1" w:lastColumn="0" w:oddVBand="0" w:evenVBand="0" w:oddHBand="0" w:evenHBand="0" w:firstRowFirstColumn="0" w:firstRowLastColumn="0" w:lastRowFirstColumn="0" w:lastRowLastColumn="0"/>
+            <w:tcW w:w="9062" w:type="dxa"/>
+            <w:gridSpan w:val="4"/>
+          </w:tcPr>
+          <w:p>
+            <w:pPr>
+              <w:pStyle w:val="Listenabsatz"/>
+              <w:numPr>
+                <w:ilvl w:val="0"/>
+                <w:numId w:val="25"/>
+              </w:numPr>
+              <w:rPr>
+                <w:b w:val="0"/>
+                <w:bCs w:val="0"/>
+              </w:rPr>
+            </w:pPr>
+            <w:r>
+              <w:rPr>
+                <w:b w:val="0"/>
+                <w:bCs w:val="0"/>
+              </w:rPr>
+              <w:t>Navigation der Webseite erstellen</w:t>
+            </w:r>
+          </w:p>
+          <w:p>
+            <w:pPr>
+              <w:pStyle w:val="Listenabsatz"/>
+              <w:numPr>
+                <w:ilvl w:val="0"/>
+                <w:numId w:val="25"/>
+              </w:numPr>
+              <w:rPr>
+                <w:b w:val="0"/>
+                <w:bCs w:val="0"/>
+              </w:rPr>
+            </w:pPr>
+            <w:r>
+              <w:rPr>
+                <w:b w:val="0"/>
+                <w:bCs w:val="0"/>
+              </w:rPr>
+              <w:t>Footer für die Webseite erstellen</w:t>
+            </w:r>
+          </w:p>
+        </w:tc>
+      </w:tr>
+      <w:tr>
+        <w:trPr>
+          <w:trHeight w:val="283"/>
+        </w:trPr>
+        <w:tc>
+          <w:tcPr>
+            <w:cnfStyle w:val="001000000000" w:firstRow="0" w:lastRow="0" w:firstColumn="1" w:lastColumn="0" w:oddVBand="0" w:evenVBand="0" w:oddHBand="0" w:evenHBand="0" w:firstRowFirstColumn="0" w:firstRowLastColumn="0" w:lastRowFirstColumn="0" w:lastRowLastColumn="0"/>
+            <w:tcW w:w="4531" w:type="dxa"/>
+            <w:gridSpan w:val="2"/>
+            <w:shd w:val="clear" w:color="auto" w:fill="767171" w:themeFill="background2" w:themeFillShade="80"/>
+          </w:tcPr>
+          <w:p>
+            <w:pPr>
+              <w:rPr>
+                <w:color w:val="FFFFFF" w:themeColor="background1"/>
+              </w:rPr>
+            </w:pPr>
+            <w:r>
+              <w:rPr>
+                <w:color w:val="FFFFFF" w:themeColor="background1"/>
+              </w:rPr>
+              <w:t>Probleme</w:t>
+            </w:r>
+          </w:p>
+        </w:tc>
+        <w:tc>
+          <w:tcPr>
+            <w:tcW w:w="4531" w:type="dxa"/>
+            <w:gridSpan w:val="2"/>
+            <w:shd w:val="clear" w:color="auto" w:fill="767171" w:themeFill="background2" w:themeFillShade="80"/>
+          </w:tcPr>
+          <w:p>
+            <w:pPr>
+              <w:cnfStyle w:val="000000000000" w:firstRow="0" w:lastRow="0" w:firstColumn="0" w:lastColumn="0" w:oddVBand="0" w:evenVBand="0" w:oddHBand="0" w:evenHBand="0" w:firstRowFirstColumn="0" w:firstRowLastColumn="0" w:lastRowFirstColumn="0" w:lastRowLastColumn="0"/>
+              <w:rPr>
+                <w:b/>
+                <w:bCs/>
+                <w:color w:val="FFFFFF" w:themeColor="background1"/>
+              </w:rPr>
+            </w:pPr>
+            <w:r>
+              <w:rPr>
+                <w:b/>
+                <w:bCs/>
+                <w:color w:val="FFFFFF" w:themeColor="background1"/>
+              </w:rPr>
+              <w:t>Lösungen</w:t>
+            </w:r>
+          </w:p>
+        </w:tc>
+      </w:tr>
+      <w:tr>
+        <w:trPr>
+          <w:cnfStyle w:val="000000100000" w:firstRow="0" w:lastRow="0" w:firstColumn="0" w:lastColumn="0" w:oddVBand="0" w:evenVBand="0" w:oddHBand="1" w:evenHBand="0" w:firstRowFirstColumn="0" w:firstRowLastColumn="0" w:lastRowFirstColumn="0" w:lastRowLastColumn="0"/>
+          <w:trHeight w:val="283"/>
+        </w:trPr>
+        <w:tc>
+          <w:tcPr>
+            <w:cnfStyle w:val="001000000000" w:firstRow="0" w:lastRow="0" w:firstColumn="1" w:lastColumn="0" w:oddVBand="0" w:evenVBand="0" w:oddHBand="0" w:evenHBand="0" w:firstRowFirstColumn="0" w:firstRowLastColumn="0" w:lastRowFirstColumn="0" w:lastRowLastColumn="0"/>
+            <w:tcW w:w="4531" w:type="dxa"/>
+            <w:gridSpan w:val="2"/>
+          </w:tcPr>
+          <w:p>
+            <w:r>
+              <w:rPr>
+                <w:b w:val="0"/>
+                <w:bCs w:val="0"/>
+              </w:rPr>
+              <w:t>Bei der Erstellung der Navigation und dem Footer gab es keine grösseren Probleme</w:t>
+            </w:r>
+          </w:p>
+        </w:tc>
+        <w:tc>
+          <w:tcPr>
+            <w:tcW w:w="4531" w:type="dxa"/>
+            <w:gridSpan w:val="2"/>
+          </w:tcPr>
+          <w:p>
+            <w:pPr>
+              <w:pStyle w:val="Listenabsatz"/>
+              <w:numPr>
+                <w:ilvl w:val="0"/>
+                <w:numId w:val="26"/>
+              </w:numPr>
+              <w:cnfStyle w:val="000000100000" w:firstRow="0" w:lastRow="0" w:firstColumn="0" w:lastColumn="0" w:oddVBand="0" w:evenVBand="0" w:oddHBand="1" w:evenHBand="0" w:firstRowFirstColumn="0" w:firstRowLastColumn="0" w:lastRowFirstColumn="0" w:lastRowLastColumn="0"/>
+            </w:pPr>
+            <w:r>
+              <w:t>Die Bootstrap Dokumentation hat alle Fragen geklärt.</w:t>
+            </w:r>
+          </w:p>
+          <w:p>
+            <w:pPr>
+              <w:pStyle w:val="Listenabsatz"/>
+              <w:cnfStyle w:val="000000100000" w:firstRow="0" w:lastRow="0" w:firstColumn="0" w:lastColumn="0" w:oddVBand="0" w:evenVBand="0" w:oddHBand="1" w:evenHBand="0" w:firstRowFirstColumn="0" w:firstRowLastColumn="0" w:lastRowFirstColumn="0" w:lastRowLastColumn="0"/>
+            </w:pPr>
+          </w:p>
+        </w:tc>
+      </w:tr>
+    </w:tbl>
+    <w:p>
+      <w:pPr>
+        <w:rPr>
+          <w:lang w:val="de-CH"/>
+        </w:rPr>
+      </w:pPr>
+    </w:p>
+    <w:p>
+      <w:pPr>
+        <w:rPr>
+          <w:lang w:val="de-CH"/>
+        </w:rPr>
+      </w:pPr>
+    </w:p>
+    <w:tbl>
+      <w:tblPr>
+        <w:tblStyle w:val="Gitternetztabelle4Akzent1"/>
+        <w:tblW w:w="9062" w:type="dxa"/>
+        <w:tblLook w:val="04A0" w:firstRow="1" w:lastRow="0" w:firstColumn="1" w:lastColumn="0" w:noHBand="0" w:noVBand="1"/>
+      </w:tblPr>
+      <w:tblGrid>
+        <w:gridCol w:w="2830"/>
+        <w:gridCol w:w="1701"/>
+        <w:gridCol w:w="2268"/>
+        <w:gridCol w:w="2263"/>
+      </w:tblGrid>
+      <w:tr>
+        <w:trPr>
+          <w:cnfStyle w:val="100000000000" w:firstRow="1" w:lastRow="0" w:firstColumn="0" w:lastColumn="0" w:oddVBand="0" w:evenVBand="0" w:oddHBand="0" w:evenHBand="0" w:firstRowFirstColumn="0" w:firstRowLastColumn="0" w:lastRowFirstColumn="0" w:lastRowLastColumn="0"/>
+          <w:trHeight w:val="283"/>
+        </w:trPr>
+        <w:tc>
+          <w:tcPr>
+            <w:cnfStyle w:val="001000000000" w:firstRow="0" w:lastRow="0" w:firstColumn="1" w:lastColumn="0" w:oddVBand="0" w:evenVBand="0" w:oddHBand="0" w:evenHBand="0" w:firstRowFirstColumn="0" w:firstRowLastColumn="0" w:lastRowFirstColumn="0" w:lastRowLastColumn="0"/>
+            <w:tcW w:w="2830" w:type="dxa"/>
+            <w:shd w:val="clear" w:color="auto" w:fill="767171" w:themeFill="background2" w:themeFillShade="80"/>
+          </w:tcPr>
+          <w:p>
+            <w:r>
+              <w:t>Datum</w:t>
+            </w:r>
+          </w:p>
+        </w:tc>
+        <w:tc>
+          <w:tcPr>
+            <w:tcW w:w="3969" w:type="dxa"/>
+            <w:gridSpan w:val="2"/>
+            <w:shd w:val="clear" w:color="auto" w:fill="767171" w:themeFill="background2" w:themeFillShade="80"/>
+          </w:tcPr>
+          <w:p>
+            <w:pPr>
+              <w:cnfStyle w:val="100000000000" w:firstRow="1" w:lastRow="0" w:firstColumn="0" w:lastColumn="0" w:oddVBand="0" w:evenVBand="0" w:oddHBand="0" w:evenHBand="0" w:firstRowFirstColumn="0" w:firstRowLastColumn="0" w:lastRowFirstColumn="0" w:lastRowLastColumn="0"/>
+            </w:pPr>
+            <w:r>
+              <w:t>Name</w:t>
+            </w:r>
+          </w:p>
+        </w:tc>
+        <w:tc>
+          <w:tcPr>
+            <w:tcW w:w="2263" w:type="dxa"/>
+            <w:shd w:val="clear" w:color="auto" w:fill="767171" w:themeFill="background2" w:themeFillShade="80"/>
+          </w:tcPr>
+          <w:p>
+            <w:pPr>
+              <w:cnfStyle w:val="100000000000" w:firstRow="1" w:lastRow="0" w:firstColumn="0" w:lastColumn="0" w:oddVBand="0" w:evenVBand="0" w:oddHBand="0" w:evenHBand="0" w:firstRowFirstColumn="0" w:firstRowLastColumn="0" w:lastRowFirstColumn="0" w:lastRowLastColumn="0"/>
+            </w:pPr>
+            <w:r>
+              <w:t>Typ</w:t>
+            </w:r>
+          </w:p>
+        </w:tc>
+      </w:tr>
+      <w:tr>
+        <w:trPr>
+          <w:cnfStyle w:val="000000100000" w:firstRow="0" w:lastRow="0" w:firstColumn="0" w:lastColumn="0" w:oddVBand="0" w:evenVBand="0" w:oddHBand="1" w:evenHBand="0" w:firstRowFirstColumn="0" w:firstRowLastColumn="0" w:lastRowFirstColumn="0" w:lastRowLastColumn="0"/>
+          <w:trHeight w:val="283"/>
+        </w:trPr>
+        <w:tc>
+          <w:tcPr>
+            <w:cnfStyle w:val="001000000000" w:firstRow="0" w:lastRow="0" w:firstColumn="1" w:lastColumn="0" w:oddVBand="0" w:evenVBand="0" w:oddHBand="0" w:evenHBand="0" w:firstRowFirstColumn="0" w:firstRowLastColumn="0" w:lastRowFirstColumn="0" w:lastRowLastColumn="0"/>
+            <w:tcW w:w="2830" w:type="dxa"/>
+          </w:tcPr>
+          <w:p>
+            <w:r>
+              <w:t>22.09.2019</w:t>
+            </w:r>
+          </w:p>
+        </w:tc>
+        <w:tc>
+          <w:tcPr>
+            <w:tcW w:w="3969" w:type="dxa"/>
+            <w:gridSpan w:val="2"/>
+          </w:tcPr>
+          <w:p>
+            <w:pPr>
+              <w:cnfStyle w:val="000000100000" w:firstRow="0" w:lastRow="0" w:firstColumn="0" w:lastColumn="0" w:oddVBand="0" w:evenVBand="0" w:oddHBand="1" w:evenHBand="0" w:firstRowFirstColumn="0" w:firstRowLastColumn="0" w:lastRowFirstColumn="0" w:lastRowLastColumn="0"/>
+              <w:rPr>
+                <w:b/>
+                <w:bCs/>
+              </w:rPr>
+            </w:pPr>
+            <w:r>
+              <w:rPr>
+                <w:b/>
+                <w:bCs/>
+              </w:rPr>
+              <w:t>Patrick</w:t>
+            </w:r>
+          </w:p>
+        </w:tc>
+        <w:tc>
+          <w:tcPr>
+            <w:tcW w:w="2263" w:type="dxa"/>
+          </w:tcPr>
+          <w:p>
+            <w:pPr>
+              <w:cnfStyle w:val="000000100000" w:firstRow="0" w:lastRow="0" w:firstColumn="0" w:lastColumn="0" w:oddVBand="0" w:evenVBand="0" w:oddHBand="1" w:evenHBand="0" w:firstRowFirstColumn="0" w:firstRowLastColumn="0" w:lastRowFirstColumn="0" w:lastRowLastColumn="0"/>
+              <w:rPr>
+                <w:b/>
+                <w:bCs/>
+              </w:rPr>
+            </w:pPr>
+            <w:r>
+              <w:rPr>
+                <w:b/>
+                <w:bCs/>
+              </w:rPr>
+              <w:t>Tagesrapport</w:t>
+            </w:r>
+          </w:p>
+        </w:tc>
+      </w:tr>
+      <w:tr>
+        <w:trPr>
+          <w:trHeight w:val="296"/>
+        </w:trPr>
+        <w:tc>
+          <w:tcPr>
+            <w:cnfStyle w:val="001000000000" w:firstRow="0" w:lastRow="0" w:firstColumn="1" w:lastColumn="0" w:oddVBand="0" w:evenVBand="0" w:oddHBand="0" w:evenHBand="0" w:firstRowFirstColumn="0" w:firstRowLastColumn="0" w:lastRowFirstColumn="0" w:lastRowLastColumn="0"/>
+            <w:tcW w:w="6799" w:type="dxa"/>
+            <w:gridSpan w:val="3"/>
+            <w:shd w:val="clear" w:color="auto" w:fill="767171" w:themeFill="background2" w:themeFillShade="80"/>
+          </w:tcPr>
+          <w:p>
+            <w:pPr>
+              <w:rPr>
+                <w:color w:val="FFFFFF" w:themeColor="background1"/>
+              </w:rPr>
+            </w:pPr>
+            <w:r>
+              <w:rPr>
+                <w:color w:val="FFFFFF" w:themeColor="background1"/>
+              </w:rPr>
+              <w:t>Beschreibung der Tätigkeit</w:t>
+            </w:r>
+          </w:p>
+        </w:tc>
+        <w:tc>
+          <w:tcPr>
+            <w:tcW w:w="2263" w:type="dxa"/>
+            <w:shd w:val="clear" w:color="auto" w:fill="767171" w:themeFill="background2" w:themeFillShade="80"/>
+          </w:tcPr>
+          <w:p>
+            <w:pPr>
+              <w:cnfStyle w:val="000000000000" w:firstRow="0" w:lastRow="0" w:firstColumn="0" w:lastColumn="0" w:oddVBand="0" w:evenVBand="0" w:oddHBand="0" w:evenHBand="0" w:firstRowFirstColumn="0" w:firstRowLastColumn="0" w:lastRowFirstColumn="0" w:lastRowLastColumn="0"/>
+            </w:pPr>
+          </w:p>
+        </w:tc>
+      </w:tr>
+      <w:tr>
+        <w:trPr>
+          <w:cnfStyle w:val="000000100000" w:firstRow="0" w:lastRow="0" w:firstColumn="0" w:lastColumn="0" w:oddVBand="0" w:evenVBand="0" w:oddHBand="1" w:evenHBand="0" w:firstRowFirstColumn="0" w:firstRowLastColumn="0" w:lastRowFirstColumn="0" w:lastRowLastColumn="0"/>
+          <w:trHeight w:val="283"/>
+        </w:trPr>
+        <w:tc>
+          <w:tcPr>
+            <w:cnfStyle w:val="001000000000" w:firstRow="0" w:lastRow="0" w:firstColumn="1" w:lastColumn="0" w:oddVBand="0" w:evenVBand="0" w:oddHBand="0" w:evenHBand="0" w:firstRowFirstColumn="0" w:firstRowLastColumn="0" w:lastRowFirstColumn="0" w:lastRowLastColumn="0"/>
+            <w:tcW w:w="9062" w:type="dxa"/>
+            <w:gridSpan w:val="4"/>
+          </w:tcPr>
+          <w:p>
+            <w:pPr>
+              <w:pStyle w:val="Listenabsatz"/>
+              <w:numPr>
+                <w:ilvl w:val="0"/>
+                <w:numId w:val="25"/>
+              </w:numPr>
+              <w:rPr>
+                <w:b w:val="0"/>
+                <w:bCs w:val="0"/>
+              </w:rPr>
+            </w:pPr>
+            <w:r>
+              <w:rPr>
+                <w:b w:val="0"/>
+                <w:bCs w:val="0"/>
+              </w:rPr>
+              <w:t>Kleine erste Programmierung der Webseite.</w:t>
+            </w:r>
+          </w:p>
+          <w:p>
+            <w:pPr>
+              <w:pStyle w:val="Listenabsatz"/>
+              <w:numPr>
+                <w:ilvl w:val="0"/>
+                <w:numId w:val="25"/>
+              </w:numPr>
+              <w:rPr>
+                <w:b w:val="0"/>
+                <w:bCs w:val="0"/>
+              </w:rPr>
+            </w:pPr>
+            <w:r>
+              <w:rPr>
+                <w:b w:val="0"/>
+                <w:bCs w:val="0"/>
+              </w:rPr>
+              <w:t>Unterseite fischerauslug.html erstellen</w:t>
+            </w:r>
+          </w:p>
+        </w:tc>
+      </w:tr>
+      <w:tr>
+        <w:trPr>
+          <w:trHeight w:val="283"/>
+        </w:trPr>
+        <w:tc>
+          <w:tcPr>
+            <w:cnfStyle w:val="001000000000" w:firstRow="0" w:lastRow="0" w:firstColumn="1" w:lastColumn="0" w:oddVBand="0" w:evenVBand="0" w:oddHBand="0" w:evenHBand="0" w:firstRowFirstColumn="0" w:firstRowLastColumn="0" w:lastRowFirstColumn="0" w:lastRowLastColumn="0"/>
+            <w:tcW w:w="4531" w:type="dxa"/>
+            <w:gridSpan w:val="2"/>
+            <w:shd w:val="clear" w:color="auto" w:fill="767171" w:themeFill="background2" w:themeFillShade="80"/>
+          </w:tcPr>
+          <w:p>
+            <w:pPr>
+              <w:rPr>
+                <w:color w:val="FFFFFF" w:themeColor="background1"/>
+              </w:rPr>
+            </w:pPr>
+            <w:r>
+              <w:rPr>
+                <w:color w:val="FFFFFF" w:themeColor="background1"/>
+              </w:rPr>
+              <w:t>Probleme</w:t>
+            </w:r>
+          </w:p>
+        </w:tc>
+        <w:tc>
+          <w:tcPr>
+            <w:tcW w:w="4531" w:type="dxa"/>
+            <w:gridSpan w:val="2"/>
+            <w:shd w:val="clear" w:color="auto" w:fill="767171" w:themeFill="background2" w:themeFillShade="80"/>
+          </w:tcPr>
+          <w:p>
+            <w:pPr>
+              <w:cnfStyle w:val="000000000000" w:firstRow="0" w:lastRow="0" w:firstColumn="0" w:lastColumn="0" w:oddVBand="0" w:evenVBand="0" w:oddHBand="0" w:evenHBand="0" w:firstRowFirstColumn="0" w:firstRowLastColumn="0" w:lastRowFirstColumn="0" w:lastRowLastColumn="0"/>
+              <w:rPr>
+                <w:b/>
+                <w:bCs/>
+                <w:color w:val="FFFFFF" w:themeColor="background1"/>
+              </w:rPr>
+            </w:pPr>
+            <w:r>
+              <w:rPr>
+                <w:b/>
+                <w:bCs/>
+                <w:color w:val="FFFFFF" w:themeColor="background1"/>
+              </w:rPr>
+              <w:t>Lösungen</w:t>
+            </w:r>
+          </w:p>
+        </w:tc>
+      </w:tr>
+      <w:tr>
+        <w:trPr>
+          <w:cnfStyle w:val="000000100000" w:firstRow="0" w:lastRow="0" w:firstColumn="0" w:lastColumn="0" w:oddVBand="0" w:evenVBand="0" w:oddHBand="1" w:evenHBand="0" w:firstRowFirstColumn="0" w:firstRowLastColumn="0" w:lastRowFirstColumn="0" w:lastRowLastColumn="0"/>
+          <w:trHeight w:val="283"/>
+        </w:trPr>
+        <w:tc>
+          <w:tcPr>
+            <w:cnfStyle w:val="001000000000" w:firstRow="0" w:lastRow="0" w:firstColumn="1" w:lastColumn="0" w:oddVBand="0" w:evenVBand="0" w:oddHBand="0" w:evenHBand="0" w:firstRowFirstColumn="0" w:firstRowLastColumn="0" w:lastRowFirstColumn="0" w:lastRowLastColumn="0"/>
+            <w:tcW w:w="4531" w:type="dxa"/>
+            <w:gridSpan w:val="2"/>
+          </w:tcPr>
+          <w:p>
+            <w:r>
+              <w:rPr>
+                <w:b w:val="0"/>
+                <w:bCs w:val="0"/>
+              </w:rPr>
+              <w:t>Keine Probleme aufgetreten.</w:t>
+            </w:r>
+          </w:p>
+        </w:tc>
+        <w:tc>
+          <w:tcPr>
+            <w:tcW w:w="4531" w:type="dxa"/>
+            <w:gridSpan w:val="2"/>
+          </w:tcPr>
+          <w:p>
+            <w:pPr>
+              <w:pStyle w:val="Listenabsatz"/>
+              <w:cnfStyle w:val="000000100000" w:firstRow="0" w:lastRow="0" w:firstColumn="0" w:lastColumn="0" w:oddVBand="0" w:evenVBand="0" w:oddHBand="1" w:evenHBand="0" w:firstRowFirstColumn="0" w:firstRowLastColumn="0" w:lastRowFirstColumn="0" w:lastRowLastColumn="0"/>
+            </w:pPr>
+          </w:p>
+        </w:tc>
+      </w:tr>
+    </w:tbl>
+    <w:p>
+      <w:pPr>
+        <w:rPr>
+          <w:lang w:val="de-CH"/>
+        </w:rPr>
+      </w:pPr>
+    </w:p>
+    <w:p>
+      <w:pPr>
+        <w:rPr>
+          <w:lang w:val="de-CH"/>
+        </w:rPr>
+      </w:pPr>
+    </w:p>
+    <w:p>
+      <w:pPr>
+        <w:rPr>
+          <w:lang w:val="de-CH"/>
+        </w:rPr>
+      </w:pPr>
+      <w:bookmarkStart w:id="64" w:name="_GoBack"/>
+      <w:bookmarkEnd w:id="64"/>
+    </w:p>
+    <w:tbl>
+      <w:tblPr>
+        <w:tblStyle w:val="Gitternetztabelle4Akzent1"/>
+        <w:tblW w:w="9062" w:type="dxa"/>
+        <w:tblLook w:val="04A0" w:firstRow="1" w:lastRow="0" w:firstColumn="1" w:lastColumn="0" w:noHBand="0" w:noVBand="1"/>
+      </w:tblPr>
+      <w:tblGrid>
+        <w:gridCol w:w="2830"/>
+        <w:gridCol w:w="1701"/>
+        <w:gridCol w:w="2268"/>
+        <w:gridCol w:w="2263"/>
+      </w:tblGrid>
+      <w:tr>
+        <w:trPr>
+          <w:cnfStyle w:val="100000000000" w:firstRow="1" w:lastRow="0" w:firstColumn="0" w:lastColumn="0" w:oddVBand="0" w:evenVBand="0" w:oddHBand="0" w:evenHBand="0" w:firstRowFirstColumn="0" w:firstRowLastColumn="0" w:lastRowFirstColumn="0" w:lastRowLastColumn="0"/>
+          <w:trHeight w:val="283"/>
+        </w:trPr>
+        <w:tc>
+          <w:tcPr>
+            <w:cnfStyle w:val="001000000000" w:firstRow="0" w:lastRow="0" w:firstColumn="1" w:lastColumn="0" w:oddVBand="0" w:evenVBand="0" w:oddHBand="0" w:evenHBand="0" w:firstRowFirstColumn="0" w:firstRowLastColumn="0" w:lastRowFirstColumn="0" w:lastRowLastColumn="0"/>
+            <w:tcW w:w="2830" w:type="dxa"/>
+            <w:shd w:val="clear" w:color="auto" w:fill="767171" w:themeFill="background2" w:themeFillShade="80"/>
+          </w:tcPr>
+          <w:p>
+            <w:r>
+              <w:lastRenderedPageBreak/>
+              <w:t>Datum</w:t>
+            </w:r>
+          </w:p>
+        </w:tc>
+        <w:tc>
+          <w:tcPr>
+            <w:tcW w:w="3969" w:type="dxa"/>
+            <w:gridSpan w:val="2"/>
+            <w:shd w:val="clear" w:color="auto" w:fill="767171" w:themeFill="background2" w:themeFillShade="80"/>
+          </w:tcPr>
+          <w:p>
+            <w:pPr>
+              <w:cnfStyle w:val="100000000000" w:firstRow="1" w:lastRow="0" w:firstColumn="0" w:lastColumn="0" w:oddVBand="0" w:evenVBand="0" w:oddHBand="0" w:evenHBand="0" w:firstRowFirstColumn="0" w:firstRowLastColumn="0" w:lastRowFirstColumn="0" w:lastRowLastColumn="0"/>
+            </w:pPr>
+            <w:r>
+              <w:t>Name</w:t>
+            </w:r>
+          </w:p>
+        </w:tc>
+        <w:tc>
+          <w:tcPr>
+            <w:tcW w:w="2263" w:type="dxa"/>
+            <w:shd w:val="clear" w:color="auto" w:fill="767171" w:themeFill="background2" w:themeFillShade="80"/>
+          </w:tcPr>
+          <w:p>
+            <w:pPr>
+              <w:cnfStyle w:val="100000000000" w:firstRow="1" w:lastRow="0" w:firstColumn="0" w:lastColumn="0" w:oddVBand="0" w:evenVBand="0" w:oddHBand="0" w:evenHBand="0" w:firstRowFirstColumn="0" w:firstRowLastColumn="0" w:lastRowFirstColumn="0" w:lastRowLastColumn="0"/>
+            </w:pPr>
+            <w:r>
+              <w:t>Typ</w:t>
+            </w:r>
+          </w:p>
+        </w:tc>
+      </w:tr>
+      <w:tr>
+        <w:trPr>
+          <w:cnfStyle w:val="000000100000" w:firstRow="0" w:lastRow="0" w:firstColumn="0" w:lastColumn="0" w:oddVBand="0" w:evenVBand="0" w:oddHBand="1" w:evenHBand="0" w:firstRowFirstColumn="0" w:firstRowLastColumn="0" w:lastRowFirstColumn="0" w:lastRowLastColumn="0"/>
+          <w:trHeight w:val="283"/>
+        </w:trPr>
+        <w:tc>
+          <w:tcPr>
+            <w:cnfStyle w:val="001000000000" w:firstRow="0" w:lastRow="0" w:firstColumn="1" w:lastColumn="0" w:oddVBand="0" w:evenVBand="0" w:oddHBand="0" w:evenHBand="0" w:firstRowFirstColumn="0" w:firstRowLastColumn="0" w:lastRowFirstColumn="0" w:lastRowLastColumn="0"/>
+            <w:tcW w:w="2830" w:type="dxa"/>
+          </w:tcPr>
+          <w:p>
+            <w:r>
+              <w:t>26.09.2019</w:t>
+            </w:r>
+          </w:p>
+        </w:tc>
+        <w:tc>
+          <w:tcPr>
+            <w:tcW w:w="3969" w:type="dxa"/>
+            <w:gridSpan w:val="2"/>
+          </w:tcPr>
+          <w:p>
+            <w:pPr>
+              <w:cnfStyle w:val="000000100000" w:firstRow="0" w:lastRow="0" w:firstColumn="0" w:lastColumn="0" w:oddVBand="0" w:evenVBand="0" w:oddHBand="1" w:evenHBand="0" w:firstRowFirstColumn="0" w:firstRowLastColumn="0" w:lastRowFirstColumn="0" w:lastRowLastColumn="0"/>
+              <w:rPr>
+                <w:b/>
+                <w:bCs/>
+              </w:rPr>
+            </w:pPr>
+            <w:r>
+              <w:rPr>
+                <w:b/>
+                <w:bCs/>
+              </w:rPr>
+              <w:t>Patrick</w:t>
+            </w:r>
+          </w:p>
+        </w:tc>
+        <w:tc>
+          <w:tcPr>
+            <w:tcW w:w="2263" w:type="dxa"/>
+          </w:tcPr>
+          <w:p>
+            <w:pPr>
+              <w:cnfStyle w:val="000000100000" w:firstRow="0" w:lastRow="0" w:firstColumn="0" w:lastColumn="0" w:oddVBand="0" w:evenVBand="0" w:oddHBand="1" w:evenHBand="0" w:firstRowFirstColumn="0" w:firstRowLastColumn="0" w:lastRowFirstColumn="0" w:lastRowLastColumn="0"/>
+              <w:rPr>
+                <w:b/>
+                <w:bCs/>
+              </w:rPr>
+            </w:pPr>
+            <w:r>
+              <w:rPr>
+                <w:b/>
+                <w:bCs/>
+              </w:rPr>
+              <w:t>Tagesrapport</w:t>
+            </w:r>
+          </w:p>
+        </w:tc>
+      </w:tr>
+      <w:tr>
+        <w:trPr>
+          <w:trHeight w:val="296"/>
+        </w:trPr>
+        <w:tc>
+          <w:tcPr>
+            <w:cnfStyle w:val="001000000000" w:firstRow="0" w:lastRow="0" w:firstColumn="1" w:lastColumn="0" w:oddVBand="0" w:evenVBand="0" w:oddHBand="0" w:evenHBand="0" w:firstRowFirstColumn="0" w:firstRowLastColumn="0" w:lastRowFirstColumn="0" w:lastRowLastColumn="0"/>
+            <w:tcW w:w="6799" w:type="dxa"/>
+            <w:gridSpan w:val="3"/>
+            <w:shd w:val="clear" w:color="auto" w:fill="767171" w:themeFill="background2" w:themeFillShade="80"/>
+          </w:tcPr>
+          <w:p>
+            <w:pPr>
+              <w:rPr>
+                <w:color w:val="FFFFFF" w:themeColor="background1"/>
+              </w:rPr>
+            </w:pPr>
+            <w:r>
+              <w:rPr>
+                <w:color w:val="FFFFFF" w:themeColor="background1"/>
+              </w:rPr>
+              <w:t>Beschreibung der Tätigkeit</w:t>
+            </w:r>
+          </w:p>
+        </w:tc>
+        <w:tc>
+          <w:tcPr>
+            <w:tcW w:w="2263" w:type="dxa"/>
+            <w:shd w:val="clear" w:color="auto" w:fill="767171" w:themeFill="background2" w:themeFillShade="80"/>
+          </w:tcPr>
+          <w:p>
+            <w:pPr>
+              <w:cnfStyle w:val="000000000000" w:firstRow="0" w:lastRow="0" w:firstColumn="0" w:lastColumn="0" w:oddVBand="0" w:evenVBand="0" w:oddHBand="0" w:evenHBand="0" w:firstRowFirstColumn="0" w:firstRowLastColumn="0" w:lastRowFirstColumn="0" w:lastRowLastColumn="0"/>
+            </w:pPr>
+          </w:p>
+        </w:tc>
+      </w:tr>
+      <w:tr>
+        <w:trPr>
+          <w:cnfStyle w:val="000000100000" w:firstRow="0" w:lastRow="0" w:firstColumn="0" w:lastColumn="0" w:oddVBand="0" w:evenVBand="0" w:oddHBand="1" w:evenHBand="0" w:firstRowFirstColumn="0" w:firstRowLastColumn="0" w:lastRowFirstColumn="0" w:lastRowLastColumn="0"/>
+          <w:trHeight w:val="283"/>
+        </w:trPr>
+        <w:tc>
+          <w:tcPr>
+            <w:cnfStyle w:val="001000000000" w:firstRow="0" w:lastRow="0" w:firstColumn="1" w:lastColumn="0" w:oddVBand="0" w:evenVBand="0" w:oddHBand="0" w:evenHBand="0" w:firstRowFirstColumn="0" w:firstRowLastColumn="0" w:lastRowFirstColumn="0" w:lastRowLastColumn="0"/>
+            <w:tcW w:w="9062" w:type="dxa"/>
+            <w:gridSpan w:val="4"/>
+          </w:tcPr>
+          <w:p>
+            <w:pPr>
+              <w:pStyle w:val="Listenabsatz"/>
+              <w:numPr>
+                <w:ilvl w:val="0"/>
+                <w:numId w:val="25"/>
+              </w:numPr>
+              <w:rPr>
+                <w:b w:val="0"/>
+                <w:bCs w:val="0"/>
+              </w:rPr>
+            </w:pPr>
+            <w:r>
+              <w:rPr>
+                <w:b w:val="0"/>
+                <w:bCs w:val="0"/>
+              </w:rPr>
+              <w:t>Tagesrapporte nachtragen</w:t>
+            </w:r>
+          </w:p>
+          <w:p>
+            <w:pPr>
+              <w:pStyle w:val="Listenabsatz"/>
+              <w:numPr>
+                <w:ilvl w:val="0"/>
+                <w:numId w:val="25"/>
+              </w:numPr>
+              <w:rPr>
+                <w:b w:val="0"/>
+                <w:bCs w:val="0"/>
+              </w:rPr>
+            </w:pPr>
+            <w:r>
+              <w:rPr>
+                <w:b w:val="0"/>
+                <w:bCs w:val="0"/>
+              </w:rPr>
+              <w:t>Dokumentation zur Abgabe fertigstellen</w:t>
+            </w:r>
+          </w:p>
+          <w:p>
+            <w:pPr>
+              <w:pStyle w:val="Listenabsatz"/>
+              <w:numPr>
+                <w:ilvl w:val="0"/>
+                <w:numId w:val="25"/>
+              </w:numPr>
+              <w:rPr>
+                <w:b w:val="0"/>
+                <w:bCs w:val="0"/>
+              </w:rPr>
+            </w:pPr>
+            <w:r>
+              <w:rPr>
+                <w:b w:val="0"/>
+                <w:bCs w:val="0"/>
+              </w:rPr>
+              <w:t>ZIP Datei erstellen</w:t>
+            </w:r>
+          </w:p>
+        </w:tc>
+      </w:tr>
+      <w:tr>
+        <w:trPr>
+          <w:trHeight w:val="283"/>
+        </w:trPr>
+        <w:tc>
+          <w:tcPr>
+            <w:cnfStyle w:val="001000000000" w:firstRow="0" w:lastRow="0" w:firstColumn="1" w:lastColumn="0" w:oddVBand="0" w:evenVBand="0" w:oddHBand="0" w:evenHBand="0" w:firstRowFirstColumn="0" w:firstRowLastColumn="0" w:lastRowFirstColumn="0" w:lastRowLastColumn="0"/>
+            <w:tcW w:w="4531" w:type="dxa"/>
+            <w:gridSpan w:val="2"/>
+            <w:shd w:val="clear" w:color="auto" w:fill="767171" w:themeFill="background2" w:themeFillShade="80"/>
+          </w:tcPr>
+          <w:p>
+            <w:pPr>
+              <w:rPr>
+                <w:color w:val="FFFFFF" w:themeColor="background1"/>
+              </w:rPr>
+            </w:pPr>
+            <w:r>
+              <w:rPr>
+                <w:color w:val="FFFFFF" w:themeColor="background1"/>
+              </w:rPr>
+              <w:t>Probleme</w:t>
+            </w:r>
+          </w:p>
+        </w:tc>
+        <w:tc>
+          <w:tcPr>
+            <w:tcW w:w="4531" w:type="dxa"/>
+            <w:gridSpan w:val="2"/>
+            <w:shd w:val="clear" w:color="auto" w:fill="767171" w:themeFill="background2" w:themeFillShade="80"/>
+          </w:tcPr>
+          <w:p>
+            <w:pPr>
+              <w:cnfStyle w:val="000000000000" w:firstRow="0" w:lastRow="0" w:firstColumn="0" w:lastColumn="0" w:oddVBand="0" w:evenVBand="0" w:oddHBand="0" w:evenHBand="0" w:firstRowFirstColumn="0" w:firstRowLastColumn="0" w:lastRowFirstColumn="0" w:lastRowLastColumn="0"/>
+              <w:rPr>
+                <w:b/>
+                <w:bCs/>
+                <w:color w:val="FFFFFF" w:themeColor="background1"/>
+              </w:rPr>
+            </w:pPr>
+            <w:r>
+              <w:rPr>
+                <w:b/>
+                <w:bCs/>
+                <w:color w:val="FFFFFF" w:themeColor="background1"/>
+              </w:rPr>
+              <w:t>Lösungen</w:t>
+            </w:r>
+          </w:p>
+        </w:tc>
+      </w:tr>
+      <w:tr>
+        <w:trPr>
+          <w:cnfStyle w:val="000000100000" w:firstRow="0" w:lastRow="0" w:firstColumn="0" w:lastColumn="0" w:oddVBand="0" w:evenVBand="0" w:oddHBand="1" w:evenHBand="0" w:firstRowFirstColumn="0" w:firstRowLastColumn="0" w:lastRowFirstColumn="0" w:lastRowLastColumn="0"/>
+          <w:trHeight w:val="283"/>
+        </w:trPr>
+        <w:tc>
+          <w:tcPr>
+            <w:cnfStyle w:val="001000000000" w:firstRow="0" w:lastRow="0" w:firstColumn="1" w:lastColumn="0" w:oddVBand="0" w:evenVBand="0" w:oddHBand="0" w:evenHBand="0" w:firstRowFirstColumn="0" w:firstRowLastColumn="0" w:lastRowFirstColumn="0" w:lastRowLastColumn="0"/>
+            <w:tcW w:w="4531" w:type="dxa"/>
+            <w:gridSpan w:val="2"/>
+          </w:tcPr>
+          <w:p/>
+        </w:tc>
+        <w:tc>
+          <w:tcPr>
+            <w:tcW w:w="4531" w:type="dxa"/>
+            <w:gridSpan w:val="2"/>
+          </w:tcPr>
+          <w:p>
+            <w:pPr>
+              <w:pStyle w:val="Listenabsatz"/>
+              <w:cnfStyle w:val="000000100000" w:firstRow="0" w:lastRow="0" w:firstColumn="0" w:lastColumn="0" w:oddVBand="0" w:evenVBand="0" w:oddHBand="1" w:evenHBand="0" w:firstRowFirstColumn="0" w:firstRowLastColumn="0" w:lastRowFirstColumn="0" w:lastRowLastColumn="0"/>
+            </w:pPr>
+          </w:p>
+        </w:tc>
+      </w:tr>
+    </w:tbl>
+    <w:p>
+      <w:pPr>
+        <w:rPr>
+          <w:lang w:val="de-CH"/>
+        </w:rPr>
+      </w:pPr>
+    </w:p>
+    <w:p/>
+    <w:p>
+      <w:pPr>
+        <w:rPr>
+          <w:lang w:val="de-CH"/>
+        </w:rPr>
+      </w:pPr>
+    </w:p>
+    <w:p>
+      <w:pPr>
+        <w:rPr>
+          <w:lang w:val="de-CH"/>
+        </w:rPr>
+      </w:pPr>
+    </w:p>
+    <w:p>
+      <w:pPr>
+        <w:rPr>
+          <w:lang w:val="de-CH"/>
+        </w:rPr>
+      </w:pPr>
+    </w:p>
     <w:p>
       <w:pPr>
         <w:rPr>
@@ -15322,147 +17303,147 @@
       <w:pPr>
         <w:pStyle w:val="berschrift1"/>
       </w:pPr>
-      <w:bookmarkStart w:id="64" w:name="_Toc20414203"/>
+      <w:bookmarkStart w:id="65" w:name="_Toc20414203"/>
+      <w:r>
+        <w:t>Kontrollieren</w:t>
+      </w:r>
+      <w:bookmarkEnd w:id="65"/>
+    </w:p>
+    <w:p>
+      <w:pPr>
+        <w:rPr>
+          <w:lang w:val="de-CH"/>
+        </w:rPr>
+      </w:pPr>
+      <w:r>
+        <w:rPr>
+          <w:lang w:val="de-CH"/>
+        </w:rPr>
+        <w:t>Hier sollen Testprotokolle und die Auswertung der Projektarbeit festgehalten werden.</w:t>
+      </w:r>
+    </w:p>
+    <w:p>
+      <w:pPr>
+        <w:rPr>
+          <w:lang w:val="de-CH"/>
+        </w:rPr>
+      </w:pPr>
+    </w:p>
+    <w:p>
+      <w:pPr>
+        <w:pStyle w:val="berschrift1"/>
+      </w:pPr>
+      <w:bookmarkStart w:id="66" w:name="_Toc20414204"/>
+      <w:r>
+        <w:t>Auswertung</w:t>
+      </w:r>
+      <w:bookmarkEnd w:id="66"/>
+    </w:p>
+    <w:p>
+      <w:pPr>
+        <w:rPr>
+          <w:lang w:val="de-CH"/>
+        </w:rPr>
+      </w:pPr>
+      <w:r>
+        <w:rPr>
+          <w:lang w:val="de-CH"/>
+        </w:rPr>
+        <w:t>Bei der Auswertung geht es um die Reflexion der Arbeit und der Arbeitsweise.</w:t>
+      </w:r>
+    </w:p>
+    <w:p>
+      <w:pPr>
+        <w:rPr>
+          <w:lang w:val="de-CH"/>
+        </w:rPr>
+      </w:pPr>
+    </w:p>
+    <w:p>
+      <w:pPr>
+        <w:pStyle w:val="berschrift2"/>
+      </w:pPr>
+      <w:bookmarkStart w:id="67" w:name="_Toc20414205"/>
+      <w:r>
+        <w:t>Reflexion</w:t>
+      </w:r>
+      <w:bookmarkEnd w:id="67"/>
+    </w:p>
+    <w:p>
+      <w:pPr>
+        <w:rPr>
+          <w:lang w:val="de-CH"/>
+        </w:rPr>
+      </w:pPr>
+    </w:p>
+    <w:p>
+      <w:pPr>
+        <w:pStyle w:val="berschrift3"/>
+        <w:rPr>
+          <w:lang w:val="de-CH"/>
+        </w:rPr>
+      </w:pPr>
+      <w:bookmarkStart w:id="68" w:name="_Toc20414206"/>
+      <w:r>
+        <w:rPr>
+          <w:lang w:val="de-CH"/>
+        </w:rPr>
+        <w:t>Was war gut</w:t>
+      </w:r>
+      <w:bookmarkEnd w:id="68"/>
+    </w:p>
+    <w:p>
+      <w:pPr>
+        <w:pStyle w:val="berschrift3"/>
+        <w:rPr>
+          <w:lang w:val="de-CH"/>
+        </w:rPr>
+      </w:pPr>
+      <w:bookmarkStart w:id="69" w:name="_Toc20414207"/>
+      <w:r>
+        <w:rPr>
+          <w:lang w:val="de-CH"/>
+        </w:rPr>
+        <w:t>Was kann besser gemacht werden</w:t>
+      </w:r>
+      <w:bookmarkEnd w:id="69"/>
+    </w:p>
+    <w:p>
+      <w:pPr>
+        <w:pStyle w:val="berschrift3"/>
+        <w:rPr>
+          <w:lang w:val="de-CH"/>
+        </w:rPr>
+      </w:pPr>
+      <w:bookmarkStart w:id="70" w:name="_Toc20414208"/>
+      <w:r>
+        <w:rPr>
+          <w:lang w:val="de-CH"/>
+        </w:rPr>
+        <w:t>Was nehmen wir mit für die nächste Arbeit</w:t>
+      </w:r>
+      <w:bookmarkEnd w:id="70"/>
+    </w:p>
+    <w:p>
+      <w:pPr>
+        <w:rPr>
+          <w:lang w:val="de-CH"/>
+        </w:rPr>
+      </w:pPr>
+    </w:p>
+    <w:p>
+      <w:pPr>
+        <w:rPr>
+          <w:lang w:val="de-CH"/>
+        </w:rPr>
+      </w:pPr>
+    </w:p>
+    <w:p>
+      <w:pPr>
+        <w:pStyle w:val="berschrift1"/>
+      </w:pPr>
       <w:r>
         <w:lastRenderedPageBreak/>
-        <w:t>Kontrollieren</w:t>
-      </w:r>
-      <w:bookmarkEnd w:id="64"/>
-    </w:p>
-    <w:p>
-      <w:pPr>
-        <w:rPr>
-          <w:lang w:val="de-CH"/>
-        </w:rPr>
-      </w:pPr>
-      <w:r>
-        <w:rPr>
-          <w:lang w:val="de-CH"/>
-        </w:rPr>
-        <w:t>Hier sollen Testprotokolle und die Auswertung der Projektarbeit festgehalten werden.</w:t>
-      </w:r>
-    </w:p>
-    <w:p>
-      <w:pPr>
-        <w:rPr>
-          <w:lang w:val="de-CH"/>
-        </w:rPr>
-      </w:pPr>
-    </w:p>
-    <w:p>
-      <w:pPr>
-        <w:pStyle w:val="berschrift1"/>
-      </w:pPr>
-      <w:bookmarkStart w:id="65" w:name="_Toc20414204"/>
-      <w:r>
-        <w:t>Auswertung</w:t>
-      </w:r>
-      <w:bookmarkEnd w:id="65"/>
-    </w:p>
-    <w:p>
-      <w:pPr>
-        <w:rPr>
-          <w:lang w:val="de-CH"/>
-        </w:rPr>
-      </w:pPr>
-      <w:r>
-        <w:rPr>
-          <w:lang w:val="de-CH"/>
-        </w:rPr>
-        <w:t>Bei der Auswertung geht es um die Reflexion der Arbeit und der Arbeitsweise.</w:t>
-      </w:r>
-    </w:p>
-    <w:p>
-      <w:pPr>
-        <w:rPr>
-          <w:lang w:val="de-CH"/>
-        </w:rPr>
-      </w:pPr>
-    </w:p>
-    <w:p>
-      <w:pPr>
-        <w:pStyle w:val="berschrift2"/>
-      </w:pPr>
-      <w:bookmarkStart w:id="66" w:name="_Toc20414205"/>
-      <w:r>
-        <w:t>Reflexion</w:t>
-      </w:r>
-      <w:bookmarkEnd w:id="66"/>
-    </w:p>
-    <w:p>
-      <w:pPr>
-        <w:rPr>
-          <w:lang w:val="de-CH"/>
-        </w:rPr>
-      </w:pPr>
-    </w:p>
-    <w:p>
-      <w:pPr>
-        <w:pStyle w:val="berschrift3"/>
-        <w:rPr>
-          <w:lang w:val="de-CH"/>
-        </w:rPr>
-      </w:pPr>
-      <w:bookmarkStart w:id="67" w:name="_Toc20414206"/>
-      <w:r>
-        <w:rPr>
-          <w:lang w:val="de-CH"/>
-        </w:rPr>
-        <w:t>Was war gut</w:t>
-      </w:r>
-      <w:bookmarkEnd w:id="67"/>
-    </w:p>
-    <w:p>
-      <w:pPr>
-        <w:pStyle w:val="berschrift3"/>
-        <w:rPr>
-          <w:lang w:val="de-CH"/>
-        </w:rPr>
-      </w:pPr>
-      <w:bookmarkStart w:id="68" w:name="_Toc20414207"/>
-      <w:r>
-        <w:rPr>
-          <w:lang w:val="de-CH"/>
-        </w:rPr>
-        <w:t>Was kann besser gemacht werden</w:t>
-      </w:r>
-      <w:bookmarkEnd w:id="68"/>
-    </w:p>
-    <w:p>
-      <w:pPr>
-        <w:pStyle w:val="berschrift3"/>
-        <w:rPr>
-          <w:lang w:val="de-CH"/>
-        </w:rPr>
-      </w:pPr>
-      <w:bookmarkStart w:id="69" w:name="_Toc20414208"/>
-      <w:r>
-        <w:rPr>
-          <w:lang w:val="de-CH"/>
-        </w:rPr>
-        <w:t>Was nehmen wir mit für die nächste Arbeit</w:t>
-      </w:r>
-      <w:bookmarkEnd w:id="69"/>
-    </w:p>
-    <w:p>
-      <w:pPr>
-        <w:rPr>
-          <w:lang w:val="de-CH"/>
-        </w:rPr>
-      </w:pPr>
-    </w:p>
-    <w:p>
-      <w:pPr>
-        <w:rPr>
-          <w:lang w:val="de-CH"/>
-        </w:rPr>
-      </w:pPr>
-    </w:p>
-    <w:p>
-      <w:pPr>
-        <w:pStyle w:val="berschrift1"/>
-      </w:pPr>
-      <w:r>
         <w:t>Vorstellung de</w:t>
       </w:r>
       <w:r>
@@ -15487,8 +17468,6 @@
         </w:rPr>
         <w:t>ite kurz vorgestellt…</w:t>
       </w:r>
-      <w:bookmarkStart w:id="70" w:name="_GoBack"/>
-      <w:bookmarkEnd w:id="70"/>
     </w:p>
     <w:p>
       <w:pPr>
@@ -15889,6 +17868,7 @@
                 <w:lang w:val="fr-CH"/>
               </w:rPr>
             </w:pPr>
+            <w:proofErr w:type="spellStart"/>
             <w:r>
               <w:rPr>
                 <w:b w:val="0"/>
@@ -15913,6 +17893,7 @@
               </w:rPr>
               <w:t>Bild</w:t>
             </w:r>
+            <w:proofErr w:type="spellEnd"/>
           </w:p>
           <w:p>
             <w:pPr>
@@ -15964,12 +17945,21 @@
                 <w:bCs w:val="0"/>
               </w:rPr>
             </w:pPr>
+            <w:proofErr w:type="spellStart"/>
             <w:r>
               <w:rPr>
                 <w:b w:val="0"/>
                 <w:bCs w:val="0"/>
               </w:rPr>
-              <w:t>NavBar Icon</w:t>
+              <w:t>NavBar</w:t>
+            </w:r>
+            <w:proofErr w:type="spellEnd"/>
+            <w:r>
+              <w:rPr>
+                <w:b w:val="0"/>
+                <w:bCs w:val="0"/>
+              </w:rPr>
+              <w:t xml:space="preserve"> Icon</w:t>
             </w:r>
           </w:p>
           <w:p>
@@ -16274,8 +18264,18 @@
                 <w:bCs w:val="0"/>
                 <w:lang w:val="fr-CH"/>
               </w:rPr>
-              <w:t>JavaScript Dokumentation</w:t>
-            </w:r>
+              <w:t xml:space="preserve">JavaScript </w:t>
+            </w:r>
+            <w:proofErr w:type="spellStart"/>
+            <w:r>
+              <w:rPr>
+                <w:b w:val="0"/>
+                <w:bCs w:val="0"/>
+                <w:lang w:val="fr-CH"/>
+              </w:rPr>
+              <w:t>Dokumentation</w:t>
+            </w:r>
+            <w:proofErr w:type="spellEnd"/>
           </w:p>
           <w:p>
             <w:pPr>
@@ -20634,7 +22634,7 @@
 </file>
 
 <file path=customXml/itemProps2.xml><?xml version="1.0" encoding="utf-8"?>
-<ds:datastoreItem xmlns:ds="http://schemas.openxmlformats.org/officeDocument/2006/customXml" ds:itemID="{B2CC6D8E-E06D-4F81-8235-44113C4A1D35}">
+<ds:datastoreItem xmlns:ds="http://schemas.openxmlformats.org/officeDocument/2006/customXml" ds:itemID="{A1EC266C-D82B-473B-9749-211B7AA5E553}">
   <ds:schemaRefs>
     <ds:schemaRef ds:uri="http://schemas.openxmlformats.org/officeDocument/2006/bibliography"/>
   </ds:schemaRefs>

</xml_diff>

<commit_message>
Änderungsgeschichte und Version angepasst
</commit_message>
<xml_diff>
--- a/Dokumentation Informations-Webseite.docx
+++ b/Dokumentation Informations-Webseite.docx
@@ -1070,7 +1070,7 @@
           <w:lang w:val="de-DE"/>
         </w:rPr>
       </w:pPr>
-      <w:bookmarkStart w:id="0" w:name="_Toc20414159"/>
+      <w:bookmarkStart w:id="0" w:name="_Toc20420034"/>
       <w:r>
         <w:rPr>
           <w:lang w:val="de-DE"/>
@@ -1102,7 +1102,7 @@
       <w:r>
         <w:fldChar w:fldCharType="separate"/>
       </w:r>
-      <w:hyperlink w:anchor="_Toc20414159" w:history="1">
+      <w:hyperlink w:anchor="_Toc20420034" w:history="1">
         <w:r>
           <w:rPr>
             <w:rStyle w:val="Hyperlink"/>
@@ -1144,7 +1144,7 @@
             <w:noProof/>
             <w:webHidden/>
           </w:rPr>
-          <w:instrText xml:space="preserve"> PAGEREF _Toc20414159 \h </w:instrText>
+          <w:instrText xml:space="preserve"> PAGEREF _Toc20420034 \h </w:instrText>
         </w:r>
         <w:r>
           <w:rPr>
@@ -1188,7 +1188,7 @@
           <w:lang w:val="de-CH" w:eastAsia="de-CH"/>
         </w:rPr>
       </w:pPr>
-      <w:hyperlink w:anchor="_Toc20414160" w:history="1">
+      <w:hyperlink w:anchor="_Toc20420035" w:history="1">
         <w:r>
           <w:rPr>
             <w:rStyle w:val="Hyperlink"/>
@@ -1230,7 +1230,7 @@
             <w:noProof/>
             <w:webHidden/>
           </w:rPr>
-          <w:instrText xml:space="preserve"> PAGEREF _Toc20414160 \h </w:instrText>
+          <w:instrText xml:space="preserve"> PAGEREF _Toc20420035 \h </w:instrText>
         </w:r>
         <w:r>
           <w:rPr>
@@ -1274,7 +1274,7 @@
           <w:lang w:val="de-CH" w:eastAsia="de-CH"/>
         </w:rPr>
       </w:pPr>
-      <w:hyperlink w:anchor="_Toc20414161" w:history="1">
+      <w:hyperlink w:anchor="_Toc20420036" w:history="1">
         <w:r>
           <w:rPr>
             <w:rStyle w:val="Hyperlink"/>
@@ -1316,7 +1316,7 @@
             <w:noProof/>
             <w:webHidden/>
           </w:rPr>
-          <w:instrText xml:space="preserve"> PAGEREF _Toc20414161 \h </w:instrText>
+          <w:instrText xml:space="preserve"> PAGEREF _Toc20420036 \h </w:instrText>
         </w:r>
         <w:r>
           <w:rPr>
@@ -1361,7 +1361,7 @@
           <w:lang w:val="de-CH" w:eastAsia="de-CH"/>
         </w:rPr>
       </w:pPr>
-      <w:hyperlink w:anchor="_Toc20414162" w:history="1">
+      <w:hyperlink w:anchor="_Toc20420037" w:history="1">
         <w:r>
           <w:rPr>
             <w:rStyle w:val="Hyperlink"/>
@@ -1404,7 +1404,7 @@
             <w:noProof/>
             <w:webHidden/>
           </w:rPr>
-          <w:instrText xml:space="preserve"> PAGEREF _Toc20414162 \h </w:instrText>
+          <w:instrText xml:space="preserve"> PAGEREF _Toc20420037 \h </w:instrText>
         </w:r>
         <w:r>
           <w:rPr>
@@ -1449,7 +1449,7 @@
           <w:lang w:val="de-CH" w:eastAsia="de-CH"/>
         </w:rPr>
       </w:pPr>
-      <w:hyperlink w:anchor="_Toc20414163" w:history="1">
+      <w:hyperlink w:anchor="_Toc20420038" w:history="1">
         <w:r>
           <w:rPr>
             <w:rStyle w:val="Hyperlink"/>
@@ -1492,7 +1492,7 @@
             <w:noProof/>
             <w:webHidden/>
           </w:rPr>
-          <w:instrText xml:space="preserve"> PAGEREF _Toc20414163 \h </w:instrText>
+          <w:instrText xml:space="preserve"> PAGEREF _Toc20420038 \h </w:instrText>
         </w:r>
         <w:r>
           <w:rPr>
@@ -1536,7 +1536,7 @@
           <w:lang w:val="de-CH" w:eastAsia="de-CH"/>
         </w:rPr>
       </w:pPr>
-      <w:hyperlink w:anchor="_Toc20414164" w:history="1">
+      <w:hyperlink w:anchor="_Toc20420039" w:history="1">
         <w:r>
           <w:rPr>
             <w:rStyle w:val="Hyperlink"/>
@@ -1578,7 +1578,7 @@
             <w:noProof/>
             <w:webHidden/>
           </w:rPr>
-          <w:instrText xml:space="preserve"> PAGEREF _Toc20414164 \h </w:instrText>
+          <w:instrText xml:space="preserve"> PAGEREF _Toc20420039 \h </w:instrText>
         </w:r>
         <w:r>
           <w:rPr>
@@ -1623,7 +1623,7 @@
           <w:lang w:val="de-CH" w:eastAsia="de-CH"/>
         </w:rPr>
       </w:pPr>
-      <w:hyperlink w:anchor="_Toc20414165" w:history="1">
+      <w:hyperlink w:anchor="_Toc20420040" w:history="1">
         <w:r>
           <w:rPr>
             <w:rStyle w:val="Hyperlink"/>
@@ -1666,7 +1666,7 @@
             <w:noProof/>
             <w:webHidden/>
           </w:rPr>
-          <w:instrText xml:space="preserve"> PAGEREF _Toc20414165 \h </w:instrText>
+          <w:instrText xml:space="preserve"> PAGEREF _Toc20420040 \h </w:instrText>
         </w:r>
         <w:r>
           <w:rPr>
@@ -1711,7 +1711,7 @@
           <w:lang w:val="de-CH" w:eastAsia="de-CH"/>
         </w:rPr>
       </w:pPr>
-      <w:hyperlink w:anchor="_Toc20414166" w:history="1">
+      <w:hyperlink w:anchor="_Toc20420041" w:history="1">
         <w:r>
           <w:rPr>
             <w:rStyle w:val="Hyperlink"/>
@@ -1754,7 +1754,7 @@
             <w:noProof/>
             <w:webHidden/>
           </w:rPr>
-          <w:instrText xml:space="preserve"> PAGEREF _Toc20414166 \h </w:instrText>
+          <w:instrText xml:space="preserve"> PAGEREF _Toc20420041 \h </w:instrText>
         </w:r>
         <w:r>
           <w:rPr>
@@ -1799,7 +1799,7 @@
           <w:lang w:val="de-CH" w:eastAsia="de-CH"/>
         </w:rPr>
       </w:pPr>
-      <w:hyperlink w:anchor="_Toc20414167" w:history="1">
+      <w:hyperlink w:anchor="_Toc20420042" w:history="1">
         <w:r>
           <w:rPr>
             <w:rStyle w:val="Hyperlink"/>
@@ -1842,7 +1842,7 @@
             <w:noProof/>
             <w:webHidden/>
           </w:rPr>
-          <w:instrText xml:space="preserve"> PAGEREF _Toc20414167 \h </w:instrText>
+          <w:instrText xml:space="preserve"> PAGEREF _Toc20420042 \h </w:instrText>
         </w:r>
         <w:r>
           <w:rPr>
@@ -1887,7 +1887,7 @@
           <w:lang w:val="de-CH" w:eastAsia="de-CH"/>
         </w:rPr>
       </w:pPr>
-      <w:hyperlink w:anchor="_Toc20414168" w:history="1">
+      <w:hyperlink w:anchor="_Toc20420043" w:history="1">
         <w:r>
           <w:rPr>
             <w:rStyle w:val="Hyperlink"/>
@@ -1930,7 +1930,7 @@
             <w:noProof/>
             <w:webHidden/>
           </w:rPr>
-          <w:instrText xml:space="preserve"> PAGEREF _Toc20414168 \h </w:instrText>
+          <w:instrText xml:space="preserve"> PAGEREF _Toc20420043 \h </w:instrText>
         </w:r>
         <w:r>
           <w:rPr>
@@ -1975,7 +1975,7 @@
           <w:lang w:val="de-CH" w:eastAsia="de-CH"/>
         </w:rPr>
       </w:pPr>
-      <w:hyperlink w:anchor="_Toc20414169" w:history="1">
+      <w:hyperlink w:anchor="_Toc20420044" w:history="1">
         <w:r>
           <w:rPr>
             <w:rStyle w:val="Hyperlink"/>
@@ -2018,7 +2018,7 @@
             <w:noProof/>
             <w:webHidden/>
           </w:rPr>
-          <w:instrText xml:space="preserve"> PAGEREF _Toc20414169 \h </w:instrText>
+          <w:instrText xml:space="preserve"> PAGEREF _Toc20420044 \h </w:instrText>
         </w:r>
         <w:r>
           <w:rPr>
@@ -2063,7 +2063,7 @@
           <w:lang w:val="de-CH" w:eastAsia="de-CH"/>
         </w:rPr>
       </w:pPr>
-      <w:hyperlink w:anchor="_Toc20414170" w:history="1">
+      <w:hyperlink w:anchor="_Toc20420045" w:history="1">
         <w:r>
           <w:rPr>
             <w:rStyle w:val="Hyperlink"/>
@@ -2106,7 +2106,7 @@
             <w:noProof/>
             <w:webHidden/>
           </w:rPr>
-          <w:instrText xml:space="preserve"> PAGEREF _Toc20414170 \h </w:instrText>
+          <w:instrText xml:space="preserve"> PAGEREF _Toc20420045 \h </w:instrText>
         </w:r>
         <w:r>
           <w:rPr>
@@ -2151,7 +2151,7 @@
           <w:lang w:val="de-CH" w:eastAsia="de-CH"/>
         </w:rPr>
       </w:pPr>
-      <w:hyperlink w:anchor="_Toc20414171" w:history="1">
+      <w:hyperlink w:anchor="_Toc20420046" w:history="1">
         <w:r>
           <w:rPr>
             <w:rStyle w:val="Hyperlink"/>
@@ -2194,7 +2194,7 @@
             <w:noProof/>
             <w:webHidden/>
           </w:rPr>
-          <w:instrText xml:space="preserve"> PAGEREF _Toc20414171 \h </w:instrText>
+          <w:instrText xml:space="preserve"> PAGEREF _Toc20420046 \h </w:instrText>
         </w:r>
         <w:r>
           <w:rPr>
@@ -2239,7 +2239,7 @@
           <w:lang w:val="de-CH" w:eastAsia="de-CH"/>
         </w:rPr>
       </w:pPr>
-      <w:hyperlink w:anchor="_Toc20414172" w:history="1">
+      <w:hyperlink w:anchor="_Toc20420047" w:history="1">
         <w:r>
           <w:rPr>
             <w:rStyle w:val="Hyperlink"/>
@@ -2282,7 +2282,7 @@
             <w:noProof/>
             <w:webHidden/>
           </w:rPr>
-          <w:instrText xml:space="preserve"> PAGEREF _Toc20414172 \h </w:instrText>
+          <w:instrText xml:space="preserve"> PAGEREF _Toc20420047 \h </w:instrText>
         </w:r>
         <w:r>
           <w:rPr>
@@ -2327,7 +2327,7 @@
           <w:lang w:val="de-CH" w:eastAsia="de-CH"/>
         </w:rPr>
       </w:pPr>
-      <w:hyperlink w:anchor="_Toc20414173" w:history="1">
+      <w:hyperlink w:anchor="_Toc20420048" w:history="1">
         <w:r>
           <w:rPr>
             <w:rStyle w:val="Hyperlink"/>
@@ -2370,7 +2370,7 @@
             <w:noProof/>
             <w:webHidden/>
           </w:rPr>
-          <w:instrText xml:space="preserve"> PAGEREF _Toc20414173 \h </w:instrText>
+          <w:instrText xml:space="preserve"> PAGEREF _Toc20420048 \h </w:instrText>
         </w:r>
         <w:r>
           <w:rPr>
@@ -2415,7 +2415,7 @@
           <w:lang w:val="de-CH" w:eastAsia="de-CH"/>
         </w:rPr>
       </w:pPr>
-      <w:hyperlink w:anchor="_Toc20414174" w:history="1">
+      <w:hyperlink w:anchor="_Toc20420049" w:history="1">
         <w:r>
           <w:rPr>
             <w:rStyle w:val="Hyperlink"/>
@@ -2458,7 +2458,7 @@
             <w:noProof/>
             <w:webHidden/>
           </w:rPr>
-          <w:instrText xml:space="preserve"> PAGEREF _Toc20414174 \h </w:instrText>
+          <w:instrText xml:space="preserve"> PAGEREF _Toc20420049 \h </w:instrText>
         </w:r>
         <w:r>
           <w:rPr>
@@ -2502,7 +2502,7 @@
           <w:lang w:val="de-CH" w:eastAsia="de-CH"/>
         </w:rPr>
       </w:pPr>
-      <w:hyperlink w:anchor="_Toc20414175" w:history="1">
+      <w:hyperlink w:anchor="_Toc20420050" w:history="1">
         <w:r>
           <w:rPr>
             <w:rStyle w:val="Hyperlink"/>
@@ -2544,7 +2544,7 @@
             <w:noProof/>
             <w:webHidden/>
           </w:rPr>
-          <w:instrText xml:space="preserve"> PAGEREF _Toc20414175 \h </w:instrText>
+          <w:instrText xml:space="preserve"> PAGEREF _Toc20420050 \h </w:instrText>
         </w:r>
         <w:r>
           <w:rPr>
@@ -2589,7 +2589,7 @@
           <w:lang w:val="de-CH" w:eastAsia="de-CH"/>
         </w:rPr>
       </w:pPr>
-      <w:hyperlink w:anchor="_Toc20414176" w:history="1">
+      <w:hyperlink w:anchor="_Toc20420051" w:history="1">
         <w:r>
           <w:rPr>
             <w:rStyle w:val="Hyperlink"/>
@@ -2632,7 +2632,7 @@
             <w:noProof/>
             <w:webHidden/>
           </w:rPr>
-          <w:instrText xml:space="preserve"> PAGEREF _Toc20414176 \h </w:instrText>
+          <w:instrText xml:space="preserve"> PAGEREF _Toc20420051 \h </w:instrText>
         </w:r>
         <w:r>
           <w:rPr>
@@ -2677,7 +2677,7 @@
           <w:lang w:val="de-CH" w:eastAsia="de-CH"/>
         </w:rPr>
       </w:pPr>
-      <w:hyperlink w:anchor="_Toc20414177" w:history="1">
+      <w:hyperlink w:anchor="_Toc20420052" w:history="1">
         <w:r>
           <w:rPr>
             <w:rStyle w:val="Hyperlink"/>
@@ -2720,7 +2720,7 @@
             <w:noProof/>
             <w:webHidden/>
           </w:rPr>
-          <w:instrText xml:space="preserve"> PAGEREF _Toc20414177 \h </w:instrText>
+          <w:instrText xml:space="preserve"> PAGEREF _Toc20420052 \h </w:instrText>
         </w:r>
         <w:r>
           <w:rPr>
@@ -2765,7 +2765,7 @@
           <w:lang w:val="de-CH" w:eastAsia="de-CH"/>
         </w:rPr>
       </w:pPr>
-      <w:hyperlink w:anchor="_Toc20414178" w:history="1">
+      <w:hyperlink w:anchor="_Toc20420053" w:history="1">
         <w:r>
           <w:rPr>
             <w:rStyle w:val="Hyperlink"/>
@@ -2808,7 +2808,7 @@
             <w:noProof/>
             <w:webHidden/>
           </w:rPr>
-          <w:instrText xml:space="preserve"> PAGEREF _Toc20414178 \h </w:instrText>
+          <w:instrText xml:space="preserve"> PAGEREF _Toc20420053 \h </w:instrText>
         </w:r>
         <w:r>
           <w:rPr>
@@ -2853,7 +2853,7 @@
           <w:lang w:val="de-CH" w:eastAsia="de-CH"/>
         </w:rPr>
       </w:pPr>
-      <w:hyperlink w:anchor="_Toc20414179" w:history="1">
+      <w:hyperlink w:anchor="_Toc20420054" w:history="1">
         <w:r>
           <w:rPr>
             <w:rStyle w:val="Hyperlink"/>
@@ -2896,7 +2896,7 @@
             <w:noProof/>
             <w:webHidden/>
           </w:rPr>
-          <w:instrText xml:space="preserve"> PAGEREF _Toc20414179 \h </w:instrText>
+          <w:instrText xml:space="preserve"> PAGEREF _Toc20420054 \h </w:instrText>
         </w:r>
         <w:r>
           <w:rPr>
@@ -2941,7 +2941,7 @@
           <w:lang w:val="de-CH" w:eastAsia="de-CH"/>
         </w:rPr>
       </w:pPr>
-      <w:hyperlink w:anchor="_Toc20414180" w:history="1">
+      <w:hyperlink w:anchor="_Toc20420055" w:history="1">
         <w:r>
           <w:rPr>
             <w:rStyle w:val="Hyperlink"/>
@@ -2986,7 +2986,7 @@
             <w:noProof/>
             <w:webHidden/>
           </w:rPr>
-          <w:instrText xml:space="preserve"> PAGEREF _Toc20414180 \h </w:instrText>
+          <w:instrText xml:space="preserve"> PAGEREF _Toc20420055 \h </w:instrText>
         </w:r>
         <w:r>
           <w:rPr>
@@ -3031,7 +3031,7 @@
           <w:lang w:val="de-CH" w:eastAsia="de-CH"/>
         </w:rPr>
       </w:pPr>
-      <w:hyperlink w:anchor="_Toc20414181" w:history="1">
+      <w:hyperlink w:anchor="_Toc20420056" w:history="1">
         <w:r>
           <w:rPr>
             <w:rStyle w:val="Hyperlink"/>
@@ -3074,7 +3074,7 @@
             <w:noProof/>
             <w:webHidden/>
           </w:rPr>
-          <w:instrText xml:space="preserve"> PAGEREF _Toc20414181 \h </w:instrText>
+          <w:instrText xml:space="preserve"> PAGEREF _Toc20420056 \h </w:instrText>
         </w:r>
         <w:r>
           <w:rPr>
@@ -3094,7 +3094,7 @@
             <w:noProof/>
             <w:webHidden/>
           </w:rPr>
-          <w:t>7</w:t>
+          <w:t>8</w:t>
         </w:r>
         <w:r>
           <w:rPr>
@@ -3119,7 +3119,7 @@
           <w:lang w:val="de-CH" w:eastAsia="de-CH"/>
         </w:rPr>
       </w:pPr>
-      <w:hyperlink w:anchor="_Toc20414182" w:history="1">
+      <w:hyperlink w:anchor="_Toc20420057" w:history="1">
         <w:r>
           <w:rPr>
             <w:rStyle w:val="Hyperlink"/>
@@ -3162,7 +3162,7 @@
             <w:noProof/>
             <w:webHidden/>
           </w:rPr>
-          <w:instrText xml:space="preserve"> PAGEREF _Toc20414182 \h </w:instrText>
+          <w:instrText xml:space="preserve"> PAGEREF _Toc20420057 \h </w:instrText>
         </w:r>
         <w:r>
           <w:rPr>
@@ -3207,7 +3207,7 @@
           <w:lang w:val="de-CH" w:eastAsia="de-CH"/>
         </w:rPr>
       </w:pPr>
-      <w:hyperlink w:anchor="_Toc20414183" w:history="1">
+      <w:hyperlink w:anchor="_Toc20420058" w:history="1">
         <w:r>
           <w:rPr>
             <w:rStyle w:val="Hyperlink"/>
@@ -3250,7 +3250,7 @@
             <w:noProof/>
             <w:webHidden/>
           </w:rPr>
-          <w:instrText xml:space="preserve"> PAGEREF _Toc20414183 \h </w:instrText>
+          <w:instrText xml:space="preserve"> PAGEREF _Toc20420058 \h </w:instrText>
         </w:r>
         <w:r>
           <w:rPr>
@@ -3294,7 +3294,7 @@
           <w:lang w:val="de-CH" w:eastAsia="de-CH"/>
         </w:rPr>
       </w:pPr>
-      <w:hyperlink w:anchor="_Toc20414184" w:history="1">
+      <w:hyperlink w:anchor="_Toc20420059" w:history="1">
         <w:r>
           <w:rPr>
             <w:rStyle w:val="Hyperlink"/>
@@ -3336,7 +3336,7 @@
             <w:noProof/>
             <w:webHidden/>
           </w:rPr>
-          <w:instrText xml:space="preserve"> PAGEREF _Toc20414184 \h </w:instrText>
+          <w:instrText xml:space="preserve"> PAGEREF _Toc20420059 \h </w:instrText>
         </w:r>
         <w:r>
           <w:rPr>
@@ -3381,7 +3381,7 @@
           <w:lang w:val="de-CH" w:eastAsia="de-CH"/>
         </w:rPr>
       </w:pPr>
-      <w:hyperlink w:anchor="_Toc20414185" w:history="1">
+      <w:hyperlink w:anchor="_Toc20420060" w:history="1">
         <w:r>
           <w:rPr>
             <w:rStyle w:val="Hyperlink"/>
@@ -3424,7 +3424,7 @@
             <w:noProof/>
             <w:webHidden/>
           </w:rPr>
-          <w:instrText xml:space="preserve"> PAGEREF _Toc20414185 \h </w:instrText>
+          <w:instrText xml:space="preserve"> PAGEREF _Toc20420060 \h </w:instrText>
         </w:r>
         <w:r>
           <w:rPr>
@@ -3469,7 +3469,7 @@
           <w:lang w:val="de-CH" w:eastAsia="de-CH"/>
         </w:rPr>
       </w:pPr>
-      <w:hyperlink w:anchor="_Toc20414186" w:history="1">
+      <w:hyperlink w:anchor="_Toc20420061" w:history="1">
         <w:r>
           <w:rPr>
             <w:rStyle w:val="Hyperlink"/>
@@ -3512,7 +3512,7 @@
             <w:noProof/>
             <w:webHidden/>
           </w:rPr>
-          <w:instrText xml:space="preserve"> PAGEREF _Toc20414186 \h </w:instrText>
+          <w:instrText xml:space="preserve"> PAGEREF _Toc20420061 \h </w:instrText>
         </w:r>
         <w:r>
           <w:rPr>
@@ -3557,7 +3557,7 @@
           <w:lang w:val="de-CH" w:eastAsia="de-CH"/>
         </w:rPr>
       </w:pPr>
-      <w:hyperlink w:anchor="_Toc20414187" w:history="1">
+      <w:hyperlink w:anchor="_Toc20420062" w:history="1">
         <w:r>
           <w:rPr>
             <w:rStyle w:val="Hyperlink"/>
@@ -3600,7 +3600,7 @@
             <w:noProof/>
             <w:webHidden/>
           </w:rPr>
-          <w:instrText xml:space="preserve"> PAGEREF _Toc20414187 \h </w:instrText>
+          <w:instrText xml:space="preserve"> PAGEREF _Toc20420062 \h </w:instrText>
         </w:r>
         <w:r>
           <w:rPr>
@@ -3645,7 +3645,7 @@
           <w:lang w:val="de-CH" w:eastAsia="de-CH"/>
         </w:rPr>
       </w:pPr>
-      <w:hyperlink w:anchor="_Toc20414188" w:history="1">
+      <w:hyperlink w:anchor="_Toc20420063" w:history="1">
         <w:r>
           <w:rPr>
             <w:rStyle w:val="Hyperlink"/>
@@ -3688,7 +3688,7 @@
             <w:noProof/>
             <w:webHidden/>
           </w:rPr>
-          <w:instrText xml:space="preserve"> PAGEREF _Toc20414188 \h </w:instrText>
+          <w:instrText xml:space="preserve"> PAGEREF _Toc20420063 \h </w:instrText>
         </w:r>
         <w:r>
           <w:rPr>
@@ -3733,7 +3733,7 @@
           <w:lang w:val="de-CH" w:eastAsia="de-CH"/>
         </w:rPr>
       </w:pPr>
-      <w:hyperlink w:anchor="_Toc20414189" w:history="1">
+      <w:hyperlink w:anchor="_Toc20420064" w:history="1">
         <w:r>
           <w:rPr>
             <w:rStyle w:val="Hyperlink"/>
@@ -3776,7 +3776,7 @@
             <w:noProof/>
             <w:webHidden/>
           </w:rPr>
-          <w:instrText xml:space="preserve"> PAGEREF _Toc20414189 \h </w:instrText>
+          <w:instrText xml:space="preserve"> PAGEREF _Toc20420064 \h </w:instrText>
         </w:r>
         <w:r>
           <w:rPr>
@@ -3821,7 +3821,7 @@
           <w:lang w:val="de-CH" w:eastAsia="de-CH"/>
         </w:rPr>
       </w:pPr>
-      <w:hyperlink w:anchor="_Toc20414190" w:history="1">
+      <w:hyperlink w:anchor="_Toc20420065" w:history="1">
         <w:r>
           <w:rPr>
             <w:rStyle w:val="Hyperlink"/>
@@ -3864,7 +3864,7 @@
             <w:noProof/>
             <w:webHidden/>
           </w:rPr>
-          <w:instrText xml:space="preserve"> PAGEREF _Toc20414190 \h </w:instrText>
+          <w:instrText xml:space="preserve"> PAGEREF _Toc20420065 \h </w:instrText>
         </w:r>
         <w:r>
           <w:rPr>
@@ -3908,7 +3908,7 @@
           <w:lang w:val="de-CH" w:eastAsia="de-CH"/>
         </w:rPr>
       </w:pPr>
-      <w:hyperlink w:anchor="_Toc20414191" w:history="1">
+      <w:hyperlink w:anchor="_Toc20420066" w:history="1">
         <w:r>
           <w:rPr>
             <w:rStyle w:val="Hyperlink"/>
@@ -3950,7 +3950,7 @@
             <w:noProof/>
             <w:webHidden/>
           </w:rPr>
-          <w:instrText xml:space="preserve"> PAGEREF _Toc20414191 \h </w:instrText>
+          <w:instrText xml:space="preserve"> PAGEREF _Toc20420066 \h </w:instrText>
         </w:r>
         <w:r>
           <w:rPr>
@@ -3995,7 +3995,7 @@
           <w:lang w:val="de-CH" w:eastAsia="de-CH"/>
         </w:rPr>
       </w:pPr>
-      <w:hyperlink w:anchor="_Toc20414192" w:history="1">
+      <w:hyperlink w:anchor="_Toc20420067" w:history="1">
         <w:r>
           <w:rPr>
             <w:rStyle w:val="Hyperlink"/>
@@ -4038,7 +4038,7 @@
             <w:noProof/>
             <w:webHidden/>
           </w:rPr>
-          <w:instrText xml:space="preserve"> PAGEREF _Toc20414192 \h </w:instrText>
+          <w:instrText xml:space="preserve"> PAGEREF _Toc20420067 \h </w:instrText>
         </w:r>
         <w:r>
           <w:rPr>
@@ -4082,7 +4082,7 @@
           <w:lang w:val="de-CH" w:eastAsia="de-CH"/>
         </w:rPr>
       </w:pPr>
-      <w:hyperlink w:anchor="_Toc20414193" w:history="1">
+      <w:hyperlink w:anchor="_Toc20420068" w:history="1">
         <w:r>
           <w:rPr>
             <w:rStyle w:val="Hyperlink"/>
@@ -4124,7 +4124,7 @@
             <w:noProof/>
             <w:webHidden/>
           </w:rPr>
-          <w:instrText xml:space="preserve"> PAGEREF _Toc20414193 \h </w:instrText>
+          <w:instrText xml:space="preserve"> PAGEREF _Toc20420068 \h </w:instrText>
         </w:r>
         <w:r>
           <w:rPr>
@@ -4169,7 +4169,7 @@
           <w:lang w:val="de-CH" w:eastAsia="de-CH"/>
         </w:rPr>
       </w:pPr>
-      <w:hyperlink w:anchor="_Toc20414194" w:history="1">
+      <w:hyperlink w:anchor="_Toc20420069" w:history="1">
         <w:r>
           <w:rPr>
             <w:rStyle w:val="Hyperlink"/>
@@ -4212,7 +4212,7 @@
             <w:noProof/>
             <w:webHidden/>
           </w:rPr>
-          <w:instrText xml:space="preserve"> PAGEREF _Toc20414194 \h </w:instrText>
+          <w:instrText xml:space="preserve"> PAGEREF _Toc20420069 \h </w:instrText>
         </w:r>
         <w:r>
           <w:rPr>
@@ -4257,7 +4257,7 @@
           <w:lang w:val="de-CH" w:eastAsia="de-CH"/>
         </w:rPr>
       </w:pPr>
-      <w:hyperlink w:anchor="_Toc20414195" w:history="1">
+      <w:hyperlink w:anchor="_Toc20420070" w:history="1">
         <w:r>
           <w:rPr>
             <w:rStyle w:val="Hyperlink"/>
@@ -4300,7 +4300,7 @@
             <w:noProof/>
             <w:webHidden/>
           </w:rPr>
-          <w:instrText xml:space="preserve"> PAGEREF _Toc20414195 \h </w:instrText>
+          <w:instrText xml:space="preserve"> PAGEREF _Toc20420070 \h </w:instrText>
         </w:r>
         <w:r>
           <w:rPr>
@@ -4344,7 +4344,7 @@
           <w:lang w:val="de-CH" w:eastAsia="de-CH"/>
         </w:rPr>
       </w:pPr>
-      <w:hyperlink w:anchor="_Toc20414196" w:history="1">
+      <w:hyperlink w:anchor="_Toc20420071" w:history="1">
         <w:r>
           <w:rPr>
             <w:rStyle w:val="Hyperlink"/>
@@ -4386,7 +4386,7 @@
             <w:noProof/>
             <w:webHidden/>
           </w:rPr>
-          <w:instrText xml:space="preserve"> PAGEREF _Toc20414196 \h </w:instrText>
+          <w:instrText xml:space="preserve"> PAGEREF _Toc20420071 \h </w:instrText>
         </w:r>
         <w:r>
           <w:rPr>
@@ -4431,7 +4431,7 @@
           <w:lang w:val="de-CH" w:eastAsia="de-CH"/>
         </w:rPr>
       </w:pPr>
-      <w:hyperlink w:anchor="_Toc20414197" w:history="1">
+      <w:hyperlink w:anchor="_Toc20420072" w:history="1">
         <w:r>
           <w:rPr>
             <w:rStyle w:val="Hyperlink"/>
@@ -4474,7 +4474,7 @@
             <w:noProof/>
             <w:webHidden/>
           </w:rPr>
-          <w:instrText xml:space="preserve"> PAGEREF _Toc20414197 \h </w:instrText>
+          <w:instrText xml:space="preserve"> PAGEREF _Toc20420072 \h </w:instrText>
         </w:r>
         <w:r>
           <w:rPr>
@@ -4519,7 +4519,7 @@
           <w:lang w:val="de-CH" w:eastAsia="de-CH"/>
         </w:rPr>
       </w:pPr>
-      <w:hyperlink w:anchor="_Toc20414198" w:history="1">
+      <w:hyperlink w:anchor="_Toc20420073" w:history="1">
         <w:r>
           <w:rPr>
             <w:rStyle w:val="Hyperlink"/>
@@ -4562,7 +4562,7 @@
             <w:noProof/>
             <w:webHidden/>
           </w:rPr>
-          <w:instrText xml:space="preserve"> PAGEREF _Toc20414198 \h </w:instrText>
+          <w:instrText xml:space="preserve"> PAGEREF _Toc20420073 \h </w:instrText>
         </w:r>
         <w:r>
           <w:rPr>
@@ -4607,7 +4607,7 @@
           <w:lang w:val="de-CH" w:eastAsia="de-CH"/>
         </w:rPr>
       </w:pPr>
-      <w:hyperlink w:anchor="_Toc20414199" w:history="1">
+      <w:hyperlink w:anchor="_Toc20420074" w:history="1">
         <w:r>
           <w:rPr>
             <w:rStyle w:val="Hyperlink"/>
@@ -4650,7 +4650,7 @@
             <w:noProof/>
             <w:webHidden/>
           </w:rPr>
-          <w:instrText xml:space="preserve"> PAGEREF _Toc20414199 \h </w:instrText>
+          <w:instrText xml:space="preserve"> PAGEREF _Toc20420074 \h </w:instrText>
         </w:r>
         <w:r>
           <w:rPr>
@@ -4671,6 +4671,276 @@
             <w:webHidden/>
           </w:rPr>
           <w:t>14</w:t>
+        </w:r>
+        <w:r>
+          <w:rPr>
+            <w:noProof/>
+            <w:webHidden/>
+          </w:rPr>
+          <w:fldChar w:fldCharType="end"/>
+        </w:r>
+      </w:hyperlink>
+    </w:p>
+    <w:p>
+      <w:pPr>
+        <w:pStyle w:val="Verzeichnis3"/>
+        <w:tabs>
+          <w:tab w:val="left" w:pos="1320"/>
+          <w:tab w:val="right" w:leader="dot" w:pos="9062"/>
+        </w:tabs>
+        <w:rPr>
+          <w:rFonts w:asciiTheme="minorHAnsi" w:eastAsiaTheme="minorEastAsia" w:hAnsiTheme="minorHAnsi"/>
+          <w:noProof/>
+          <w:color w:val="auto"/>
+          <w:lang w:val="de-CH" w:eastAsia="de-CH"/>
+        </w:rPr>
+      </w:pPr>
+      <w:hyperlink w:anchor="_Toc20420075" w:history="1">
+        <w:r>
+          <w:rPr>
+            <w:rStyle w:val="Hyperlink"/>
+            <w:noProof/>
+            <w:lang w:val="de-CH"/>
+          </w:rPr>
+          <w:t>9.3.1</w:t>
+        </w:r>
+        <w:r>
+          <w:rPr>
+            <w:rFonts w:asciiTheme="minorHAnsi" w:eastAsiaTheme="minorEastAsia" w:hAnsiTheme="minorHAnsi"/>
+            <w:noProof/>
+            <w:color w:val="auto"/>
+            <w:lang w:val="de-CH" w:eastAsia="de-CH"/>
+          </w:rPr>
+          <w:tab/>
+        </w:r>
+        <w:r>
+          <w:rPr>
+            <w:rStyle w:val="Hyperlink"/>
+            <w:noProof/>
+            <w:lang w:val="de-CH"/>
+          </w:rPr>
+          <w:t>Meeting 1</w:t>
+        </w:r>
+        <w:r>
+          <w:rPr>
+            <w:noProof/>
+            <w:webHidden/>
+          </w:rPr>
+          <w:tab/>
+        </w:r>
+        <w:r>
+          <w:rPr>
+            <w:noProof/>
+            <w:webHidden/>
+          </w:rPr>
+          <w:fldChar w:fldCharType="begin"/>
+        </w:r>
+        <w:r>
+          <w:rPr>
+            <w:noProof/>
+            <w:webHidden/>
+          </w:rPr>
+          <w:instrText xml:space="preserve"> PAGEREF _Toc20420075 \h </w:instrText>
+        </w:r>
+        <w:r>
+          <w:rPr>
+            <w:noProof/>
+            <w:webHidden/>
+          </w:rPr>
+        </w:r>
+        <w:r>
+          <w:rPr>
+            <w:noProof/>
+            <w:webHidden/>
+          </w:rPr>
+          <w:fldChar w:fldCharType="separate"/>
+        </w:r>
+        <w:r>
+          <w:rPr>
+            <w:noProof/>
+            <w:webHidden/>
+          </w:rPr>
+          <w:t>14</w:t>
+        </w:r>
+        <w:r>
+          <w:rPr>
+            <w:noProof/>
+            <w:webHidden/>
+          </w:rPr>
+          <w:fldChar w:fldCharType="end"/>
+        </w:r>
+      </w:hyperlink>
+    </w:p>
+    <w:p>
+      <w:pPr>
+        <w:pStyle w:val="Verzeichnis3"/>
+        <w:tabs>
+          <w:tab w:val="left" w:pos="1320"/>
+          <w:tab w:val="right" w:leader="dot" w:pos="9062"/>
+        </w:tabs>
+        <w:rPr>
+          <w:rFonts w:asciiTheme="minorHAnsi" w:eastAsiaTheme="minorEastAsia" w:hAnsiTheme="minorHAnsi"/>
+          <w:noProof/>
+          <w:color w:val="auto"/>
+          <w:lang w:val="de-CH" w:eastAsia="de-CH"/>
+        </w:rPr>
+      </w:pPr>
+      <w:hyperlink w:anchor="_Toc20420076" w:history="1">
+        <w:r>
+          <w:rPr>
+            <w:rStyle w:val="Hyperlink"/>
+            <w:noProof/>
+            <w:lang w:val="de-CH"/>
+          </w:rPr>
+          <w:t>9.3.2</w:t>
+        </w:r>
+        <w:r>
+          <w:rPr>
+            <w:rFonts w:asciiTheme="minorHAnsi" w:eastAsiaTheme="minorEastAsia" w:hAnsiTheme="minorHAnsi"/>
+            <w:noProof/>
+            <w:color w:val="auto"/>
+            <w:lang w:val="de-CH" w:eastAsia="de-CH"/>
+          </w:rPr>
+          <w:tab/>
+        </w:r>
+        <w:r>
+          <w:rPr>
+            <w:rStyle w:val="Hyperlink"/>
+            <w:noProof/>
+            <w:lang w:val="de-CH"/>
+          </w:rPr>
+          <w:t>Meeting 2</w:t>
+        </w:r>
+        <w:r>
+          <w:rPr>
+            <w:noProof/>
+            <w:webHidden/>
+          </w:rPr>
+          <w:tab/>
+        </w:r>
+        <w:r>
+          <w:rPr>
+            <w:noProof/>
+            <w:webHidden/>
+          </w:rPr>
+          <w:fldChar w:fldCharType="begin"/>
+        </w:r>
+        <w:r>
+          <w:rPr>
+            <w:noProof/>
+            <w:webHidden/>
+          </w:rPr>
+          <w:instrText xml:space="preserve"> PAGEREF _Toc20420076 \h </w:instrText>
+        </w:r>
+        <w:r>
+          <w:rPr>
+            <w:noProof/>
+            <w:webHidden/>
+          </w:rPr>
+        </w:r>
+        <w:r>
+          <w:rPr>
+            <w:noProof/>
+            <w:webHidden/>
+          </w:rPr>
+          <w:fldChar w:fldCharType="separate"/>
+        </w:r>
+        <w:r>
+          <w:rPr>
+            <w:noProof/>
+            <w:webHidden/>
+          </w:rPr>
+          <w:t>14</w:t>
+        </w:r>
+        <w:r>
+          <w:rPr>
+            <w:noProof/>
+            <w:webHidden/>
+          </w:rPr>
+          <w:fldChar w:fldCharType="end"/>
+        </w:r>
+      </w:hyperlink>
+    </w:p>
+    <w:p>
+      <w:pPr>
+        <w:pStyle w:val="Verzeichnis3"/>
+        <w:tabs>
+          <w:tab w:val="left" w:pos="1320"/>
+          <w:tab w:val="right" w:leader="dot" w:pos="9062"/>
+        </w:tabs>
+        <w:rPr>
+          <w:rFonts w:asciiTheme="minorHAnsi" w:eastAsiaTheme="minorEastAsia" w:hAnsiTheme="minorHAnsi"/>
+          <w:noProof/>
+          <w:color w:val="auto"/>
+          <w:lang w:val="de-CH" w:eastAsia="de-CH"/>
+        </w:rPr>
+      </w:pPr>
+      <w:hyperlink w:anchor="_Toc20420077" w:history="1">
+        <w:r>
+          <w:rPr>
+            <w:rStyle w:val="Hyperlink"/>
+            <w:noProof/>
+            <w:lang w:val="de-CH"/>
+          </w:rPr>
+          <w:t>9.3.3</w:t>
+        </w:r>
+        <w:r>
+          <w:rPr>
+            <w:rFonts w:asciiTheme="minorHAnsi" w:eastAsiaTheme="minorEastAsia" w:hAnsiTheme="minorHAnsi"/>
+            <w:noProof/>
+            <w:color w:val="auto"/>
+            <w:lang w:val="de-CH" w:eastAsia="de-CH"/>
+          </w:rPr>
+          <w:tab/>
+        </w:r>
+        <w:r>
+          <w:rPr>
+            <w:rStyle w:val="Hyperlink"/>
+            <w:noProof/>
+            <w:lang w:val="de-CH"/>
+          </w:rPr>
+          <w:t>Meeting 3</w:t>
+        </w:r>
+        <w:r>
+          <w:rPr>
+            <w:noProof/>
+            <w:webHidden/>
+          </w:rPr>
+          <w:tab/>
+        </w:r>
+        <w:r>
+          <w:rPr>
+            <w:noProof/>
+            <w:webHidden/>
+          </w:rPr>
+          <w:fldChar w:fldCharType="begin"/>
+        </w:r>
+        <w:r>
+          <w:rPr>
+            <w:noProof/>
+            <w:webHidden/>
+          </w:rPr>
+          <w:instrText xml:space="preserve"> PAGEREF _Toc20420077 \h </w:instrText>
+        </w:r>
+        <w:r>
+          <w:rPr>
+            <w:noProof/>
+            <w:webHidden/>
+          </w:rPr>
+        </w:r>
+        <w:r>
+          <w:rPr>
+            <w:noProof/>
+            <w:webHidden/>
+          </w:rPr>
+          <w:fldChar w:fldCharType="separate"/>
+        </w:r>
+        <w:r>
+          <w:rPr>
+            <w:noProof/>
+            <w:webHidden/>
+          </w:rPr>
+          <w:t>15</w:t>
         </w:r>
         <w:r>
           <w:rPr>
@@ -4695,7 +4965,7 @@
           <w:lang w:val="de-CH" w:eastAsia="de-CH"/>
         </w:rPr>
       </w:pPr>
-      <w:hyperlink w:anchor="_Toc20414200" w:history="1">
+      <w:hyperlink w:anchor="_Toc20420078" w:history="1">
         <w:r>
           <w:rPr>
             <w:rStyle w:val="Hyperlink"/>
@@ -4738,7 +5008,7 @@
             <w:noProof/>
             <w:webHidden/>
           </w:rPr>
-          <w:instrText xml:space="preserve"> PAGEREF _Toc20414200 \h </w:instrText>
+          <w:instrText xml:space="preserve"> PAGEREF _Toc20420078 \h </w:instrText>
         </w:r>
         <w:r>
           <w:rPr>
@@ -4758,7 +5028,7 @@
             <w:noProof/>
             <w:webHidden/>
           </w:rPr>
-          <w:t>14</w:t>
+          <w:t>15</w:t>
         </w:r>
         <w:r>
           <w:rPr>
@@ -4783,7 +5053,7 @@
           <w:lang w:val="de-CH" w:eastAsia="de-CH"/>
         </w:rPr>
       </w:pPr>
-      <w:hyperlink w:anchor="_Toc20414201" w:history="1">
+      <w:hyperlink w:anchor="_Toc20420079" w:history="1">
         <w:r>
           <w:rPr>
             <w:rStyle w:val="Hyperlink"/>
@@ -4828,7 +5098,7 @@
             <w:noProof/>
             <w:webHidden/>
           </w:rPr>
-          <w:instrText xml:space="preserve"> PAGEREF _Toc20414201 \h </w:instrText>
+          <w:instrText xml:space="preserve"> PAGEREF _Toc20420079 \h </w:instrText>
         </w:r>
         <w:r>
           <w:rPr>
@@ -4848,7 +5118,7 @@
             <w:noProof/>
             <w:webHidden/>
           </w:rPr>
-          <w:t>14</w:t>
+          <w:t>15</w:t>
         </w:r>
         <w:r>
           <w:rPr>
@@ -4873,7 +5143,7 @@
           <w:lang w:val="de-CH" w:eastAsia="de-CH"/>
         </w:rPr>
       </w:pPr>
-      <w:hyperlink w:anchor="_Toc20414202" w:history="1">
+      <w:hyperlink w:anchor="_Toc20420080" w:history="1">
         <w:r>
           <w:rPr>
             <w:rStyle w:val="Hyperlink"/>
@@ -4918,7 +5188,7 @@
             <w:noProof/>
             <w:webHidden/>
           </w:rPr>
-          <w:instrText xml:space="preserve"> PAGEREF _Toc20414202 \h </w:instrText>
+          <w:instrText xml:space="preserve"> PAGEREF _Toc20420080 \h </w:instrText>
         </w:r>
         <w:r>
           <w:rPr>
@@ -4938,7 +5208,7 @@
             <w:noProof/>
             <w:webHidden/>
           </w:rPr>
-          <w:t>15</w:t>
+          <w:t>16</w:t>
         </w:r>
         <w:r>
           <w:rPr>
@@ -4962,7 +5232,7 @@
           <w:lang w:val="de-CH" w:eastAsia="de-CH"/>
         </w:rPr>
       </w:pPr>
-      <w:hyperlink w:anchor="_Toc20414203" w:history="1">
+      <w:hyperlink w:anchor="_Toc20420081" w:history="1">
         <w:r>
           <w:rPr>
             <w:rStyle w:val="Hyperlink"/>
@@ -5004,7 +5274,7 @@
             <w:noProof/>
             <w:webHidden/>
           </w:rPr>
-          <w:instrText xml:space="preserve"> PAGEREF _Toc20414203 \h </w:instrText>
+          <w:instrText xml:space="preserve"> PAGEREF _Toc20420081 \h </w:instrText>
         </w:r>
         <w:r>
           <w:rPr>
@@ -5024,7 +5294,7 @@
             <w:noProof/>
             <w:webHidden/>
           </w:rPr>
-          <w:t>15</w:t>
+          <w:t>19</w:t>
         </w:r>
         <w:r>
           <w:rPr>
@@ -5048,7 +5318,7 @@
           <w:lang w:val="de-CH" w:eastAsia="de-CH"/>
         </w:rPr>
       </w:pPr>
-      <w:hyperlink w:anchor="_Toc20414204" w:history="1">
+      <w:hyperlink w:anchor="_Toc20420082" w:history="1">
         <w:r>
           <w:rPr>
             <w:rStyle w:val="Hyperlink"/>
@@ -5090,7 +5360,7 @@
             <w:noProof/>
             <w:webHidden/>
           </w:rPr>
-          <w:instrText xml:space="preserve"> PAGEREF _Toc20414204 \h </w:instrText>
+          <w:instrText xml:space="preserve"> PAGEREF _Toc20420082 \h </w:instrText>
         </w:r>
         <w:r>
           <w:rPr>
@@ -5110,7 +5380,7 @@
             <w:noProof/>
             <w:webHidden/>
           </w:rPr>
-          <w:t>15</w:t>
+          <w:t>19</w:t>
         </w:r>
         <w:r>
           <w:rPr>
@@ -5135,7 +5405,7 @@
           <w:lang w:val="de-CH" w:eastAsia="de-CH"/>
         </w:rPr>
       </w:pPr>
-      <w:hyperlink w:anchor="_Toc20414205" w:history="1">
+      <w:hyperlink w:anchor="_Toc20420083" w:history="1">
         <w:r>
           <w:rPr>
             <w:rStyle w:val="Hyperlink"/>
@@ -5178,7 +5448,7 @@
             <w:noProof/>
             <w:webHidden/>
           </w:rPr>
-          <w:instrText xml:space="preserve"> PAGEREF _Toc20414205 \h </w:instrText>
+          <w:instrText xml:space="preserve"> PAGEREF _Toc20420083 \h </w:instrText>
         </w:r>
         <w:r>
           <w:rPr>
@@ -5198,7 +5468,7 @@
             <w:noProof/>
             <w:webHidden/>
           </w:rPr>
-          <w:t>15</w:t>
+          <w:t>19</w:t>
         </w:r>
         <w:r>
           <w:rPr>
@@ -5223,7 +5493,7 @@
           <w:lang w:val="de-CH" w:eastAsia="de-CH"/>
         </w:rPr>
       </w:pPr>
-      <w:hyperlink w:anchor="_Toc20414206" w:history="1">
+      <w:hyperlink w:anchor="_Toc20420084" w:history="1">
         <w:r>
           <w:rPr>
             <w:rStyle w:val="Hyperlink"/>
@@ -5268,7 +5538,7 @@
             <w:noProof/>
             <w:webHidden/>
           </w:rPr>
-          <w:instrText xml:space="preserve"> PAGEREF _Toc20414206 \h </w:instrText>
+          <w:instrText xml:space="preserve"> PAGEREF _Toc20420084 \h </w:instrText>
         </w:r>
         <w:r>
           <w:rPr>
@@ -5288,7 +5558,7 @@
             <w:noProof/>
             <w:webHidden/>
           </w:rPr>
-          <w:t>16</w:t>
+          <w:t>19</w:t>
         </w:r>
         <w:r>
           <w:rPr>
@@ -5313,7 +5583,7 @@
           <w:lang w:val="de-CH" w:eastAsia="de-CH"/>
         </w:rPr>
       </w:pPr>
-      <w:hyperlink w:anchor="_Toc20414207" w:history="1">
+      <w:hyperlink w:anchor="_Toc20420085" w:history="1">
         <w:r>
           <w:rPr>
             <w:rStyle w:val="Hyperlink"/>
@@ -5358,7 +5628,7 @@
             <w:noProof/>
             <w:webHidden/>
           </w:rPr>
-          <w:instrText xml:space="preserve"> PAGEREF _Toc20414207 \h </w:instrText>
+          <w:instrText xml:space="preserve"> PAGEREF _Toc20420085 \h </w:instrText>
         </w:r>
         <w:r>
           <w:rPr>
@@ -5378,7 +5648,7 @@
             <w:noProof/>
             <w:webHidden/>
           </w:rPr>
-          <w:t>16</w:t>
+          <w:t>19</w:t>
         </w:r>
         <w:r>
           <w:rPr>
@@ -5403,7 +5673,7 @@
           <w:lang w:val="de-CH" w:eastAsia="de-CH"/>
         </w:rPr>
       </w:pPr>
-      <w:hyperlink w:anchor="_Toc20414208" w:history="1">
+      <w:hyperlink w:anchor="_Toc20420086" w:history="1">
         <w:r>
           <w:rPr>
             <w:rStyle w:val="Hyperlink"/>
@@ -5448,7 +5718,7 @@
             <w:noProof/>
             <w:webHidden/>
           </w:rPr>
-          <w:instrText xml:space="preserve"> PAGEREF _Toc20414208 \h </w:instrText>
+          <w:instrText xml:space="preserve"> PAGEREF _Toc20420086 \h </w:instrText>
         </w:r>
         <w:r>
           <w:rPr>
@@ -5468,7 +5738,7 @@
             <w:noProof/>
             <w:webHidden/>
           </w:rPr>
-          <w:t>16</w:t>
+          <w:t>19</w:t>
         </w:r>
         <w:r>
           <w:rPr>
@@ -5492,7 +5762,7 @@
           <w:lang w:val="de-CH" w:eastAsia="de-CH"/>
         </w:rPr>
       </w:pPr>
-      <w:hyperlink w:anchor="_Toc20414209" w:history="1">
+      <w:hyperlink w:anchor="_Toc20420087" w:history="1">
         <w:r>
           <w:rPr>
             <w:rStyle w:val="Hyperlink"/>
@@ -5513,6 +5783,92 @@
             <w:rStyle w:val="Hyperlink"/>
             <w:noProof/>
           </w:rPr>
+          <w:t>Vorstellung des fertigen Produktes</w:t>
+        </w:r>
+        <w:r>
+          <w:rPr>
+            <w:noProof/>
+            <w:webHidden/>
+          </w:rPr>
+          <w:tab/>
+        </w:r>
+        <w:r>
+          <w:rPr>
+            <w:noProof/>
+            <w:webHidden/>
+          </w:rPr>
+          <w:fldChar w:fldCharType="begin"/>
+        </w:r>
+        <w:r>
+          <w:rPr>
+            <w:noProof/>
+            <w:webHidden/>
+          </w:rPr>
+          <w:instrText xml:space="preserve"> PAGEREF _Toc20420087 \h </w:instrText>
+        </w:r>
+        <w:r>
+          <w:rPr>
+            <w:noProof/>
+            <w:webHidden/>
+          </w:rPr>
+        </w:r>
+        <w:r>
+          <w:rPr>
+            <w:noProof/>
+            <w:webHidden/>
+          </w:rPr>
+          <w:fldChar w:fldCharType="separate"/>
+        </w:r>
+        <w:r>
+          <w:rPr>
+            <w:noProof/>
+            <w:webHidden/>
+          </w:rPr>
+          <w:t>19</w:t>
+        </w:r>
+        <w:r>
+          <w:rPr>
+            <w:noProof/>
+            <w:webHidden/>
+          </w:rPr>
+          <w:fldChar w:fldCharType="end"/>
+        </w:r>
+      </w:hyperlink>
+    </w:p>
+    <w:p>
+      <w:pPr>
+        <w:pStyle w:val="Verzeichnis1"/>
+        <w:tabs>
+          <w:tab w:val="left" w:pos="660"/>
+          <w:tab w:val="right" w:leader="dot" w:pos="9062"/>
+        </w:tabs>
+        <w:rPr>
+          <w:rFonts w:asciiTheme="minorHAnsi" w:eastAsiaTheme="minorEastAsia" w:hAnsiTheme="minorHAnsi"/>
+          <w:noProof/>
+          <w:lang w:val="de-CH" w:eastAsia="de-CH"/>
+        </w:rPr>
+      </w:pPr>
+      <w:hyperlink w:anchor="_Toc20420088" w:history="1">
+        <w:r>
+          <w:rPr>
+            <w:rStyle w:val="Hyperlink"/>
+            <w:noProof/>
+          </w:rPr>
+          <w:t>13</w:t>
+        </w:r>
+        <w:r>
+          <w:rPr>
+            <w:rFonts w:asciiTheme="minorHAnsi" w:eastAsiaTheme="minorEastAsia" w:hAnsiTheme="minorHAnsi"/>
+            <w:noProof/>
+            <w:lang w:val="de-CH" w:eastAsia="de-CH"/>
+          </w:rPr>
+          <w:tab/>
+        </w:r>
+        <w:r>
+          <w:rPr>
+            <w:rStyle w:val="Hyperlink"/>
+            <w:noProof/>
+          </w:rPr>
           <w:t>Anhang</w:t>
         </w:r>
         <w:r>
@@ -5534,7 +5890,7 @@
             <w:noProof/>
             <w:webHidden/>
           </w:rPr>
-          <w:instrText xml:space="preserve"> PAGEREF _Toc20414209 \h </w:instrText>
+          <w:instrText xml:space="preserve"> PAGEREF _Toc20420088 \h </w:instrText>
         </w:r>
         <w:r>
           <w:rPr>
@@ -5554,7 +5910,7 @@
             <w:noProof/>
             <w:webHidden/>
           </w:rPr>
-          <w:t>17</w:t>
+          <w:t>20</w:t>
         </w:r>
         <w:r>
           <w:rPr>
@@ -5579,13 +5935,13 @@
           <w:lang w:val="de-CH" w:eastAsia="de-CH"/>
         </w:rPr>
       </w:pPr>
-      <w:hyperlink w:anchor="_Toc20414210" w:history="1">
+      <w:hyperlink w:anchor="_Toc20420089" w:history="1">
         <w:r>
           <w:rPr>
             <w:rStyle w:val="Hyperlink"/>
             <w:noProof/>
           </w:rPr>
-          <w:t>12.1</w:t>
+          <w:t>13.1</w:t>
         </w:r>
         <w:r>
           <w:rPr>
@@ -5601,6 +5957,94 @@
             <w:rStyle w:val="Hyperlink"/>
             <w:noProof/>
           </w:rPr>
+          <w:t>Abkürzungen</w:t>
+        </w:r>
+        <w:r>
+          <w:rPr>
+            <w:noProof/>
+            <w:webHidden/>
+          </w:rPr>
+          <w:tab/>
+        </w:r>
+        <w:r>
+          <w:rPr>
+            <w:noProof/>
+            <w:webHidden/>
+          </w:rPr>
+          <w:fldChar w:fldCharType="begin"/>
+        </w:r>
+        <w:r>
+          <w:rPr>
+            <w:noProof/>
+            <w:webHidden/>
+          </w:rPr>
+          <w:instrText xml:space="preserve"> PAGEREF _Toc20420089 \h </w:instrText>
+        </w:r>
+        <w:r>
+          <w:rPr>
+            <w:noProof/>
+            <w:webHidden/>
+          </w:rPr>
+        </w:r>
+        <w:r>
+          <w:rPr>
+            <w:noProof/>
+            <w:webHidden/>
+          </w:rPr>
+          <w:fldChar w:fldCharType="separate"/>
+        </w:r>
+        <w:r>
+          <w:rPr>
+            <w:noProof/>
+            <w:webHidden/>
+          </w:rPr>
+          <w:t>20</w:t>
+        </w:r>
+        <w:r>
+          <w:rPr>
+            <w:noProof/>
+            <w:webHidden/>
+          </w:rPr>
+          <w:fldChar w:fldCharType="end"/>
+        </w:r>
+      </w:hyperlink>
+    </w:p>
+    <w:p>
+      <w:pPr>
+        <w:pStyle w:val="Verzeichnis2"/>
+        <w:tabs>
+          <w:tab w:val="left" w:pos="880"/>
+          <w:tab w:val="right" w:leader="dot" w:pos="9062"/>
+        </w:tabs>
+        <w:rPr>
+          <w:rFonts w:asciiTheme="minorHAnsi" w:eastAsiaTheme="minorEastAsia" w:hAnsiTheme="minorHAnsi"/>
+          <w:noProof/>
+          <w:color w:val="auto"/>
+          <w:lang w:val="de-CH" w:eastAsia="de-CH"/>
+        </w:rPr>
+      </w:pPr>
+      <w:hyperlink w:anchor="_Toc20420090" w:history="1">
+        <w:r>
+          <w:rPr>
+            <w:rStyle w:val="Hyperlink"/>
+            <w:noProof/>
+          </w:rPr>
+          <w:t>13.2</w:t>
+        </w:r>
+        <w:r>
+          <w:rPr>
+            <w:rFonts w:asciiTheme="minorHAnsi" w:eastAsiaTheme="minorEastAsia" w:hAnsiTheme="minorHAnsi"/>
+            <w:noProof/>
+            <w:color w:val="auto"/>
+            <w:lang w:val="de-CH" w:eastAsia="de-CH"/>
+          </w:rPr>
+          <w:tab/>
+        </w:r>
+        <w:r>
+          <w:rPr>
+            <w:rStyle w:val="Hyperlink"/>
+            <w:noProof/>
+          </w:rPr>
           <w:t>Quellenangaben</w:t>
         </w:r>
         <w:r>
@@ -5622,7 +6066,7 @@
             <w:noProof/>
             <w:webHidden/>
           </w:rPr>
-          <w:instrText xml:space="preserve"> PAGEREF _Toc20414210 \h </w:instrText>
+          <w:instrText xml:space="preserve"> PAGEREF _Toc20420090 \h </w:instrText>
         </w:r>
         <w:r>
           <w:rPr>
@@ -5642,7 +6086,187 @@
             <w:noProof/>
             <w:webHidden/>
           </w:rPr>
-          <w:t>17</w:t>
+          <w:t>20</w:t>
+        </w:r>
+        <w:r>
+          <w:rPr>
+            <w:noProof/>
+            <w:webHidden/>
+          </w:rPr>
+          <w:fldChar w:fldCharType="end"/>
+        </w:r>
+      </w:hyperlink>
+    </w:p>
+    <w:p>
+      <w:pPr>
+        <w:pStyle w:val="Verzeichnis3"/>
+        <w:tabs>
+          <w:tab w:val="left" w:pos="1320"/>
+          <w:tab w:val="right" w:leader="dot" w:pos="9062"/>
+        </w:tabs>
+        <w:rPr>
+          <w:rFonts w:asciiTheme="minorHAnsi" w:eastAsiaTheme="minorEastAsia" w:hAnsiTheme="minorHAnsi"/>
+          <w:noProof/>
+          <w:color w:val="auto"/>
+          <w:lang w:val="de-CH" w:eastAsia="de-CH"/>
+        </w:rPr>
+      </w:pPr>
+      <w:hyperlink w:anchor="_Toc20420091" w:history="1">
+        <w:r>
+          <w:rPr>
+            <w:rStyle w:val="Hyperlink"/>
+            <w:noProof/>
+            <w:lang w:val="de-CH"/>
+          </w:rPr>
+          <w:t>13.2.1</w:t>
+        </w:r>
+        <w:r>
+          <w:rPr>
+            <w:rFonts w:asciiTheme="minorHAnsi" w:eastAsiaTheme="minorEastAsia" w:hAnsiTheme="minorHAnsi"/>
+            <w:noProof/>
+            <w:color w:val="auto"/>
+            <w:lang w:val="de-CH" w:eastAsia="de-CH"/>
+          </w:rPr>
+          <w:tab/>
+        </w:r>
+        <w:r>
+          <w:rPr>
+            <w:rStyle w:val="Hyperlink"/>
+            <w:noProof/>
+            <w:lang w:val="de-CH"/>
+          </w:rPr>
+          <w:t>Bilder</w:t>
+        </w:r>
+        <w:r>
+          <w:rPr>
+            <w:noProof/>
+            <w:webHidden/>
+          </w:rPr>
+          <w:tab/>
+        </w:r>
+        <w:r>
+          <w:rPr>
+            <w:noProof/>
+            <w:webHidden/>
+          </w:rPr>
+          <w:fldChar w:fldCharType="begin"/>
+        </w:r>
+        <w:r>
+          <w:rPr>
+            <w:noProof/>
+            <w:webHidden/>
+          </w:rPr>
+          <w:instrText xml:space="preserve"> PAGEREF _Toc20420091 \h </w:instrText>
+        </w:r>
+        <w:r>
+          <w:rPr>
+            <w:noProof/>
+            <w:webHidden/>
+          </w:rPr>
+        </w:r>
+        <w:r>
+          <w:rPr>
+            <w:noProof/>
+            <w:webHidden/>
+          </w:rPr>
+          <w:fldChar w:fldCharType="separate"/>
+        </w:r>
+        <w:r>
+          <w:rPr>
+            <w:noProof/>
+            <w:webHidden/>
+          </w:rPr>
+          <w:t>20</w:t>
+        </w:r>
+        <w:r>
+          <w:rPr>
+            <w:noProof/>
+            <w:webHidden/>
+          </w:rPr>
+          <w:fldChar w:fldCharType="end"/>
+        </w:r>
+      </w:hyperlink>
+    </w:p>
+    <w:p>
+      <w:pPr>
+        <w:pStyle w:val="Verzeichnis3"/>
+        <w:tabs>
+          <w:tab w:val="left" w:pos="1320"/>
+          <w:tab w:val="right" w:leader="dot" w:pos="9062"/>
+        </w:tabs>
+        <w:rPr>
+          <w:rFonts w:asciiTheme="minorHAnsi" w:eastAsiaTheme="minorEastAsia" w:hAnsiTheme="minorHAnsi"/>
+          <w:noProof/>
+          <w:color w:val="auto"/>
+          <w:lang w:val="de-CH" w:eastAsia="de-CH"/>
+        </w:rPr>
+      </w:pPr>
+      <w:hyperlink w:anchor="_Toc20420092" w:history="1">
+        <w:r>
+          <w:rPr>
+            <w:rStyle w:val="Hyperlink"/>
+            <w:noProof/>
+            <w:lang w:val="de-CH"/>
+          </w:rPr>
+          <w:t>13.2.2</w:t>
+        </w:r>
+        <w:r>
+          <w:rPr>
+            <w:rFonts w:asciiTheme="minorHAnsi" w:eastAsiaTheme="minorEastAsia" w:hAnsiTheme="minorHAnsi"/>
+            <w:noProof/>
+            <w:color w:val="auto"/>
+            <w:lang w:val="de-CH" w:eastAsia="de-CH"/>
+          </w:rPr>
+          <w:tab/>
+        </w:r>
+        <w:r>
+          <w:rPr>
+            <w:rStyle w:val="Hyperlink"/>
+            <w:noProof/>
+            <w:lang w:val="de-CH"/>
+          </w:rPr>
+          <w:t>Links</w:t>
+        </w:r>
+        <w:r>
+          <w:rPr>
+            <w:noProof/>
+            <w:webHidden/>
+          </w:rPr>
+          <w:tab/>
+        </w:r>
+        <w:r>
+          <w:rPr>
+            <w:noProof/>
+            <w:webHidden/>
+          </w:rPr>
+          <w:fldChar w:fldCharType="begin"/>
+        </w:r>
+        <w:r>
+          <w:rPr>
+            <w:noProof/>
+            <w:webHidden/>
+          </w:rPr>
+          <w:instrText xml:space="preserve"> PAGEREF _Toc20420092 \h </w:instrText>
+        </w:r>
+        <w:r>
+          <w:rPr>
+            <w:noProof/>
+            <w:webHidden/>
+          </w:rPr>
+        </w:r>
+        <w:r>
+          <w:rPr>
+            <w:noProof/>
+            <w:webHidden/>
+          </w:rPr>
+          <w:fldChar w:fldCharType="separate"/>
+        </w:r>
+        <w:r>
+          <w:rPr>
+            <w:noProof/>
+            <w:webHidden/>
+          </w:rPr>
+          <w:t>20</w:t>
         </w:r>
         <w:r>
           <w:rPr>
@@ -5669,8 +6293,12 @@
       <w:pPr>
         <w:pStyle w:val="berschrift1"/>
         <w:sectPr>
-          <w:headerReference w:type="default" r:id="rId11"/>
-          <w:footerReference w:type="default" r:id="rId12"/>
+          <w:headerReference w:type="even" r:id="rId11"/>
+          <w:headerReference w:type="default" r:id="rId12"/>
+          <w:footerReference w:type="even" r:id="rId13"/>
+          <w:footerReference w:type="default" r:id="rId14"/>
+          <w:headerReference w:type="first" r:id="rId15"/>
+          <w:footerReference w:type="first" r:id="rId16"/>
           <w:pgSz w:w="11906" w:h="16838"/>
           <w:pgMar w:top="1417" w:right="1417" w:bottom="1134" w:left="1417" w:header="454" w:footer="57" w:gutter="0"/>
           <w:pgNumType w:start="0"/>
@@ -5684,12 +6312,12 @@
       <w:pPr>
         <w:pStyle w:val="berschrift1"/>
       </w:pPr>
-      <w:bookmarkStart w:id="1" w:name="_Toc20414160"/>
+      <w:bookmarkStart w:id="2" w:name="_Toc20420035"/>
       <w:r>
         <w:lastRenderedPageBreak/>
         <w:t>Einleitung</w:t>
       </w:r>
-      <w:bookmarkEnd w:id="1"/>
+      <w:bookmarkEnd w:id="2"/>
     </w:p>
     <w:p>
       <w:pPr>
@@ -5789,24 +6417,24 @@
       <w:pPr>
         <w:pStyle w:val="berschrift1"/>
       </w:pPr>
-      <w:bookmarkStart w:id="2" w:name="_Toc20414161"/>
+      <w:bookmarkStart w:id="3" w:name="_Toc20420036"/>
       <w:r>
         <w:t>A</w:t>
       </w:r>
       <w:r>
         <w:t>ngaben zum Dokument</w:t>
       </w:r>
-      <w:bookmarkEnd w:id="2"/>
+      <w:bookmarkEnd w:id="3"/>
     </w:p>
     <w:p>
       <w:pPr>
         <w:pStyle w:val="berschrift2"/>
       </w:pPr>
-      <w:bookmarkStart w:id="3" w:name="_Toc20414162"/>
+      <w:bookmarkStart w:id="4" w:name="_Toc20420037"/>
       <w:r>
         <w:t>Allgemeines</w:t>
       </w:r>
-      <w:bookmarkEnd w:id="3"/>
+      <w:bookmarkEnd w:id="4"/>
     </w:p>
     <w:tbl>
       <w:tblPr>
@@ -6019,7 +6647,7 @@
               <w:rPr>
                 <w:lang w:val="de-CH"/>
               </w:rPr>
-              <w:t>4</w:t>
+              <w:t>5</w:t>
             </w:r>
           </w:p>
         </w:tc>
@@ -6096,7 +6724,7 @@
             </w:r>
           </w:p>
           <w:p>
-            <w:hyperlink r:id="rId13" w:history="1">
+            <w:hyperlink r:id="rId17" w:history="1">
               <w:r>
                 <w:rPr>
                   <w:rStyle w:val="Hyperlink"/>
@@ -6154,16 +6782,8 @@
               <w:rPr>
                 <w:lang w:val="de-CH"/>
               </w:rPr>
-              <w:t xml:space="preserve">Kamil </w:t>
-            </w:r>
-            <w:proofErr w:type="spellStart"/>
-            <w:r>
-              <w:rPr>
-                <w:lang w:val="de-CH"/>
-              </w:rPr>
-              <w:t>Olsok</w:t>
-            </w:r>
-            <w:proofErr w:type="spellEnd"/>
+              <w:t>Kamil Olsok</w:t>
+            </w:r>
           </w:p>
           <w:p>
             <w:pPr>
@@ -6224,11 +6844,11 @@
       <w:pPr>
         <w:pStyle w:val="berschrift2"/>
       </w:pPr>
-      <w:bookmarkStart w:id="4" w:name="_Toc20414163"/>
+      <w:bookmarkStart w:id="5" w:name="_Toc20420038"/>
       <w:r>
         <w:t>Änderungsgeschichte</w:t>
       </w:r>
-      <w:bookmarkEnd w:id="4"/>
+      <w:bookmarkEnd w:id="5"/>
       <w:r>
         <w:t xml:space="preserve"> </w:t>
       </w:r>
@@ -6237,15 +6857,16 @@
       <w:tblPr>
         <w:tblStyle w:val="Gitternetztabelle4Akzent3"/>
         <w:tblW w:w="0" w:type="auto"/>
+        <w:tblLayout w:type="fixed"/>
         <w:tblLook w:val="04A0" w:firstRow="1" w:lastRow="0" w:firstColumn="1" w:lastColumn="0" w:noHBand="0" w:noVBand="1"/>
       </w:tblPr>
       <w:tblGrid>
-        <w:gridCol w:w="736"/>
+        <w:gridCol w:w="640"/>
         <w:gridCol w:w="1023"/>
-        <w:gridCol w:w="1342"/>
-        <w:gridCol w:w="2958"/>
-        <w:gridCol w:w="1600"/>
-        <w:gridCol w:w="1403"/>
+        <w:gridCol w:w="1332"/>
+        <w:gridCol w:w="3116"/>
+        <w:gridCol w:w="1114"/>
+        <w:gridCol w:w="1837"/>
       </w:tblGrid>
       <w:tr>
         <w:trPr>
@@ -6255,7 +6876,7 @@
         <w:tc>
           <w:tcPr>
             <w:cnfStyle w:val="001000000000" w:firstRow="0" w:lastRow="0" w:firstColumn="1" w:lastColumn="0" w:oddVBand="0" w:evenVBand="0" w:oddHBand="0" w:evenHBand="0" w:firstRowFirstColumn="0" w:firstRowLastColumn="0" w:lastRowFirstColumn="0" w:lastRowLastColumn="0"/>
-            <w:tcW w:w="736" w:type="dxa"/>
+            <w:tcW w:w="640" w:type="dxa"/>
           </w:tcPr>
           <w:p>
             <w:r>
@@ -6281,7 +6902,7 @@
         </w:tc>
         <w:tc>
           <w:tcPr>
-            <w:tcW w:w="1342" w:type="dxa"/>
+            <w:tcW w:w="1332" w:type="dxa"/>
           </w:tcPr>
           <w:p>
             <w:pPr>
@@ -6294,7 +6915,7 @@
         </w:tc>
         <w:tc>
           <w:tcPr>
-            <w:tcW w:w="2958" w:type="dxa"/>
+            <w:tcW w:w="3116" w:type="dxa"/>
           </w:tcPr>
           <w:p>
             <w:pPr>
@@ -6307,7 +6928,7 @@
         </w:tc>
         <w:tc>
           <w:tcPr>
-            <w:tcW w:w="1600" w:type="dxa"/>
+            <w:tcW w:w="1114" w:type="dxa"/>
           </w:tcPr>
           <w:p>
             <w:pPr>
@@ -6320,7 +6941,7 @@
         </w:tc>
         <w:tc>
           <w:tcPr>
-            <w:tcW w:w="1403" w:type="dxa"/>
+            <w:tcW w:w="1837" w:type="dxa"/>
           </w:tcPr>
           <w:p>
             <w:pPr>
@@ -6340,7 +6961,7 @@
         <w:tc>
           <w:tcPr>
             <w:cnfStyle w:val="001000000000" w:firstRow="0" w:lastRow="0" w:firstColumn="1" w:lastColumn="0" w:oddVBand="0" w:evenVBand="0" w:oddHBand="0" w:evenHBand="0" w:firstRowFirstColumn="0" w:firstRowLastColumn="0" w:lastRowFirstColumn="0" w:lastRowLastColumn="0"/>
-            <w:tcW w:w="736" w:type="dxa"/>
+            <w:tcW w:w="640" w:type="dxa"/>
             <w:vAlign w:val="center"/>
           </w:tcPr>
           <w:p>
@@ -6365,7 +6986,7 @@
         </w:tc>
         <w:tc>
           <w:tcPr>
-            <w:tcW w:w="1342" w:type="dxa"/>
+            <w:tcW w:w="1332" w:type="dxa"/>
             <w:vAlign w:val="center"/>
           </w:tcPr>
           <w:p>
@@ -6379,7 +7000,7 @@
         </w:tc>
         <w:tc>
           <w:tcPr>
-            <w:tcW w:w="2958" w:type="dxa"/>
+            <w:tcW w:w="3116" w:type="dxa"/>
             <w:vAlign w:val="center"/>
           </w:tcPr>
           <w:p>
@@ -6393,7 +7014,7 @@
         </w:tc>
         <w:tc>
           <w:tcPr>
-            <w:tcW w:w="1600" w:type="dxa"/>
+            <w:tcW w:w="1114" w:type="dxa"/>
             <w:vAlign w:val="center"/>
           </w:tcPr>
           <w:p>
@@ -6407,7 +7028,7 @@
         </w:tc>
         <w:tc>
           <w:tcPr>
-            <w:tcW w:w="1403" w:type="dxa"/>
+            <w:tcW w:w="1837" w:type="dxa"/>
             <w:vAlign w:val="center"/>
           </w:tcPr>
           <w:p>
@@ -6427,7 +7048,7 @@
         <w:tc>
           <w:tcPr>
             <w:cnfStyle w:val="001000000000" w:firstRow="0" w:lastRow="0" w:firstColumn="1" w:lastColumn="0" w:oddVBand="0" w:evenVBand="0" w:oddHBand="0" w:evenHBand="0" w:firstRowFirstColumn="0" w:firstRowLastColumn="0" w:lastRowFirstColumn="0" w:lastRowLastColumn="0"/>
-            <w:tcW w:w="736" w:type="dxa"/>
+            <w:tcW w:w="640" w:type="dxa"/>
             <w:vAlign w:val="center"/>
           </w:tcPr>
           <w:p>
@@ -6452,7 +7073,7 @@
         </w:tc>
         <w:tc>
           <w:tcPr>
-            <w:tcW w:w="1342" w:type="dxa"/>
+            <w:tcW w:w="1332" w:type="dxa"/>
             <w:vAlign w:val="center"/>
           </w:tcPr>
           <w:p>
@@ -6466,7 +7087,7 @@
         </w:tc>
         <w:tc>
           <w:tcPr>
-            <w:tcW w:w="2958" w:type="dxa"/>
+            <w:tcW w:w="3116" w:type="dxa"/>
             <w:vAlign w:val="center"/>
           </w:tcPr>
           <w:p>
@@ -6480,7 +7101,7 @@
         </w:tc>
         <w:tc>
           <w:tcPr>
-            <w:tcW w:w="1600" w:type="dxa"/>
+            <w:tcW w:w="1114" w:type="dxa"/>
             <w:vAlign w:val="center"/>
           </w:tcPr>
           <w:p>
@@ -6494,7 +7115,7 @@
         </w:tc>
         <w:tc>
           <w:tcPr>
-            <w:tcW w:w="1403" w:type="dxa"/>
+            <w:tcW w:w="1837" w:type="dxa"/>
             <w:vAlign w:val="center"/>
           </w:tcPr>
           <w:p>
@@ -6515,7 +7136,7 @@
         <w:tc>
           <w:tcPr>
             <w:cnfStyle w:val="001000000000" w:firstRow="0" w:lastRow="0" w:firstColumn="1" w:lastColumn="0" w:oddVBand="0" w:evenVBand="0" w:oddHBand="0" w:evenHBand="0" w:firstRowFirstColumn="0" w:firstRowLastColumn="0" w:lastRowFirstColumn="0" w:lastRowLastColumn="0"/>
-            <w:tcW w:w="736" w:type="dxa"/>
+            <w:tcW w:w="640" w:type="dxa"/>
             <w:vAlign w:val="center"/>
           </w:tcPr>
           <w:p>
@@ -6540,7 +7161,7 @@
         </w:tc>
         <w:tc>
           <w:tcPr>
-            <w:tcW w:w="1342" w:type="dxa"/>
+            <w:tcW w:w="1332" w:type="dxa"/>
             <w:vAlign w:val="center"/>
           </w:tcPr>
           <w:p>
@@ -6560,7 +7181,7 @@
         </w:tc>
         <w:tc>
           <w:tcPr>
-            <w:tcW w:w="2958" w:type="dxa"/>
+            <w:tcW w:w="3116" w:type="dxa"/>
             <w:vAlign w:val="center"/>
           </w:tcPr>
           <w:p>
@@ -6574,7 +7195,7 @@
         </w:tc>
         <w:tc>
           <w:tcPr>
-            <w:tcW w:w="1600" w:type="dxa"/>
+            <w:tcW w:w="1114" w:type="dxa"/>
             <w:vAlign w:val="center"/>
           </w:tcPr>
           <w:p>
@@ -6588,7 +7209,7 @@
         </w:tc>
         <w:tc>
           <w:tcPr>
-            <w:tcW w:w="1403" w:type="dxa"/>
+            <w:tcW w:w="1837" w:type="dxa"/>
             <w:vAlign w:val="center"/>
           </w:tcPr>
           <w:p>
@@ -6608,7 +7229,7 @@
         <w:tc>
           <w:tcPr>
             <w:cnfStyle w:val="001000000000" w:firstRow="0" w:lastRow="0" w:firstColumn="1" w:lastColumn="0" w:oddVBand="0" w:evenVBand="0" w:oddHBand="0" w:evenHBand="0" w:firstRowFirstColumn="0" w:firstRowLastColumn="0" w:lastRowFirstColumn="0" w:lastRowLastColumn="0"/>
-            <w:tcW w:w="736" w:type="dxa"/>
+            <w:tcW w:w="640" w:type="dxa"/>
             <w:vAlign w:val="center"/>
           </w:tcPr>
           <w:p>
@@ -6633,7 +7254,7 @@
         </w:tc>
         <w:tc>
           <w:tcPr>
-            <w:tcW w:w="1342" w:type="dxa"/>
+            <w:tcW w:w="1332" w:type="dxa"/>
             <w:vAlign w:val="center"/>
           </w:tcPr>
           <w:p>
@@ -6647,7 +7268,7 @@
         </w:tc>
         <w:tc>
           <w:tcPr>
-            <w:tcW w:w="2958" w:type="dxa"/>
+            <w:tcW w:w="3116" w:type="dxa"/>
             <w:vAlign w:val="center"/>
           </w:tcPr>
           <w:p>
@@ -6667,7 +7288,7 @@
         </w:tc>
         <w:tc>
           <w:tcPr>
-            <w:tcW w:w="1600" w:type="dxa"/>
+            <w:tcW w:w="1114" w:type="dxa"/>
             <w:vAlign w:val="center"/>
           </w:tcPr>
           <w:p>
@@ -6681,12 +7302,119 @@
         </w:tc>
         <w:tc>
           <w:tcPr>
-            <w:tcW w:w="1403" w:type="dxa"/>
+            <w:tcW w:w="1837" w:type="dxa"/>
             <w:vAlign w:val="center"/>
           </w:tcPr>
           <w:p>
             <w:pPr>
               <w:cnfStyle w:val="000000000000" w:firstRow="0" w:lastRow="0" w:firstColumn="0" w:lastColumn="0" w:oddVBand="0" w:evenVBand="0" w:oddHBand="0" w:evenHBand="0" w:firstRowFirstColumn="0" w:firstRowLastColumn="0" w:lastRowFirstColumn="0" w:lastRowLastColumn="0"/>
+            </w:pPr>
+            <w:r>
+              <w:t>In Bearbeitung</w:t>
+            </w:r>
+          </w:p>
+        </w:tc>
+      </w:tr>
+      <w:tr>
+        <w:trPr>
+          <w:cnfStyle w:val="000000100000" w:firstRow="0" w:lastRow="0" w:firstColumn="0" w:lastColumn="0" w:oddVBand="0" w:evenVBand="0" w:oddHBand="1" w:evenHBand="0" w:firstRowFirstColumn="0" w:firstRowLastColumn="0" w:lastRowFirstColumn="0" w:lastRowLastColumn="0"/>
+          <w:trHeight w:val="340"/>
+        </w:trPr>
+        <w:tc>
+          <w:tcPr>
+            <w:cnfStyle w:val="001000000000" w:firstRow="0" w:lastRow="0" w:firstColumn="1" w:lastColumn="0" w:oddVBand="0" w:evenVBand="0" w:oddHBand="0" w:evenHBand="0" w:firstRowFirstColumn="0" w:firstRowLastColumn="0" w:lastRowFirstColumn="0" w:lastRowLastColumn="0"/>
+            <w:tcW w:w="640" w:type="dxa"/>
+            <w:vAlign w:val="center"/>
+          </w:tcPr>
+          <w:p>
+            <w:r>
+              <w:t>5</w:t>
+            </w:r>
+          </w:p>
+        </w:tc>
+        <w:tc>
+          <w:tcPr>
+            <w:tcW w:w="1023" w:type="dxa"/>
+            <w:vAlign w:val="center"/>
+          </w:tcPr>
+          <w:p>
+            <w:pPr>
+              <w:cnfStyle w:val="000000100000" w:firstRow="0" w:lastRow="0" w:firstColumn="0" w:lastColumn="0" w:oddVBand="0" w:evenVBand="0" w:oddHBand="1" w:evenHBand="0" w:firstRowFirstColumn="0" w:firstRowLastColumn="0" w:lastRowFirstColumn="0" w:lastRowLastColumn="0"/>
+            </w:pPr>
+            <w:r>
+              <w:t>0.5</w:t>
+            </w:r>
+          </w:p>
+        </w:tc>
+        <w:tc>
+          <w:tcPr>
+            <w:tcW w:w="1332" w:type="dxa"/>
+            <w:vAlign w:val="center"/>
+          </w:tcPr>
+          <w:p>
+            <w:pPr>
+              <w:cnfStyle w:val="000000100000" w:firstRow="0" w:lastRow="0" w:firstColumn="0" w:lastColumn="0" w:oddVBand="0" w:evenVBand="0" w:oddHBand="1" w:evenHBand="0" w:firstRowFirstColumn="0" w:firstRowLastColumn="0" w:lastRowFirstColumn="0" w:lastRowLastColumn="0"/>
+            </w:pPr>
+            <w:r>
+              <w:t>26.09.2019</w:t>
+            </w:r>
+          </w:p>
+        </w:tc>
+        <w:tc>
+          <w:tcPr>
+            <w:tcW w:w="3116" w:type="dxa"/>
+            <w:vAlign w:val="center"/>
+          </w:tcPr>
+          <w:p>
+            <w:pPr>
+              <w:cnfStyle w:val="000000100000" w:firstRow="0" w:lastRow="0" w:firstColumn="0" w:lastColumn="0" w:oddVBand="0" w:evenVBand="0" w:oddHBand="1" w:evenHBand="0" w:firstRowFirstColumn="0" w:firstRowLastColumn="0" w:lastRowFirstColumn="0" w:lastRowLastColumn="0"/>
+            </w:pPr>
+            <w:r>
+              <w:t>Ergänzun</w:t>
+            </w:r>
+            <w:r>
+              <w:t>g Tagesrapporte und Meetings</w:t>
+            </w:r>
+          </w:p>
+        </w:tc>
+        <w:tc>
+          <w:tcPr>
+            <w:tcW w:w="1114" w:type="dxa"/>
+            <w:vAlign w:val="center"/>
+          </w:tcPr>
+          <w:p>
+            <w:pPr>
+              <w:cnfStyle w:val="000000100000" w:firstRow="0" w:lastRow="0" w:firstColumn="0" w:lastColumn="0" w:oddVBand="0" w:evenVBand="0" w:oddHBand="1" w:evenHBand="0" w:firstRowFirstColumn="0" w:firstRowLastColumn="0" w:lastRowFirstColumn="0" w:lastRowLastColumn="0"/>
+            </w:pPr>
+            <w:r>
+              <w:t xml:space="preserve">Angelina Hofer </w:t>
+            </w:r>
+          </w:p>
+          <w:p>
+            <w:pPr>
+              <w:cnfStyle w:val="000000100000" w:firstRow="0" w:lastRow="0" w:firstColumn="0" w:lastColumn="0" w:oddVBand="0" w:evenVBand="0" w:oddHBand="1" w:evenHBand="0" w:firstRowFirstColumn="0" w:firstRowLastColumn="0" w:lastRowFirstColumn="0" w:lastRowLastColumn="0"/>
+            </w:pPr>
+            <w:r>
+              <w:t>&amp;</w:t>
+            </w:r>
+          </w:p>
+          <w:p>
+            <w:pPr>
+              <w:cnfStyle w:val="000000100000" w:firstRow="0" w:lastRow="0" w:firstColumn="0" w:lastColumn="0" w:oddVBand="0" w:evenVBand="0" w:oddHBand="1" w:evenHBand="0" w:firstRowFirstColumn="0" w:firstRowLastColumn="0" w:lastRowFirstColumn="0" w:lastRowLastColumn="0"/>
+            </w:pPr>
+            <w:r>
+              <w:t>Patrick Tomasi</w:t>
+            </w:r>
+          </w:p>
+        </w:tc>
+        <w:tc>
+          <w:tcPr>
+            <w:tcW w:w="1837" w:type="dxa"/>
+            <w:vAlign w:val="center"/>
+          </w:tcPr>
+          <w:p>
+            <w:pPr>
+              <w:cnfStyle w:val="000000100000" w:firstRow="0" w:lastRow="0" w:firstColumn="0" w:lastColumn="0" w:oddVBand="0" w:evenVBand="0" w:oddHBand="1" w:evenHBand="0" w:firstRowFirstColumn="0" w:firstRowLastColumn="0" w:lastRowFirstColumn="0" w:lastRowLastColumn="0"/>
             </w:pPr>
             <w:r>
               <w:t>In Bearbeitung</w:t>
@@ -6716,8 +7444,8 @@
           <w:docGrid w:linePitch="360"/>
         </w:sectPr>
       </w:pPr>
-      <w:bookmarkStart w:id="5" w:name="_Toc18599614"/>
-      <w:bookmarkStart w:id="6" w:name="_Toc19029858"/>
+      <w:bookmarkStart w:id="6" w:name="_Toc18599614"/>
+      <w:bookmarkStart w:id="7" w:name="_Toc19029858"/>
     </w:p>
     <w:p>
       <w:pPr>
@@ -6727,28 +7455,28 @@
           <w:numId w:val="2"/>
         </w:numPr>
       </w:pPr>
-      <w:bookmarkStart w:id="7" w:name="_Toc20414164"/>
+      <w:bookmarkStart w:id="8" w:name="_Toc20420039"/>
       <w:r>
         <w:lastRenderedPageBreak/>
         <w:t>Projektauftrag</w:t>
       </w:r>
-      <w:bookmarkEnd w:id="5"/>
       <w:bookmarkEnd w:id="6"/>
       <w:bookmarkEnd w:id="7"/>
+      <w:bookmarkEnd w:id="8"/>
     </w:p>
     <w:p>
       <w:pPr>
         <w:pStyle w:val="berschrift2"/>
       </w:pPr>
-      <w:bookmarkStart w:id="8" w:name="_Toc18599615"/>
-      <w:bookmarkStart w:id="9" w:name="_Toc19029859"/>
-      <w:bookmarkStart w:id="10" w:name="_Toc20414165"/>
+      <w:bookmarkStart w:id="9" w:name="_Toc18599615"/>
+      <w:bookmarkStart w:id="10" w:name="_Toc19029859"/>
+      <w:bookmarkStart w:id="11" w:name="_Toc20420040"/>
       <w:r>
         <w:t>Beschreibung des Projektauftrages</w:t>
       </w:r>
-      <w:bookmarkEnd w:id="8"/>
       <w:bookmarkEnd w:id="9"/>
       <w:bookmarkEnd w:id="10"/>
+      <w:bookmarkEnd w:id="11"/>
     </w:p>
     <w:p>
       <w:r>
@@ -6787,7 +7515,7 @@
                     </pic:cNvPicPr>
                   </pic:nvPicPr>
                   <pic:blipFill>
-                    <a:blip r:embed="rId14">
+                    <a:blip r:embed="rId18">
                       <a:extLst>
                         <a:ext uri="{28A0092B-C50C-407E-A947-70E740481C1C}">
                           <a14:useLocalDpi xmlns:a14="http://schemas.microsoft.com/office/drawing/2010/main" val="0"/>
@@ -6858,30 +7586,30 @@
       <w:pPr>
         <w:pStyle w:val="berschrift2"/>
       </w:pPr>
-      <w:bookmarkStart w:id="11" w:name="_Toc18599616"/>
-      <w:bookmarkStart w:id="12" w:name="_Toc19029860"/>
-      <w:bookmarkStart w:id="13" w:name="_Toc20414166"/>
+      <w:bookmarkStart w:id="12" w:name="_Toc18599616"/>
+      <w:bookmarkStart w:id="13" w:name="_Toc19029860"/>
+      <w:bookmarkStart w:id="14" w:name="_Toc20420041"/>
       <w:r>
         <w:t xml:space="preserve">Details zum </w:t>
       </w:r>
       <w:r>
         <w:t>Projektauftrag</w:t>
       </w:r>
-      <w:bookmarkEnd w:id="11"/>
       <w:bookmarkEnd w:id="12"/>
       <w:bookmarkEnd w:id="13"/>
+      <w:bookmarkEnd w:id="14"/>
     </w:p>
     <w:p>
       <w:pPr>
         <w:pStyle w:val="berschrift3"/>
       </w:pPr>
-      <w:bookmarkStart w:id="14" w:name="_Toc20414167"/>
       <w:bookmarkStart w:id="15" w:name="_Toc18599617"/>
       <w:bookmarkStart w:id="16" w:name="_Toc19029861"/>
+      <w:bookmarkStart w:id="17" w:name="_Toc20420042"/>
       <w:r>
         <w:t>Auslöser</w:t>
       </w:r>
-      <w:bookmarkEnd w:id="14"/>
+      <w:bookmarkEnd w:id="17"/>
       <w:r>
         <w:t xml:space="preserve"> </w:t>
       </w:r>
@@ -6912,13 +7640,13 @@
       <w:pPr>
         <w:pStyle w:val="berschrift3"/>
       </w:pPr>
-      <w:bookmarkStart w:id="17" w:name="_Toc20414168"/>
+      <w:bookmarkStart w:id="18" w:name="_Toc20420043"/>
       <w:r>
         <w:t>Ziele</w:t>
       </w:r>
-      <w:bookmarkStart w:id="18" w:name="_Toc18599618"/>
-      <w:bookmarkStart w:id="19" w:name="_Toc19029862"/>
-      <w:bookmarkEnd w:id="17"/>
+      <w:bookmarkStart w:id="19" w:name="_Toc18599618"/>
+      <w:bookmarkStart w:id="20" w:name="_Toc19029862"/>
+      <w:bookmarkEnd w:id="18"/>
     </w:p>
     <w:p>
       <w:r>
@@ -6998,14 +7726,14 @@
       <w:pPr>
         <w:pStyle w:val="berschrift3"/>
       </w:pPr>
-      <w:bookmarkStart w:id="20" w:name="_Toc20414169"/>
+      <w:bookmarkStart w:id="21" w:name="_Toc20420044"/>
       <w:r>
         <w:lastRenderedPageBreak/>
         <w:t>Aufgabenstellung</w:t>
       </w:r>
-      <w:bookmarkEnd w:id="18"/>
       <w:bookmarkEnd w:id="19"/>
       <w:bookmarkEnd w:id="20"/>
+      <w:bookmarkEnd w:id="21"/>
     </w:p>
     <w:p>
       <w:r>
@@ -7052,15 +7780,15 @@
       <w:pPr>
         <w:pStyle w:val="berschrift3"/>
       </w:pPr>
-      <w:bookmarkStart w:id="21" w:name="_Toc18599619"/>
-      <w:bookmarkStart w:id="22" w:name="_Toc19029863"/>
-      <w:bookmarkStart w:id="23" w:name="_Toc20414170"/>
+      <w:bookmarkStart w:id="22" w:name="_Toc18599619"/>
+      <w:bookmarkStart w:id="23" w:name="_Toc19029863"/>
+      <w:bookmarkStart w:id="24" w:name="_Toc20420045"/>
       <w:r>
         <w:t>Termine</w:t>
       </w:r>
-      <w:bookmarkEnd w:id="21"/>
       <w:bookmarkEnd w:id="22"/>
       <w:bookmarkEnd w:id="23"/>
+      <w:bookmarkEnd w:id="24"/>
     </w:p>
     <w:p>
       <w:r>
@@ -7183,15 +7911,15 @@
       <w:pPr>
         <w:pStyle w:val="berschrift3"/>
       </w:pPr>
-      <w:bookmarkStart w:id="24" w:name="_Toc18599620"/>
-      <w:bookmarkStart w:id="25" w:name="_Toc19029864"/>
-      <w:bookmarkStart w:id="26" w:name="_Toc20414171"/>
+      <w:bookmarkStart w:id="25" w:name="_Toc18599620"/>
+      <w:bookmarkStart w:id="26" w:name="_Toc19029864"/>
+      <w:bookmarkStart w:id="27" w:name="_Toc20420046"/>
       <w:r>
         <w:t>Kosten</w:t>
       </w:r>
-      <w:bookmarkEnd w:id="24"/>
       <w:bookmarkEnd w:id="25"/>
       <w:bookmarkEnd w:id="26"/>
+      <w:bookmarkEnd w:id="27"/>
     </w:p>
     <w:p>
       <w:r>
@@ -7239,11 +7967,11 @@
       <w:pPr>
         <w:pStyle w:val="berschrift3"/>
       </w:pPr>
-      <w:bookmarkStart w:id="27" w:name="_Toc20414172"/>
+      <w:bookmarkStart w:id="28" w:name="_Toc20420047"/>
       <w:r>
         <w:t>Gruppenbildung</w:t>
       </w:r>
-      <w:bookmarkEnd w:id="27"/>
+      <w:bookmarkEnd w:id="28"/>
     </w:p>
     <w:p>
       <w:r>
@@ -7282,11 +8010,11 @@
       <w:pPr>
         <w:pStyle w:val="berschrift3"/>
       </w:pPr>
-      <w:bookmarkStart w:id="28" w:name="_Toc20414173"/>
+      <w:bookmarkStart w:id="29" w:name="_Toc20420048"/>
       <w:r>
         <w:t>Projektleiter</w:t>
       </w:r>
-      <w:bookmarkEnd w:id="28"/>
+      <w:bookmarkEnd w:id="29"/>
     </w:p>
     <w:p>
       <w:r>
@@ -7298,11 +8026,11 @@
       <w:pPr>
         <w:pStyle w:val="berschrift3"/>
       </w:pPr>
-      <w:bookmarkStart w:id="29" w:name="_Toc20414174"/>
+      <w:bookmarkStart w:id="30" w:name="_Toc20420049"/>
       <w:r>
         <w:t>Projektmitarbeiter</w:t>
       </w:r>
-      <w:bookmarkEnd w:id="29"/>
+      <w:bookmarkEnd w:id="30"/>
     </w:p>
     <w:p>
       <w:r>
@@ -7326,7 +8054,7 @@
       <w:pPr>
         <w:pStyle w:val="berschrift1"/>
       </w:pPr>
-      <w:bookmarkStart w:id="30" w:name="_Toc20414175"/>
+      <w:bookmarkStart w:id="31" w:name="_Toc20420050"/>
       <w:r>
         <w:lastRenderedPageBreak/>
         <w:t>Planung</w:t>
@@ -7334,20 +8062,20 @@
       <w:r>
         <w:t xml:space="preserve"> der Projektumsetzung</w:t>
       </w:r>
-      <w:bookmarkEnd w:id="30"/>
+      <w:bookmarkEnd w:id="31"/>
     </w:p>
     <w:p>
       <w:pPr>
         <w:pStyle w:val="berschrift2"/>
       </w:pPr>
-      <w:bookmarkStart w:id="31" w:name="_Toc20414176"/>
+      <w:bookmarkStart w:id="32" w:name="_Toc20420051"/>
       <w:r>
         <w:t>Welche</w:t>
       </w:r>
       <w:r>
         <w:t xml:space="preserve"> Aufgaben sind zu lösen?</w:t>
       </w:r>
-      <w:bookmarkEnd w:id="31"/>
+      <w:bookmarkEnd w:id="32"/>
     </w:p>
     <w:p>
       <w:pPr>
@@ -7382,11 +8110,11 @@
       <w:pPr>
         <w:pStyle w:val="berschrift2"/>
       </w:pPr>
-      <w:bookmarkStart w:id="32" w:name="_Toc20414177"/>
+      <w:bookmarkStart w:id="33" w:name="_Toc20420052"/>
       <w:r>
         <w:t>IST-Zustand</w:t>
       </w:r>
-      <w:bookmarkEnd w:id="32"/>
+      <w:bookmarkEnd w:id="33"/>
     </w:p>
     <w:p>
       <w:r>
@@ -7431,11 +8159,11 @@
       <w:pPr>
         <w:pStyle w:val="berschrift2"/>
       </w:pPr>
-      <w:bookmarkStart w:id="33" w:name="_Toc20414178"/>
+      <w:bookmarkStart w:id="34" w:name="_Toc20420053"/>
       <w:r>
         <w:t>Soll-Zustand</w:t>
       </w:r>
-      <w:bookmarkEnd w:id="33"/>
+      <w:bookmarkEnd w:id="34"/>
     </w:p>
     <w:p>
       <w:pPr>
@@ -7497,7 +8225,7 @@
       <w:pPr>
         <w:pStyle w:val="berschrift2"/>
       </w:pPr>
-      <w:bookmarkStart w:id="34" w:name="_Toc20414179"/>
+      <w:bookmarkStart w:id="35" w:name="_Toc20420054"/>
       <w:r>
         <w:t>Zeitplan</w:t>
       </w:r>
@@ -7507,7 +8235,7 @@
       <w:r>
         <w:t>d Meilensteine</w:t>
       </w:r>
-      <w:bookmarkEnd w:id="34"/>
+      <w:bookmarkEnd w:id="35"/>
     </w:p>
     <w:p>
       <w:pPr>
@@ -7516,14 +8244,14 @@
           <w:lang w:val="de-CH"/>
         </w:rPr>
       </w:pPr>
-      <w:bookmarkStart w:id="35" w:name="_Toc20414180"/>
+      <w:bookmarkStart w:id="36" w:name="_Toc20420055"/>
       <w:r>
         <w:rPr>
           <w:lang w:val="de-CH"/>
         </w:rPr>
         <w:t>Zeitplan</w:t>
       </w:r>
-      <w:bookmarkEnd w:id="35"/>
+      <w:bookmarkEnd w:id="36"/>
     </w:p>
     <w:p>
       <w:pPr>
@@ -9647,7 +10375,7 @@
                     </pic:cNvPicPr>
                   </pic:nvPicPr>
                   <pic:blipFill>
-                    <a:blip r:embed="rId15">
+                    <a:blip r:embed="rId19">
                       <a:extLst>
                         <a:ext uri="{28A0092B-C50C-407E-A947-70E740481C1C}">
                           <a14:useLocalDpi xmlns:a14="http://schemas.microsoft.com/office/drawing/2010/main" val="0"/>
@@ -9711,12 +10439,12 @@
       <w:pPr>
         <w:pStyle w:val="berschrift3"/>
       </w:pPr>
-      <w:bookmarkStart w:id="36" w:name="_Toc20414181"/>
+      <w:bookmarkStart w:id="37" w:name="_Toc20420056"/>
       <w:r>
         <w:lastRenderedPageBreak/>
         <w:t>Meilensteine</w:t>
       </w:r>
-      <w:bookmarkEnd w:id="36"/>
+      <w:bookmarkEnd w:id="37"/>
     </w:p>
     <w:p>
       <w:r>
@@ -9922,11 +10650,11 @@
       <w:pPr>
         <w:pStyle w:val="berschrift2"/>
       </w:pPr>
-      <w:bookmarkStart w:id="37" w:name="_Toc20414182"/>
+      <w:bookmarkStart w:id="38" w:name="_Toc20420057"/>
       <w:r>
         <w:t>Vorgehensweise</w:t>
       </w:r>
-      <w:bookmarkEnd w:id="37"/>
+      <w:bookmarkEnd w:id="38"/>
       <w:r>
         <w:t xml:space="preserve"> </w:t>
       </w:r>
@@ -10011,7 +10739,7 @@
                     </pic:cNvPicPr>
                   </pic:nvPicPr>
                   <pic:blipFill>
-                    <a:blip r:embed="rId16">
+                    <a:blip r:embed="rId20">
                       <a:extLst>
                         <a:ext uri="{28A0092B-C50C-407E-A947-70E740481C1C}">
                           <a14:useLocalDpi xmlns:a14="http://schemas.microsoft.com/office/drawing/2010/main" val="0"/>
@@ -10771,11 +11499,11 @@
       <w:pPr>
         <w:pStyle w:val="berschrift2"/>
       </w:pPr>
-      <w:bookmarkStart w:id="38" w:name="_Toc20414183"/>
+      <w:bookmarkStart w:id="39" w:name="_Toc20420058"/>
       <w:r>
         <w:t>Sicherung der Daten</w:t>
       </w:r>
-      <w:bookmarkEnd w:id="38"/>
+      <w:bookmarkEnd w:id="39"/>
     </w:p>
     <w:p>
       <w:pPr>
@@ -10834,18 +11562,8 @@
           <w:bCs/>
           <w:lang w:val="de-CH"/>
         </w:rPr>
-        <w:t xml:space="preserve">Sicherung über </w:t>
-      </w:r>
-      <w:proofErr w:type="spellStart"/>
-      <w:r>
-        <w:rPr>
-          <w:b/>
-          <w:bCs/>
-          <w:lang w:val="de-CH"/>
-        </w:rPr>
-        <w:t>Github</w:t>
-      </w:r>
-      <w:proofErr w:type="spellEnd"/>
+        <w:t>Sicherung über Github</w:t>
+      </w:r>
     </w:p>
     <w:p>
       <w:pPr>
@@ -10860,47 +11578,19 @@
         <w:rPr>
           <w:lang w:val="de-CH"/>
         </w:rPr>
-        <w:t xml:space="preserve">Da wir auch mit </w:t>
-      </w:r>
-      <w:proofErr w:type="spellStart"/>
-      <w:r>
-        <w:rPr>
-          <w:lang w:val="de-CH"/>
-        </w:rPr>
-        <w:t>Github</w:t>
-      </w:r>
-      <w:proofErr w:type="spellEnd"/>
-      <w:r>
-        <w:rPr>
-          <w:lang w:val="de-CH"/>
-        </w:rPr>
-        <w:t xml:space="preserve"> arbeiten sind die Daten zusätzlich über </w:t>
-      </w:r>
-      <w:proofErr w:type="spellStart"/>
-      <w:r>
-        <w:rPr>
-          <w:lang w:val="de-CH"/>
-        </w:rPr>
-        <w:t>Github</w:t>
-      </w:r>
-      <w:proofErr w:type="spellEnd"/>
-      <w:r>
-        <w:rPr>
-          <w:lang w:val="de-CH"/>
-        </w:rPr>
-        <w:t xml:space="preserve"> gespeichert. Dort kann man jederzeit auf die letzte Version zugreifen.  </w:t>
+        <w:t xml:space="preserve">Da wir auch mit Github arbeiten sind die Daten zusätzlich über Github gespeichert. Dort kann man jederzeit auf die letzte Version zugreifen.  </w:t>
       </w:r>
     </w:p>
     <w:p>
       <w:pPr>
         <w:pStyle w:val="berschrift1"/>
       </w:pPr>
-      <w:bookmarkStart w:id="39" w:name="_Toc20414184"/>
+      <w:bookmarkStart w:id="40" w:name="_Toc20420059"/>
       <w:r>
         <w:lastRenderedPageBreak/>
         <w:t>Informieren</w:t>
       </w:r>
-      <w:bookmarkEnd w:id="39"/>
+      <w:bookmarkEnd w:id="40"/>
     </w:p>
     <w:p>
       <w:pPr>
@@ -11022,21 +11712,7 @@
         <w:rPr>
           <w:lang w:val="de-CH"/>
         </w:rPr>
-        <w:t xml:space="preserve">konzentrieren wollen, suchten wir </w:t>
-      </w:r>
-      <w:proofErr w:type="gramStart"/>
-      <w:r>
-        <w:rPr>
-          <w:lang w:val="de-CH"/>
-        </w:rPr>
-        <w:t>Themen</w:t>
-      </w:r>
-      <w:proofErr w:type="gramEnd"/>
-      <w:r>
-        <w:rPr>
-          <w:lang w:val="de-CH"/>
-        </w:rPr>
-        <w:t xml:space="preserve"> </w:t>
+        <w:t xml:space="preserve">konzentrieren wollen, suchten wir Themen </w:t>
       </w:r>
       <w:r>
         <w:rPr>
@@ -11069,13 +11745,13 @@
         <w:pStyle w:val="berschrift2"/>
         <w:spacing w:after="0"/>
       </w:pPr>
-      <w:bookmarkStart w:id="40" w:name="_Toc18241440"/>
-      <w:bookmarkStart w:id="41" w:name="_Toc20414185"/>
+      <w:bookmarkStart w:id="41" w:name="_Toc18241440"/>
+      <w:bookmarkStart w:id="42" w:name="_Toc20420060"/>
       <w:r>
         <w:t>Ideen zur Themawahl</w:t>
       </w:r>
-      <w:bookmarkEnd w:id="40"/>
       <w:bookmarkEnd w:id="41"/>
+      <w:bookmarkEnd w:id="42"/>
     </w:p>
     <w:p/>
     <w:p>
@@ -11083,13 +11759,13 @@
         <w:pStyle w:val="berschrift3"/>
         <w:spacing w:before="40" w:after="0"/>
       </w:pPr>
-      <w:bookmarkStart w:id="42" w:name="_Toc18241441"/>
-      <w:bookmarkStart w:id="43" w:name="_Toc20414186"/>
+      <w:bookmarkStart w:id="43" w:name="_Toc18241441"/>
+      <w:bookmarkStart w:id="44" w:name="_Toc20420061"/>
       <w:r>
         <w:t>Idee 1:</w:t>
       </w:r>
-      <w:bookmarkEnd w:id="42"/>
       <w:bookmarkEnd w:id="43"/>
+      <w:bookmarkEnd w:id="44"/>
     </w:p>
     <w:p>
       <w:pPr>
@@ -11241,13 +11917,13 @@
         <w:pStyle w:val="berschrift3"/>
         <w:spacing w:before="40" w:after="0"/>
       </w:pPr>
-      <w:bookmarkStart w:id="44" w:name="_Toc18241442"/>
-      <w:bookmarkStart w:id="45" w:name="_Toc20414187"/>
+      <w:bookmarkStart w:id="45" w:name="_Toc18241442"/>
+      <w:bookmarkStart w:id="46" w:name="_Toc20420062"/>
       <w:r>
         <w:t>Idee 2:</w:t>
       </w:r>
-      <w:bookmarkEnd w:id="44"/>
       <w:bookmarkEnd w:id="45"/>
+      <w:bookmarkEnd w:id="46"/>
     </w:p>
     <w:p>
       <w:pPr>
@@ -11400,13 +12076,13 @@
         <w:pStyle w:val="berschrift3"/>
         <w:spacing w:before="40" w:after="0"/>
       </w:pPr>
-      <w:bookmarkStart w:id="46" w:name="_Toc18241443"/>
-      <w:bookmarkStart w:id="47" w:name="_Toc20414188"/>
+      <w:bookmarkStart w:id="47" w:name="_Toc18241443"/>
+      <w:bookmarkStart w:id="48" w:name="_Toc20420063"/>
       <w:r>
         <w:t>Idee 3:</w:t>
       </w:r>
-      <w:bookmarkEnd w:id="46"/>
       <w:bookmarkEnd w:id="47"/>
+      <w:bookmarkEnd w:id="48"/>
     </w:p>
     <w:p>
       <w:pPr>
@@ -11553,13 +12229,13 @@
         <w:pStyle w:val="berschrift3"/>
         <w:spacing w:before="40" w:after="0"/>
       </w:pPr>
-      <w:bookmarkStart w:id="48" w:name="_Toc18241444"/>
-      <w:bookmarkStart w:id="49" w:name="_Toc20414189"/>
+      <w:bookmarkStart w:id="49" w:name="_Toc18241444"/>
+      <w:bookmarkStart w:id="50" w:name="_Toc20420064"/>
       <w:r>
         <w:t>Idee 4:</w:t>
       </w:r>
-      <w:bookmarkEnd w:id="48"/>
       <w:bookmarkEnd w:id="49"/>
+      <w:bookmarkEnd w:id="50"/>
     </w:p>
     <w:p>
       <w:pPr>
@@ -11618,14 +12294,14 @@
       <w:pPr>
         <w:pStyle w:val="berschrift2"/>
       </w:pPr>
-      <w:bookmarkStart w:id="50" w:name="_Toc20414190"/>
+      <w:bookmarkStart w:id="51" w:name="_Toc20420065"/>
       <w:r>
         <w:t xml:space="preserve">Themawahl </w:t>
       </w:r>
       <w:r>
         <w:t>für die Webseite</w:t>
       </w:r>
-      <w:bookmarkEnd w:id="50"/>
+      <w:bookmarkEnd w:id="51"/>
     </w:p>
     <w:p>
       <w:pPr>
@@ -11737,12 +12413,12 @@
       <w:pPr>
         <w:pStyle w:val="berschrift1"/>
       </w:pPr>
-      <w:bookmarkStart w:id="51" w:name="_Toc20414191"/>
+      <w:bookmarkStart w:id="52" w:name="_Toc20420066"/>
       <w:r>
         <w:lastRenderedPageBreak/>
         <w:t>Planen</w:t>
       </w:r>
-      <w:bookmarkEnd w:id="51"/>
+      <w:bookmarkEnd w:id="52"/>
     </w:p>
     <w:p>
       <w:pPr>
@@ -11792,11 +12468,11 @@
       <w:pPr>
         <w:pStyle w:val="berschrift2"/>
       </w:pPr>
-      <w:bookmarkStart w:id="52" w:name="_Toc20414192"/>
+      <w:bookmarkStart w:id="53" w:name="_Toc20420067"/>
       <w:r>
         <w:t>Aufteilung der Arbeiten</w:t>
       </w:r>
-      <w:bookmarkEnd w:id="52"/>
+      <w:bookmarkEnd w:id="53"/>
     </w:p>
     <w:p>
       <w:pPr>
@@ -12259,22 +12935,22 @@
       <w:pPr>
         <w:pStyle w:val="berschrift1"/>
       </w:pPr>
-      <w:bookmarkStart w:id="53" w:name="_Toc20414193"/>
+      <w:bookmarkStart w:id="54" w:name="_Toc20420068"/>
       <w:r>
         <w:lastRenderedPageBreak/>
         <w:t>Entscheiden</w:t>
       </w:r>
-      <w:bookmarkEnd w:id="53"/>
+      <w:bookmarkEnd w:id="54"/>
     </w:p>
     <w:p>
       <w:pPr>
         <w:pStyle w:val="berschrift2"/>
       </w:pPr>
-      <w:bookmarkStart w:id="54" w:name="_Toc20414194"/>
+      <w:bookmarkStart w:id="55" w:name="_Toc20420069"/>
       <w:r>
         <w:t>Entscheidung fällen</w:t>
       </w:r>
-      <w:bookmarkEnd w:id="54"/>
+      <w:bookmarkEnd w:id="55"/>
     </w:p>
     <w:p>
       <w:r>
@@ -12312,11 +12988,11 @@
       <w:pPr>
         <w:pStyle w:val="berschrift2"/>
       </w:pPr>
-      <w:bookmarkStart w:id="55" w:name="_Toc20414195"/>
+      <w:bookmarkStart w:id="56" w:name="_Toc20420070"/>
       <w:r>
         <w:t>Ist die Entscheidung sinnvoll?</w:t>
       </w:r>
-      <w:bookmarkEnd w:id="55"/>
+      <w:bookmarkEnd w:id="56"/>
     </w:p>
     <w:p>
       <w:r>
@@ -12349,18 +13025,18 @@
       <w:pPr>
         <w:pStyle w:val="berschrift1"/>
       </w:pPr>
-      <w:bookmarkStart w:id="56" w:name="_Toc20414196"/>
+      <w:bookmarkStart w:id="57" w:name="_Toc20420071"/>
       <w:r>
         <w:lastRenderedPageBreak/>
         <w:t>Realisieren</w:t>
       </w:r>
-      <w:bookmarkEnd w:id="56"/>
+      <w:bookmarkEnd w:id="57"/>
     </w:p>
     <w:p>
       <w:pPr>
         <w:pStyle w:val="berschrift2"/>
       </w:pPr>
-      <w:bookmarkStart w:id="57" w:name="_Toc20414197"/>
+      <w:bookmarkStart w:id="58" w:name="_Toc20420072"/>
       <w:r>
         <w:t>V</w:t>
       </w:r>
@@ -12370,7 +13046,7 @@
       <w:r>
         <w:t>modell</w:t>
       </w:r>
-      <w:bookmarkEnd w:id="57"/>
+      <w:bookmarkEnd w:id="58"/>
     </w:p>
     <w:p>
       <w:pPr>
@@ -12438,11 +13114,11 @@
       <w:pPr>
         <w:pStyle w:val="berschrift2"/>
       </w:pPr>
-      <w:bookmarkStart w:id="58" w:name="_Toc20414198"/>
+      <w:bookmarkStart w:id="59" w:name="_Toc20420073"/>
       <w:r>
         <w:t>Sprint Backlog</w:t>
       </w:r>
-      <w:bookmarkEnd w:id="58"/>
+      <w:bookmarkEnd w:id="59"/>
     </w:p>
     <w:p>
       <w:pPr>
@@ -12486,11 +13162,11 @@
       <w:pPr>
         <w:pStyle w:val="berschrift2"/>
       </w:pPr>
-      <w:bookmarkStart w:id="59" w:name="_Toc20414199"/>
+      <w:bookmarkStart w:id="60" w:name="_Toc20420074"/>
       <w:r>
         <w:t>Meetings</w:t>
       </w:r>
-      <w:bookmarkEnd w:id="59"/>
+      <w:bookmarkEnd w:id="60"/>
     </w:p>
     <w:p>
       <w:pPr>
@@ -12512,12 +13188,14 @@
           <w:lang w:val="de-CH"/>
         </w:rPr>
       </w:pPr>
+      <w:bookmarkStart w:id="61" w:name="_Toc20420075"/>
       <w:r>
         <w:rPr>
           <w:lang w:val="de-CH"/>
         </w:rPr>
         <w:t>Meeting 1</w:t>
       </w:r>
+      <w:bookmarkEnd w:id="61"/>
     </w:p>
     <w:tbl>
       <w:tblPr>
@@ -12858,12 +13536,14 @@
           <w:lang w:val="de-CH"/>
         </w:rPr>
       </w:pPr>
+      <w:bookmarkStart w:id="62" w:name="_Toc20420076"/>
       <w:r>
         <w:rPr>
           <w:lang w:val="de-CH"/>
         </w:rPr>
         <w:t>Meeting 2</w:t>
       </w:r>
+      <w:bookmarkEnd w:id="62"/>
     </w:p>
     <w:tbl>
       <w:tblPr>
@@ -13246,6 +13926,7 @@
           <w:lang w:val="de-CH"/>
         </w:rPr>
       </w:pPr>
+      <w:bookmarkStart w:id="63" w:name="_Toc20420077"/>
       <w:r>
         <w:rPr>
           <w:lang w:val="de-CH"/>
@@ -13253,6 +13934,7 @@
         <w:lastRenderedPageBreak/>
         <w:t>Meeting 3</w:t>
       </w:r>
+      <w:bookmarkEnd w:id="63"/>
     </w:p>
     <w:tbl>
       <w:tblPr>
@@ -13278,7 +13960,7 @@
             <w:shd w:val="clear" w:color="auto" w:fill="767171" w:themeFill="background2" w:themeFillShade="80"/>
           </w:tcPr>
           <w:p>
-            <w:bookmarkStart w:id="60" w:name="_Hlk18604905"/>
+            <w:bookmarkStart w:id="64" w:name="_Hlk18604905"/>
             <w:r>
               <w:t>Datum</w:t>
             </w:r>
@@ -13673,7 +14355,7 @@
           </w:p>
         </w:tc>
       </w:tr>
-      <w:bookmarkEnd w:id="60"/>
+      <w:bookmarkEnd w:id="64"/>
     </w:tbl>
     <w:p>
       <w:pPr>
@@ -13693,11 +14375,11 @@
       <w:pPr>
         <w:pStyle w:val="berschrift2"/>
       </w:pPr>
-      <w:bookmarkStart w:id="61" w:name="_Toc20414200"/>
+      <w:bookmarkStart w:id="65" w:name="_Toc20420078"/>
       <w:r>
         <w:t>Tagesrapporte</w:t>
       </w:r>
-      <w:bookmarkEnd w:id="61"/>
+      <w:bookmarkEnd w:id="65"/>
     </w:p>
     <w:p>
       <w:pPr>
@@ -13726,14 +14408,14 @@
           <w:lang w:val="de-CH"/>
         </w:rPr>
       </w:pPr>
-      <w:bookmarkStart w:id="62" w:name="_Toc20414201"/>
+      <w:bookmarkStart w:id="66" w:name="_Toc20420079"/>
       <w:r>
         <w:rPr>
           <w:lang w:val="de-CH"/>
         </w:rPr>
         <w:t>Tagesrapporte Angelina Hofer</w:t>
       </w:r>
-      <w:bookmarkEnd w:id="62"/>
+      <w:bookmarkEnd w:id="66"/>
     </w:p>
     <w:p>
       <w:pPr>
@@ -15243,15 +15925,7 @@
               <w:cnfStyle w:val="000000100000" w:firstRow="0" w:lastRow="0" w:firstColumn="0" w:lastColumn="0" w:oddVBand="0" w:evenVBand="0" w:oddHBand="1" w:evenHBand="0" w:firstRowFirstColumn="0" w:firstRowLastColumn="0" w:lastRowFirstColumn="0" w:lastRowLastColumn="0"/>
             </w:pPr>
             <w:r>
-              <w:t xml:space="preserve">Kommunikation über Telefon, </w:t>
-            </w:r>
-            <w:proofErr w:type="spellStart"/>
-            <w:r>
-              <w:t>Whatsapp</w:t>
-            </w:r>
-            <w:proofErr w:type="spellEnd"/>
-            <w:r>
-              <w:t xml:space="preserve"> oder E-Mail</w:t>
+              <w:t>Kommunikation über Telefon, Whatsapp oder E-Mail</w:t>
             </w:r>
           </w:p>
           <w:p>
@@ -15264,13 +15938,8 @@
               <w:cnfStyle w:val="000000100000" w:firstRow="0" w:lastRow="0" w:firstColumn="0" w:lastColumn="0" w:oddVBand="0" w:evenVBand="0" w:oddHBand="1" w:evenHBand="0" w:firstRowFirstColumn="0" w:firstRowLastColumn="0" w:lastRowFirstColumn="0" w:lastRowLastColumn="0"/>
             </w:pPr>
             <w:r>
-              <w:t xml:space="preserve">Datenaustausch über </w:t>
-            </w:r>
-            <w:proofErr w:type="spellStart"/>
-            <w:r>
-              <w:t>Github</w:t>
-            </w:r>
-            <w:proofErr w:type="spellEnd"/>
+              <w:t>Datenaustausch über Github</w:t>
+            </w:r>
           </w:p>
           <w:p>
             <w:pPr>
@@ -15302,14 +15971,14 @@
           <w:lang w:val="de-CH"/>
         </w:rPr>
       </w:pPr>
-      <w:bookmarkStart w:id="63" w:name="_Toc20414202"/>
+      <w:bookmarkStart w:id="67" w:name="_Toc20420080"/>
       <w:r>
         <w:rPr>
           <w:lang w:val="de-CH"/>
         </w:rPr>
         <w:t>Tagesrapporte Patrick Tomasi</w:t>
       </w:r>
-      <w:bookmarkEnd w:id="63"/>
+      <w:bookmarkEnd w:id="67"/>
     </w:p>
     <w:p>
       <w:pPr>
@@ -16903,8 +17572,6 @@
           <w:lang w:val="de-CH"/>
         </w:rPr>
       </w:pPr>
-      <w:bookmarkStart w:id="64" w:name="_GoBack"/>
-      <w:bookmarkEnd w:id="64"/>
     </w:p>
     <w:tbl>
       <w:tblPr>
@@ -17302,12 +17969,24 @@
     <w:p>
       <w:pPr>
         <w:pStyle w:val="berschrift1"/>
-      </w:pPr>
-      <w:bookmarkStart w:id="65" w:name="_Toc20414203"/>
-      <w:r>
+        <w:sectPr>
+          <w:pgSz w:w="11906" w:h="16838"/>
+          <w:pgMar w:top="1417" w:right="1417" w:bottom="1134" w:left="1417" w:header="454" w:footer="57" w:gutter="0"/>
+          <w:cols w:space="708"/>
+          <w:docGrid w:linePitch="360"/>
+        </w:sectPr>
+      </w:pPr>
+    </w:p>
+    <w:p>
+      <w:pPr>
+        <w:pStyle w:val="berschrift1"/>
+      </w:pPr>
+      <w:bookmarkStart w:id="68" w:name="_Toc20420081"/>
+      <w:r>
+        <w:lastRenderedPageBreak/>
         <w:t>Kontrollieren</w:t>
       </w:r>
-      <w:bookmarkEnd w:id="65"/>
+      <w:bookmarkEnd w:id="68"/>
     </w:p>
     <w:p>
       <w:pPr>
@@ -17333,11 +18012,11 @@
       <w:pPr>
         <w:pStyle w:val="berschrift1"/>
       </w:pPr>
-      <w:bookmarkStart w:id="66" w:name="_Toc20414204"/>
+      <w:bookmarkStart w:id="69" w:name="_Toc20420082"/>
       <w:r>
         <w:t>Auswertung</w:t>
       </w:r>
-      <w:bookmarkEnd w:id="66"/>
+      <w:bookmarkEnd w:id="69"/>
     </w:p>
     <w:p>
       <w:pPr>
@@ -17363,11 +18042,11 @@
       <w:pPr>
         <w:pStyle w:val="berschrift2"/>
       </w:pPr>
-      <w:bookmarkStart w:id="67" w:name="_Toc20414205"/>
+      <w:bookmarkStart w:id="70" w:name="_Toc20420083"/>
       <w:r>
         <w:t>Reflexion</w:t>
       </w:r>
-      <w:bookmarkEnd w:id="67"/>
+      <w:bookmarkEnd w:id="70"/>
     </w:p>
     <w:p>
       <w:pPr>
@@ -17383,14 +18062,14 @@
           <w:lang w:val="de-CH"/>
         </w:rPr>
       </w:pPr>
-      <w:bookmarkStart w:id="68" w:name="_Toc20414206"/>
+      <w:bookmarkStart w:id="71" w:name="_Toc20420084"/>
       <w:r>
         <w:rPr>
           <w:lang w:val="de-CH"/>
         </w:rPr>
         <w:t>Was war gut</w:t>
       </w:r>
-      <w:bookmarkEnd w:id="68"/>
+      <w:bookmarkEnd w:id="71"/>
     </w:p>
     <w:p>
       <w:pPr>
@@ -17399,14 +18078,14 @@
           <w:lang w:val="de-CH"/>
         </w:rPr>
       </w:pPr>
-      <w:bookmarkStart w:id="69" w:name="_Toc20414207"/>
+      <w:bookmarkStart w:id="72" w:name="_Toc20420085"/>
       <w:r>
         <w:rPr>
           <w:lang w:val="de-CH"/>
         </w:rPr>
         <w:t>Was kann besser gemacht werden</w:t>
       </w:r>
-      <w:bookmarkEnd w:id="69"/>
+      <w:bookmarkEnd w:id="72"/>
     </w:p>
     <w:p>
       <w:pPr>
@@ -17415,14 +18094,14 @@
           <w:lang w:val="de-CH"/>
         </w:rPr>
       </w:pPr>
-      <w:bookmarkStart w:id="70" w:name="_Toc20414208"/>
+      <w:bookmarkStart w:id="73" w:name="_Toc20420086"/>
       <w:r>
         <w:rPr>
           <w:lang w:val="de-CH"/>
         </w:rPr>
         <w:t>Was nehmen wir mit für die nächste Arbeit</w:t>
       </w:r>
-      <w:bookmarkEnd w:id="70"/>
+      <w:bookmarkEnd w:id="73"/>
     </w:p>
     <w:p>
       <w:pPr>
@@ -17442,13 +18121,14 @@
       <w:pPr>
         <w:pStyle w:val="berschrift1"/>
       </w:pPr>
-      <w:r>
-        <w:lastRenderedPageBreak/>
+      <w:bookmarkStart w:id="74" w:name="_Toc20420087"/>
+      <w:r>
         <w:t>Vorstellung de</w:t>
       </w:r>
       <w:r>
         <w:t>s fertigen Produktes</w:t>
       </w:r>
+      <w:bookmarkEnd w:id="74"/>
     </w:p>
     <w:p>
       <w:pPr>
@@ -17484,20 +18164,22 @@
       <w:pPr>
         <w:pStyle w:val="berschrift1"/>
       </w:pPr>
-      <w:bookmarkStart w:id="71" w:name="_Toc20414209"/>
+      <w:bookmarkStart w:id="75" w:name="_Toc20420088"/>
       <w:r>
         <w:lastRenderedPageBreak/>
         <w:t>Anhang</w:t>
       </w:r>
-      <w:bookmarkEnd w:id="71"/>
+      <w:bookmarkEnd w:id="75"/>
     </w:p>
     <w:p>
       <w:pPr>
         <w:pStyle w:val="berschrift2"/>
       </w:pPr>
+      <w:bookmarkStart w:id="76" w:name="_Toc20420089"/>
       <w:r>
         <w:t>Abkürzungen</w:t>
       </w:r>
+      <w:bookmarkEnd w:id="76"/>
     </w:p>
     <w:tbl>
       <w:tblPr>
@@ -17722,14 +18404,14 @@
       <w:pPr>
         <w:pStyle w:val="berschrift2"/>
       </w:pPr>
-      <w:bookmarkStart w:id="72" w:name="_Toc20414210"/>
+      <w:bookmarkStart w:id="77" w:name="_Toc20420090"/>
       <w:r>
         <w:t>Quellen</w:t>
       </w:r>
       <w:r>
         <w:t>angaben</w:t>
       </w:r>
-      <w:bookmarkEnd w:id="72"/>
+      <w:bookmarkEnd w:id="77"/>
     </w:p>
     <w:p>
       <w:pPr>
@@ -17738,12 +18420,14 @@
           <w:lang w:val="de-CH"/>
         </w:rPr>
       </w:pPr>
+      <w:bookmarkStart w:id="78" w:name="_Toc20420091"/>
       <w:r>
         <w:rPr>
           <w:lang w:val="de-CH"/>
         </w:rPr>
         <w:t>Bilder</w:t>
       </w:r>
+      <w:bookmarkEnd w:id="78"/>
     </w:p>
     <w:tbl>
       <w:tblPr>
@@ -17835,7 +18519,7 @@
             <w:pPr>
               <w:cnfStyle w:val="000000100000" w:firstRow="0" w:lastRow="0" w:firstColumn="0" w:lastColumn="0" w:oddVBand="0" w:evenVBand="0" w:oddHBand="1" w:evenHBand="0" w:firstRowFirstColumn="0" w:firstRowLastColumn="0" w:lastRowFirstColumn="0" w:lastRowLastColumn="0"/>
             </w:pPr>
-            <w:hyperlink r:id="rId17" w:history="1">
+            <w:hyperlink r:id="rId21" w:history="1">
               <w:r>
                 <w:rPr>
                   <w:rStyle w:val="Hyperlink"/>
@@ -17868,7 +18552,6 @@
                 <w:lang w:val="fr-CH"/>
               </w:rPr>
             </w:pPr>
-            <w:proofErr w:type="spellStart"/>
             <w:r>
               <w:rPr>
                 <w:b w:val="0"/>
@@ -17893,7 +18576,6 @@
               </w:rPr>
               <w:t>Bild</w:t>
             </w:r>
-            <w:proofErr w:type="spellEnd"/>
           </w:p>
           <w:p>
             <w:pPr>
@@ -17912,7 +18594,7 @@
             <w:pPr>
               <w:cnfStyle w:val="000000000000" w:firstRow="0" w:lastRow="0" w:firstColumn="0" w:lastColumn="0" w:oddVBand="0" w:evenVBand="0" w:oddHBand="0" w:evenHBand="0" w:firstRowFirstColumn="0" w:firstRowLastColumn="0" w:lastRowFirstColumn="0" w:lastRowLastColumn="0"/>
             </w:pPr>
-            <w:hyperlink r:id="rId18" w:history="1">
+            <w:hyperlink r:id="rId22" w:history="1">
               <w:r>
                 <w:rPr>
                   <w:rStyle w:val="Hyperlink"/>
@@ -17945,21 +18627,12 @@
                 <w:bCs w:val="0"/>
               </w:rPr>
             </w:pPr>
-            <w:proofErr w:type="spellStart"/>
             <w:r>
               <w:rPr>
                 <w:b w:val="0"/>
                 <w:bCs w:val="0"/>
               </w:rPr>
-              <w:t>NavBar</w:t>
-            </w:r>
-            <w:proofErr w:type="spellEnd"/>
-            <w:r>
-              <w:rPr>
-                <w:b w:val="0"/>
-                <w:bCs w:val="0"/>
-              </w:rPr>
-              <w:t xml:space="preserve"> Icon</w:t>
+              <w:t>NavBar Icon</w:t>
             </w:r>
           </w:p>
           <w:p>
@@ -17983,7 +18656,7 @@
                 <w:lang w:val="fr-CH"/>
               </w:rPr>
             </w:pPr>
-            <w:hyperlink r:id="rId19" w:history="1">
+            <w:hyperlink r:id="rId23" w:history="1">
               <w:r>
                 <w:rPr>
                   <w:rStyle w:val="Hyperlink"/>
@@ -18040,7 +18713,7 @@
                 <w:lang w:val="de-CH"/>
               </w:rPr>
             </w:pPr>
-            <w:hyperlink r:id="rId20" w:history="1">
+            <w:hyperlink r:id="rId24" w:history="1">
               <w:r>
                 <w:rPr>
                   <w:rStyle w:val="Hyperlink"/>
@@ -18089,7 +18762,7 @@
                 <w:lang w:val="de-CH"/>
               </w:rPr>
             </w:pPr>
-            <w:hyperlink r:id="rId21" w:history="1">
+            <w:hyperlink r:id="rId25" w:history="1">
               <w:r>
                 <w:rPr>
                   <w:rStyle w:val="Hyperlink"/>
@@ -18122,12 +18795,14 @@
           <w:lang w:val="de-CH"/>
         </w:rPr>
       </w:pPr>
+      <w:bookmarkStart w:id="79" w:name="_Toc20420092"/>
       <w:r>
         <w:rPr>
           <w:lang w:val="de-CH"/>
         </w:rPr>
         <w:t>Links</w:t>
       </w:r>
+      <w:bookmarkEnd w:id="79"/>
     </w:p>
     <w:tbl>
       <w:tblPr>
@@ -18227,7 +18902,7 @@
             <w:pPr>
               <w:cnfStyle w:val="000000100000" w:firstRow="0" w:lastRow="0" w:firstColumn="0" w:lastColumn="0" w:oddVBand="0" w:evenVBand="0" w:oddHBand="1" w:evenHBand="0" w:firstRowFirstColumn="0" w:firstRowLastColumn="0" w:lastRowFirstColumn="0" w:lastRowLastColumn="0"/>
             </w:pPr>
-            <w:hyperlink r:id="rId22" w:history="1">
+            <w:hyperlink r:id="rId26" w:history="1">
               <w:r>
                 <w:rPr>
                   <w:rStyle w:val="Hyperlink"/>
@@ -18264,41 +18939,31 @@
                 <w:bCs w:val="0"/>
                 <w:lang w:val="fr-CH"/>
               </w:rPr>
-              <w:t xml:space="preserve">JavaScript </w:t>
-            </w:r>
-            <w:proofErr w:type="spellStart"/>
-            <w:r>
+              <w:t>JavaScript Dokumentation</w:t>
+            </w:r>
+          </w:p>
+          <w:p>
+            <w:pPr>
               <w:rPr>
                 <w:b w:val="0"/>
                 <w:bCs w:val="0"/>
                 <w:lang w:val="fr-CH"/>
               </w:rPr>
-              <w:t>Dokumentation</w:t>
-            </w:r>
-            <w:proofErr w:type="spellEnd"/>
-          </w:p>
-          <w:p>
-            <w:pPr>
-              <w:rPr>
-                <w:b w:val="0"/>
-                <w:bCs w:val="0"/>
+            </w:pPr>
+          </w:p>
+        </w:tc>
+        <w:tc>
+          <w:tcPr>
+            <w:tcW w:w="8555" w:type="dxa"/>
+          </w:tcPr>
+          <w:p>
+            <w:pPr>
+              <w:cnfStyle w:val="000000000000" w:firstRow="0" w:lastRow="0" w:firstColumn="0" w:lastColumn="0" w:oddVBand="0" w:evenVBand="0" w:oddHBand="0" w:evenHBand="0" w:firstRowFirstColumn="0" w:firstRowLastColumn="0" w:lastRowFirstColumn="0" w:lastRowLastColumn="0"/>
+              <w:rPr>
                 <w:lang w:val="fr-CH"/>
               </w:rPr>
             </w:pPr>
-          </w:p>
-        </w:tc>
-        <w:tc>
-          <w:tcPr>
-            <w:tcW w:w="8555" w:type="dxa"/>
-          </w:tcPr>
-          <w:p>
-            <w:pPr>
-              <w:cnfStyle w:val="000000000000" w:firstRow="0" w:lastRow="0" w:firstColumn="0" w:lastColumn="0" w:oddVBand="0" w:evenVBand="0" w:oddHBand="0" w:evenHBand="0" w:firstRowFirstColumn="0" w:firstRowLastColumn="0" w:lastRowFirstColumn="0" w:lastRowLastColumn="0"/>
-              <w:rPr>
-                <w:lang w:val="fr-CH"/>
-              </w:rPr>
-            </w:pPr>
-            <w:hyperlink r:id="rId23" w:history="1">
+            <w:hyperlink r:id="rId27" w:history="1">
               <w:r>
                 <w:rPr>
                   <w:rStyle w:val="Hyperlink"/>
@@ -18368,7 +19033,7 @@
                 <w:lang w:val="fr-CH"/>
               </w:rPr>
             </w:pPr>
-            <w:hyperlink r:id="rId24" w:history="1">
+            <w:hyperlink r:id="rId28" w:history="1">
               <w:r>
                 <w:rPr>
                   <w:rStyle w:val="Hyperlink"/>
@@ -18433,6 +19098,16 @@
 </file>
 
 <file path=word/footer1.xml><?xml version="1.0" encoding="utf-8"?>
+<w:ftr xmlns:wpc="http://schemas.microsoft.com/office/word/2010/wordprocessingCanvas" xmlns:cx="http://schemas.microsoft.com/office/drawing/2014/chartex" xmlns:cx1="http://schemas.microsoft.com/office/drawing/2015/9/8/chartex" xmlns:cx2="http://schemas.microsoft.com/office/drawing/2015/10/21/chartex" xmlns:cx3="http://schemas.microsoft.com/office/drawing/2016/5/9/chartex" xmlns:cx4="http://schemas.microsoft.com/office/drawing/2016/5/10/chartex" xmlns:cx5="http://schemas.microsoft.com/office/drawing/2016/5/11/chartex" xmlns:cx6="http://schemas.microsoft.com/office/drawing/2016/5/12/chartex" xmlns:cx7="http://schemas.microsoft.com/office/drawing/2016/5/13/chartex" xmlns:cx8="http://schemas.microsoft.com/office/drawing/2016/5/14/chartex" xmlns:mc="http://schemas.openxmlformats.org/markup-compatibility/2006" xmlns:aink="http://schemas.microsoft.com/office/drawing/2016/ink" xmlns:am3d="http://schemas.microsoft.com/office/drawing/2017/model3d" xmlns:o="urn:schemas-microsoft-com:office:office" xmlns:r="http://schemas.openxmlformats.org/officeDocument/2006/relationships" xmlns:m="http://schemas.openxmlformats.org/officeDocument/2006/math" xmlns:v="urn:schemas-microsoft-com:vml" xmlns:wp14="http://schemas.microsoft.com/office/word/2010/wordprocessingDrawing" xmlns:wp="http://schemas.openxmlformats.org/drawingml/2006/wordprocessingDrawing" xmlns:w10="urn:schemas-microsoft-com:office:word" xmlns:w="http://schemas.openxmlformats.org/wordprocessingml/2006/main" xmlns:w14="http://schemas.microsoft.com/office/word/2010/wordml" xmlns:w15="http://schemas.microsoft.com/office/word/2012/wordml" xmlns:w16cid="http://schemas.microsoft.com/office/word/2016/wordml/cid" xmlns:w16se="http://schemas.microsoft.com/office/word/2015/wordml/symex" xmlns:wpg="http://schemas.microsoft.com/office/word/2010/wordprocessingGroup" xmlns:wpi="http://schemas.microsoft.com/office/word/2010/wordprocessingInk" xmlns:wne="http://schemas.microsoft.com/office/word/2006/wordml" xmlns:wps="http://schemas.microsoft.com/office/word/2010/wordprocessingShape" mc:Ignorable="w14 w15 w16se w16cid wp14">
+  <w:p>
+    <w:pPr>
+      <w:pStyle w:val="Fuzeile"/>
+    </w:pPr>
+  </w:p>
+</w:ftr>
+</file>
+
+<file path=word/footer2.xml><?xml version="1.0" encoding="utf-8"?>
 <w:ftr xmlns:wpc="http://schemas.microsoft.com/office/word/2010/wordprocessingCanvas" xmlns:cx="http://schemas.microsoft.com/office/drawing/2014/chartex" xmlns:cx1="http://schemas.microsoft.com/office/drawing/2015/9/8/chartex" xmlns:cx2="http://schemas.microsoft.com/office/drawing/2015/10/21/chartex" xmlns:cx3="http://schemas.microsoft.com/office/drawing/2016/5/9/chartex" xmlns:cx4="http://schemas.microsoft.com/office/drawing/2016/5/10/chartex" xmlns:cx5="http://schemas.microsoft.com/office/drawing/2016/5/11/chartex" xmlns:cx6="http://schemas.microsoft.com/office/drawing/2016/5/12/chartex" xmlns:cx7="http://schemas.microsoft.com/office/drawing/2016/5/13/chartex" xmlns:cx8="http://schemas.microsoft.com/office/drawing/2016/5/14/chartex" xmlns:mc="http://schemas.openxmlformats.org/markup-compatibility/2006" xmlns:aink="http://schemas.microsoft.com/office/drawing/2016/ink" xmlns:am3d="http://schemas.microsoft.com/office/drawing/2017/model3d" xmlns:o="urn:schemas-microsoft-com:office:office" xmlns:r="http://schemas.openxmlformats.org/officeDocument/2006/relationships" xmlns:m="http://schemas.openxmlformats.org/officeDocument/2006/math" xmlns:v="urn:schemas-microsoft-com:vml" xmlns:wp14="http://schemas.microsoft.com/office/word/2010/wordprocessingDrawing" xmlns:wp="http://schemas.openxmlformats.org/drawingml/2006/wordprocessingDrawing" xmlns:w10="urn:schemas-microsoft-com:office:word" xmlns:w="http://schemas.openxmlformats.org/wordprocessingml/2006/main" xmlns:w14="http://schemas.microsoft.com/office/word/2010/wordml" xmlns:w15="http://schemas.microsoft.com/office/word/2012/wordml" xmlns:w16cid="http://schemas.microsoft.com/office/word/2016/wordml/cid" xmlns:w16se="http://schemas.microsoft.com/office/word/2015/wordml/symex" xmlns:wpg="http://schemas.microsoft.com/office/word/2010/wordprocessingGroup" xmlns:wpi="http://schemas.microsoft.com/office/word/2010/wordprocessingInk" xmlns:wne="http://schemas.microsoft.com/office/word/2006/wordml" xmlns:wps="http://schemas.microsoft.com/office/word/2010/wordprocessingShape" mc:Ignorable="w14 w15 w16se w16cid wp14">
   <w:sdt>
     <w:sdtPr>
@@ -18602,6 +19277,16 @@
 </w:ftr>
 </file>
 
+<file path=word/footer3.xml><?xml version="1.0" encoding="utf-8"?>
+<w:ftr xmlns:wpc="http://schemas.microsoft.com/office/word/2010/wordprocessingCanvas" xmlns:cx="http://schemas.microsoft.com/office/drawing/2014/chartex" xmlns:cx1="http://schemas.microsoft.com/office/drawing/2015/9/8/chartex" xmlns:cx2="http://schemas.microsoft.com/office/drawing/2015/10/21/chartex" xmlns:cx3="http://schemas.microsoft.com/office/drawing/2016/5/9/chartex" xmlns:cx4="http://schemas.microsoft.com/office/drawing/2016/5/10/chartex" xmlns:cx5="http://schemas.microsoft.com/office/drawing/2016/5/11/chartex" xmlns:cx6="http://schemas.microsoft.com/office/drawing/2016/5/12/chartex" xmlns:cx7="http://schemas.microsoft.com/office/drawing/2016/5/13/chartex" xmlns:cx8="http://schemas.microsoft.com/office/drawing/2016/5/14/chartex" xmlns:mc="http://schemas.openxmlformats.org/markup-compatibility/2006" xmlns:aink="http://schemas.microsoft.com/office/drawing/2016/ink" xmlns:am3d="http://schemas.microsoft.com/office/drawing/2017/model3d" xmlns:o="urn:schemas-microsoft-com:office:office" xmlns:r="http://schemas.openxmlformats.org/officeDocument/2006/relationships" xmlns:m="http://schemas.openxmlformats.org/officeDocument/2006/math" xmlns:v="urn:schemas-microsoft-com:vml" xmlns:wp14="http://schemas.microsoft.com/office/word/2010/wordprocessingDrawing" xmlns:wp="http://schemas.openxmlformats.org/drawingml/2006/wordprocessingDrawing" xmlns:w10="urn:schemas-microsoft-com:office:word" xmlns:w="http://schemas.openxmlformats.org/wordprocessingml/2006/main" xmlns:w14="http://schemas.microsoft.com/office/word/2010/wordml" xmlns:w15="http://schemas.microsoft.com/office/word/2012/wordml" xmlns:w16cid="http://schemas.microsoft.com/office/word/2016/wordml/cid" xmlns:w16se="http://schemas.microsoft.com/office/word/2015/wordml/symex" xmlns:wpg="http://schemas.microsoft.com/office/word/2010/wordprocessingGroup" xmlns:wpi="http://schemas.microsoft.com/office/word/2010/wordprocessingInk" xmlns:wne="http://schemas.microsoft.com/office/word/2006/wordml" xmlns:wps="http://schemas.microsoft.com/office/word/2010/wordprocessingShape" mc:Ignorable="w14 w15 w16se w16cid wp14">
+  <w:p>
+    <w:pPr>
+      <w:pStyle w:val="Fuzeile"/>
+    </w:pPr>
+  </w:p>
+</w:ftr>
+</file>
+
 <file path=word/footnotes.xml><?xml version="1.0" encoding="utf-8"?>
 <w:footnotes xmlns:wpc="http://schemas.microsoft.com/office/word/2010/wordprocessingCanvas" xmlns:cx="http://schemas.microsoft.com/office/drawing/2014/chartex" xmlns:cx1="http://schemas.microsoft.com/office/drawing/2015/9/8/chartex" xmlns:cx2="http://schemas.microsoft.com/office/drawing/2015/10/21/chartex" xmlns:cx3="http://schemas.microsoft.com/office/drawing/2016/5/9/chartex" xmlns:cx4="http://schemas.microsoft.com/office/drawing/2016/5/10/chartex" xmlns:cx5="http://schemas.microsoft.com/office/drawing/2016/5/11/chartex" xmlns:cx6="http://schemas.microsoft.com/office/drawing/2016/5/12/chartex" xmlns:cx7="http://schemas.microsoft.com/office/drawing/2016/5/13/chartex" xmlns:cx8="http://schemas.microsoft.com/office/drawing/2016/5/14/chartex" xmlns:mc="http://schemas.openxmlformats.org/markup-compatibility/2006" xmlns:aink="http://schemas.microsoft.com/office/drawing/2016/ink" xmlns:am3d="http://schemas.microsoft.com/office/drawing/2017/model3d" xmlns:o="urn:schemas-microsoft-com:office:office" xmlns:r="http://schemas.openxmlformats.org/officeDocument/2006/relationships" xmlns:m="http://schemas.openxmlformats.org/officeDocument/2006/math" xmlns:v="urn:schemas-microsoft-com:vml" xmlns:wp14="http://schemas.microsoft.com/office/word/2010/wordprocessingDrawing" xmlns:wp="http://schemas.openxmlformats.org/drawingml/2006/wordprocessingDrawing" xmlns:w10="urn:schemas-microsoft-com:office:word" xmlns:w="http://schemas.openxmlformats.org/wordprocessingml/2006/main" xmlns:w14="http://schemas.microsoft.com/office/word/2010/wordml" xmlns:w15="http://schemas.microsoft.com/office/word/2012/wordml" xmlns:w16cid="http://schemas.microsoft.com/office/word/2016/wordml/cid" xmlns:w16se="http://schemas.microsoft.com/office/word/2015/wordml/symex" xmlns:wpg="http://schemas.microsoft.com/office/word/2010/wordprocessingGroup" xmlns:wpi="http://schemas.microsoft.com/office/word/2010/wordprocessingInk" xmlns:wne="http://schemas.microsoft.com/office/word/2006/wordml" xmlns:wps="http://schemas.microsoft.com/office/word/2010/wordprocessingShape" mc:Ignorable="w14 w15 w16se w16cid wp14">
   <w:footnote w:type="separator" w:id="-1">
@@ -18628,6 +19313,16 @@
 </file>
 
 <file path=word/header1.xml><?xml version="1.0" encoding="utf-8"?>
+<w:hdr xmlns:wpc="http://schemas.microsoft.com/office/word/2010/wordprocessingCanvas" xmlns:cx="http://schemas.microsoft.com/office/drawing/2014/chartex" xmlns:cx1="http://schemas.microsoft.com/office/drawing/2015/9/8/chartex" xmlns:cx2="http://schemas.microsoft.com/office/drawing/2015/10/21/chartex" xmlns:cx3="http://schemas.microsoft.com/office/drawing/2016/5/9/chartex" xmlns:cx4="http://schemas.microsoft.com/office/drawing/2016/5/10/chartex" xmlns:cx5="http://schemas.microsoft.com/office/drawing/2016/5/11/chartex" xmlns:cx6="http://schemas.microsoft.com/office/drawing/2016/5/12/chartex" xmlns:cx7="http://schemas.microsoft.com/office/drawing/2016/5/13/chartex" xmlns:cx8="http://schemas.microsoft.com/office/drawing/2016/5/14/chartex" xmlns:mc="http://schemas.openxmlformats.org/markup-compatibility/2006" xmlns:aink="http://schemas.microsoft.com/office/drawing/2016/ink" xmlns:am3d="http://schemas.microsoft.com/office/drawing/2017/model3d" xmlns:o="urn:schemas-microsoft-com:office:office" xmlns:r="http://schemas.openxmlformats.org/officeDocument/2006/relationships" xmlns:m="http://schemas.openxmlformats.org/officeDocument/2006/math" xmlns:v="urn:schemas-microsoft-com:vml" xmlns:wp14="http://schemas.microsoft.com/office/word/2010/wordprocessingDrawing" xmlns:wp="http://schemas.openxmlformats.org/drawingml/2006/wordprocessingDrawing" xmlns:w10="urn:schemas-microsoft-com:office:word" xmlns:w="http://schemas.openxmlformats.org/wordprocessingml/2006/main" xmlns:w14="http://schemas.microsoft.com/office/word/2010/wordml" xmlns:w15="http://schemas.microsoft.com/office/word/2012/wordml" xmlns:w16cid="http://schemas.microsoft.com/office/word/2016/wordml/cid" xmlns:w16se="http://schemas.microsoft.com/office/word/2015/wordml/symex" xmlns:wpg="http://schemas.microsoft.com/office/word/2010/wordprocessingGroup" xmlns:wpi="http://schemas.microsoft.com/office/word/2010/wordprocessingInk" xmlns:wne="http://schemas.microsoft.com/office/word/2006/wordml" xmlns:wps="http://schemas.microsoft.com/office/word/2010/wordprocessingShape" mc:Ignorable="w14 w15 w16se w16cid wp14">
+  <w:p>
+    <w:pPr>
+      <w:pStyle w:val="Kopfzeile"/>
+    </w:pPr>
+  </w:p>
+</w:hdr>
+</file>
+
+<file path=word/header2.xml><?xml version="1.0" encoding="utf-8"?>
 <w:hdr xmlns:wpc="http://schemas.microsoft.com/office/word/2010/wordprocessingCanvas" xmlns:cx="http://schemas.microsoft.com/office/drawing/2014/chartex" xmlns:cx1="http://schemas.microsoft.com/office/drawing/2015/9/8/chartex" xmlns:cx2="http://schemas.microsoft.com/office/drawing/2015/10/21/chartex" xmlns:cx3="http://schemas.microsoft.com/office/drawing/2016/5/9/chartex" xmlns:cx4="http://schemas.microsoft.com/office/drawing/2016/5/10/chartex" xmlns:cx5="http://schemas.microsoft.com/office/drawing/2016/5/11/chartex" xmlns:cx6="http://schemas.microsoft.com/office/drawing/2016/5/12/chartex" xmlns:cx7="http://schemas.microsoft.com/office/drawing/2016/5/13/chartex" xmlns:cx8="http://schemas.microsoft.com/office/drawing/2016/5/14/chartex" xmlns:mc="http://schemas.openxmlformats.org/markup-compatibility/2006" xmlns:aink="http://schemas.microsoft.com/office/drawing/2016/ink" xmlns:am3d="http://schemas.microsoft.com/office/drawing/2017/model3d" xmlns:o="urn:schemas-microsoft-com:office:office" xmlns:r="http://schemas.openxmlformats.org/officeDocument/2006/relationships" xmlns:m="http://schemas.openxmlformats.org/officeDocument/2006/math" xmlns:v="urn:schemas-microsoft-com:vml" xmlns:wp14="http://schemas.microsoft.com/office/word/2010/wordprocessingDrawing" xmlns:wp="http://schemas.openxmlformats.org/drawingml/2006/wordprocessingDrawing" xmlns:w10="urn:schemas-microsoft-com:office:word" xmlns:w="http://schemas.openxmlformats.org/wordprocessingml/2006/main" xmlns:w14="http://schemas.microsoft.com/office/word/2010/wordml" xmlns:w15="http://schemas.microsoft.com/office/word/2012/wordml" xmlns:w16cid="http://schemas.microsoft.com/office/word/2016/wordml/cid" xmlns:w16se="http://schemas.microsoft.com/office/word/2015/wordml/symex" xmlns:wpg="http://schemas.microsoft.com/office/word/2010/wordprocessingGroup" xmlns:wpi="http://schemas.microsoft.com/office/word/2010/wordprocessingInk" xmlns:wne="http://schemas.microsoft.com/office/word/2006/wordml" xmlns:wps="http://schemas.microsoft.com/office/word/2010/wordprocessingShape" mc:Ignorable="w14 w15 w16se w16cid wp14">
   <w:p>
     <w:pPr>
@@ -18646,8 +19341,13 @@
       <w:ptab w:relativeTo="margin" w:alignment="right" w:leader="none"/>
     </w:r>
     <w:r>
-      <w:t>Dokumentation 0.4</w:t>
+      <w:t>Dokumentation 0.</w:t>
     </w:r>
+    <w:r>
+      <w:t>5</w:t>
+    </w:r>
+    <w:bookmarkStart w:id="1" w:name="_GoBack"/>
+    <w:bookmarkEnd w:id="1"/>
   </w:p>
   <w:p>
     <w:pPr>
@@ -18663,6 +19363,16 @@
       <w:tab/>
       <w:t>Informations-Webseite</w:t>
     </w:r>
+  </w:p>
+</w:hdr>
+</file>
+
+<file path=word/header3.xml><?xml version="1.0" encoding="utf-8"?>
+<w:hdr xmlns:wpc="http://schemas.microsoft.com/office/word/2010/wordprocessingCanvas" xmlns:cx="http://schemas.microsoft.com/office/drawing/2014/chartex" xmlns:cx1="http://schemas.microsoft.com/office/drawing/2015/9/8/chartex" xmlns:cx2="http://schemas.microsoft.com/office/drawing/2015/10/21/chartex" xmlns:cx3="http://schemas.microsoft.com/office/drawing/2016/5/9/chartex" xmlns:cx4="http://schemas.microsoft.com/office/drawing/2016/5/10/chartex" xmlns:cx5="http://schemas.microsoft.com/office/drawing/2016/5/11/chartex" xmlns:cx6="http://schemas.microsoft.com/office/drawing/2016/5/12/chartex" xmlns:cx7="http://schemas.microsoft.com/office/drawing/2016/5/13/chartex" xmlns:cx8="http://schemas.microsoft.com/office/drawing/2016/5/14/chartex" xmlns:mc="http://schemas.openxmlformats.org/markup-compatibility/2006" xmlns:aink="http://schemas.microsoft.com/office/drawing/2016/ink" xmlns:am3d="http://schemas.microsoft.com/office/drawing/2017/model3d" xmlns:o="urn:schemas-microsoft-com:office:office" xmlns:r="http://schemas.openxmlformats.org/officeDocument/2006/relationships" xmlns:m="http://schemas.openxmlformats.org/officeDocument/2006/math" xmlns:v="urn:schemas-microsoft-com:vml" xmlns:wp14="http://schemas.microsoft.com/office/word/2010/wordprocessingDrawing" xmlns:wp="http://schemas.openxmlformats.org/drawingml/2006/wordprocessingDrawing" xmlns:w10="urn:schemas-microsoft-com:office:word" xmlns:w="http://schemas.openxmlformats.org/wordprocessingml/2006/main" xmlns:w14="http://schemas.microsoft.com/office/word/2010/wordml" xmlns:w15="http://schemas.microsoft.com/office/word/2012/wordml" xmlns:w16cid="http://schemas.microsoft.com/office/word/2016/wordml/cid" xmlns:w16se="http://schemas.microsoft.com/office/word/2015/wordml/symex" xmlns:wpg="http://schemas.microsoft.com/office/word/2010/wordprocessingGroup" xmlns:wpi="http://schemas.microsoft.com/office/word/2010/wordprocessingInk" xmlns:wne="http://schemas.microsoft.com/office/word/2006/wordml" xmlns:wps="http://schemas.microsoft.com/office/word/2010/wordprocessingShape" mc:Ignorable="w14 w15 w16se w16cid wp14">
+  <w:p>
+    <w:pPr>
+      <w:pStyle w:val="Kopfzeile"/>
+    </w:pPr>
   </w:p>
 </w:hdr>
 </file>
@@ -22634,7 +23344,7 @@
 </file>
 
 <file path=customXml/itemProps2.xml><?xml version="1.0" encoding="utf-8"?>
-<ds:datastoreItem xmlns:ds="http://schemas.openxmlformats.org/officeDocument/2006/customXml" ds:itemID="{A1EC266C-D82B-473B-9749-211B7AA5E553}">
+<ds:datastoreItem xmlns:ds="http://schemas.openxmlformats.org/officeDocument/2006/customXml" ds:itemID="{F2E8993C-11D5-4E99-AD49-35B224FCF15D}">
   <ds:schemaRefs>
     <ds:schemaRef ds:uri="http://schemas.openxmlformats.org/officeDocument/2006/bibliography"/>
   </ds:schemaRefs>

</xml_diff>

<commit_message>
Erster Teil Vorstellung des  Projekts
</commit_message>
<xml_diff>
--- a/Dokumentation Informations-Webseite.docx
+++ b/Dokumentation Informations-Webseite.docx
@@ -6636,8 +6636,10 @@
               <w:rPr>
                 <w:lang w:val="de-CH"/>
               </w:rPr>
-              <w:t>6</w:t>
-            </w:r>
+              <w:t>7</w:t>
+            </w:r>
+            <w:bookmarkStart w:id="4" w:name="_GoBack"/>
+            <w:bookmarkEnd w:id="4"/>
           </w:p>
         </w:tc>
       </w:tr>
@@ -6771,16 +6773,8 @@
               <w:rPr>
                 <w:lang w:val="de-CH"/>
               </w:rPr>
-              <w:t xml:space="preserve">Kamil </w:t>
-            </w:r>
-            <w:proofErr w:type="spellStart"/>
-            <w:r>
-              <w:rPr>
-                <w:lang w:val="de-CH"/>
-              </w:rPr>
-              <w:t>Olsok</w:t>
-            </w:r>
-            <w:proofErr w:type="spellEnd"/>
+              <w:t>Kamil Olsok</w:t>
+            </w:r>
           </w:p>
           <w:p>
             <w:pPr>
@@ -6841,11 +6835,11 @@
       <w:pPr>
         <w:pStyle w:val="berschrift2"/>
       </w:pPr>
-      <w:bookmarkStart w:id="4" w:name="_Toc20420038"/>
+      <w:bookmarkStart w:id="5" w:name="_Toc20420038"/>
       <w:r>
         <w:t>Änderungsgeschichte</w:t>
       </w:r>
-      <w:bookmarkEnd w:id="4"/>
+      <w:bookmarkEnd w:id="5"/>
       <w:r>
         <w:t xml:space="preserve"> </w:t>
       </w:r>
@@ -7506,6 +7500,95 @@
           </w:p>
         </w:tc>
       </w:tr>
+      <w:tr>
+        <w:trPr>
+          <w:cnfStyle w:val="000000100000" w:firstRow="0" w:lastRow="0" w:firstColumn="0" w:lastColumn="0" w:oddVBand="0" w:evenVBand="0" w:oddHBand="1" w:evenHBand="0" w:firstRowFirstColumn="0" w:firstRowLastColumn="0" w:lastRowFirstColumn="0" w:lastRowLastColumn="0"/>
+          <w:trHeight w:val="340"/>
+        </w:trPr>
+        <w:tc>
+          <w:tcPr>
+            <w:cnfStyle w:val="001000000000" w:firstRow="0" w:lastRow="0" w:firstColumn="1" w:lastColumn="0" w:oddVBand="0" w:evenVBand="0" w:oddHBand="0" w:evenHBand="0" w:firstRowFirstColumn="0" w:firstRowLastColumn="0" w:lastRowFirstColumn="0" w:lastRowLastColumn="0"/>
+            <w:tcW w:w="640" w:type="dxa"/>
+            <w:vAlign w:val="center"/>
+          </w:tcPr>
+          <w:p>
+            <w:r>
+              <w:lastRenderedPageBreak/>
+              <w:t>7</w:t>
+            </w:r>
+          </w:p>
+        </w:tc>
+        <w:tc>
+          <w:tcPr>
+            <w:tcW w:w="1023" w:type="dxa"/>
+            <w:vAlign w:val="center"/>
+          </w:tcPr>
+          <w:p>
+            <w:pPr>
+              <w:cnfStyle w:val="000000100000" w:firstRow="0" w:lastRow="0" w:firstColumn="0" w:lastColumn="0" w:oddVBand="0" w:evenVBand="0" w:oddHBand="1" w:evenHBand="0" w:firstRowFirstColumn="0" w:firstRowLastColumn="0" w:lastRowFirstColumn="0" w:lastRowLastColumn="0"/>
+            </w:pPr>
+            <w:r>
+              <w:t>0.7</w:t>
+            </w:r>
+          </w:p>
+        </w:tc>
+        <w:tc>
+          <w:tcPr>
+            <w:tcW w:w="1332" w:type="dxa"/>
+            <w:vAlign w:val="center"/>
+          </w:tcPr>
+          <w:p>
+            <w:pPr>
+              <w:cnfStyle w:val="000000100000" w:firstRow="0" w:lastRow="0" w:firstColumn="0" w:lastColumn="0" w:oddVBand="0" w:evenVBand="0" w:oddHBand="1" w:evenHBand="0" w:firstRowFirstColumn="0" w:firstRowLastColumn="0" w:lastRowFirstColumn="0" w:lastRowLastColumn="0"/>
+            </w:pPr>
+            <w:r>
+              <w:t>13.10.2019</w:t>
+            </w:r>
+          </w:p>
+        </w:tc>
+        <w:tc>
+          <w:tcPr>
+            <w:tcW w:w="3116" w:type="dxa"/>
+            <w:vAlign w:val="center"/>
+          </w:tcPr>
+          <w:p>
+            <w:pPr>
+              <w:cnfStyle w:val="000000100000" w:firstRow="0" w:lastRow="0" w:firstColumn="0" w:lastColumn="0" w:oddVBand="0" w:evenVBand="0" w:oddHBand="1" w:evenHBand="0" w:firstRowFirstColumn="0" w:firstRowLastColumn="0" w:lastRowFirstColumn="0" w:lastRowLastColumn="0"/>
+            </w:pPr>
+            <w:r>
+              <w:t>Vorstellung des Projekts wurde der erste Teil der Webseite beschrieben</w:t>
+            </w:r>
+          </w:p>
+        </w:tc>
+        <w:tc>
+          <w:tcPr>
+            <w:tcW w:w="1114" w:type="dxa"/>
+            <w:vAlign w:val="center"/>
+          </w:tcPr>
+          <w:p>
+            <w:pPr>
+              <w:cnfStyle w:val="000000100000" w:firstRow="0" w:lastRow="0" w:firstColumn="0" w:lastColumn="0" w:oddVBand="0" w:evenVBand="0" w:oddHBand="1" w:evenHBand="0" w:firstRowFirstColumn="0" w:firstRowLastColumn="0" w:lastRowFirstColumn="0" w:lastRowLastColumn="0"/>
+            </w:pPr>
+            <w:r>
+              <w:t>Patrick Tomasi</w:t>
+            </w:r>
+          </w:p>
+        </w:tc>
+        <w:tc>
+          <w:tcPr>
+            <w:tcW w:w="1837" w:type="dxa"/>
+            <w:vAlign w:val="center"/>
+          </w:tcPr>
+          <w:p>
+            <w:pPr>
+              <w:cnfStyle w:val="000000100000" w:firstRow="0" w:lastRow="0" w:firstColumn="0" w:lastColumn="0" w:oddVBand="0" w:evenVBand="0" w:oddHBand="1" w:evenHBand="0" w:firstRowFirstColumn="0" w:firstRowLastColumn="0" w:lastRowFirstColumn="0" w:lastRowLastColumn="0"/>
+            </w:pPr>
+            <w:r>
+              <w:t>In Bearbeitung</w:t>
+            </w:r>
+          </w:p>
+        </w:tc>
+      </w:tr>
     </w:tbl>
     <w:p>
       <w:pPr>
@@ -7528,8 +7611,8 @@
           <w:docGrid w:linePitch="360"/>
         </w:sectPr>
       </w:pPr>
-      <w:bookmarkStart w:id="5" w:name="_Toc18599614"/>
-      <w:bookmarkStart w:id="6" w:name="_Toc19029858"/>
+      <w:bookmarkStart w:id="6" w:name="_Toc18599614"/>
+      <w:bookmarkStart w:id="7" w:name="_Toc19029858"/>
     </w:p>
     <w:p>
       <w:pPr>
@@ -7539,28 +7622,28 @@
           <w:numId w:val="2"/>
         </w:numPr>
       </w:pPr>
-      <w:bookmarkStart w:id="7" w:name="_Toc20420039"/>
+      <w:bookmarkStart w:id="8" w:name="_Toc20420039"/>
       <w:r>
         <w:lastRenderedPageBreak/>
         <w:t>Projektauftrag</w:t>
       </w:r>
-      <w:bookmarkEnd w:id="5"/>
       <w:bookmarkEnd w:id="6"/>
       <w:bookmarkEnd w:id="7"/>
+      <w:bookmarkEnd w:id="8"/>
     </w:p>
     <w:p>
       <w:pPr>
         <w:pStyle w:val="berschrift2"/>
       </w:pPr>
-      <w:bookmarkStart w:id="8" w:name="_Toc18599615"/>
-      <w:bookmarkStart w:id="9" w:name="_Toc19029859"/>
-      <w:bookmarkStart w:id="10" w:name="_Toc20420040"/>
+      <w:bookmarkStart w:id="9" w:name="_Toc18599615"/>
+      <w:bookmarkStart w:id="10" w:name="_Toc19029859"/>
+      <w:bookmarkStart w:id="11" w:name="_Toc20420040"/>
       <w:r>
         <w:t>Beschreibung des Projektauftrages</w:t>
       </w:r>
-      <w:bookmarkEnd w:id="8"/>
       <w:bookmarkEnd w:id="9"/>
       <w:bookmarkEnd w:id="10"/>
+      <w:bookmarkEnd w:id="11"/>
     </w:p>
     <w:p>
       <w:r>
@@ -7670,35 +7753,35 @@
       <w:pPr>
         <w:pStyle w:val="berschrift2"/>
       </w:pPr>
-      <w:bookmarkStart w:id="11" w:name="_Toc18599616"/>
-      <w:bookmarkStart w:id="12" w:name="_Toc19029860"/>
-      <w:bookmarkStart w:id="13" w:name="_Toc20420041"/>
+      <w:bookmarkStart w:id="12" w:name="_Toc18599616"/>
+      <w:bookmarkStart w:id="13" w:name="_Toc19029860"/>
+      <w:bookmarkStart w:id="14" w:name="_Toc20420041"/>
       <w:r>
         <w:t xml:space="preserve">Details zum </w:t>
       </w:r>
       <w:r>
         <w:t>Projektauftrag</w:t>
       </w:r>
-      <w:bookmarkEnd w:id="11"/>
       <w:bookmarkEnd w:id="12"/>
       <w:bookmarkEnd w:id="13"/>
+      <w:bookmarkEnd w:id="14"/>
     </w:p>
     <w:p>
       <w:pPr>
         <w:pStyle w:val="berschrift3"/>
       </w:pPr>
-      <w:bookmarkStart w:id="14" w:name="_Toc20420042"/>
-      <w:bookmarkStart w:id="15" w:name="_Toc18599617"/>
-      <w:bookmarkStart w:id="16" w:name="_Toc19029861"/>
+      <w:bookmarkStart w:id="15" w:name="_Toc20420042"/>
+      <w:bookmarkStart w:id="16" w:name="_Toc18599617"/>
+      <w:bookmarkStart w:id="17" w:name="_Toc19029861"/>
       <w:r>
         <w:t>Auslöser</w:t>
       </w:r>
-      <w:bookmarkEnd w:id="14"/>
+      <w:bookmarkEnd w:id="15"/>
       <w:r>
         <w:t xml:space="preserve"> </w:t>
       </w:r>
-      <w:bookmarkEnd w:id="15"/>
       <w:bookmarkEnd w:id="16"/>
+      <w:bookmarkEnd w:id="17"/>
     </w:p>
     <w:p>
       <w:r>
@@ -7724,13 +7807,13 @@
       <w:pPr>
         <w:pStyle w:val="berschrift3"/>
       </w:pPr>
-      <w:bookmarkStart w:id="17" w:name="_Toc20420043"/>
+      <w:bookmarkStart w:id="18" w:name="_Toc20420043"/>
       <w:r>
         <w:t>Ziele</w:t>
       </w:r>
-      <w:bookmarkStart w:id="18" w:name="_Toc18599618"/>
-      <w:bookmarkStart w:id="19" w:name="_Toc19029862"/>
-      <w:bookmarkEnd w:id="17"/>
+      <w:bookmarkStart w:id="19" w:name="_Toc18599618"/>
+      <w:bookmarkStart w:id="20" w:name="_Toc19029862"/>
+      <w:bookmarkEnd w:id="18"/>
     </w:p>
     <w:p>
       <w:r>
@@ -7810,14 +7893,14 @@
       <w:pPr>
         <w:pStyle w:val="berschrift3"/>
       </w:pPr>
-      <w:bookmarkStart w:id="20" w:name="_Toc20420044"/>
+      <w:bookmarkStart w:id="21" w:name="_Toc20420044"/>
       <w:r>
         <w:lastRenderedPageBreak/>
         <w:t>Aufgabenstellung</w:t>
       </w:r>
-      <w:bookmarkEnd w:id="18"/>
       <w:bookmarkEnd w:id="19"/>
       <w:bookmarkEnd w:id="20"/>
+      <w:bookmarkEnd w:id="21"/>
     </w:p>
     <w:p>
       <w:r>
@@ -7864,15 +7947,15 @@
       <w:pPr>
         <w:pStyle w:val="berschrift3"/>
       </w:pPr>
-      <w:bookmarkStart w:id="21" w:name="_Toc18599619"/>
-      <w:bookmarkStart w:id="22" w:name="_Toc19029863"/>
-      <w:bookmarkStart w:id="23" w:name="_Toc20420045"/>
+      <w:bookmarkStart w:id="22" w:name="_Toc18599619"/>
+      <w:bookmarkStart w:id="23" w:name="_Toc19029863"/>
+      <w:bookmarkStart w:id="24" w:name="_Toc20420045"/>
       <w:r>
         <w:t>Termine</w:t>
       </w:r>
-      <w:bookmarkEnd w:id="21"/>
       <w:bookmarkEnd w:id="22"/>
       <w:bookmarkEnd w:id="23"/>
+      <w:bookmarkEnd w:id="24"/>
     </w:p>
     <w:p>
       <w:r>
@@ -7998,15 +8081,15 @@
       <w:pPr>
         <w:pStyle w:val="berschrift3"/>
       </w:pPr>
-      <w:bookmarkStart w:id="24" w:name="_Toc18599620"/>
-      <w:bookmarkStart w:id="25" w:name="_Toc19029864"/>
-      <w:bookmarkStart w:id="26" w:name="_Toc20420046"/>
+      <w:bookmarkStart w:id="25" w:name="_Toc18599620"/>
+      <w:bookmarkStart w:id="26" w:name="_Toc19029864"/>
+      <w:bookmarkStart w:id="27" w:name="_Toc20420046"/>
       <w:r>
         <w:t>Kosten</w:t>
       </w:r>
-      <w:bookmarkEnd w:id="24"/>
       <w:bookmarkEnd w:id="25"/>
       <w:bookmarkEnd w:id="26"/>
+      <w:bookmarkEnd w:id="27"/>
     </w:p>
     <w:p>
       <w:r>
@@ -8054,11 +8137,11 @@
       <w:pPr>
         <w:pStyle w:val="berschrift3"/>
       </w:pPr>
-      <w:bookmarkStart w:id="27" w:name="_Toc20420047"/>
+      <w:bookmarkStart w:id="28" w:name="_Toc20420047"/>
       <w:r>
         <w:t>Gruppenbildung</w:t>
       </w:r>
-      <w:bookmarkEnd w:id="27"/>
+      <w:bookmarkEnd w:id="28"/>
     </w:p>
     <w:p>
       <w:r>
@@ -8097,11 +8180,11 @@
       <w:pPr>
         <w:pStyle w:val="berschrift3"/>
       </w:pPr>
-      <w:bookmarkStart w:id="28" w:name="_Toc20420048"/>
+      <w:bookmarkStart w:id="29" w:name="_Toc20420048"/>
       <w:r>
         <w:t>Projektleiter</w:t>
       </w:r>
-      <w:bookmarkEnd w:id="28"/>
+      <w:bookmarkEnd w:id="29"/>
     </w:p>
     <w:p>
       <w:r>
@@ -8113,11 +8196,11 @@
       <w:pPr>
         <w:pStyle w:val="berschrift3"/>
       </w:pPr>
-      <w:bookmarkStart w:id="29" w:name="_Toc20420049"/>
+      <w:bookmarkStart w:id="30" w:name="_Toc20420049"/>
       <w:r>
         <w:t>Projektmitarbeiter</w:t>
       </w:r>
-      <w:bookmarkEnd w:id="29"/>
+      <w:bookmarkEnd w:id="30"/>
     </w:p>
     <w:p>
       <w:r>
@@ -8141,7 +8224,7 @@
       <w:pPr>
         <w:pStyle w:val="berschrift1"/>
       </w:pPr>
-      <w:bookmarkStart w:id="30" w:name="_Toc20420050"/>
+      <w:bookmarkStart w:id="31" w:name="_Toc20420050"/>
       <w:r>
         <w:lastRenderedPageBreak/>
         <w:t>Planung</w:t>
@@ -8149,20 +8232,20 @@
       <w:r>
         <w:t xml:space="preserve"> der Projektumsetzung</w:t>
       </w:r>
-      <w:bookmarkEnd w:id="30"/>
+      <w:bookmarkEnd w:id="31"/>
     </w:p>
     <w:p>
       <w:pPr>
         <w:pStyle w:val="berschrift2"/>
       </w:pPr>
-      <w:bookmarkStart w:id="31" w:name="_Toc20420051"/>
+      <w:bookmarkStart w:id="32" w:name="_Toc20420051"/>
       <w:r>
         <w:t>Welche</w:t>
       </w:r>
       <w:r>
         <w:t xml:space="preserve"> Aufgaben sind zu lösen?</w:t>
       </w:r>
-      <w:bookmarkEnd w:id="31"/>
+      <w:bookmarkEnd w:id="32"/>
     </w:p>
     <w:p>
       <w:pPr>
@@ -8197,11 +8280,11 @@
       <w:pPr>
         <w:pStyle w:val="berschrift2"/>
       </w:pPr>
-      <w:bookmarkStart w:id="32" w:name="_Toc20420052"/>
+      <w:bookmarkStart w:id="33" w:name="_Toc20420052"/>
       <w:r>
         <w:t>IST-Zustand</w:t>
       </w:r>
-      <w:bookmarkEnd w:id="32"/>
+      <w:bookmarkEnd w:id="33"/>
     </w:p>
     <w:p>
       <w:r>
@@ -8246,11 +8329,11 @@
       <w:pPr>
         <w:pStyle w:val="berschrift2"/>
       </w:pPr>
-      <w:bookmarkStart w:id="33" w:name="_Toc20420053"/>
+      <w:bookmarkStart w:id="34" w:name="_Toc20420053"/>
       <w:r>
         <w:t>Soll-Zustand</w:t>
       </w:r>
-      <w:bookmarkEnd w:id="33"/>
+      <w:bookmarkEnd w:id="34"/>
     </w:p>
     <w:p>
       <w:pPr>
@@ -8312,7 +8395,7 @@
       <w:pPr>
         <w:pStyle w:val="berschrift2"/>
       </w:pPr>
-      <w:bookmarkStart w:id="34" w:name="_Toc20420054"/>
+      <w:bookmarkStart w:id="35" w:name="_Toc20420054"/>
       <w:r>
         <w:t>Zeitplan</w:t>
       </w:r>
@@ -8322,7 +8405,7 @@
       <w:r>
         <w:t>d Meilensteine</w:t>
       </w:r>
-      <w:bookmarkEnd w:id="34"/>
+      <w:bookmarkEnd w:id="35"/>
     </w:p>
     <w:p>
       <w:pPr>
@@ -8331,14 +8414,14 @@
           <w:lang w:val="de-CH"/>
         </w:rPr>
       </w:pPr>
-      <w:bookmarkStart w:id="35" w:name="_Toc20420055"/>
+      <w:bookmarkStart w:id="36" w:name="_Toc20420055"/>
       <w:r>
         <w:rPr>
           <w:lang w:val="de-CH"/>
         </w:rPr>
         <w:t>Zeitplan</w:t>
       </w:r>
-      <w:bookmarkEnd w:id="35"/>
+      <w:bookmarkEnd w:id="36"/>
     </w:p>
     <w:p>
       <w:pPr>
@@ -10584,12 +10667,12 @@
       <w:pPr>
         <w:pStyle w:val="berschrift3"/>
       </w:pPr>
-      <w:bookmarkStart w:id="36" w:name="_Toc20420056"/>
+      <w:bookmarkStart w:id="37" w:name="_Toc20420056"/>
       <w:r>
         <w:lastRenderedPageBreak/>
         <w:t>Meilensteine</w:t>
       </w:r>
-      <w:bookmarkEnd w:id="36"/>
+      <w:bookmarkEnd w:id="37"/>
     </w:p>
     <w:p>
       <w:r>
@@ -10816,11 +10899,11 @@
       <w:pPr>
         <w:pStyle w:val="berschrift2"/>
       </w:pPr>
-      <w:bookmarkStart w:id="37" w:name="_Toc20420057"/>
+      <w:bookmarkStart w:id="38" w:name="_Toc20420057"/>
       <w:r>
         <w:t>Vorgehensweise</w:t>
       </w:r>
-      <w:bookmarkEnd w:id="37"/>
+      <w:bookmarkEnd w:id="38"/>
       <w:r>
         <w:t xml:space="preserve"> </w:t>
       </w:r>
@@ -11665,11 +11748,11 @@
       <w:pPr>
         <w:pStyle w:val="berschrift2"/>
       </w:pPr>
-      <w:bookmarkStart w:id="38" w:name="_Toc20420058"/>
+      <w:bookmarkStart w:id="39" w:name="_Toc20420058"/>
       <w:r>
         <w:t>Sicherung der Daten</w:t>
       </w:r>
-      <w:bookmarkEnd w:id="38"/>
+      <w:bookmarkEnd w:id="39"/>
     </w:p>
     <w:p>
       <w:pPr>
@@ -11728,18 +11811,8 @@
           <w:bCs/>
           <w:lang w:val="de-CH"/>
         </w:rPr>
-        <w:t xml:space="preserve">Sicherung über </w:t>
-      </w:r>
-      <w:proofErr w:type="spellStart"/>
-      <w:r>
-        <w:rPr>
-          <w:b/>
-          <w:bCs/>
-          <w:lang w:val="de-CH"/>
-        </w:rPr>
-        <w:t>Github</w:t>
-      </w:r>
-      <w:proofErr w:type="spellEnd"/>
+        <w:t>Sicherung über Github</w:t>
+      </w:r>
     </w:p>
     <w:p>
       <w:pPr>
@@ -11754,47 +11827,19 @@
         <w:rPr>
           <w:lang w:val="de-CH"/>
         </w:rPr>
-        <w:t xml:space="preserve">Da wir auch mit </w:t>
-      </w:r>
-      <w:proofErr w:type="spellStart"/>
-      <w:r>
-        <w:rPr>
-          <w:lang w:val="de-CH"/>
-        </w:rPr>
-        <w:t>Github</w:t>
-      </w:r>
-      <w:proofErr w:type="spellEnd"/>
-      <w:r>
-        <w:rPr>
-          <w:lang w:val="de-CH"/>
-        </w:rPr>
-        <w:t xml:space="preserve"> arbeiten sind die Daten zusätzlich über </w:t>
-      </w:r>
-      <w:proofErr w:type="spellStart"/>
-      <w:r>
-        <w:rPr>
-          <w:lang w:val="de-CH"/>
-        </w:rPr>
-        <w:t>Github</w:t>
-      </w:r>
-      <w:proofErr w:type="spellEnd"/>
-      <w:r>
-        <w:rPr>
-          <w:lang w:val="de-CH"/>
-        </w:rPr>
-        <w:t xml:space="preserve"> gespeichert. Dort kann man jederzeit auf die letzte Version zugreifen.  </w:t>
+        <w:t xml:space="preserve">Da wir auch mit Github arbeiten sind die Daten zusätzlich über Github gespeichert. Dort kann man jederzeit auf die letzte Version zugreifen.  </w:t>
       </w:r>
     </w:p>
     <w:p>
       <w:pPr>
         <w:pStyle w:val="berschrift1"/>
       </w:pPr>
-      <w:bookmarkStart w:id="39" w:name="_Toc20420059"/>
+      <w:bookmarkStart w:id="40" w:name="_Toc20420059"/>
       <w:r>
         <w:lastRenderedPageBreak/>
         <w:t>Informieren</w:t>
       </w:r>
-      <w:bookmarkEnd w:id="39"/>
+      <w:bookmarkEnd w:id="40"/>
     </w:p>
     <w:p>
       <w:pPr>
@@ -11916,21 +11961,7 @@
         <w:rPr>
           <w:lang w:val="de-CH"/>
         </w:rPr>
-        <w:t xml:space="preserve">konzentrieren wollen, suchten wir </w:t>
-      </w:r>
-      <w:proofErr w:type="gramStart"/>
-      <w:r>
-        <w:rPr>
-          <w:lang w:val="de-CH"/>
-        </w:rPr>
-        <w:t>Themen</w:t>
-      </w:r>
-      <w:proofErr w:type="gramEnd"/>
-      <w:r>
-        <w:rPr>
-          <w:lang w:val="de-CH"/>
-        </w:rPr>
-        <w:t xml:space="preserve"> </w:t>
+        <w:t xml:space="preserve">konzentrieren wollen, suchten wir Themen </w:t>
       </w:r>
       <w:r>
         <w:rPr>
@@ -11963,13 +11994,13 @@
         <w:pStyle w:val="berschrift2"/>
         <w:spacing w:after="0"/>
       </w:pPr>
-      <w:bookmarkStart w:id="40" w:name="_Toc18241440"/>
-      <w:bookmarkStart w:id="41" w:name="_Toc20420060"/>
+      <w:bookmarkStart w:id="41" w:name="_Toc18241440"/>
+      <w:bookmarkStart w:id="42" w:name="_Toc20420060"/>
       <w:r>
         <w:t>Ideen zur Themawahl</w:t>
       </w:r>
-      <w:bookmarkEnd w:id="40"/>
       <w:bookmarkEnd w:id="41"/>
+      <w:bookmarkEnd w:id="42"/>
     </w:p>
     <w:p/>
     <w:p>
@@ -11977,13 +12008,13 @@
         <w:pStyle w:val="berschrift3"/>
         <w:spacing w:before="40" w:after="0"/>
       </w:pPr>
-      <w:bookmarkStart w:id="42" w:name="_Toc18241441"/>
-      <w:bookmarkStart w:id="43" w:name="_Toc20420061"/>
+      <w:bookmarkStart w:id="43" w:name="_Toc18241441"/>
+      <w:bookmarkStart w:id="44" w:name="_Toc20420061"/>
       <w:r>
         <w:t>Idee 1:</w:t>
       </w:r>
-      <w:bookmarkEnd w:id="42"/>
       <w:bookmarkEnd w:id="43"/>
+      <w:bookmarkEnd w:id="44"/>
     </w:p>
     <w:p>
       <w:pPr>
@@ -12135,13 +12166,13 @@
         <w:pStyle w:val="berschrift3"/>
         <w:spacing w:before="40" w:after="0"/>
       </w:pPr>
-      <w:bookmarkStart w:id="44" w:name="_Toc18241442"/>
-      <w:bookmarkStart w:id="45" w:name="_Toc20420062"/>
+      <w:bookmarkStart w:id="45" w:name="_Toc18241442"/>
+      <w:bookmarkStart w:id="46" w:name="_Toc20420062"/>
       <w:r>
         <w:t>Idee 2:</w:t>
       </w:r>
-      <w:bookmarkEnd w:id="44"/>
       <w:bookmarkEnd w:id="45"/>
+      <w:bookmarkEnd w:id="46"/>
     </w:p>
     <w:p>
       <w:pPr>
@@ -12294,13 +12325,13 @@
         <w:pStyle w:val="berschrift3"/>
         <w:spacing w:before="40" w:after="0"/>
       </w:pPr>
-      <w:bookmarkStart w:id="46" w:name="_Toc18241443"/>
-      <w:bookmarkStart w:id="47" w:name="_Toc20420063"/>
+      <w:bookmarkStart w:id="47" w:name="_Toc18241443"/>
+      <w:bookmarkStart w:id="48" w:name="_Toc20420063"/>
       <w:r>
         <w:t>Idee 3:</w:t>
       </w:r>
-      <w:bookmarkEnd w:id="46"/>
       <w:bookmarkEnd w:id="47"/>
+      <w:bookmarkEnd w:id="48"/>
     </w:p>
     <w:p>
       <w:pPr>
@@ -12447,13 +12478,13 @@
         <w:pStyle w:val="berschrift3"/>
         <w:spacing w:before="40" w:after="0"/>
       </w:pPr>
-      <w:bookmarkStart w:id="48" w:name="_Toc18241444"/>
-      <w:bookmarkStart w:id="49" w:name="_Toc20420064"/>
+      <w:bookmarkStart w:id="49" w:name="_Toc18241444"/>
+      <w:bookmarkStart w:id="50" w:name="_Toc20420064"/>
       <w:r>
         <w:t>Idee 4:</w:t>
       </w:r>
-      <w:bookmarkEnd w:id="48"/>
       <w:bookmarkEnd w:id="49"/>
+      <w:bookmarkEnd w:id="50"/>
     </w:p>
     <w:p>
       <w:pPr>
@@ -12512,14 +12543,14 @@
       <w:pPr>
         <w:pStyle w:val="berschrift2"/>
       </w:pPr>
-      <w:bookmarkStart w:id="50" w:name="_Toc20420065"/>
+      <w:bookmarkStart w:id="51" w:name="_Toc20420065"/>
       <w:r>
         <w:t xml:space="preserve">Themawahl </w:t>
       </w:r>
       <w:r>
         <w:t>für die Webseite</w:t>
       </w:r>
-      <w:bookmarkEnd w:id="50"/>
+      <w:bookmarkEnd w:id="51"/>
     </w:p>
     <w:p>
       <w:pPr>
@@ -12631,12 +12662,12 @@
       <w:pPr>
         <w:pStyle w:val="berschrift1"/>
       </w:pPr>
-      <w:bookmarkStart w:id="51" w:name="_Toc20420066"/>
+      <w:bookmarkStart w:id="52" w:name="_Toc20420066"/>
       <w:r>
         <w:lastRenderedPageBreak/>
         <w:t>Planen</w:t>
       </w:r>
-      <w:bookmarkEnd w:id="51"/>
+      <w:bookmarkEnd w:id="52"/>
     </w:p>
     <w:p>
       <w:pPr>
@@ -12686,11 +12717,11 @@
       <w:pPr>
         <w:pStyle w:val="berschrift2"/>
       </w:pPr>
-      <w:bookmarkStart w:id="52" w:name="_Toc20420067"/>
+      <w:bookmarkStart w:id="53" w:name="_Toc20420067"/>
       <w:r>
         <w:t>Aufteilung der Arbeiten</w:t>
       </w:r>
-      <w:bookmarkEnd w:id="52"/>
+      <w:bookmarkEnd w:id="53"/>
     </w:p>
     <w:p>
       <w:pPr>
@@ -13153,22 +13184,22 @@
       <w:pPr>
         <w:pStyle w:val="berschrift1"/>
       </w:pPr>
-      <w:bookmarkStart w:id="53" w:name="_Toc20420068"/>
+      <w:bookmarkStart w:id="54" w:name="_Toc20420068"/>
       <w:r>
         <w:lastRenderedPageBreak/>
         <w:t>Entscheiden</w:t>
       </w:r>
-      <w:bookmarkEnd w:id="53"/>
+      <w:bookmarkEnd w:id="54"/>
     </w:p>
     <w:p>
       <w:pPr>
         <w:pStyle w:val="berschrift2"/>
       </w:pPr>
-      <w:bookmarkStart w:id="54" w:name="_Toc20420069"/>
+      <w:bookmarkStart w:id="55" w:name="_Toc20420069"/>
       <w:r>
         <w:t>Entscheidung fällen</w:t>
       </w:r>
-      <w:bookmarkEnd w:id="54"/>
+      <w:bookmarkEnd w:id="55"/>
     </w:p>
     <w:p>
       <w:r>
@@ -13206,11 +13237,11 @@
       <w:pPr>
         <w:pStyle w:val="berschrift2"/>
       </w:pPr>
-      <w:bookmarkStart w:id="55" w:name="_Toc20420070"/>
+      <w:bookmarkStart w:id="56" w:name="_Toc20420070"/>
       <w:r>
         <w:t>Ist die Entscheidung sinnvoll?</w:t>
       </w:r>
-      <w:bookmarkEnd w:id="55"/>
+      <w:bookmarkEnd w:id="56"/>
     </w:p>
     <w:p>
       <w:r>
@@ -13243,18 +13274,18 @@
       <w:pPr>
         <w:pStyle w:val="berschrift1"/>
       </w:pPr>
-      <w:bookmarkStart w:id="56" w:name="_Toc20420071"/>
+      <w:bookmarkStart w:id="57" w:name="_Toc20420071"/>
       <w:r>
         <w:lastRenderedPageBreak/>
         <w:t>Realisieren</w:t>
       </w:r>
-      <w:bookmarkEnd w:id="56"/>
+      <w:bookmarkEnd w:id="57"/>
     </w:p>
     <w:p>
       <w:pPr>
         <w:pStyle w:val="berschrift2"/>
       </w:pPr>
-      <w:bookmarkStart w:id="57" w:name="_Toc20420072"/>
+      <w:bookmarkStart w:id="58" w:name="_Toc20420072"/>
       <w:r>
         <w:t>V</w:t>
       </w:r>
@@ -13264,7 +13295,7 @@
       <w:r>
         <w:t>modell</w:t>
       </w:r>
-      <w:bookmarkEnd w:id="57"/>
+      <w:bookmarkEnd w:id="58"/>
     </w:p>
     <w:p>
       <w:pPr>
@@ -13332,11 +13363,11 @@
       <w:pPr>
         <w:pStyle w:val="berschrift2"/>
       </w:pPr>
-      <w:bookmarkStart w:id="58" w:name="_Toc20420073"/>
+      <w:bookmarkStart w:id="59" w:name="_Toc20420073"/>
       <w:r>
         <w:t>Sprint Backlog</w:t>
       </w:r>
-      <w:bookmarkEnd w:id="58"/>
+      <w:bookmarkEnd w:id="59"/>
     </w:p>
     <w:p>
       <w:pPr>
@@ -13380,11 +13411,11 @@
       <w:pPr>
         <w:pStyle w:val="berschrift2"/>
       </w:pPr>
-      <w:bookmarkStart w:id="59" w:name="_Toc20420074"/>
+      <w:bookmarkStart w:id="60" w:name="_Toc20420074"/>
       <w:r>
         <w:t>Meetings</w:t>
       </w:r>
-      <w:bookmarkEnd w:id="59"/>
+      <w:bookmarkEnd w:id="60"/>
     </w:p>
     <w:p>
       <w:pPr>
@@ -13406,14 +13437,14 @@
           <w:lang w:val="de-CH"/>
         </w:rPr>
       </w:pPr>
-      <w:bookmarkStart w:id="60" w:name="_Toc20420075"/>
+      <w:bookmarkStart w:id="61" w:name="_Toc20420075"/>
       <w:r>
         <w:rPr>
           <w:lang w:val="de-CH"/>
         </w:rPr>
         <w:t>Meeting 1</w:t>
       </w:r>
-      <w:bookmarkEnd w:id="60"/>
+      <w:bookmarkEnd w:id="61"/>
     </w:p>
     <w:tbl>
       <w:tblPr>
@@ -13754,14 +13785,14 @@
           <w:lang w:val="de-CH"/>
         </w:rPr>
       </w:pPr>
-      <w:bookmarkStart w:id="61" w:name="_Toc20420076"/>
+      <w:bookmarkStart w:id="62" w:name="_Toc20420076"/>
       <w:r>
         <w:rPr>
           <w:lang w:val="de-CH"/>
         </w:rPr>
         <w:t>Meeting 2</w:t>
       </w:r>
-      <w:bookmarkEnd w:id="61"/>
+      <w:bookmarkEnd w:id="62"/>
     </w:p>
     <w:tbl>
       <w:tblPr>
@@ -14144,7 +14175,7 @@
           <w:lang w:val="de-CH"/>
         </w:rPr>
       </w:pPr>
-      <w:bookmarkStart w:id="62" w:name="_Toc20420077"/>
+      <w:bookmarkStart w:id="63" w:name="_Toc20420077"/>
       <w:r>
         <w:rPr>
           <w:lang w:val="de-CH"/>
@@ -14152,7 +14183,7 @@
         <w:lastRenderedPageBreak/>
         <w:t>Meeting 3</w:t>
       </w:r>
-      <w:bookmarkEnd w:id="62"/>
+      <w:bookmarkEnd w:id="63"/>
     </w:p>
     <w:tbl>
       <w:tblPr>
@@ -14178,7 +14209,7 @@
             <w:shd w:val="clear" w:color="auto" w:fill="767171" w:themeFill="background2" w:themeFillShade="80"/>
           </w:tcPr>
           <w:p>
-            <w:bookmarkStart w:id="63" w:name="_Hlk18604905"/>
+            <w:bookmarkStart w:id="64" w:name="_Hlk18604905"/>
             <w:r>
               <w:t>Datum</w:t>
             </w:r>
@@ -14573,7 +14604,7 @@
           </w:p>
         </w:tc>
       </w:tr>
-      <w:bookmarkEnd w:id="63"/>
+      <w:bookmarkEnd w:id="64"/>
     </w:tbl>
     <w:p>
       <w:pPr>
@@ -14593,11 +14624,11 @@
       <w:pPr>
         <w:pStyle w:val="berschrift2"/>
       </w:pPr>
-      <w:bookmarkStart w:id="64" w:name="_Toc20420078"/>
+      <w:bookmarkStart w:id="65" w:name="_Toc20420078"/>
       <w:r>
         <w:t>Tagesrapporte</w:t>
       </w:r>
-      <w:bookmarkEnd w:id="64"/>
+      <w:bookmarkEnd w:id="65"/>
     </w:p>
     <w:p>
       <w:pPr>
@@ -14626,14 +14657,14 @@
           <w:lang w:val="de-CH"/>
         </w:rPr>
       </w:pPr>
-      <w:bookmarkStart w:id="65" w:name="_Toc20420079"/>
+      <w:bookmarkStart w:id="66" w:name="_Toc20420079"/>
       <w:r>
         <w:rPr>
           <w:lang w:val="de-CH"/>
         </w:rPr>
         <w:t>Tagesrapporte Angelina Hofer</w:t>
       </w:r>
-      <w:bookmarkEnd w:id="65"/>
+      <w:bookmarkEnd w:id="66"/>
     </w:p>
     <w:p>
       <w:pPr>
@@ -16143,15 +16174,7 @@
               <w:cnfStyle w:val="000000100000" w:firstRow="0" w:lastRow="0" w:firstColumn="0" w:lastColumn="0" w:oddVBand="0" w:evenVBand="0" w:oddHBand="1" w:evenHBand="0" w:firstRowFirstColumn="0" w:firstRowLastColumn="0" w:lastRowFirstColumn="0" w:lastRowLastColumn="0"/>
             </w:pPr>
             <w:r>
-              <w:t xml:space="preserve">Kommunikation über Telefon, </w:t>
-            </w:r>
-            <w:proofErr w:type="spellStart"/>
-            <w:r>
-              <w:t>Whatsapp</w:t>
-            </w:r>
-            <w:proofErr w:type="spellEnd"/>
-            <w:r>
-              <w:t xml:space="preserve"> oder E-Mail</w:t>
+              <w:t>Kommunikation über Telefon, Whatsapp oder E-Mail</w:t>
             </w:r>
           </w:p>
           <w:p>
@@ -16164,13 +16187,8 @@
               <w:cnfStyle w:val="000000100000" w:firstRow="0" w:lastRow="0" w:firstColumn="0" w:lastColumn="0" w:oddVBand="0" w:evenVBand="0" w:oddHBand="1" w:evenHBand="0" w:firstRowFirstColumn="0" w:firstRowLastColumn="0" w:lastRowFirstColumn="0" w:lastRowLastColumn="0"/>
             </w:pPr>
             <w:r>
-              <w:t xml:space="preserve">Datenaustausch über </w:t>
-            </w:r>
-            <w:proofErr w:type="spellStart"/>
-            <w:r>
-              <w:t>Github</w:t>
-            </w:r>
-            <w:proofErr w:type="spellEnd"/>
+              <w:t>Datenaustausch über Github</w:t>
+            </w:r>
           </w:p>
           <w:p>
             <w:pPr>
@@ -16202,14 +16220,14 @@
           <w:lang w:val="de-CH"/>
         </w:rPr>
       </w:pPr>
-      <w:bookmarkStart w:id="66" w:name="_Toc20420080"/>
+      <w:bookmarkStart w:id="67" w:name="_Toc20420080"/>
       <w:r>
         <w:rPr>
           <w:lang w:val="de-CH"/>
         </w:rPr>
         <w:t>Tagesrapporte Patrick Tomasi</w:t>
       </w:r>
-      <w:bookmarkEnd w:id="66"/>
+      <w:bookmarkEnd w:id="67"/>
     </w:p>
     <w:p>
       <w:pPr>
@@ -19024,23 +19042,7 @@
                 <w:b w:val="0"/>
                 <w:bCs w:val="0"/>
               </w:rPr>
-              <w:t xml:space="preserve">Es hat mich sehr viel Zeit gekostet das ich die Buttons so mit JavaScript hinbekommen habe wie ich es mir vorgestellt hatte. Es ging viel Zeit verloren aber hat richtig </w:t>
-            </w:r>
-            <w:proofErr w:type="spellStart"/>
-            <w:r>
-              <w:rPr>
-                <w:b w:val="0"/>
-                <w:bCs w:val="0"/>
-              </w:rPr>
-              <w:t>Spass</w:t>
-            </w:r>
-            <w:proofErr w:type="spellEnd"/>
-            <w:r>
-              <w:rPr>
-                <w:b w:val="0"/>
-                <w:bCs w:val="0"/>
-              </w:rPr>
-              <w:t xml:space="preserve"> gemacht.</w:t>
+              <w:t>Es hat mich sehr viel Zeit gekostet das ich die Buttons so mit JavaScript hinbekommen habe wie ich es mir vorgestellt hatte. Es ging viel Zeit verloren aber hat richtig Spass gemacht.</w:t>
             </w:r>
           </w:p>
         </w:tc>
@@ -19062,7 +19064,6 @@
                 <w:lang w:eastAsia="de-DE"/>
               </w:rPr>
             </w:pPr>
-            <w:proofErr w:type="spellStart"/>
             <w:r>
               <w:rPr>
                 <w:rFonts w:ascii="Consolas" w:eastAsia="Times New Roman" w:hAnsi="Consolas" w:cs="Times New Roman"/>
@@ -19073,7 +19074,6 @@
               </w:rPr>
               <w:t>function</w:t>
             </w:r>
-            <w:proofErr w:type="spellEnd"/>
             <w:r>
               <w:rPr>
                 <w:rFonts w:ascii="Consolas" w:eastAsia="Times New Roman" w:hAnsi="Consolas" w:cs="Times New Roman"/>
@@ -19084,8 +19084,6 @@
               </w:rPr>
               <w:t> </w:t>
             </w:r>
-            <w:proofErr w:type="spellStart"/>
-            <w:proofErr w:type="gramStart"/>
             <w:r>
               <w:rPr>
                 <w:rFonts w:ascii="Consolas" w:eastAsia="Times New Roman" w:hAnsi="Consolas" w:cs="Times New Roman"/>
@@ -19096,7 +19094,6 @@
               </w:rPr>
               <w:t>divfunction</w:t>
             </w:r>
-            <w:proofErr w:type="spellEnd"/>
             <w:r>
               <w:rPr>
                 <w:rFonts w:ascii="Consolas" w:eastAsia="Times New Roman" w:hAnsi="Consolas" w:cs="Times New Roman"/>
@@ -19105,10 +19102,14 @@
                 <w:szCs w:val="21"/>
                 <w:lang w:eastAsia="de-DE"/>
               </w:rPr>
-              <w:t>(</w:t>
-            </w:r>
-            <w:proofErr w:type="gramEnd"/>
-            <w:r>
+              <w:t>() {</w:t>
+            </w:r>
+          </w:p>
+          <w:p>
+            <w:pPr>
+              <w:shd w:val="clear" w:color="auto" w:fill="1E1E1E"/>
+              <w:spacing w:line="285" w:lineRule="atLeast"/>
+              <w:cnfStyle w:val="000000100000" w:firstRow="0" w:lastRow="0" w:firstColumn="0" w:lastColumn="0" w:oddVBand="0" w:evenVBand="0" w:oddHBand="1" w:evenHBand="0" w:firstRowFirstColumn="0" w:firstRowLastColumn="0" w:lastRowFirstColumn="0" w:lastRowLastColumn="0"/>
               <w:rPr>
                 <w:rFonts w:ascii="Consolas" w:eastAsia="Times New Roman" w:hAnsi="Consolas" w:cs="Times New Roman"/>
                 <w:color w:val="D4D4D4"/>
@@ -19116,14 +19117,8 @@
                 <w:szCs w:val="21"/>
                 <w:lang w:eastAsia="de-DE"/>
               </w:rPr>
-              <w:t>) {</w:t>
-            </w:r>
-          </w:p>
-          <w:p>
-            <w:pPr>
-              <w:shd w:val="clear" w:color="auto" w:fill="1E1E1E"/>
-              <w:spacing w:line="285" w:lineRule="atLeast"/>
-              <w:cnfStyle w:val="000000100000" w:firstRow="0" w:lastRow="0" w:firstColumn="0" w:lastColumn="0" w:oddVBand="0" w:evenVBand="0" w:oddHBand="1" w:evenHBand="0" w:firstRowFirstColumn="0" w:firstRowLastColumn="0" w:lastRowFirstColumn="0" w:lastRowLastColumn="0"/>
+            </w:pPr>
+            <w:r>
               <w:rPr>
                 <w:rFonts w:ascii="Consolas" w:eastAsia="Times New Roman" w:hAnsi="Consolas" w:cs="Times New Roman"/>
                 <w:color w:val="D4D4D4"/>
@@ -19131,7 +19126,18 @@
                 <w:szCs w:val="21"/>
                 <w:lang w:eastAsia="de-DE"/>
               </w:rPr>
-            </w:pPr>
+              <w:t>    </w:t>
+            </w:r>
+            <w:r>
+              <w:rPr>
+                <w:rFonts w:ascii="Consolas" w:eastAsia="Times New Roman" w:hAnsi="Consolas" w:cs="Times New Roman"/>
+                <w:color w:val="569CD6"/>
+                <w:sz w:val="21"/>
+                <w:szCs w:val="21"/>
+                <w:lang w:eastAsia="de-DE"/>
+              </w:rPr>
+              <w:t>var</w:t>
+            </w:r>
             <w:r>
               <w:rPr>
                 <w:rFonts w:ascii="Consolas" w:eastAsia="Times New Roman" w:hAnsi="Consolas" w:cs="Times New Roman"/>
@@ -19140,20 +19146,18 @@
                 <w:szCs w:val="21"/>
                 <w:lang w:eastAsia="de-DE"/>
               </w:rPr>
-              <w:t>    </w:t>
-            </w:r>
-            <w:proofErr w:type="spellStart"/>
+              <w:t> </w:t>
+            </w:r>
             <w:r>
               <w:rPr>
                 <w:rFonts w:ascii="Consolas" w:eastAsia="Times New Roman" w:hAnsi="Consolas" w:cs="Times New Roman"/>
-                <w:color w:val="569CD6"/>
+                <w:color w:val="9CDCFE"/>
                 <w:sz w:val="21"/>
                 <w:szCs w:val="21"/>
                 <w:lang w:eastAsia="de-DE"/>
               </w:rPr>
-              <w:t>var</w:t>
-            </w:r>
-            <w:proofErr w:type="spellEnd"/>
+              <w:t>x</w:t>
+            </w:r>
             <w:r>
               <w:rPr>
                 <w:rFonts w:ascii="Consolas" w:eastAsia="Times New Roman" w:hAnsi="Consolas" w:cs="Times New Roman"/>
@@ -19162,7 +19166,7 @@
                 <w:szCs w:val="21"/>
                 <w:lang w:eastAsia="de-DE"/>
               </w:rPr>
-              <w:t> </w:t>
+              <w:t> = </w:t>
             </w:r>
             <w:r>
               <w:rPr>
@@ -19172,7 +19176,7 @@
                 <w:szCs w:val="21"/>
                 <w:lang w:eastAsia="de-DE"/>
               </w:rPr>
-              <w:t>x</w:t>
+              <w:t>document</w:t>
             </w:r>
             <w:r>
               <w:rPr>
@@ -19182,10 +19186,92 @@
                 <w:szCs w:val="21"/>
                 <w:lang w:eastAsia="de-DE"/>
               </w:rPr>
-              <w:t> = </w:t>
-            </w:r>
-            <w:proofErr w:type="spellStart"/>
-            <w:proofErr w:type="gramStart"/>
+              <w:t>.</w:t>
+            </w:r>
+            <w:r>
+              <w:rPr>
+                <w:rFonts w:ascii="Consolas" w:eastAsia="Times New Roman" w:hAnsi="Consolas" w:cs="Times New Roman"/>
+                <w:color w:val="DCDCAA"/>
+                <w:sz w:val="21"/>
+                <w:szCs w:val="21"/>
+                <w:lang w:eastAsia="de-DE"/>
+              </w:rPr>
+              <w:t>getElementById</w:t>
+            </w:r>
+            <w:r>
+              <w:rPr>
+                <w:rFonts w:ascii="Consolas" w:eastAsia="Times New Roman" w:hAnsi="Consolas" w:cs="Times New Roman"/>
+                <w:color w:val="D4D4D4"/>
+                <w:sz w:val="21"/>
+                <w:szCs w:val="21"/>
+                <w:lang w:eastAsia="de-DE"/>
+              </w:rPr>
+              <w:t>(</w:t>
+            </w:r>
+            <w:r>
+              <w:rPr>
+                <w:rFonts w:ascii="Consolas" w:eastAsia="Times New Roman" w:hAnsi="Consolas" w:cs="Times New Roman"/>
+                <w:color w:val="CE9178"/>
+                <w:sz w:val="21"/>
+                <w:szCs w:val="21"/>
+                <w:lang w:eastAsia="de-DE"/>
+              </w:rPr>
+              <w:t>"hechtdiv"</w:t>
+            </w:r>
+            <w:r>
+              <w:rPr>
+                <w:rFonts w:ascii="Consolas" w:eastAsia="Times New Roman" w:hAnsi="Consolas" w:cs="Times New Roman"/>
+                <w:color w:val="D4D4D4"/>
+                <w:sz w:val="21"/>
+                <w:szCs w:val="21"/>
+                <w:lang w:eastAsia="de-DE"/>
+              </w:rPr>
+              <w:t>);</w:t>
+            </w:r>
+          </w:p>
+          <w:p>
+            <w:pPr>
+              <w:shd w:val="clear" w:color="auto" w:fill="1E1E1E"/>
+              <w:spacing w:line="285" w:lineRule="atLeast"/>
+              <w:cnfStyle w:val="000000100000" w:firstRow="0" w:lastRow="0" w:firstColumn="0" w:lastColumn="0" w:oddVBand="0" w:evenVBand="0" w:oddHBand="1" w:evenHBand="0" w:firstRowFirstColumn="0" w:firstRowLastColumn="0" w:lastRowFirstColumn="0" w:lastRowLastColumn="0"/>
+              <w:rPr>
+                <w:rFonts w:ascii="Consolas" w:eastAsia="Times New Roman" w:hAnsi="Consolas" w:cs="Times New Roman"/>
+                <w:color w:val="D4D4D4"/>
+                <w:sz w:val="21"/>
+                <w:szCs w:val="21"/>
+                <w:lang w:eastAsia="de-DE"/>
+              </w:rPr>
+            </w:pPr>
+            <w:r>
+              <w:rPr>
+                <w:rFonts w:ascii="Consolas" w:eastAsia="Times New Roman" w:hAnsi="Consolas" w:cs="Times New Roman"/>
+                <w:color w:val="D4D4D4"/>
+                <w:sz w:val="21"/>
+                <w:szCs w:val="21"/>
+                <w:lang w:eastAsia="de-DE"/>
+              </w:rPr>
+              <w:t>    </w:t>
+            </w:r>
+            <w:r>
+              <w:rPr>
+                <w:rFonts w:ascii="Consolas" w:eastAsia="Times New Roman" w:hAnsi="Consolas" w:cs="Times New Roman"/>
+                <w:color w:val="C586C0"/>
+                <w:sz w:val="21"/>
+                <w:szCs w:val="21"/>
+                <w:lang w:eastAsia="de-DE"/>
+              </w:rPr>
+              <w:t>if</w:t>
+            </w:r>
+            <w:r>
+              <w:rPr>
+                <w:rFonts w:ascii="Consolas" w:eastAsia="Times New Roman" w:hAnsi="Consolas" w:cs="Times New Roman"/>
+                <w:color w:val="D4D4D4"/>
+                <w:sz w:val="21"/>
+                <w:szCs w:val="21"/>
+                <w:lang w:eastAsia="de-DE"/>
+              </w:rPr>
+              <w:t> (</w:t>
+            </w:r>
             <w:r>
               <w:rPr>
                 <w:rFonts w:ascii="Consolas" w:eastAsia="Times New Roman" w:hAnsi="Consolas" w:cs="Times New Roman"/>
@@ -19194,7 +19280,7 @@
                 <w:szCs w:val="21"/>
                 <w:lang w:eastAsia="de-DE"/>
               </w:rPr>
-              <w:t>document</w:t>
+              <w:t>x</w:t>
             </w:r>
             <w:r>
               <w:rPr>
@@ -19209,15 +19295,13 @@
             <w:r>
               <w:rPr>
                 <w:rFonts w:ascii="Consolas" w:eastAsia="Times New Roman" w:hAnsi="Consolas" w:cs="Times New Roman"/>
-                <w:color w:val="DCDCAA"/>
+                <w:color w:val="9CDCFE"/>
                 <w:sz w:val="21"/>
                 <w:szCs w:val="21"/>
                 <w:lang w:eastAsia="de-DE"/>
               </w:rPr>
-              <w:t>getElementById</w:t>
-            </w:r>
-            <w:proofErr w:type="spellEnd"/>
-            <w:proofErr w:type="gramEnd"/>
+              <w:t>style</w:t>
+            </w:r>
             <w:r>
               <w:rPr>
                 <w:rFonts w:ascii="Consolas" w:eastAsia="Times New Roman" w:hAnsi="Consolas" w:cs="Times New Roman"/>
@@ -19226,7 +19310,27 @@
                 <w:szCs w:val="21"/>
                 <w:lang w:eastAsia="de-DE"/>
               </w:rPr>
-              <w:t>(</w:t>
+              <w:t>.</w:t>
+            </w:r>
+            <w:r>
+              <w:rPr>
+                <w:rFonts w:ascii="Consolas" w:eastAsia="Times New Roman" w:hAnsi="Consolas" w:cs="Times New Roman"/>
+                <w:color w:val="9CDCFE"/>
+                <w:sz w:val="21"/>
+                <w:szCs w:val="21"/>
+                <w:lang w:eastAsia="de-DE"/>
+              </w:rPr>
+              <w:t>display</w:t>
+            </w:r>
+            <w:r>
+              <w:rPr>
+                <w:rFonts w:ascii="Consolas" w:eastAsia="Times New Roman" w:hAnsi="Consolas" w:cs="Times New Roman"/>
+                <w:color w:val="D4D4D4"/>
+                <w:sz w:val="21"/>
+                <w:szCs w:val="21"/>
+                <w:lang w:eastAsia="de-DE"/>
+              </w:rPr>
+              <w:t> === </w:t>
             </w:r>
             <w:r>
               <w:rPr>
@@ -19236,9 +19340,102 @@
                 <w:szCs w:val="21"/>
                 <w:lang w:eastAsia="de-DE"/>
               </w:rPr>
-              <w:t>"</w:t>
-            </w:r>
-            <w:proofErr w:type="spellStart"/>
+              <w:t>"block"</w:t>
+            </w:r>
+            <w:r>
+              <w:rPr>
+                <w:rFonts w:ascii="Consolas" w:eastAsia="Times New Roman" w:hAnsi="Consolas" w:cs="Times New Roman"/>
+                <w:color w:val="D4D4D4"/>
+                <w:sz w:val="21"/>
+                <w:szCs w:val="21"/>
+                <w:lang w:eastAsia="de-DE"/>
+              </w:rPr>
+              <w:t>) {</w:t>
+            </w:r>
+          </w:p>
+          <w:p>
+            <w:pPr>
+              <w:shd w:val="clear" w:color="auto" w:fill="1E1E1E"/>
+              <w:spacing w:line="285" w:lineRule="atLeast"/>
+              <w:cnfStyle w:val="000000100000" w:firstRow="0" w:lastRow="0" w:firstColumn="0" w:lastColumn="0" w:oddVBand="0" w:evenVBand="0" w:oddHBand="1" w:evenHBand="0" w:firstRowFirstColumn="0" w:firstRowLastColumn="0" w:lastRowFirstColumn="0" w:lastRowLastColumn="0"/>
+              <w:rPr>
+                <w:rFonts w:ascii="Consolas" w:eastAsia="Times New Roman" w:hAnsi="Consolas" w:cs="Times New Roman"/>
+                <w:color w:val="D4D4D4"/>
+                <w:sz w:val="21"/>
+                <w:szCs w:val="21"/>
+                <w:lang w:eastAsia="de-DE"/>
+              </w:rPr>
+            </w:pPr>
+            <w:r>
+              <w:rPr>
+                <w:rFonts w:ascii="Consolas" w:eastAsia="Times New Roman" w:hAnsi="Consolas" w:cs="Times New Roman"/>
+                <w:color w:val="D4D4D4"/>
+                <w:sz w:val="21"/>
+                <w:szCs w:val="21"/>
+                <w:lang w:eastAsia="de-DE"/>
+              </w:rPr>
+              <w:t>      </w:t>
+            </w:r>
+            <w:r>
+              <w:rPr>
+                <w:rFonts w:ascii="Consolas" w:eastAsia="Times New Roman" w:hAnsi="Consolas" w:cs="Times New Roman"/>
+                <w:color w:val="9CDCFE"/>
+                <w:sz w:val="21"/>
+                <w:szCs w:val="21"/>
+                <w:lang w:eastAsia="de-DE"/>
+              </w:rPr>
+              <w:t>x</w:t>
+            </w:r>
+            <w:r>
+              <w:rPr>
+                <w:rFonts w:ascii="Consolas" w:eastAsia="Times New Roman" w:hAnsi="Consolas" w:cs="Times New Roman"/>
+                <w:color w:val="D4D4D4"/>
+                <w:sz w:val="21"/>
+                <w:szCs w:val="21"/>
+                <w:lang w:eastAsia="de-DE"/>
+              </w:rPr>
+              <w:t>.</w:t>
+            </w:r>
+            <w:r>
+              <w:rPr>
+                <w:rFonts w:ascii="Consolas" w:eastAsia="Times New Roman" w:hAnsi="Consolas" w:cs="Times New Roman"/>
+                <w:color w:val="9CDCFE"/>
+                <w:sz w:val="21"/>
+                <w:szCs w:val="21"/>
+                <w:lang w:eastAsia="de-DE"/>
+              </w:rPr>
+              <w:t>style</w:t>
+            </w:r>
+            <w:r>
+              <w:rPr>
+                <w:rFonts w:ascii="Consolas" w:eastAsia="Times New Roman" w:hAnsi="Consolas" w:cs="Times New Roman"/>
+                <w:color w:val="D4D4D4"/>
+                <w:sz w:val="21"/>
+                <w:szCs w:val="21"/>
+                <w:lang w:eastAsia="de-DE"/>
+              </w:rPr>
+              <w:t>.</w:t>
+            </w:r>
+            <w:r>
+              <w:rPr>
+                <w:rFonts w:ascii="Consolas" w:eastAsia="Times New Roman" w:hAnsi="Consolas" w:cs="Times New Roman"/>
+                <w:color w:val="9CDCFE"/>
+                <w:sz w:val="21"/>
+                <w:szCs w:val="21"/>
+                <w:lang w:eastAsia="de-DE"/>
+              </w:rPr>
+              <w:t>display</w:t>
+            </w:r>
+            <w:r>
+              <w:rPr>
+                <w:rFonts w:ascii="Consolas" w:eastAsia="Times New Roman" w:hAnsi="Consolas" w:cs="Times New Roman"/>
+                <w:color w:val="D4D4D4"/>
+                <w:sz w:val="21"/>
+                <w:szCs w:val="21"/>
+                <w:lang w:eastAsia="de-DE"/>
+              </w:rPr>
+              <w:t> = </w:t>
+            </w:r>
             <w:r>
               <w:rPr>
                 <w:rFonts w:ascii="Consolas" w:eastAsia="Times New Roman" w:hAnsi="Consolas" w:cs="Times New Roman"/>
@@ -19247,18 +19444,7 @@
                 <w:szCs w:val="21"/>
                 <w:lang w:eastAsia="de-DE"/>
               </w:rPr>
-              <w:t>hechtdiv</w:t>
-            </w:r>
-            <w:proofErr w:type="spellEnd"/>
-            <w:r>
-              <w:rPr>
-                <w:rFonts w:ascii="Consolas" w:eastAsia="Times New Roman" w:hAnsi="Consolas" w:cs="Times New Roman"/>
-                <w:color w:val="CE9178"/>
-                <w:sz w:val="21"/>
-                <w:szCs w:val="21"/>
-                <w:lang w:eastAsia="de-DE"/>
-              </w:rPr>
-              <w:t>"</w:t>
+              <w:t>"none"</w:t>
             </w:r>
             <w:r>
               <w:rPr>
@@ -19268,7 +19454,7 @@
                 <w:szCs w:val="21"/>
                 <w:lang w:eastAsia="de-DE"/>
               </w:rPr>
-              <w:t>);</w:t>
+              <w:t>;</w:t>
             </w:r>
           </w:p>
           <w:p>
@@ -19292,7 +19478,7 @@
                 <w:szCs w:val="21"/>
                 <w:lang w:eastAsia="de-DE"/>
               </w:rPr>
-              <w:t>    </w:t>
+              <w:t>    } </w:t>
             </w:r>
             <w:r>
               <w:rPr>
@@ -19302,7 +19488,7 @@
                 <w:szCs w:val="21"/>
                 <w:lang w:eastAsia="de-DE"/>
               </w:rPr>
-              <w:t>if</w:t>
+              <w:t>else</w:t>
             </w:r>
             <w:r>
               <w:rPr>
@@ -19312,10 +19498,32 @@
                 <w:szCs w:val="21"/>
                 <w:lang w:eastAsia="de-DE"/>
               </w:rPr>
-              <w:t> (</w:t>
-            </w:r>
-            <w:proofErr w:type="spellStart"/>
-            <w:proofErr w:type="gramStart"/>
+              <w:t> {</w:t>
+            </w:r>
+          </w:p>
+          <w:p>
+            <w:pPr>
+              <w:shd w:val="clear" w:color="auto" w:fill="1E1E1E"/>
+              <w:spacing w:line="285" w:lineRule="atLeast"/>
+              <w:cnfStyle w:val="000000100000" w:firstRow="0" w:lastRow="0" w:firstColumn="0" w:lastColumn="0" w:oddVBand="0" w:evenVBand="0" w:oddHBand="1" w:evenHBand="0" w:firstRowFirstColumn="0" w:firstRowLastColumn="0" w:lastRowFirstColumn="0" w:lastRowLastColumn="0"/>
+              <w:rPr>
+                <w:rFonts w:ascii="Consolas" w:eastAsia="Times New Roman" w:hAnsi="Consolas" w:cs="Times New Roman"/>
+                <w:color w:val="D4D4D4"/>
+                <w:sz w:val="21"/>
+                <w:szCs w:val="21"/>
+                <w:lang w:eastAsia="de-DE"/>
+              </w:rPr>
+            </w:pPr>
+            <w:r>
+              <w:rPr>
+                <w:rFonts w:ascii="Consolas" w:eastAsia="Times New Roman" w:hAnsi="Consolas" w:cs="Times New Roman"/>
+                <w:color w:val="D4D4D4"/>
+                <w:sz w:val="21"/>
+                <w:szCs w:val="21"/>
+                <w:lang w:eastAsia="de-DE"/>
+              </w:rPr>
+              <w:t>      </w:t>
+            </w:r>
             <w:r>
               <w:rPr>
                 <w:rFonts w:ascii="Consolas" w:eastAsia="Times New Roman" w:hAnsi="Consolas" w:cs="Times New Roman"/>
@@ -19346,7 +19554,6 @@
               </w:rPr>
               <w:t>style</w:t>
             </w:r>
-            <w:proofErr w:type="gramEnd"/>
             <w:r>
               <w:rPr>
                 <w:rFonts w:ascii="Consolas" w:eastAsia="Times New Roman" w:hAnsi="Consolas" w:cs="Times New Roman"/>
@@ -19367,289 +19574,6 @@
               </w:rPr>
               <w:t>display</w:t>
             </w:r>
-            <w:proofErr w:type="spellEnd"/>
-            <w:r>
-              <w:rPr>
-                <w:rFonts w:ascii="Consolas" w:eastAsia="Times New Roman" w:hAnsi="Consolas" w:cs="Times New Roman"/>
-                <w:color w:val="D4D4D4"/>
-                <w:sz w:val="21"/>
-                <w:szCs w:val="21"/>
-                <w:lang w:eastAsia="de-DE"/>
-              </w:rPr>
-              <w:t> === </w:t>
-            </w:r>
-            <w:r>
-              <w:rPr>
-                <w:rFonts w:ascii="Consolas" w:eastAsia="Times New Roman" w:hAnsi="Consolas" w:cs="Times New Roman"/>
-                <w:color w:val="CE9178"/>
-                <w:sz w:val="21"/>
-                <w:szCs w:val="21"/>
-                <w:lang w:eastAsia="de-DE"/>
-              </w:rPr>
-              <w:t>"block"</w:t>
-            </w:r>
-            <w:r>
-              <w:rPr>
-                <w:rFonts w:ascii="Consolas" w:eastAsia="Times New Roman" w:hAnsi="Consolas" w:cs="Times New Roman"/>
-                <w:color w:val="D4D4D4"/>
-                <w:sz w:val="21"/>
-                <w:szCs w:val="21"/>
-                <w:lang w:eastAsia="de-DE"/>
-              </w:rPr>
-              <w:t>) {</w:t>
-            </w:r>
-          </w:p>
-          <w:p>
-            <w:pPr>
-              <w:shd w:val="clear" w:color="auto" w:fill="1E1E1E"/>
-              <w:spacing w:line="285" w:lineRule="atLeast"/>
-              <w:cnfStyle w:val="000000100000" w:firstRow="0" w:lastRow="0" w:firstColumn="0" w:lastColumn="0" w:oddVBand="0" w:evenVBand="0" w:oddHBand="1" w:evenHBand="0" w:firstRowFirstColumn="0" w:firstRowLastColumn="0" w:lastRowFirstColumn="0" w:lastRowLastColumn="0"/>
-              <w:rPr>
-                <w:rFonts w:ascii="Consolas" w:eastAsia="Times New Roman" w:hAnsi="Consolas" w:cs="Times New Roman"/>
-                <w:color w:val="D4D4D4"/>
-                <w:sz w:val="21"/>
-                <w:szCs w:val="21"/>
-                <w:lang w:eastAsia="de-DE"/>
-              </w:rPr>
-            </w:pPr>
-            <w:r>
-              <w:rPr>
-                <w:rFonts w:ascii="Consolas" w:eastAsia="Times New Roman" w:hAnsi="Consolas" w:cs="Times New Roman"/>
-                <w:color w:val="D4D4D4"/>
-                <w:sz w:val="21"/>
-                <w:szCs w:val="21"/>
-                <w:lang w:eastAsia="de-DE"/>
-              </w:rPr>
-              <w:t>      </w:t>
-            </w:r>
-            <w:proofErr w:type="spellStart"/>
-            <w:r>
-              <w:rPr>
-                <w:rFonts w:ascii="Consolas" w:eastAsia="Times New Roman" w:hAnsi="Consolas" w:cs="Times New Roman"/>
-                <w:color w:val="9CDCFE"/>
-                <w:sz w:val="21"/>
-                <w:szCs w:val="21"/>
-                <w:lang w:eastAsia="de-DE"/>
-              </w:rPr>
-              <w:t>x</w:t>
-            </w:r>
-            <w:r>
-              <w:rPr>
-                <w:rFonts w:ascii="Consolas" w:eastAsia="Times New Roman" w:hAnsi="Consolas" w:cs="Times New Roman"/>
-                <w:color w:val="D4D4D4"/>
-                <w:sz w:val="21"/>
-                <w:szCs w:val="21"/>
-                <w:lang w:eastAsia="de-DE"/>
-              </w:rPr>
-              <w:t>.</w:t>
-            </w:r>
-            <w:proofErr w:type="gramStart"/>
-            <w:r>
-              <w:rPr>
-                <w:rFonts w:ascii="Consolas" w:eastAsia="Times New Roman" w:hAnsi="Consolas" w:cs="Times New Roman"/>
-                <w:color w:val="9CDCFE"/>
-                <w:sz w:val="21"/>
-                <w:szCs w:val="21"/>
-                <w:lang w:eastAsia="de-DE"/>
-              </w:rPr>
-              <w:t>style</w:t>
-            </w:r>
-            <w:r>
-              <w:rPr>
-                <w:rFonts w:ascii="Consolas" w:eastAsia="Times New Roman" w:hAnsi="Consolas" w:cs="Times New Roman"/>
-                <w:color w:val="D4D4D4"/>
-                <w:sz w:val="21"/>
-                <w:szCs w:val="21"/>
-                <w:lang w:eastAsia="de-DE"/>
-              </w:rPr>
-              <w:t>.</w:t>
-            </w:r>
-            <w:r>
-              <w:rPr>
-                <w:rFonts w:ascii="Consolas" w:eastAsia="Times New Roman" w:hAnsi="Consolas" w:cs="Times New Roman"/>
-                <w:color w:val="9CDCFE"/>
-                <w:sz w:val="21"/>
-                <w:szCs w:val="21"/>
-                <w:lang w:eastAsia="de-DE"/>
-              </w:rPr>
-              <w:t>display</w:t>
-            </w:r>
-            <w:proofErr w:type="spellEnd"/>
-            <w:proofErr w:type="gramEnd"/>
-            <w:r>
-              <w:rPr>
-                <w:rFonts w:ascii="Consolas" w:eastAsia="Times New Roman" w:hAnsi="Consolas" w:cs="Times New Roman"/>
-                <w:color w:val="D4D4D4"/>
-                <w:sz w:val="21"/>
-                <w:szCs w:val="21"/>
-                <w:lang w:eastAsia="de-DE"/>
-              </w:rPr>
-              <w:t> = </w:t>
-            </w:r>
-            <w:r>
-              <w:rPr>
-                <w:rFonts w:ascii="Consolas" w:eastAsia="Times New Roman" w:hAnsi="Consolas" w:cs="Times New Roman"/>
-                <w:color w:val="CE9178"/>
-                <w:sz w:val="21"/>
-                <w:szCs w:val="21"/>
-                <w:lang w:eastAsia="de-DE"/>
-              </w:rPr>
-              <w:t>"</w:t>
-            </w:r>
-            <w:proofErr w:type="spellStart"/>
-            <w:r>
-              <w:rPr>
-                <w:rFonts w:ascii="Consolas" w:eastAsia="Times New Roman" w:hAnsi="Consolas" w:cs="Times New Roman"/>
-                <w:color w:val="CE9178"/>
-                <w:sz w:val="21"/>
-                <w:szCs w:val="21"/>
-                <w:lang w:eastAsia="de-DE"/>
-              </w:rPr>
-              <w:t>none</w:t>
-            </w:r>
-            <w:proofErr w:type="spellEnd"/>
-            <w:r>
-              <w:rPr>
-                <w:rFonts w:ascii="Consolas" w:eastAsia="Times New Roman" w:hAnsi="Consolas" w:cs="Times New Roman"/>
-                <w:color w:val="CE9178"/>
-                <w:sz w:val="21"/>
-                <w:szCs w:val="21"/>
-                <w:lang w:eastAsia="de-DE"/>
-              </w:rPr>
-              <w:t>"</w:t>
-            </w:r>
-            <w:r>
-              <w:rPr>
-                <w:rFonts w:ascii="Consolas" w:eastAsia="Times New Roman" w:hAnsi="Consolas" w:cs="Times New Roman"/>
-                <w:color w:val="D4D4D4"/>
-                <w:sz w:val="21"/>
-                <w:szCs w:val="21"/>
-                <w:lang w:eastAsia="de-DE"/>
-              </w:rPr>
-              <w:t>;</w:t>
-            </w:r>
-          </w:p>
-          <w:p>
-            <w:pPr>
-              <w:shd w:val="clear" w:color="auto" w:fill="1E1E1E"/>
-              <w:spacing w:line="285" w:lineRule="atLeast"/>
-              <w:cnfStyle w:val="000000100000" w:firstRow="0" w:lastRow="0" w:firstColumn="0" w:lastColumn="0" w:oddVBand="0" w:evenVBand="0" w:oddHBand="1" w:evenHBand="0" w:firstRowFirstColumn="0" w:firstRowLastColumn="0" w:lastRowFirstColumn="0" w:lastRowLastColumn="0"/>
-              <w:rPr>
-                <w:rFonts w:ascii="Consolas" w:eastAsia="Times New Roman" w:hAnsi="Consolas" w:cs="Times New Roman"/>
-                <w:color w:val="D4D4D4"/>
-                <w:sz w:val="21"/>
-                <w:szCs w:val="21"/>
-                <w:lang w:eastAsia="de-DE"/>
-              </w:rPr>
-            </w:pPr>
-            <w:r>
-              <w:rPr>
-                <w:rFonts w:ascii="Consolas" w:eastAsia="Times New Roman" w:hAnsi="Consolas" w:cs="Times New Roman"/>
-                <w:color w:val="D4D4D4"/>
-                <w:sz w:val="21"/>
-                <w:szCs w:val="21"/>
-                <w:lang w:eastAsia="de-DE"/>
-              </w:rPr>
-              <w:t>    } </w:t>
-            </w:r>
-            <w:r>
-              <w:rPr>
-                <w:rFonts w:ascii="Consolas" w:eastAsia="Times New Roman" w:hAnsi="Consolas" w:cs="Times New Roman"/>
-                <w:color w:val="C586C0"/>
-                <w:sz w:val="21"/>
-                <w:szCs w:val="21"/>
-                <w:lang w:eastAsia="de-DE"/>
-              </w:rPr>
-              <w:t>else</w:t>
-            </w:r>
-            <w:r>
-              <w:rPr>
-                <w:rFonts w:ascii="Consolas" w:eastAsia="Times New Roman" w:hAnsi="Consolas" w:cs="Times New Roman"/>
-                <w:color w:val="D4D4D4"/>
-                <w:sz w:val="21"/>
-                <w:szCs w:val="21"/>
-                <w:lang w:eastAsia="de-DE"/>
-              </w:rPr>
-              <w:t> {</w:t>
-            </w:r>
-          </w:p>
-          <w:p>
-            <w:pPr>
-              <w:shd w:val="clear" w:color="auto" w:fill="1E1E1E"/>
-              <w:spacing w:line="285" w:lineRule="atLeast"/>
-              <w:cnfStyle w:val="000000100000" w:firstRow="0" w:lastRow="0" w:firstColumn="0" w:lastColumn="0" w:oddVBand="0" w:evenVBand="0" w:oddHBand="1" w:evenHBand="0" w:firstRowFirstColumn="0" w:firstRowLastColumn="0" w:lastRowFirstColumn="0" w:lastRowLastColumn="0"/>
-              <w:rPr>
-                <w:rFonts w:ascii="Consolas" w:eastAsia="Times New Roman" w:hAnsi="Consolas" w:cs="Times New Roman"/>
-                <w:color w:val="D4D4D4"/>
-                <w:sz w:val="21"/>
-                <w:szCs w:val="21"/>
-                <w:lang w:eastAsia="de-DE"/>
-              </w:rPr>
-            </w:pPr>
-            <w:r>
-              <w:rPr>
-                <w:rFonts w:ascii="Consolas" w:eastAsia="Times New Roman" w:hAnsi="Consolas" w:cs="Times New Roman"/>
-                <w:color w:val="D4D4D4"/>
-                <w:sz w:val="21"/>
-                <w:szCs w:val="21"/>
-                <w:lang w:eastAsia="de-DE"/>
-              </w:rPr>
-              <w:t>      </w:t>
-            </w:r>
-            <w:proofErr w:type="spellStart"/>
-            <w:r>
-              <w:rPr>
-                <w:rFonts w:ascii="Consolas" w:eastAsia="Times New Roman" w:hAnsi="Consolas" w:cs="Times New Roman"/>
-                <w:color w:val="9CDCFE"/>
-                <w:sz w:val="21"/>
-                <w:szCs w:val="21"/>
-                <w:lang w:eastAsia="de-DE"/>
-              </w:rPr>
-              <w:t>x</w:t>
-            </w:r>
-            <w:r>
-              <w:rPr>
-                <w:rFonts w:ascii="Consolas" w:eastAsia="Times New Roman" w:hAnsi="Consolas" w:cs="Times New Roman"/>
-                <w:color w:val="D4D4D4"/>
-                <w:sz w:val="21"/>
-                <w:szCs w:val="21"/>
-                <w:lang w:eastAsia="de-DE"/>
-              </w:rPr>
-              <w:t>.</w:t>
-            </w:r>
-            <w:proofErr w:type="gramStart"/>
-            <w:r>
-              <w:rPr>
-                <w:rFonts w:ascii="Consolas" w:eastAsia="Times New Roman" w:hAnsi="Consolas" w:cs="Times New Roman"/>
-                <w:color w:val="9CDCFE"/>
-                <w:sz w:val="21"/>
-                <w:szCs w:val="21"/>
-                <w:lang w:eastAsia="de-DE"/>
-              </w:rPr>
-              <w:t>style</w:t>
-            </w:r>
-            <w:r>
-              <w:rPr>
-                <w:rFonts w:ascii="Consolas" w:eastAsia="Times New Roman" w:hAnsi="Consolas" w:cs="Times New Roman"/>
-                <w:color w:val="D4D4D4"/>
-                <w:sz w:val="21"/>
-                <w:szCs w:val="21"/>
-                <w:lang w:eastAsia="de-DE"/>
-              </w:rPr>
-              <w:t>.</w:t>
-            </w:r>
-            <w:r>
-              <w:rPr>
-                <w:rFonts w:ascii="Consolas" w:eastAsia="Times New Roman" w:hAnsi="Consolas" w:cs="Times New Roman"/>
-                <w:color w:val="9CDCFE"/>
-                <w:sz w:val="21"/>
-                <w:szCs w:val="21"/>
-                <w:lang w:eastAsia="de-DE"/>
-              </w:rPr>
-              <w:t>display</w:t>
-            </w:r>
-            <w:proofErr w:type="spellEnd"/>
-            <w:proofErr w:type="gramEnd"/>
             <w:r>
               <w:rPr>
                 <w:rFonts w:ascii="Consolas" w:eastAsia="Times New Roman" w:hAnsi="Consolas" w:cs="Times New Roman"/>
@@ -19845,10 +19769,7 @@
           </w:tcPr>
           <w:p>
             <w:r>
-              <w:t>13</w:t>
-            </w:r>
-            <w:r>
-              <w:t>.10.2019</w:t>
+              <w:t>13.10.2019</w:t>
             </w:r>
           </w:p>
         </w:tc>
@@ -20162,8 +20083,6 @@
           <w:lang w:val="de-CH"/>
         </w:rPr>
       </w:pPr>
-      <w:bookmarkStart w:id="67" w:name="_GoBack"/>
-      <w:bookmarkEnd w:id="67"/>
     </w:p>
     <w:p>
       <w:pPr>
@@ -20346,18 +20265,1055 @@
         <w:rPr>
           <w:lang w:val="de-CH"/>
         </w:rPr>
-        <w:t>Hier wird die Informations-Webse</w:t>
-      </w:r>
-      <w:r>
-        <w:rPr>
-          <w:lang w:val="de-CH"/>
-        </w:rPr>
-        <w:t>ite kurz vorgestellt…</w:t>
-      </w:r>
-    </w:p>
-    <w:p>
-      <w:pPr>
-        <w:pStyle w:val="berschrift1"/>
+        <w:t>Index.html (Startseite)</w:t>
+      </w:r>
+    </w:p>
+    <w:p>
+      <w:pPr>
+        <w:rPr>
+          <w:lang w:val="de-CH"/>
+        </w:rPr>
+      </w:pPr>
+    </w:p>
+    <w:p>
+      <w:pPr>
+        <w:rPr>
+          <w:lang w:val="de-CH"/>
+        </w:rPr>
+      </w:pPr>
+      <w:r>
+        <w:rPr>
+          <w:noProof/>
+          <w:lang w:val="de-CH"/>
+        </w:rPr>
+        <w:drawing>
+          <wp:anchor distT="0" distB="0" distL="114300" distR="114300" simplePos="0" relativeHeight="251667456" behindDoc="1" locked="0" layoutInCell="1" allowOverlap="1" wp14:anchorId="096827B6" wp14:editId="7356CEAE">
+            <wp:simplePos x="0" y="0"/>
+            <wp:positionH relativeFrom="margin">
+              <wp:align>center</wp:align>
+            </wp:positionH>
+            <wp:positionV relativeFrom="paragraph">
+              <wp:posOffset>152400</wp:posOffset>
+            </wp:positionV>
+            <wp:extent cx="6752098" cy="960120"/>
+            <wp:effectExtent l="0" t="0" r="0" b="0"/>
+            <wp:wrapNone/>
+            <wp:docPr id="3" name="Grafik 3" descr="Ein Bild, das Screenshot enthält.&#10;&#10;Automatisch generierte Beschreibung"/>
+            <wp:cNvGraphicFramePr>
+              <a:graphicFrameLocks xmlns:a="http://schemas.openxmlformats.org/drawingml/2006/main" noChangeAspect="1"/>
+            </wp:cNvGraphicFramePr>
+            <a:graphic xmlns:a="http://schemas.openxmlformats.org/drawingml/2006/main">
+              <a:graphicData uri="http://schemas.openxmlformats.org/drawingml/2006/picture">
+                <pic:pic xmlns:pic="http://schemas.openxmlformats.org/drawingml/2006/picture">
+                  <pic:nvPicPr>
+                    <pic:cNvPr id="3" name="Header.PNG"/>
+                    <pic:cNvPicPr/>
+                  </pic:nvPicPr>
+                  <pic:blipFill>
+                    <a:blip r:embed="rId21" cstate="print">
+                      <a:extLst>
+                        <a:ext uri="{28A0092B-C50C-407E-A947-70E740481C1C}">
+                          <a14:useLocalDpi xmlns:a14="http://schemas.microsoft.com/office/drawing/2010/main" val="0"/>
+                        </a:ext>
+                      </a:extLst>
+                    </a:blip>
+                    <a:stretch>
+                      <a:fillRect/>
+                    </a:stretch>
+                  </pic:blipFill>
+                  <pic:spPr>
+                    <a:xfrm>
+                      <a:off x="0" y="0"/>
+                      <a:ext cx="6752098" cy="960120"/>
+                    </a:xfrm>
+                    <a:prstGeom prst="rect">
+                      <a:avLst/>
+                    </a:prstGeom>
+                  </pic:spPr>
+                </pic:pic>
+              </a:graphicData>
+            </a:graphic>
+            <wp14:sizeRelH relativeFrom="margin">
+              <wp14:pctWidth>0</wp14:pctWidth>
+            </wp14:sizeRelH>
+            <wp14:sizeRelV relativeFrom="margin">
+              <wp14:pctHeight>0</wp14:pctHeight>
+            </wp14:sizeRelV>
+          </wp:anchor>
+        </w:drawing>
+      </w:r>
+    </w:p>
+    <w:p>
+      <w:pPr>
+        <w:rPr>
+          <w:lang w:val="de-CH"/>
+        </w:rPr>
+      </w:pPr>
+    </w:p>
+    <w:p>
+      <w:pPr>
+        <w:rPr>
+          <w:lang w:val="de-CH"/>
+        </w:rPr>
+      </w:pPr>
+    </w:p>
+    <w:p>
+      <w:pPr>
+        <w:rPr>
+          <w:lang w:val="de-CH"/>
+        </w:rPr>
+      </w:pPr>
+    </w:p>
+    <w:p>
+      <w:pPr>
+        <w:rPr>
+          <w:lang w:val="de-CH"/>
+        </w:rPr>
+      </w:pPr>
+    </w:p>
+    <w:p>
+      <w:pPr>
+        <w:rPr>
+          <w:lang w:val="de-CH"/>
+        </w:rPr>
+      </w:pPr>
+      <w:r>
+        <w:rPr>
+          <w:lang w:val="de-CH"/>
+        </w:rPr>
+        <w:t>Auf der Startseite haben wir im Oberen Teil einen Header implementiert mit dem der Benützer über die Links direkt zu der gewünschten Seite kommt oder über den Home Link wieder zurück zur Hauptseite. Der Header wird über alle Seiten verwendet.</w:t>
+      </w:r>
+    </w:p>
+    <w:p>
+      <w:pPr>
+        <w:rPr>
+          <w:lang w:val="de-CH"/>
+        </w:rPr>
+      </w:pPr>
+    </w:p>
+    <w:p>
+      <w:pPr>
+        <w:rPr>
+          <w:lang w:val="de-CH"/>
+        </w:rPr>
+      </w:pPr>
+    </w:p>
+    <w:p>
+      <w:pPr>
+        <w:rPr>
+          <w:lang w:val="de-CH"/>
+        </w:rPr>
+      </w:pPr>
+    </w:p>
+    <w:p>
+      <w:pPr>
+        <w:rPr>
+          <w:lang w:val="de-CH"/>
+        </w:rPr>
+      </w:pPr>
+    </w:p>
+    <w:p>
+      <w:pPr>
+        <w:rPr>
+          <w:lang w:val="de-CH"/>
+        </w:rPr>
+      </w:pPr>
+    </w:p>
+    <w:p>
+      <w:pPr>
+        <w:rPr>
+          <w:lang w:val="de-CH"/>
+        </w:rPr>
+      </w:pPr>
+    </w:p>
+    <w:p>
+      <w:pPr>
+        <w:rPr>
+          <w:lang w:val="de-CH"/>
+        </w:rPr>
+      </w:pPr>
+    </w:p>
+    <w:p>
+      <w:pPr>
+        <w:rPr>
+          <w:lang w:val="de-CH"/>
+        </w:rPr>
+      </w:pPr>
+      <w:r>
+        <w:rPr>
+          <w:noProof/>
+          <w:lang w:val="de-CH"/>
+        </w:rPr>
+        <w:lastRenderedPageBreak/>
+        <w:drawing>
+          <wp:anchor distT="0" distB="0" distL="114300" distR="114300" simplePos="0" relativeHeight="251668480" behindDoc="1" locked="0" layoutInCell="1" allowOverlap="1" wp14:anchorId="43F8D389" wp14:editId="22104243">
+            <wp:simplePos x="0" y="0"/>
+            <wp:positionH relativeFrom="column">
+              <wp:posOffset>-328295</wp:posOffset>
+            </wp:positionH>
+            <wp:positionV relativeFrom="paragraph">
+              <wp:posOffset>2540</wp:posOffset>
+            </wp:positionV>
+            <wp:extent cx="4452620" cy="3886717"/>
+            <wp:effectExtent l="0" t="0" r="5080" b="0"/>
+            <wp:wrapNone/>
+            <wp:docPr id="6" name="Grafik 6" descr="Ein Bild, das Wasser, surfend, Wassersport, Welle enthält.&#10;&#10;Automatisch generierte Beschreibung"/>
+            <wp:cNvGraphicFramePr>
+              <a:graphicFrameLocks xmlns:a="http://schemas.openxmlformats.org/drawingml/2006/main" noChangeAspect="1"/>
+            </wp:cNvGraphicFramePr>
+            <a:graphic xmlns:a="http://schemas.openxmlformats.org/drawingml/2006/main">
+              <a:graphicData uri="http://schemas.openxmlformats.org/drawingml/2006/picture">
+                <pic:pic xmlns:pic="http://schemas.openxmlformats.org/drawingml/2006/picture">
+                  <pic:nvPicPr>
+                    <pic:cNvPr id="6" name="strandbesuchbutton.PNG"/>
+                    <pic:cNvPicPr/>
+                  </pic:nvPicPr>
+                  <pic:blipFill>
+                    <a:blip r:embed="rId22">
+                      <a:extLst>
+                        <a:ext uri="{28A0092B-C50C-407E-A947-70E740481C1C}">
+                          <a14:useLocalDpi xmlns:a14="http://schemas.microsoft.com/office/drawing/2010/main" val="0"/>
+                        </a:ext>
+                      </a:extLst>
+                    </a:blip>
+                    <a:stretch>
+                      <a:fillRect/>
+                    </a:stretch>
+                  </pic:blipFill>
+                  <pic:spPr>
+                    <a:xfrm>
+                      <a:off x="0" y="0"/>
+                      <a:ext cx="4452620" cy="3886717"/>
+                    </a:xfrm>
+                    <a:prstGeom prst="rect">
+                      <a:avLst/>
+                    </a:prstGeom>
+                  </pic:spPr>
+                </pic:pic>
+              </a:graphicData>
+            </a:graphic>
+            <wp14:sizeRelH relativeFrom="margin">
+              <wp14:pctWidth>0</wp14:pctWidth>
+            </wp14:sizeRelH>
+            <wp14:sizeRelV relativeFrom="margin">
+              <wp14:pctHeight>0</wp14:pctHeight>
+            </wp14:sizeRelV>
+          </wp:anchor>
+        </w:drawing>
+      </w:r>
+    </w:p>
+    <w:p>
+      <w:pPr>
+        <w:rPr>
+          <w:lang w:val="de-CH"/>
+        </w:rPr>
+      </w:pPr>
+    </w:p>
+    <w:p>
+      <w:pPr>
+        <w:rPr>
+          <w:lang w:val="de-CH"/>
+        </w:rPr>
+      </w:pPr>
+    </w:p>
+    <w:p>
+      <w:pPr>
+        <w:rPr>
+          <w:lang w:val="de-CH"/>
+        </w:rPr>
+      </w:pPr>
+    </w:p>
+    <w:p>
+      <w:pPr>
+        <w:rPr>
+          <w:lang w:val="de-CH"/>
+        </w:rPr>
+      </w:pPr>
+    </w:p>
+    <w:p>
+      <w:pPr>
+        <w:rPr>
+          <w:lang w:val="de-CH"/>
+        </w:rPr>
+      </w:pPr>
+    </w:p>
+    <w:p>
+      <w:pPr>
+        <w:rPr>
+          <w:lang w:val="de-CH"/>
+        </w:rPr>
+      </w:pPr>
+    </w:p>
+    <w:p>
+      <w:pPr>
+        <w:rPr>
+          <w:lang w:val="de-CH"/>
+        </w:rPr>
+      </w:pPr>
+    </w:p>
+    <w:p>
+      <w:pPr>
+        <w:rPr>
+          <w:lang w:val="de-CH"/>
+        </w:rPr>
+      </w:pPr>
+    </w:p>
+    <w:p>
+      <w:pPr>
+        <w:rPr>
+          <w:lang w:val="de-CH"/>
+        </w:rPr>
+      </w:pPr>
+    </w:p>
+    <w:p>
+      <w:pPr>
+        <w:rPr>
+          <w:lang w:val="de-CH"/>
+        </w:rPr>
+      </w:pPr>
+    </w:p>
+    <w:p>
+      <w:pPr>
+        <w:rPr>
+          <w:lang w:val="de-CH"/>
+        </w:rPr>
+      </w:pPr>
+    </w:p>
+    <w:p>
+      <w:pPr>
+        <w:rPr>
+          <w:lang w:val="de-CH"/>
+        </w:rPr>
+      </w:pPr>
+    </w:p>
+    <w:p>
+      <w:pPr>
+        <w:rPr>
+          <w:lang w:val="de-CH"/>
+        </w:rPr>
+      </w:pPr>
+      <w:r>
+        <w:rPr>
+          <w:noProof/>
+          <w:lang w:val="de-CH"/>
+        </w:rPr>
+        <w:drawing>
+          <wp:anchor distT="0" distB="0" distL="114300" distR="114300" simplePos="0" relativeHeight="251670528" behindDoc="1" locked="0" layoutInCell="1" allowOverlap="1" wp14:anchorId="0A922F11" wp14:editId="46DB53B2">
+            <wp:simplePos x="0" y="0"/>
+            <wp:positionH relativeFrom="margin">
+              <wp:posOffset>2034540</wp:posOffset>
+            </wp:positionH>
+            <wp:positionV relativeFrom="paragraph">
+              <wp:posOffset>113030</wp:posOffset>
+            </wp:positionV>
+            <wp:extent cx="4029719" cy="3583305"/>
+            <wp:effectExtent l="0" t="0" r="8890" b="0"/>
+            <wp:wrapNone/>
+            <wp:docPr id="8" name="Grafik 8" descr="Ein Bild, das draußen, Baum, Person, Mann enthält.&#10;&#10;Automatisch generierte Beschreibung"/>
+            <wp:cNvGraphicFramePr>
+              <a:graphicFrameLocks xmlns:a="http://schemas.openxmlformats.org/drawingml/2006/main" noChangeAspect="1"/>
+            </wp:cNvGraphicFramePr>
+            <a:graphic xmlns:a="http://schemas.openxmlformats.org/drawingml/2006/main">
+              <a:graphicData uri="http://schemas.openxmlformats.org/drawingml/2006/picture">
+                <pic:pic xmlns:pic="http://schemas.openxmlformats.org/drawingml/2006/picture">
+                  <pic:nvPicPr>
+                    <pic:cNvPr id="8" name="angelbutton.PNG"/>
+                    <pic:cNvPicPr/>
+                  </pic:nvPicPr>
+                  <pic:blipFill>
+                    <a:blip r:embed="rId23">
+                      <a:extLst>
+                        <a:ext uri="{28A0092B-C50C-407E-A947-70E740481C1C}">
+                          <a14:useLocalDpi xmlns:a14="http://schemas.microsoft.com/office/drawing/2010/main" val="0"/>
+                        </a:ext>
+                      </a:extLst>
+                    </a:blip>
+                    <a:stretch>
+                      <a:fillRect/>
+                    </a:stretch>
+                  </pic:blipFill>
+                  <pic:spPr>
+                    <a:xfrm>
+                      <a:off x="0" y="0"/>
+                      <a:ext cx="4029719" cy="3583305"/>
+                    </a:xfrm>
+                    <a:prstGeom prst="rect">
+                      <a:avLst/>
+                    </a:prstGeom>
+                  </pic:spPr>
+                </pic:pic>
+              </a:graphicData>
+            </a:graphic>
+            <wp14:sizeRelH relativeFrom="margin">
+              <wp14:pctWidth>0</wp14:pctWidth>
+            </wp14:sizeRelH>
+            <wp14:sizeRelV relativeFrom="margin">
+              <wp14:pctHeight>0</wp14:pctHeight>
+            </wp14:sizeRelV>
+          </wp:anchor>
+        </w:drawing>
+      </w:r>
+    </w:p>
+    <w:p>
+      <w:pPr>
+        <w:rPr>
+          <w:lang w:val="de-CH"/>
+        </w:rPr>
+      </w:pPr>
+    </w:p>
+    <w:p>
+      <w:pPr>
+        <w:rPr>
+          <w:lang w:val="de-CH"/>
+        </w:rPr>
+      </w:pPr>
+    </w:p>
+    <w:p>
+      <w:pPr>
+        <w:rPr>
+          <w:lang w:val="de-CH"/>
+        </w:rPr>
+      </w:pPr>
+    </w:p>
+    <w:p>
+      <w:pPr>
+        <w:rPr>
+          <w:lang w:val="de-CH"/>
+        </w:rPr>
+      </w:pPr>
+    </w:p>
+    <w:p>
+      <w:pPr>
+        <w:rPr>
+          <w:lang w:val="de-CH"/>
+        </w:rPr>
+      </w:pPr>
+    </w:p>
+    <w:p>
+      <w:pPr>
+        <w:rPr>
+          <w:lang w:val="de-CH"/>
+        </w:rPr>
+      </w:pPr>
+    </w:p>
+    <w:p>
+      <w:pPr>
+        <w:rPr>
+          <w:lang w:val="de-CH"/>
+        </w:rPr>
+      </w:pPr>
+    </w:p>
+    <w:p>
+      <w:pPr>
+        <w:rPr>
+          <w:lang w:val="de-CH"/>
+        </w:rPr>
+      </w:pPr>
+    </w:p>
+    <w:p>
+      <w:pPr>
+        <w:rPr>
+          <w:lang w:val="de-CH"/>
+        </w:rPr>
+      </w:pPr>
+    </w:p>
+    <w:p>
+      <w:pPr>
+        <w:rPr>
+          <w:lang w:val="de-CH"/>
+        </w:rPr>
+      </w:pPr>
+    </w:p>
+    <w:p>
+      <w:pPr>
+        <w:rPr>
+          <w:lang w:val="de-CH"/>
+        </w:rPr>
+      </w:pPr>
+    </w:p>
+    <w:p>
+      <w:pPr>
+        <w:rPr>
+          <w:lang w:val="de-CH"/>
+        </w:rPr>
+      </w:pPr>
+    </w:p>
+    <w:p>
+      <w:pPr>
+        <w:rPr>
+          <w:lang w:val="de-CH"/>
+        </w:rPr>
+      </w:pPr>
+    </w:p>
+    <w:p>
+      <w:pPr>
+        <w:rPr>
+          <w:lang w:val="de-CH"/>
+        </w:rPr>
+      </w:pPr>
+    </w:p>
+    <w:p>
+      <w:pPr>
+        <w:rPr>
+          <w:lang w:val="de-CH"/>
+        </w:rPr>
+      </w:pPr>
+      <w:r>
+        <w:rPr>
+          <w:lang w:val="de-CH"/>
+        </w:rPr>
+        <w:t>Der Benützer kann über die Card</w:t>
+      </w:r>
+      <w:r>
+        <w:rPr>
+          <w:lang w:val="de-CH"/>
+        </w:rPr>
+        <w:t>s</w:t>
+      </w:r>
+      <w:r>
+        <w:rPr>
+          <w:lang w:val="de-CH"/>
+        </w:rPr>
+        <w:t xml:space="preserve"> direkt zur gewünschten Seite gelangen. Jede Unterseite der Webseite hat ein eigenes Card auf der Startseite.</w:t>
+      </w:r>
+    </w:p>
+    <w:p>
+      <w:pPr>
+        <w:rPr>
+          <w:lang w:val="de-CH"/>
+        </w:rPr>
+      </w:pPr>
+    </w:p>
+    <w:p>
+      <w:pPr>
+        <w:rPr>
+          <w:lang w:val="de-CH"/>
+        </w:rPr>
+      </w:pPr>
+    </w:p>
+    <w:p>
+      <w:pPr>
+        <w:rPr>
+          <w:lang w:val="de-CH"/>
+        </w:rPr>
+      </w:pPr>
+    </w:p>
+    <w:p>
+      <w:pPr>
+        <w:rPr>
+          <w:lang w:val="de-CH"/>
+        </w:rPr>
+      </w:pPr>
+    </w:p>
+    <w:p>
+      <w:pPr>
+        <w:rPr>
+          <w:lang w:val="de-CH"/>
+        </w:rPr>
+      </w:pPr>
+      <w:r>
+        <w:rPr>
+          <w:noProof/>
+          <w:lang w:val="de-CH"/>
+        </w:rPr>
+        <w:drawing>
+          <wp:anchor distT="0" distB="0" distL="114300" distR="114300" simplePos="0" relativeHeight="251669504" behindDoc="1" locked="0" layoutInCell="1" allowOverlap="1" wp14:anchorId="3C88BF69" wp14:editId="4A01C508">
+            <wp:simplePos x="0" y="0"/>
+            <wp:positionH relativeFrom="column">
+              <wp:posOffset>-46355</wp:posOffset>
+            </wp:positionH>
+            <wp:positionV relativeFrom="paragraph">
+              <wp:posOffset>292735</wp:posOffset>
+            </wp:positionV>
+            <wp:extent cx="5760720" cy="2701925"/>
+            <wp:effectExtent l="0" t="0" r="0" b="3175"/>
+            <wp:wrapNone/>
+            <wp:docPr id="7" name="Grafik 7" descr="Ein Bild, das Screenshot enthält.&#10;&#10;Automatisch generierte Beschreibung"/>
+            <wp:cNvGraphicFramePr>
+              <a:graphicFrameLocks xmlns:a="http://schemas.openxmlformats.org/drawingml/2006/main" noChangeAspect="1"/>
+            </wp:cNvGraphicFramePr>
+            <a:graphic xmlns:a="http://schemas.openxmlformats.org/drawingml/2006/main">
+              <a:graphicData uri="http://schemas.openxmlformats.org/drawingml/2006/picture">
+                <pic:pic xmlns:pic="http://schemas.openxmlformats.org/drawingml/2006/picture">
+                  <pic:nvPicPr>
+                    <pic:cNvPr id="7" name="angelhauptseite.PNG"/>
+                    <pic:cNvPicPr/>
+                  </pic:nvPicPr>
+                  <pic:blipFill>
+                    <a:blip r:embed="rId24" cstate="print">
+                      <a:extLst>
+                        <a:ext uri="{28A0092B-C50C-407E-A947-70E740481C1C}">
+                          <a14:useLocalDpi xmlns:a14="http://schemas.microsoft.com/office/drawing/2010/main" val="0"/>
+                        </a:ext>
+                      </a:extLst>
+                    </a:blip>
+                    <a:stretch>
+                      <a:fillRect/>
+                    </a:stretch>
+                  </pic:blipFill>
+                  <pic:spPr>
+                    <a:xfrm>
+                      <a:off x="0" y="0"/>
+                      <a:ext cx="5760720" cy="2701925"/>
+                    </a:xfrm>
+                    <a:prstGeom prst="rect">
+                      <a:avLst/>
+                    </a:prstGeom>
+                  </pic:spPr>
+                </pic:pic>
+              </a:graphicData>
+            </a:graphic>
+          </wp:anchor>
+        </w:drawing>
+      </w:r>
+      <w:r>
+        <w:rPr>
+          <w:lang w:val="de-CH"/>
+        </w:rPr>
+        <w:t>Fischerausflug.html</w:t>
+      </w:r>
+    </w:p>
+    <w:p>
+      <w:pPr>
+        <w:rPr>
+          <w:lang w:val="de-CH"/>
+        </w:rPr>
+      </w:pPr>
+    </w:p>
+    <w:p>
+      <w:pPr>
+        <w:rPr>
+          <w:lang w:val="de-CH"/>
+        </w:rPr>
+      </w:pPr>
+    </w:p>
+    <w:p>
+      <w:pPr>
+        <w:rPr>
+          <w:lang w:val="de-CH"/>
+        </w:rPr>
+      </w:pPr>
+    </w:p>
+    <w:p>
+      <w:pPr>
+        <w:rPr>
+          <w:lang w:val="de-CH"/>
+        </w:rPr>
+      </w:pPr>
+    </w:p>
+    <w:p>
+      <w:pPr>
+        <w:rPr>
+          <w:lang w:val="de-CH"/>
+        </w:rPr>
+      </w:pPr>
+    </w:p>
+    <w:p>
+      <w:pPr>
+        <w:rPr>
+          <w:lang w:val="de-CH"/>
+        </w:rPr>
+      </w:pPr>
+    </w:p>
+    <w:p>
+      <w:pPr>
+        <w:rPr>
+          <w:lang w:val="de-CH"/>
+        </w:rPr>
+      </w:pPr>
+    </w:p>
+    <w:p>
+      <w:pPr>
+        <w:rPr>
+          <w:lang w:val="de-CH"/>
+        </w:rPr>
+      </w:pPr>
+    </w:p>
+    <w:p>
+      <w:pPr>
+        <w:rPr>
+          <w:lang w:val="de-CH"/>
+        </w:rPr>
+      </w:pPr>
+    </w:p>
+    <w:p>
+      <w:pPr>
+        <w:rPr>
+          <w:lang w:val="de-CH"/>
+        </w:rPr>
+      </w:pPr>
+    </w:p>
+    <w:p>
+      <w:pPr>
+        <w:rPr>
+          <w:lang w:val="de-CH"/>
+        </w:rPr>
+      </w:pPr>
+    </w:p>
+    <w:p>
+      <w:pPr>
+        <w:rPr>
+          <w:lang w:val="de-CH"/>
+        </w:rPr>
+      </w:pPr>
+    </w:p>
+    <w:p>
+      <w:pPr>
+        <w:rPr>
+          <w:lang w:val="de-CH"/>
+        </w:rPr>
+      </w:pPr>
+    </w:p>
+    <w:p>
+      <w:pPr>
+        <w:rPr>
+          <w:lang w:val="de-CH"/>
+        </w:rPr>
+      </w:pPr>
+      <w:r>
+        <w:rPr>
+          <w:lang w:val="de-CH"/>
+        </w:rPr>
+        <w:t>Auf der Fischerausflugseite kann der Benützer den gewünschten Zielfisch wählen.</w:t>
+      </w:r>
+    </w:p>
+    <w:p>
+      <w:pPr>
+        <w:rPr>
+          <w:lang w:val="de-CH"/>
+        </w:rPr>
+      </w:pPr>
+      <w:r>
+        <w:rPr>
+          <w:noProof/>
+          <w:lang w:val="de-CH"/>
+        </w:rPr>
+        <w:drawing>
+          <wp:anchor distT="0" distB="0" distL="114300" distR="114300" simplePos="0" relativeHeight="251671552" behindDoc="1" locked="0" layoutInCell="1" allowOverlap="1" wp14:anchorId="29500996" wp14:editId="72FDCC62">
+            <wp:simplePos x="0" y="0"/>
+            <wp:positionH relativeFrom="column">
+              <wp:posOffset>-635</wp:posOffset>
+            </wp:positionH>
+            <wp:positionV relativeFrom="paragraph">
+              <wp:posOffset>-2540</wp:posOffset>
+            </wp:positionV>
+            <wp:extent cx="5760720" cy="2953385"/>
+            <wp:effectExtent l="0" t="0" r="0" b="0"/>
+            <wp:wrapNone/>
+            <wp:docPr id="9" name="Grafik 9" descr="Ein Bild, das Screenshot enthält.&#10;&#10;Automatisch generierte Beschreibung"/>
+            <wp:cNvGraphicFramePr>
+              <a:graphicFrameLocks xmlns:a="http://schemas.openxmlformats.org/drawingml/2006/main" noChangeAspect="1"/>
+            </wp:cNvGraphicFramePr>
+            <a:graphic xmlns:a="http://schemas.openxmlformats.org/drawingml/2006/main">
+              <a:graphicData uri="http://schemas.openxmlformats.org/drawingml/2006/picture">
+                <pic:pic xmlns:pic="http://schemas.openxmlformats.org/drawingml/2006/picture">
+                  <pic:nvPicPr>
+                    <pic:cNvPr id="9" name="hechtdetail.PNG"/>
+                    <pic:cNvPicPr/>
+                  </pic:nvPicPr>
+                  <pic:blipFill>
+                    <a:blip r:embed="rId25" cstate="print">
+                      <a:extLst>
+                        <a:ext uri="{28A0092B-C50C-407E-A947-70E740481C1C}">
+                          <a14:useLocalDpi xmlns:a14="http://schemas.microsoft.com/office/drawing/2010/main" val="0"/>
+                        </a:ext>
+                      </a:extLst>
+                    </a:blip>
+                    <a:stretch>
+                      <a:fillRect/>
+                    </a:stretch>
+                  </pic:blipFill>
+                  <pic:spPr>
+                    <a:xfrm>
+                      <a:off x="0" y="0"/>
+                      <a:ext cx="5760720" cy="2953385"/>
+                    </a:xfrm>
+                    <a:prstGeom prst="rect">
+                      <a:avLst/>
+                    </a:prstGeom>
+                  </pic:spPr>
+                </pic:pic>
+              </a:graphicData>
+            </a:graphic>
+          </wp:anchor>
+        </w:drawing>
+      </w:r>
+    </w:p>
+    <w:p>
+      <w:pPr>
+        <w:rPr>
+          <w:lang w:val="de-CH"/>
+        </w:rPr>
+      </w:pPr>
+    </w:p>
+    <w:p>
+      <w:pPr>
+        <w:rPr>
+          <w:lang w:val="de-CH"/>
+        </w:rPr>
+      </w:pPr>
+    </w:p>
+    <w:p>
+      <w:pPr>
+        <w:rPr>
+          <w:lang w:val="de-CH"/>
+        </w:rPr>
+      </w:pPr>
+    </w:p>
+    <w:p>
+      <w:pPr>
+        <w:rPr>
+          <w:lang w:val="de-CH"/>
+        </w:rPr>
+      </w:pPr>
+    </w:p>
+    <w:p>
+      <w:pPr>
+        <w:rPr>
+          <w:lang w:val="de-CH"/>
+        </w:rPr>
+      </w:pPr>
+    </w:p>
+    <w:p>
+      <w:pPr>
+        <w:rPr>
+          <w:lang w:val="de-CH"/>
+        </w:rPr>
+      </w:pPr>
+    </w:p>
+    <w:p>
+      <w:pPr>
+        <w:rPr>
+          <w:lang w:val="de-CH"/>
+        </w:rPr>
+      </w:pPr>
+    </w:p>
+    <w:p>
+      <w:pPr>
+        <w:rPr>
+          <w:lang w:val="de-CH"/>
+        </w:rPr>
+      </w:pPr>
+    </w:p>
+    <w:p>
+      <w:pPr>
+        <w:rPr>
+          <w:lang w:val="de-CH"/>
+        </w:rPr>
+      </w:pPr>
+    </w:p>
+    <w:p>
+      <w:pPr>
+        <w:rPr>
+          <w:lang w:val="de-CH"/>
+        </w:rPr>
+      </w:pPr>
+    </w:p>
+    <w:p>
+      <w:pPr>
+        <w:rPr>
+          <w:lang w:val="de-CH"/>
+        </w:rPr>
+      </w:pPr>
+    </w:p>
+    <w:p>
+      <w:pPr>
+        <w:rPr>
+          <w:lang w:val="de-CH"/>
+        </w:rPr>
+      </w:pPr>
+      <w:r>
+        <w:rPr>
+          <w:lang w:val="de-CH"/>
+        </w:rPr>
+        <w:t>Mit der Auswahl des Zielfisches bekommt der Benützer verschiedene Buttons zur Auswahl. Die Buttons sind in Artikel Aufgeteilt die es zum gewählten Zielfisch benötigt damit der Ausflug geplant werden kann.</w:t>
+      </w:r>
+    </w:p>
+    <w:p>
+      <w:pPr>
+        <w:rPr>
+          <w:lang w:val="de-CH"/>
+        </w:rPr>
+      </w:pPr>
+    </w:p>
+    <w:p>
+      <w:pPr>
+        <w:rPr>
+          <w:lang w:val="de-CH"/>
+        </w:rPr>
+      </w:pPr>
+    </w:p>
+    <w:p>
+      <w:pPr>
+        <w:rPr>
+          <w:lang w:val="de-CH"/>
+        </w:rPr>
+      </w:pPr>
+    </w:p>
+    <w:p>
+      <w:pPr>
+        <w:rPr>
+          <w:lang w:val="de-CH"/>
+        </w:rPr>
+      </w:pPr>
+    </w:p>
+    <w:p>
+      <w:pPr>
+        <w:rPr>
+          <w:lang w:val="de-CH"/>
+        </w:rPr>
+      </w:pPr>
+    </w:p>
+    <w:p>
+      <w:pPr>
+        <w:rPr>
+          <w:lang w:val="de-CH"/>
+        </w:rPr>
+      </w:pPr>
+    </w:p>
+    <w:p>
+      <w:pPr>
+        <w:rPr>
+          <w:lang w:val="de-CH"/>
+        </w:rPr>
+      </w:pPr>
+      <w:r>
+        <w:rPr>
+          <w:noProof/>
+          <w:lang w:val="de-CH"/>
+        </w:rPr>
+        <w:drawing>
+          <wp:anchor distT="0" distB="0" distL="114300" distR="114300" simplePos="0" relativeHeight="251672576" behindDoc="1" locked="0" layoutInCell="1" allowOverlap="1" wp14:anchorId="7B2682CF" wp14:editId="6D5BF6B3">
+            <wp:simplePos x="0" y="0"/>
+            <wp:positionH relativeFrom="column">
+              <wp:posOffset>-635</wp:posOffset>
+            </wp:positionH>
+            <wp:positionV relativeFrom="paragraph">
+              <wp:posOffset>-1270</wp:posOffset>
+            </wp:positionV>
+            <wp:extent cx="5760720" cy="2524125"/>
+            <wp:effectExtent l="0" t="0" r="0" b="9525"/>
+            <wp:wrapNone/>
+            <wp:docPr id="10" name="Grafik 10" descr="Ein Bild, das Screenshot enthält.&#10;&#10;Automatisch generierte Beschreibung"/>
+            <wp:cNvGraphicFramePr>
+              <a:graphicFrameLocks xmlns:a="http://schemas.openxmlformats.org/drawingml/2006/main" noChangeAspect="1"/>
+            </wp:cNvGraphicFramePr>
+            <a:graphic xmlns:a="http://schemas.openxmlformats.org/drawingml/2006/main">
+              <a:graphicData uri="http://schemas.openxmlformats.org/drawingml/2006/picture">
+                <pic:pic xmlns:pic="http://schemas.openxmlformats.org/drawingml/2006/picture">
+                  <pic:nvPicPr>
+                    <pic:cNvPr id="10" name="buttondetail.PNG"/>
+                    <pic:cNvPicPr/>
+                  </pic:nvPicPr>
+                  <pic:blipFill>
+                    <a:blip r:embed="rId26" cstate="print">
+                      <a:extLst>
+                        <a:ext uri="{28A0092B-C50C-407E-A947-70E740481C1C}">
+                          <a14:useLocalDpi xmlns:a14="http://schemas.microsoft.com/office/drawing/2010/main" val="0"/>
+                        </a:ext>
+                      </a:extLst>
+                    </a:blip>
+                    <a:stretch>
+                      <a:fillRect/>
+                    </a:stretch>
+                  </pic:blipFill>
+                  <pic:spPr>
+                    <a:xfrm>
+                      <a:off x="0" y="0"/>
+                      <a:ext cx="5760720" cy="2524125"/>
+                    </a:xfrm>
+                    <a:prstGeom prst="rect">
+                      <a:avLst/>
+                    </a:prstGeom>
+                  </pic:spPr>
+                </pic:pic>
+              </a:graphicData>
+            </a:graphic>
+          </wp:anchor>
+        </w:drawing>
+      </w:r>
+    </w:p>
+    <w:p>
+      <w:pPr>
+        <w:rPr>
+          <w:lang w:val="de-CH"/>
+        </w:rPr>
+      </w:pPr>
+    </w:p>
+    <w:p>
+      <w:pPr>
+        <w:rPr>
+          <w:lang w:val="de-CH"/>
+        </w:rPr>
+      </w:pPr>
+    </w:p>
+    <w:p>
+      <w:pPr>
+        <w:rPr>
+          <w:lang w:val="de-CH"/>
+        </w:rPr>
+      </w:pPr>
+    </w:p>
+    <w:p>
+      <w:pPr>
+        <w:rPr>
+          <w:lang w:val="de-CH"/>
+        </w:rPr>
+      </w:pPr>
+    </w:p>
+    <w:p>
+      <w:pPr>
+        <w:rPr>
+          <w:lang w:val="de-CH"/>
+        </w:rPr>
+      </w:pPr>
+    </w:p>
+    <w:p>
+      <w:pPr>
+        <w:rPr>
+          <w:lang w:val="de-CH"/>
+        </w:rPr>
+      </w:pPr>
+    </w:p>
+    <w:p>
+      <w:pPr>
+        <w:rPr>
+          <w:lang w:val="de-CH"/>
+        </w:rPr>
+      </w:pPr>
+    </w:p>
+    <w:p>
+      <w:pPr>
+        <w:rPr>
+          <w:lang w:val="de-CH"/>
+        </w:rPr>
+      </w:pPr>
+    </w:p>
+    <w:p>
+      <w:pPr>
+        <w:rPr>
+          <w:lang w:val="de-CH"/>
+        </w:rPr>
+      </w:pPr>
+    </w:p>
+    <w:p>
+      <w:pPr>
+        <w:rPr>
+          <w:lang w:val="de-CH"/>
+        </w:rPr>
+      </w:pPr>
+      <w:r>
+        <w:rPr>
+          <w:lang w:val="de-CH"/>
+        </w:rPr>
+        <w:t>Wird ein gewünschter Button angeklickt öffnet sich ein Untermenu mit Checkboxen. Der Benützer kann jetzt einen oder mehrere Checkboxen aktivieren um seine Checkliste zu erstellen.</w:t>
+      </w:r>
+    </w:p>
+    <w:p>
+      <w:pPr>
+        <w:rPr>
+          <w:lang w:val="de-CH"/>
+        </w:rPr>
         <w:sectPr>
           <w:pgSz w:w="11906" w:h="16838"/>
           <w:pgMar w:top="1417" w:right="1417" w:bottom="1134" w:left="1417" w:header="454" w:footer="57" w:gutter="0"/>
@@ -20725,7 +21681,7 @@
             <w:pPr>
               <w:cnfStyle w:val="000000100000" w:firstRow="0" w:lastRow="0" w:firstColumn="0" w:lastColumn="0" w:oddVBand="0" w:evenVBand="0" w:oddHBand="1" w:evenHBand="0" w:firstRowFirstColumn="0" w:firstRowLastColumn="0" w:lastRowFirstColumn="0" w:lastRowLastColumn="0"/>
             </w:pPr>
-            <w:hyperlink r:id="rId21" w:history="1">
+            <w:hyperlink r:id="rId27" w:history="1">
               <w:r>
                 <w:rPr>
                   <w:rStyle w:val="Hyperlink"/>
@@ -20758,7 +21714,6 @@
                 <w:lang w:val="fr-CH"/>
               </w:rPr>
             </w:pPr>
-            <w:proofErr w:type="spellStart"/>
             <w:r>
               <w:rPr>
                 <w:b w:val="0"/>
@@ -20783,7 +21738,6 @@
               </w:rPr>
               <w:t>Bild</w:t>
             </w:r>
-            <w:proofErr w:type="spellEnd"/>
           </w:p>
           <w:p>
             <w:pPr>
@@ -20802,7 +21756,7 @@
             <w:pPr>
               <w:cnfStyle w:val="000000000000" w:firstRow="0" w:lastRow="0" w:firstColumn="0" w:lastColumn="0" w:oddVBand="0" w:evenVBand="0" w:oddHBand="0" w:evenHBand="0" w:firstRowFirstColumn="0" w:firstRowLastColumn="0" w:lastRowFirstColumn="0" w:lastRowLastColumn="0"/>
             </w:pPr>
-            <w:hyperlink r:id="rId22" w:history="1">
+            <w:hyperlink r:id="rId28" w:history="1">
               <w:r>
                 <w:rPr>
                   <w:rStyle w:val="Hyperlink"/>
@@ -20835,21 +21789,12 @@
                 <w:bCs w:val="0"/>
               </w:rPr>
             </w:pPr>
-            <w:proofErr w:type="spellStart"/>
             <w:r>
               <w:rPr>
                 <w:b w:val="0"/>
                 <w:bCs w:val="0"/>
               </w:rPr>
-              <w:t>NavBar</w:t>
-            </w:r>
-            <w:proofErr w:type="spellEnd"/>
-            <w:r>
-              <w:rPr>
-                <w:b w:val="0"/>
-                <w:bCs w:val="0"/>
-              </w:rPr>
-              <w:t xml:space="preserve"> Icon</w:t>
+              <w:t>NavBar Icon</w:t>
             </w:r>
           </w:p>
           <w:p>
@@ -20873,7 +21818,7 @@
                 <w:lang w:val="fr-CH"/>
               </w:rPr>
             </w:pPr>
-            <w:hyperlink r:id="rId23" w:history="1">
+            <w:hyperlink r:id="rId29" w:history="1">
               <w:r>
                 <w:rPr>
                   <w:rStyle w:val="Hyperlink"/>
@@ -20930,7 +21875,7 @@
                 <w:lang w:val="de-CH"/>
               </w:rPr>
             </w:pPr>
-            <w:hyperlink r:id="rId24" w:history="1">
+            <w:hyperlink r:id="rId30" w:history="1">
               <w:r>
                 <w:rPr>
                   <w:rStyle w:val="Hyperlink"/>
@@ -20979,7 +21924,7 @@
                 <w:lang w:val="de-CH"/>
               </w:rPr>
             </w:pPr>
-            <w:hyperlink r:id="rId25" w:history="1">
+            <w:hyperlink r:id="rId31" w:history="1">
               <w:r>
                 <w:rPr>
                   <w:rStyle w:val="Hyperlink"/>
@@ -21024,15 +21969,7 @@
               <w:cnfStyle w:val="000000000000" w:firstRow="0" w:lastRow="0" w:firstColumn="0" w:lastColumn="0" w:oddVBand="0" w:evenVBand="0" w:oddHBand="0" w:evenHBand="0" w:firstRowFirstColumn="0" w:firstRowLastColumn="0" w:lastRowFirstColumn="0" w:lastRowLastColumn="0"/>
             </w:pPr>
             <w:r>
-              <w:t>Eigenes Foto von Patrick (</w:t>
-            </w:r>
-            <w:proofErr w:type="spellStart"/>
-            <w:r>
-              <w:t>Fuschel</w:t>
-            </w:r>
-            <w:proofErr w:type="spellEnd"/>
-            <w:r>
-              <w:t xml:space="preserve"> See in Österreich)</w:t>
+              <w:t>Eigenes Foto von Patrick (Fuschel See in Österreich)</w:t>
             </w:r>
           </w:p>
         </w:tc>
@@ -21078,7 +22015,7 @@
             <w:pPr>
               <w:cnfStyle w:val="000000100000" w:firstRow="0" w:lastRow="0" w:firstColumn="0" w:lastColumn="0" w:oddVBand="0" w:evenVBand="0" w:oddHBand="1" w:evenHBand="0" w:firstRowFirstColumn="0" w:firstRowLastColumn="0" w:lastRowFirstColumn="0" w:lastRowLastColumn="0"/>
             </w:pPr>
-            <w:hyperlink r:id="rId26" w:history="1">
+            <w:hyperlink r:id="rId32" w:history="1">
               <w:r>
                 <w:rPr>
                   <w:rStyle w:val="Hyperlink"/>
@@ -21122,7 +22059,7 @@
             <w:pPr>
               <w:cnfStyle w:val="000000000000" w:firstRow="0" w:lastRow="0" w:firstColumn="0" w:lastColumn="0" w:oddVBand="0" w:evenVBand="0" w:oddHBand="0" w:evenHBand="0" w:firstRowFirstColumn="0" w:firstRowLastColumn="0" w:lastRowFirstColumn="0" w:lastRowLastColumn="0"/>
             </w:pPr>
-            <w:hyperlink r:id="rId27" w:history="1">
+            <w:hyperlink r:id="rId33" w:history="1">
               <w:r>
                 <w:rPr>
                   <w:rStyle w:val="Hyperlink"/>
@@ -21293,7 +22230,7 @@
             <w:pPr>
               <w:cnfStyle w:val="000000100000" w:firstRow="0" w:lastRow="0" w:firstColumn="0" w:lastColumn="0" w:oddVBand="0" w:evenVBand="0" w:oddHBand="1" w:evenHBand="0" w:firstRowFirstColumn="0" w:firstRowLastColumn="0" w:lastRowFirstColumn="0" w:lastRowLastColumn="0"/>
             </w:pPr>
-            <w:hyperlink r:id="rId28" w:history="1">
+            <w:hyperlink r:id="rId34" w:history="1">
               <w:r>
                 <w:rPr>
                   <w:rStyle w:val="Hyperlink"/>
@@ -21330,41 +22267,31 @@
                 <w:bCs w:val="0"/>
                 <w:lang w:val="fr-CH"/>
               </w:rPr>
-              <w:t xml:space="preserve">JavaScript </w:t>
-            </w:r>
-            <w:proofErr w:type="spellStart"/>
-            <w:r>
+              <w:t>JavaScript Dokumentation</w:t>
+            </w:r>
+          </w:p>
+          <w:p>
+            <w:pPr>
               <w:rPr>
                 <w:b w:val="0"/>
                 <w:bCs w:val="0"/>
                 <w:lang w:val="fr-CH"/>
               </w:rPr>
-              <w:t>Dokumentation</w:t>
-            </w:r>
-            <w:proofErr w:type="spellEnd"/>
-          </w:p>
-          <w:p>
-            <w:pPr>
-              <w:rPr>
-                <w:b w:val="0"/>
-                <w:bCs w:val="0"/>
+            </w:pPr>
+          </w:p>
+        </w:tc>
+        <w:tc>
+          <w:tcPr>
+            <w:tcW w:w="8555" w:type="dxa"/>
+          </w:tcPr>
+          <w:p>
+            <w:pPr>
+              <w:cnfStyle w:val="000000000000" w:firstRow="0" w:lastRow="0" w:firstColumn="0" w:lastColumn="0" w:oddVBand="0" w:evenVBand="0" w:oddHBand="0" w:evenHBand="0" w:firstRowFirstColumn="0" w:firstRowLastColumn="0" w:lastRowFirstColumn="0" w:lastRowLastColumn="0"/>
+              <w:rPr>
                 <w:lang w:val="fr-CH"/>
               </w:rPr>
             </w:pPr>
-          </w:p>
-        </w:tc>
-        <w:tc>
-          <w:tcPr>
-            <w:tcW w:w="8555" w:type="dxa"/>
-          </w:tcPr>
-          <w:p>
-            <w:pPr>
-              <w:cnfStyle w:val="000000000000" w:firstRow="0" w:lastRow="0" w:firstColumn="0" w:lastColumn="0" w:oddVBand="0" w:evenVBand="0" w:oddHBand="0" w:evenHBand="0" w:firstRowFirstColumn="0" w:firstRowLastColumn="0" w:lastRowFirstColumn="0" w:lastRowLastColumn="0"/>
-              <w:rPr>
-                <w:lang w:val="fr-CH"/>
-              </w:rPr>
-            </w:pPr>
-            <w:hyperlink r:id="rId29" w:history="1">
+            <w:hyperlink r:id="rId35" w:history="1">
               <w:r>
                 <w:rPr>
                   <w:rStyle w:val="Hyperlink"/>
@@ -21433,7 +22360,7 @@
                 <w:lang w:val="fr-CH"/>
               </w:rPr>
             </w:pPr>
-            <w:hyperlink r:id="rId30" w:history="1">
+            <w:hyperlink r:id="rId36" w:history="1">
               <w:r>
                 <w:rPr>
                   <w:rStyle w:val="Hyperlink"/>
@@ -26941,7 +27868,7 @@
 </file>
 
 <file path=customXml/itemProps2.xml><?xml version="1.0" encoding="utf-8"?>
-<ds:datastoreItem xmlns:ds="http://schemas.openxmlformats.org/officeDocument/2006/customXml" ds:itemID="{4E88AD98-7AEB-463B-95EB-21B4F75E7A81}">
+<ds:datastoreItem xmlns:ds="http://schemas.openxmlformats.org/officeDocument/2006/customXml" ds:itemID="{E0978D22-B778-4210-85D8-6E04DD5ACB10}">
   <ds:schemaRefs>
     <ds:schemaRef ds:uri="http://schemas.openxmlformats.org/officeDocument/2006/bibliography"/>
   </ds:schemaRefs>

</xml_diff>

<commit_message>
Test Protokolle wurden hinzugefügt
</commit_message>
<xml_diff>
--- a/Dokumentation Informations-Webseite.docx
+++ b/Dokumentation Informations-Webseite.docx
@@ -182,7 +182,6 @@
           <w:docPartUnique/>
         </w:docPartObj>
       </w:sdtPr>
-      <w:sdtEndPr/>
       <w:sdtContent>
         <w:p>
           <w:r>
@@ -370,7 +369,6 @@
                                       <w:calendar w:val="gregorian"/>
                                     </w:date>
                                   </w:sdtPr>
-                                  <w:sdtEndPr/>
                                   <w:sdtContent>
                                     <w:p>
                                       <w:pPr>
@@ -459,7 +457,6 @@
                                     <w:dataBinding w:prefixMappings="xmlns:ns0='http://schemas.openxmlformats.org/package/2006/metadata/core-properties' xmlns:ns1='http://purl.org/dc/elements/1.1/'" w:xpath="/ns0:coreProperties[1]/ns1:creator[1]" w:storeItemID="{6C3C8BC8-F283-45AE-878A-BAB7291924A1}"/>
                                     <w:text/>
                                   </w:sdtPr>
-                                  <w:sdtEndPr/>
                                   <w:sdtContent>
                                     <w:p>
                                       <w:pPr>
@@ -500,7 +497,6 @@
                                     <w:dataBinding w:prefixMappings="xmlns:ns0='http://schemas.openxmlformats.org/officeDocument/2006/extended-properties'" w:xpath="/ns0:Properties[1]/ns0:Company[1]" w:storeItemID="{6668398D-A668-4E3E-A5EB-62B293D839F1}"/>
                                     <w:text/>
                                   </w:sdtPr>
-                                  <w:sdtEndPr/>
                                   <w:sdtContent>
                                     <w:p>
                                       <w:pPr>
@@ -546,7 +542,6 @@
                                       <w:calendar w:val="gregorian"/>
                                     </w:date>
                                   </w:sdtPr>
-                                  <w:sdtEndPr/>
                                   <w:sdtContent>
                                     <w:p>
                                       <w:pPr>
@@ -622,7 +617,6 @@
                                 <w:calendar w:val="gregorian"/>
                               </w:date>
                             </w:sdtPr>
-                            <w:sdtEndPr/>
                             <w:sdtContent>
                               <w:p>
                                 <w:pPr>
@@ -666,7 +660,6 @@
                               <w:dataBinding w:prefixMappings="xmlns:ns0='http://schemas.openxmlformats.org/package/2006/metadata/core-properties' xmlns:ns1='http://purl.org/dc/elements/1.1/'" w:xpath="/ns0:coreProperties[1]/ns1:creator[1]" w:storeItemID="{6C3C8BC8-F283-45AE-878A-BAB7291924A1}"/>
                               <w:text/>
                             </w:sdtPr>
-                            <w:sdtEndPr/>
                             <w:sdtContent>
                               <w:p>
                                 <w:pPr>
@@ -707,7 +700,6 @@
                               <w:dataBinding w:prefixMappings="xmlns:ns0='http://schemas.openxmlformats.org/officeDocument/2006/extended-properties'" w:xpath="/ns0:Properties[1]/ns0:Company[1]" w:storeItemID="{6668398D-A668-4E3E-A5EB-62B293D839F1}"/>
                               <w:text/>
                             </w:sdtPr>
-                            <w:sdtEndPr/>
                             <w:sdtContent>
                               <w:p>
                                 <w:pPr>
@@ -753,7 +745,6 @@
                                 <w:calendar w:val="gregorian"/>
                               </w:date>
                             </w:sdtPr>
-                            <w:sdtEndPr/>
                             <w:sdtContent>
                               <w:p>
                                 <w:pPr>
@@ -861,7 +852,6 @@
                                   <w:dataBinding w:prefixMappings="xmlns:ns0='http://schemas.openxmlformats.org/package/2006/metadata/core-properties' xmlns:ns1='http://purl.org/dc/elements/1.1/'" w:xpath="/ns0:coreProperties[1]/ns1:title[1]" w:storeItemID="{6C3C8BC8-F283-45AE-878A-BAB7291924A1}"/>
                                   <w:text/>
                                 </w:sdtPr>
-                                <w:sdtEndPr/>
                                 <w:sdtContent>
                                   <w:p>
                                     <w:pPr>
@@ -937,7 +927,6 @@
                             <w:dataBinding w:prefixMappings="xmlns:ns0='http://schemas.openxmlformats.org/package/2006/metadata/core-properties' xmlns:ns1='http://purl.org/dc/elements/1.1/'" w:xpath="/ns0:coreProperties[1]/ns1:title[1]" w:storeItemID="{6C3C8BC8-F283-45AE-878A-BAB7291924A1}"/>
                             <w:text/>
                           </w:sdtPr>
-                          <w:sdtEndPr/>
                           <w:sdtContent>
                             <w:p>
                               <w:pPr>
@@ -6293,12 +6282,8 @@
       <w:pPr>
         <w:pStyle w:val="berschrift1"/>
         <w:sectPr>
-          <w:headerReference w:type="even" r:id="rId11"/>
-          <w:headerReference w:type="default" r:id="rId12"/>
-          <w:footerReference w:type="even" r:id="rId13"/>
-          <w:footerReference w:type="default" r:id="rId14"/>
-          <w:headerReference w:type="first" r:id="rId15"/>
-          <w:footerReference w:type="first" r:id="rId16"/>
+          <w:headerReference w:type="default" r:id="rId11"/>
+          <w:footerReference w:type="default" r:id="rId12"/>
           <w:pgSz w:w="11906" w:h="16838"/>
           <w:pgMar w:top="1417" w:right="1417" w:bottom="1134" w:left="1417" w:header="454" w:footer="57" w:gutter="0"/>
           <w:pgNumType w:start="0"/>
@@ -6647,7 +6632,7 @@
               <w:rPr>
                 <w:lang w:val="de-CH"/>
               </w:rPr>
-              <w:t>7</w:t>
+              <w:t>8</w:t>
             </w:r>
           </w:p>
         </w:tc>
@@ -6724,7 +6709,7 @@
             </w:r>
           </w:p>
           <w:p>
-            <w:hyperlink r:id="rId17" w:history="1">
+            <w:hyperlink r:id="rId13" w:history="1">
               <w:r>
                 <w:rPr>
                   <w:rStyle w:val="Hyperlink"/>
@@ -7591,6 +7576,93 @@
           <w:p>
             <w:pPr>
               <w:cnfStyle w:val="000000100000" w:firstRow="0" w:lastRow="0" w:firstColumn="0" w:lastColumn="0" w:oddVBand="0" w:evenVBand="0" w:oddHBand="1" w:evenHBand="0" w:firstRowFirstColumn="0" w:firstRowLastColumn="0" w:lastRowFirstColumn="0" w:lastRowLastColumn="0"/>
+            </w:pPr>
+            <w:r>
+              <w:t>In Bearbeitung</w:t>
+            </w:r>
+          </w:p>
+        </w:tc>
+      </w:tr>
+      <w:tr>
+        <w:trPr>
+          <w:trHeight w:val="340"/>
+        </w:trPr>
+        <w:tc>
+          <w:tcPr>
+            <w:cnfStyle w:val="001000000000" w:firstRow="0" w:lastRow="0" w:firstColumn="1" w:lastColumn="0" w:oddVBand="0" w:evenVBand="0" w:oddHBand="0" w:evenHBand="0" w:firstRowFirstColumn="0" w:firstRowLastColumn="0" w:lastRowFirstColumn="0" w:lastRowLastColumn="0"/>
+            <w:tcW w:w="640" w:type="dxa"/>
+            <w:vAlign w:val="center"/>
+          </w:tcPr>
+          <w:p>
+            <w:r>
+              <w:t>8</w:t>
+            </w:r>
+          </w:p>
+        </w:tc>
+        <w:tc>
+          <w:tcPr>
+            <w:tcW w:w="1023" w:type="dxa"/>
+            <w:vAlign w:val="center"/>
+          </w:tcPr>
+          <w:p>
+            <w:pPr>
+              <w:cnfStyle w:val="000000000000" w:firstRow="0" w:lastRow="0" w:firstColumn="0" w:lastColumn="0" w:oddVBand="0" w:evenVBand="0" w:oddHBand="0" w:evenHBand="0" w:firstRowFirstColumn="0" w:firstRowLastColumn="0" w:lastRowFirstColumn="0" w:lastRowLastColumn="0"/>
+            </w:pPr>
+            <w:r>
+              <w:t>0.8</w:t>
+            </w:r>
+          </w:p>
+        </w:tc>
+        <w:tc>
+          <w:tcPr>
+            <w:tcW w:w="1332" w:type="dxa"/>
+            <w:vAlign w:val="center"/>
+          </w:tcPr>
+          <w:p>
+            <w:pPr>
+              <w:cnfStyle w:val="000000000000" w:firstRow="0" w:lastRow="0" w:firstColumn="0" w:lastColumn="0" w:oddVBand="0" w:evenVBand="0" w:oddHBand="0" w:evenHBand="0" w:firstRowFirstColumn="0" w:firstRowLastColumn="0" w:lastRowFirstColumn="0" w:lastRowLastColumn="0"/>
+            </w:pPr>
+            <w:r>
+              <w:t>17.10.2019</w:t>
+            </w:r>
+          </w:p>
+        </w:tc>
+        <w:tc>
+          <w:tcPr>
+            <w:tcW w:w="3116" w:type="dxa"/>
+            <w:vAlign w:val="center"/>
+          </w:tcPr>
+          <w:p>
+            <w:pPr>
+              <w:cnfStyle w:val="000000000000" w:firstRow="0" w:lastRow="0" w:firstColumn="0" w:lastColumn="0" w:oddVBand="0" w:evenVBand="0" w:oddHBand="0" w:evenHBand="0" w:firstRowFirstColumn="0" w:firstRowLastColumn="0" w:lastRowFirstColumn="0" w:lastRowLastColumn="0"/>
+            </w:pPr>
+            <w:r>
+              <w:t>Es wurden erste Test der Webseite erstellt und in die Dokumentation aufgenommen</w:t>
+            </w:r>
+          </w:p>
+        </w:tc>
+        <w:tc>
+          <w:tcPr>
+            <w:tcW w:w="1114" w:type="dxa"/>
+            <w:vAlign w:val="center"/>
+          </w:tcPr>
+          <w:p>
+            <w:pPr>
+              <w:cnfStyle w:val="000000000000" w:firstRow="0" w:lastRow="0" w:firstColumn="0" w:lastColumn="0" w:oddVBand="0" w:evenVBand="0" w:oddHBand="0" w:evenHBand="0" w:firstRowFirstColumn="0" w:firstRowLastColumn="0" w:lastRowFirstColumn="0" w:lastRowLastColumn="0"/>
+            </w:pPr>
+            <w:r>
+              <w:t>Patrick Tomasi</w:t>
+            </w:r>
+          </w:p>
+        </w:tc>
+        <w:tc>
+          <w:tcPr>
+            <w:tcW w:w="1837" w:type="dxa"/>
+            <w:vAlign w:val="center"/>
+          </w:tcPr>
+          <w:p>
+            <w:pPr>
+              <w:cnfStyle w:val="000000000000" w:firstRow="0" w:lastRow="0" w:firstColumn="0" w:lastColumn="0" w:oddVBand="0" w:evenVBand="0" w:oddHBand="0" w:evenHBand="0" w:firstRowFirstColumn="0" w:firstRowLastColumn="0" w:lastRowFirstColumn="0" w:lastRowLastColumn="0"/>
             </w:pPr>
             <w:r>
               <w:t>In Bearbeitung</w:t>
@@ -7691,7 +7763,7 @@
                     </pic:cNvPicPr>
                   </pic:nvPicPr>
                   <pic:blipFill>
-                    <a:blip r:embed="rId18">
+                    <a:blip r:embed="rId14">
                       <a:extLst>
                         <a:ext uri="{28A0092B-C50C-407E-A947-70E740481C1C}">
                           <a14:useLocalDpi xmlns:a14="http://schemas.microsoft.com/office/drawing/2010/main" val="0"/>
@@ -10637,7 +10709,7 @@
             <wp:cNvGraphicFramePr/>
             <a:graphic xmlns:a="http://schemas.openxmlformats.org/drawingml/2006/main">
               <a:graphicData uri="http://schemas.openxmlformats.org/drawingml/2006/chart">
-                <c:chart xmlns:c="http://schemas.openxmlformats.org/drawingml/2006/chart" xmlns:r="http://schemas.openxmlformats.org/officeDocument/2006/relationships" r:id="rId19"/>
+                <c:chart xmlns:c="http://schemas.openxmlformats.org/drawingml/2006/chart" xmlns:r="http://schemas.openxmlformats.org/officeDocument/2006/relationships" r:id="rId15"/>
               </a:graphicData>
             </a:graphic>
           </wp:inline>
@@ -10997,7 +11069,7 @@
                     </pic:cNvPicPr>
                   </pic:nvPicPr>
                   <pic:blipFill>
-                    <a:blip r:embed="rId20">
+                    <a:blip r:embed="rId16">
                       <a:extLst>
                         <a:ext uri="{28A0092B-C50C-407E-A947-70E740481C1C}">
                           <a14:useLocalDpi xmlns:a14="http://schemas.microsoft.com/office/drawing/2010/main" val="0"/>
@@ -11820,7 +11892,15 @@
           <w:bCs/>
           <w:lang w:val="de-CH"/>
         </w:rPr>
-        <w:t>Sicherung über Github</w:t>
+        <w:t xml:space="preserve">Sicherung über </w:t>
+      </w:r>
+      <w:r>
+        <w:rPr>
+          <w:b/>
+          <w:bCs/>
+          <w:lang w:val="de-CH"/>
+        </w:rPr>
+        <w:t>GitHub</w:t>
       </w:r>
     </w:p>
     <w:p>
@@ -11836,7 +11916,31 @@
         <w:rPr>
           <w:lang w:val="de-CH"/>
         </w:rPr>
-        <w:t xml:space="preserve">Da wir auch mit Github arbeiten sind die Daten zusätzlich über Github gespeichert. Dort kann man jederzeit auf die letzte Version zugreifen.  </w:t>
+        <w:t xml:space="preserve">Da wir auch mit </w:t>
+      </w:r>
+      <w:r>
+        <w:rPr>
+          <w:lang w:val="de-CH"/>
+        </w:rPr>
+        <w:t>GitHub</w:t>
+      </w:r>
+      <w:r>
+        <w:rPr>
+          <w:lang w:val="de-CH"/>
+        </w:rPr>
+        <w:t xml:space="preserve"> arbeiten sind die Daten zusätzlich über </w:t>
+      </w:r>
+      <w:r>
+        <w:rPr>
+          <w:lang w:val="de-CH"/>
+        </w:rPr>
+        <w:t>GitHub</w:t>
+      </w:r>
+      <w:r>
+        <w:rPr>
+          <w:lang w:val="de-CH"/>
+        </w:rPr>
+        <w:t xml:space="preserve"> gespeichert. Dort kann man jederzeit auf die letzte Version zugreifen.  </w:t>
       </w:r>
     </w:p>
     <w:p>
@@ -11970,7 +12074,21 @@
         <w:rPr>
           <w:lang w:val="de-CH"/>
         </w:rPr>
-        <w:t xml:space="preserve">konzentrieren wollen, suchten wir Themen </w:t>
+        <w:t xml:space="preserve">konzentrieren wollen, suchten wir </w:t>
+      </w:r>
+      <w:proofErr w:type="gramStart"/>
+      <w:r>
+        <w:rPr>
+          <w:lang w:val="de-CH"/>
+        </w:rPr>
+        <w:t>Themen</w:t>
+      </w:r>
+      <w:proofErr w:type="gramEnd"/>
+      <w:r>
+        <w:rPr>
+          <w:lang w:val="de-CH"/>
+        </w:rPr>
+        <w:t xml:space="preserve"> </w:t>
       </w:r>
       <w:r>
         <w:rPr>
@@ -16183,7 +16301,13 @@
               <w:cnfStyle w:val="000000100000" w:firstRow="0" w:lastRow="0" w:firstColumn="0" w:lastColumn="0" w:oddVBand="0" w:evenVBand="0" w:oddHBand="1" w:evenHBand="0" w:firstRowFirstColumn="0" w:firstRowLastColumn="0" w:lastRowFirstColumn="0" w:lastRowLastColumn="0"/>
             </w:pPr>
             <w:r>
-              <w:t>Kommunikation über Telefon, Whatsapp oder E-Mail</w:t>
+              <w:t xml:space="preserve">Kommunikation über Telefon, </w:t>
+            </w:r>
+            <w:r>
+              <w:t>WhatsApp</w:t>
+            </w:r>
+            <w:r>
+              <w:t xml:space="preserve"> oder E-Mail</w:t>
             </w:r>
           </w:p>
           <w:p>
@@ -16196,7 +16320,10 @@
               <w:cnfStyle w:val="000000100000" w:firstRow="0" w:lastRow="0" w:firstColumn="0" w:lastColumn="0" w:oddVBand="0" w:evenVBand="0" w:oddHBand="1" w:evenHBand="0" w:firstRowFirstColumn="0" w:firstRowLastColumn="0" w:lastRowFirstColumn="0" w:lastRowLastColumn="0"/>
             </w:pPr>
             <w:r>
-              <w:t>Datenaustausch über Github</w:t>
+              <w:t xml:space="preserve">Datenaustausch über </w:t>
+            </w:r>
+            <w:r>
+              <w:t>GitHub</w:t>
             </w:r>
           </w:p>
           <w:p>
@@ -18638,7 +18765,7 @@
                 <w:b w:val="0"/>
                 <w:bCs w:val="0"/>
               </w:rPr>
-              <w:t>Tagesrapporte nachtragen</w:t>
+              <w:t>Index.html fertig stellen</w:t>
             </w:r>
           </w:p>
           <w:p>
@@ -18658,27 +18785,7 @@
                 <w:b w:val="0"/>
                 <w:bCs w:val="0"/>
               </w:rPr>
-              <w:t>Dokumentation zur Abgabe fertigstellen</w:t>
-            </w:r>
-          </w:p>
-          <w:p>
-            <w:pPr>
-              <w:pStyle w:val="Listenabsatz"/>
-              <w:numPr>
-                <w:ilvl w:val="0"/>
-                <w:numId w:val="25"/>
-              </w:numPr>
-              <w:rPr>
-                <w:b w:val="0"/>
-                <w:bCs w:val="0"/>
-              </w:rPr>
-            </w:pPr>
-            <w:r>
-              <w:rPr>
-                <w:b w:val="0"/>
-                <w:bCs w:val="0"/>
-              </w:rPr>
-              <w:t>ZIP Datei erstellen</w:t>
+              <w:t>Weitere Grund Programmierung an der fischerausflug.html</w:t>
             </w:r>
           </w:p>
         </w:tc>
@@ -18745,7 +18852,21 @@
             <w:tcW w:w="4531" w:type="dxa"/>
             <w:gridSpan w:val="2"/>
           </w:tcPr>
-          <w:p/>
+          <w:p>
+            <w:pPr>
+              <w:rPr>
+                <w:b w:val="0"/>
+                <w:bCs w:val="0"/>
+              </w:rPr>
+            </w:pPr>
+            <w:r>
+              <w:rPr>
+                <w:b w:val="0"/>
+                <w:bCs w:val="0"/>
+              </w:rPr>
+              <w:t>Es sind keine Probleme aufgetreten.</w:t>
+            </w:r>
+          </w:p>
         </w:tc>
         <w:tc>
           <w:tcPr>
@@ -20086,13 +20207,7 @@
           </w:tcPr>
           <w:p>
             <w:r>
-              <w:t>1</w:t>
-            </w:r>
-            <w:r>
-              <w:t>6</w:t>
-            </w:r>
-            <w:r>
-              <w:t>.10.2019</w:t>
+              <w:t>16.10.2019</w:t>
             </w:r>
           </w:p>
         </w:tc>
@@ -20604,17 +20719,17 @@
               </w:rPr>
               <w:t>;</w:t>
             </w:r>
-          </w:p>
-          <w:p>
-            <w:pPr>
-              <w:cnfStyle w:val="000000100000" w:firstRow="0" w:lastRow="0" w:firstColumn="0" w:lastColumn="0" w:oddVBand="0" w:evenVBand="0" w:oddHBand="1" w:evenHBand="0" w:firstRowFirstColumn="0" w:firstRowLastColumn="0" w:lastRowFirstColumn="0" w:lastRowLastColumn="0"/>
-            </w:pPr>
-            <w:r>
-              <w:t xml:space="preserve"> Dieser Code diente als Vorlage</w:t>
-            </w:r>
             <w:bookmarkStart w:id="67" w:name="_GoBack"/>
             <w:bookmarkEnd w:id="67"/>
           </w:p>
+          <w:p>
+            <w:pPr>
+              <w:cnfStyle w:val="000000100000" w:firstRow="0" w:lastRow="0" w:firstColumn="0" w:lastColumn="0" w:oddVBand="0" w:evenVBand="0" w:oddHBand="1" w:evenHBand="0" w:firstRowFirstColumn="0" w:firstRowLastColumn="0" w:lastRowFirstColumn="0" w:lastRowLastColumn="0"/>
+            </w:pPr>
+            <w:r>
+              <w:t xml:space="preserve"> Dieser Code diente als Vorlage</w:t>
+            </w:r>
+          </w:p>
         </w:tc>
       </w:tr>
     </w:tbl>
@@ -20625,6 +20740,324 @@
         </w:rPr>
       </w:pPr>
     </w:p>
+    <w:tbl>
+      <w:tblPr>
+        <w:tblStyle w:val="Gitternetztabelle4Akzent1"/>
+        <w:tblW w:w="9062" w:type="dxa"/>
+        <w:tblLook w:val="04A0" w:firstRow="1" w:lastRow="0" w:firstColumn="1" w:lastColumn="0" w:noHBand="0" w:noVBand="1"/>
+      </w:tblPr>
+      <w:tblGrid>
+        <w:gridCol w:w="2830"/>
+        <w:gridCol w:w="1701"/>
+        <w:gridCol w:w="2268"/>
+        <w:gridCol w:w="2263"/>
+      </w:tblGrid>
+      <w:tr>
+        <w:trPr>
+          <w:cnfStyle w:val="100000000000" w:firstRow="1" w:lastRow="0" w:firstColumn="0" w:lastColumn="0" w:oddVBand="0" w:evenVBand="0" w:oddHBand="0" w:evenHBand="0" w:firstRowFirstColumn="0" w:firstRowLastColumn="0" w:lastRowFirstColumn="0" w:lastRowLastColumn="0"/>
+          <w:trHeight w:val="283"/>
+        </w:trPr>
+        <w:tc>
+          <w:tcPr>
+            <w:cnfStyle w:val="001000000000" w:firstRow="0" w:lastRow="0" w:firstColumn="1" w:lastColumn="0" w:oddVBand="0" w:evenVBand="0" w:oddHBand="0" w:evenHBand="0" w:firstRowFirstColumn="0" w:firstRowLastColumn="0" w:lastRowFirstColumn="0" w:lastRowLastColumn="0"/>
+            <w:tcW w:w="2830" w:type="dxa"/>
+            <w:shd w:val="clear" w:color="auto" w:fill="767171" w:themeFill="background2" w:themeFillShade="80"/>
+          </w:tcPr>
+          <w:p>
+            <w:r>
+              <w:t>Datum</w:t>
+            </w:r>
+          </w:p>
+        </w:tc>
+        <w:tc>
+          <w:tcPr>
+            <w:tcW w:w="3969" w:type="dxa"/>
+            <w:gridSpan w:val="2"/>
+            <w:shd w:val="clear" w:color="auto" w:fill="767171" w:themeFill="background2" w:themeFillShade="80"/>
+          </w:tcPr>
+          <w:p>
+            <w:pPr>
+              <w:cnfStyle w:val="100000000000" w:firstRow="1" w:lastRow="0" w:firstColumn="0" w:lastColumn="0" w:oddVBand="0" w:evenVBand="0" w:oddHBand="0" w:evenHBand="0" w:firstRowFirstColumn="0" w:firstRowLastColumn="0" w:lastRowFirstColumn="0" w:lastRowLastColumn="0"/>
+            </w:pPr>
+            <w:r>
+              <w:t>Name</w:t>
+            </w:r>
+          </w:p>
+        </w:tc>
+        <w:tc>
+          <w:tcPr>
+            <w:tcW w:w="2263" w:type="dxa"/>
+            <w:shd w:val="clear" w:color="auto" w:fill="767171" w:themeFill="background2" w:themeFillShade="80"/>
+          </w:tcPr>
+          <w:p>
+            <w:pPr>
+              <w:cnfStyle w:val="100000000000" w:firstRow="1" w:lastRow="0" w:firstColumn="0" w:lastColumn="0" w:oddVBand="0" w:evenVBand="0" w:oddHBand="0" w:evenHBand="0" w:firstRowFirstColumn="0" w:firstRowLastColumn="0" w:lastRowFirstColumn="0" w:lastRowLastColumn="0"/>
+            </w:pPr>
+            <w:r>
+              <w:t>Typ</w:t>
+            </w:r>
+          </w:p>
+        </w:tc>
+      </w:tr>
+      <w:tr>
+        <w:trPr>
+          <w:cnfStyle w:val="000000100000" w:firstRow="0" w:lastRow="0" w:firstColumn="0" w:lastColumn="0" w:oddVBand="0" w:evenVBand="0" w:oddHBand="1" w:evenHBand="0" w:firstRowFirstColumn="0" w:firstRowLastColumn="0" w:lastRowFirstColumn="0" w:lastRowLastColumn="0"/>
+          <w:trHeight w:val="283"/>
+        </w:trPr>
+        <w:tc>
+          <w:tcPr>
+            <w:cnfStyle w:val="001000000000" w:firstRow="0" w:lastRow="0" w:firstColumn="1" w:lastColumn="0" w:oddVBand="0" w:evenVBand="0" w:oddHBand="0" w:evenHBand="0" w:firstRowFirstColumn="0" w:firstRowLastColumn="0" w:lastRowFirstColumn="0" w:lastRowLastColumn="0"/>
+            <w:tcW w:w="2830" w:type="dxa"/>
+          </w:tcPr>
+          <w:p>
+            <w:r>
+              <w:t>1</w:t>
+            </w:r>
+            <w:r>
+              <w:t>7</w:t>
+            </w:r>
+            <w:r>
+              <w:t>.10.2019</w:t>
+            </w:r>
+          </w:p>
+        </w:tc>
+        <w:tc>
+          <w:tcPr>
+            <w:tcW w:w="3969" w:type="dxa"/>
+            <w:gridSpan w:val="2"/>
+          </w:tcPr>
+          <w:p>
+            <w:pPr>
+              <w:cnfStyle w:val="000000100000" w:firstRow="0" w:lastRow="0" w:firstColumn="0" w:lastColumn="0" w:oddVBand="0" w:evenVBand="0" w:oddHBand="1" w:evenHBand="0" w:firstRowFirstColumn="0" w:firstRowLastColumn="0" w:lastRowFirstColumn="0" w:lastRowLastColumn="0"/>
+              <w:rPr>
+                <w:b/>
+                <w:bCs/>
+              </w:rPr>
+            </w:pPr>
+            <w:r>
+              <w:rPr>
+                <w:b/>
+                <w:bCs/>
+              </w:rPr>
+              <w:t>Patrick</w:t>
+            </w:r>
+          </w:p>
+        </w:tc>
+        <w:tc>
+          <w:tcPr>
+            <w:tcW w:w="2263" w:type="dxa"/>
+          </w:tcPr>
+          <w:p>
+            <w:pPr>
+              <w:cnfStyle w:val="000000100000" w:firstRow="0" w:lastRow="0" w:firstColumn="0" w:lastColumn="0" w:oddVBand="0" w:evenVBand="0" w:oddHBand="1" w:evenHBand="0" w:firstRowFirstColumn="0" w:firstRowLastColumn="0" w:lastRowFirstColumn="0" w:lastRowLastColumn="0"/>
+              <w:rPr>
+                <w:b/>
+                <w:bCs/>
+              </w:rPr>
+            </w:pPr>
+            <w:r>
+              <w:rPr>
+                <w:b/>
+                <w:bCs/>
+              </w:rPr>
+              <w:t>Tagesrapport</w:t>
+            </w:r>
+          </w:p>
+        </w:tc>
+      </w:tr>
+      <w:tr>
+        <w:trPr>
+          <w:trHeight w:val="296"/>
+        </w:trPr>
+        <w:tc>
+          <w:tcPr>
+            <w:cnfStyle w:val="001000000000" w:firstRow="0" w:lastRow="0" w:firstColumn="1" w:lastColumn="0" w:oddVBand="0" w:evenVBand="0" w:oddHBand="0" w:evenHBand="0" w:firstRowFirstColumn="0" w:firstRowLastColumn="0" w:lastRowFirstColumn="0" w:lastRowLastColumn="0"/>
+            <w:tcW w:w="6799" w:type="dxa"/>
+            <w:gridSpan w:val="3"/>
+            <w:shd w:val="clear" w:color="auto" w:fill="767171" w:themeFill="background2" w:themeFillShade="80"/>
+          </w:tcPr>
+          <w:p>
+            <w:pPr>
+              <w:rPr>
+                <w:color w:val="FFFFFF" w:themeColor="background1"/>
+              </w:rPr>
+            </w:pPr>
+            <w:r>
+              <w:rPr>
+                <w:color w:val="FFFFFF" w:themeColor="background1"/>
+              </w:rPr>
+              <w:t>Beschreibung der Tätigkeit</w:t>
+            </w:r>
+          </w:p>
+        </w:tc>
+        <w:tc>
+          <w:tcPr>
+            <w:tcW w:w="2263" w:type="dxa"/>
+            <w:shd w:val="clear" w:color="auto" w:fill="767171" w:themeFill="background2" w:themeFillShade="80"/>
+          </w:tcPr>
+          <w:p>
+            <w:pPr>
+              <w:cnfStyle w:val="000000000000" w:firstRow="0" w:lastRow="0" w:firstColumn="0" w:lastColumn="0" w:oddVBand="0" w:evenVBand="0" w:oddHBand="0" w:evenHBand="0" w:firstRowFirstColumn="0" w:firstRowLastColumn="0" w:lastRowFirstColumn="0" w:lastRowLastColumn="0"/>
+            </w:pPr>
+          </w:p>
+        </w:tc>
+      </w:tr>
+      <w:tr>
+        <w:trPr>
+          <w:cnfStyle w:val="000000100000" w:firstRow="0" w:lastRow="0" w:firstColumn="0" w:lastColumn="0" w:oddVBand="0" w:evenVBand="0" w:oddHBand="1" w:evenHBand="0" w:firstRowFirstColumn="0" w:firstRowLastColumn="0" w:lastRowFirstColumn="0" w:lastRowLastColumn="0"/>
+          <w:trHeight w:val="283"/>
+        </w:trPr>
+        <w:tc>
+          <w:tcPr>
+            <w:cnfStyle w:val="001000000000" w:firstRow="0" w:lastRow="0" w:firstColumn="1" w:lastColumn="0" w:oddVBand="0" w:evenVBand="0" w:oddHBand="0" w:evenHBand="0" w:firstRowFirstColumn="0" w:firstRowLastColumn="0" w:lastRowFirstColumn="0" w:lastRowLastColumn="0"/>
+            <w:tcW w:w="9062" w:type="dxa"/>
+            <w:gridSpan w:val="4"/>
+          </w:tcPr>
+          <w:p>
+            <w:pPr>
+              <w:pStyle w:val="Listenabsatz"/>
+              <w:numPr>
+                <w:ilvl w:val="0"/>
+                <w:numId w:val="25"/>
+              </w:numPr>
+              <w:jc w:val="both"/>
+              <w:rPr>
+                <w:b w:val="0"/>
+                <w:bCs w:val="0"/>
+              </w:rPr>
+            </w:pPr>
+            <w:r>
+              <w:rPr>
+                <w:b w:val="0"/>
+                <w:bCs w:val="0"/>
+              </w:rPr>
+              <w:t>Test für Index.html Seite wurden durchgeführt</w:t>
+            </w:r>
+          </w:p>
+          <w:p>
+            <w:pPr>
+              <w:pStyle w:val="Listenabsatz"/>
+              <w:numPr>
+                <w:ilvl w:val="0"/>
+                <w:numId w:val="25"/>
+              </w:numPr>
+              <w:jc w:val="both"/>
+              <w:rPr>
+                <w:b w:val="0"/>
+                <w:bCs w:val="0"/>
+              </w:rPr>
+            </w:pPr>
+            <w:r>
+              <w:rPr>
+                <w:b w:val="0"/>
+                <w:bCs w:val="0"/>
+              </w:rPr>
+              <w:t>Test für fischerausflug.html wurden durchgeführt</w:t>
+            </w:r>
+          </w:p>
+        </w:tc>
+      </w:tr>
+      <w:tr>
+        <w:trPr>
+          <w:trHeight w:val="283"/>
+        </w:trPr>
+        <w:tc>
+          <w:tcPr>
+            <w:cnfStyle w:val="001000000000" w:firstRow="0" w:lastRow="0" w:firstColumn="1" w:lastColumn="0" w:oddVBand="0" w:evenVBand="0" w:oddHBand="0" w:evenHBand="0" w:firstRowFirstColumn="0" w:firstRowLastColumn="0" w:lastRowFirstColumn="0" w:lastRowLastColumn="0"/>
+            <w:tcW w:w="4531" w:type="dxa"/>
+            <w:gridSpan w:val="2"/>
+            <w:shd w:val="clear" w:color="auto" w:fill="767171" w:themeFill="background2" w:themeFillShade="80"/>
+          </w:tcPr>
+          <w:p>
+            <w:pPr>
+              <w:rPr>
+                <w:color w:val="FFFFFF" w:themeColor="background1"/>
+              </w:rPr>
+            </w:pPr>
+            <w:r>
+              <w:rPr>
+                <w:color w:val="FFFFFF" w:themeColor="background1"/>
+              </w:rPr>
+              <w:t>Probleme</w:t>
+            </w:r>
+          </w:p>
+        </w:tc>
+        <w:tc>
+          <w:tcPr>
+            <w:tcW w:w="4531" w:type="dxa"/>
+            <w:gridSpan w:val="2"/>
+            <w:shd w:val="clear" w:color="auto" w:fill="767171" w:themeFill="background2" w:themeFillShade="80"/>
+          </w:tcPr>
+          <w:p>
+            <w:pPr>
+              <w:cnfStyle w:val="000000000000" w:firstRow="0" w:lastRow="0" w:firstColumn="0" w:lastColumn="0" w:oddVBand="0" w:evenVBand="0" w:oddHBand="0" w:evenHBand="0" w:firstRowFirstColumn="0" w:firstRowLastColumn="0" w:lastRowFirstColumn="0" w:lastRowLastColumn="0"/>
+              <w:rPr>
+                <w:b/>
+                <w:bCs/>
+                <w:color w:val="FFFFFF" w:themeColor="background1"/>
+              </w:rPr>
+            </w:pPr>
+            <w:r>
+              <w:rPr>
+                <w:b/>
+                <w:bCs/>
+                <w:color w:val="FFFFFF" w:themeColor="background1"/>
+              </w:rPr>
+              <w:t>Lösungen</w:t>
+            </w:r>
+          </w:p>
+        </w:tc>
+      </w:tr>
+      <w:tr>
+        <w:trPr>
+          <w:cnfStyle w:val="000000100000" w:firstRow="0" w:lastRow="0" w:firstColumn="0" w:lastColumn="0" w:oddVBand="0" w:evenVBand="0" w:oddHBand="1" w:evenHBand="0" w:firstRowFirstColumn="0" w:firstRowLastColumn="0" w:lastRowFirstColumn="0" w:lastRowLastColumn="0"/>
+          <w:trHeight w:val="283"/>
+        </w:trPr>
+        <w:tc>
+          <w:tcPr>
+            <w:cnfStyle w:val="001000000000" w:firstRow="0" w:lastRow="0" w:firstColumn="1" w:lastColumn="0" w:oddVBand="0" w:evenVBand="0" w:oddHBand="0" w:evenHBand="0" w:firstRowFirstColumn="0" w:firstRowLastColumn="0" w:lastRowFirstColumn="0" w:lastRowLastColumn="0"/>
+            <w:tcW w:w="4531" w:type="dxa"/>
+            <w:gridSpan w:val="2"/>
+          </w:tcPr>
+          <w:p>
+            <w:pPr>
+              <w:rPr>
+                <w:b w:val="0"/>
+                <w:bCs w:val="0"/>
+              </w:rPr>
+            </w:pPr>
+            <w:r>
+              <w:rPr>
+                <w:b w:val="0"/>
+                <w:bCs w:val="0"/>
+              </w:rPr>
+              <w:t>Bei de</w:t>
+            </w:r>
+            <w:r>
+              <w:rPr>
+                <w:b w:val="0"/>
+                <w:bCs w:val="0"/>
+              </w:rPr>
+              <w:t>n Tests gab es nur kleiner Fehler und nicht wirklich Probleme</w:t>
+            </w:r>
+          </w:p>
+        </w:tc>
+        <w:tc>
+          <w:tcPr>
+            <w:tcW w:w="4531" w:type="dxa"/>
+            <w:gridSpan w:val="2"/>
+          </w:tcPr>
+          <w:p>
+            <w:pPr>
+              <w:cnfStyle w:val="000000100000" w:firstRow="0" w:lastRow="0" w:firstColumn="0" w:lastColumn="0" w:oddVBand="0" w:evenVBand="0" w:oddHBand="1" w:evenHBand="0" w:firstRowFirstColumn="0" w:firstRowLastColumn="0" w:lastRowFirstColumn="0" w:lastRowLastColumn="0"/>
+            </w:pPr>
+            <w:r>
+              <w:t>Die Fehler konnten alle Behoben werden. Es waren Schreibfehler oder vergessen gegangene Verlinkung</w:t>
+            </w:r>
+          </w:p>
+        </w:tc>
+      </w:tr>
+    </w:tbl>
     <w:p/>
     <w:p>
       <w:pPr>
@@ -20735,8 +21168,2580 @@
         <w:rPr>
           <w:lang w:val="de-CH"/>
         </w:rPr>
-        <w:t>Hier sollen Testprotokolle und die Auswertung der Projektarbeit festgehalten werden.</w:t>
-      </w:r>
+        <w:t>Tester:</w:t>
+      </w:r>
+      <w:r>
+        <w:rPr>
+          <w:lang w:val="de-CH"/>
+        </w:rPr>
+        <w:tab/>
+      </w:r>
+      <w:r>
+        <w:rPr>
+          <w:lang w:val="de-CH"/>
+        </w:rPr>
+        <w:tab/>
+      </w:r>
+      <w:r>
+        <w:rPr>
+          <w:lang w:val="de-CH"/>
+        </w:rPr>
+        <w:tab/>
+        <w:t>Tomasi Patrick</w:t>
+      </w:r>
+    </w:p>
+    <w:p>
+      <w:pPr>
+        <w:rPr>
+          <w:lang w:val="de-CH"/>
+        </w:rPr>
+      </w:pPr>
+      <w:r>
+        <w:rPr>
+          <w:lang w:val="de-CH"/>
+        </w:rPr>
+        <w:t>Testdatum:</w:t>
+      </w:r>
+      <w:r>
+        <w:rPr>
+          <w:lang w:val="de-CH"/>
+        </w:rPr>
+        <w:tab/>
+      </w:r>
+      <w:r>
+        <w:rPr>
+          <w:lang w:val="de-CH"/>
+        </w:rPr>
+        <w:tab/>
+        <w:t>1</w:t>
+      </w:r>
+      <w:r>
+        <w:rPr>
+          <w:lang w:val="de-CH"/>
+        </w:rPr>
+        <w:t>7</w:t>
+      </w:r>
+      <w:r>
+        <w:rPr>
+          <w:lang w:val="de-CH"/>
+        </w:rPr>
+        <w:t>.10.2019</w:t>
+      </w:r>
+    </w:p>
+    <w:p>
+      <w:pPr>
+        <w:rPr>
+          <w:lang w:val="de-CH"/>
+        </w:rPr>
+      </w:pPr>
+      <w:r>
+        <w:rPr>
+          <w:lang w:val="de-CH"/>
+        </w:rPr>
+        <w:t>Umgebung/ System:</w:t>
+      </w:r>
+      <w:r>
+        <w:rPr>
+          <w:lang w:val="de-CH"/>
+        </w:rPr>
+        <w:tab/>
+        <w:t xml:space="preserve">Windows 10 Google Chrom Version: 77.0.3865.90 (Offizieller Build) </w:t>
+      </w:r>
+    </w:p>
+    <w:p>
+      <w:pPr>
+        <w:rPr>
+          <w:lang w:val="de-CH"/>
+        </w:rPr>
+      </w:pPr>
+    </w:p>
+    <w:p>
+      <w:pPr>
+        <w:rPr>
+          <w:b/>
+          <w:bCs/>
+          <w:lang w:val="de-CH"/>
+        </w:rPr>
+      </w:pPr>
+      <w:r>
+        <w:rPr>
+          <w:b/>
+          <w:bCs/>
+          <w:lang w:val="de-CH"/>
+        </w:rPr>
+        <w:t>Index.html Tests</w:t>
+      </w:r>
+    </w:p>
+    <w:tbl>
+      <w:tblPr>
+        <w:tblStyle w:val="Tabellenraster"/>
+        <w:tblW w:w="0" w:type="auto"/>
+        <w:tblLook w:val="04A0" w:firstRow="1" w:lastRow="0" w:firstColumn="1" w:lastColumn="0" w:noHBand="0" w:noVBand="1"/>
+      </w:tblPr>
+      <w:tblGrid>
+        <w:gridCol w:w="1574"/>
+        <w:gridCol w:w="2390"/>
+        <w:gridCol w:w="1563"/>
+        <w:gridCol w:w="962"/>
+        <w:gridCol w:w="1489"/>
+        <w:gridCol w:w="1084"/>
+      </w:tblGrid>
+      <w:tr>
+        <w:tc>
+          <w:tcPr>
+            <w:tcW w:w="1574" w:type="dxa"/>
+            <w:shd w:val="clear" w:color="auto" w:fill="595959" w:themeFill="text1" w:themeFillTint="A6"/>
+          </w:tcPr>
+          <w:p>
+            <w:pPr>
+              <w:rPr>
+                <w:b/>
+                <w:bCs/>
+                <w:color w:val="FFFFFF" w:themeColor="background1"/>
+                <w:lang w:val="de-CH"/>
+              </w:rPr>
+            </w:pPr>
+            <w:r>
+              <w:rPr>
+                <w:b/>
+                <w:bCs/>
+                <w:color w:val="FFFFFF" w:themeColor="background1"/>
+                <w:lang w:val="de-CH"/>
+              </w:rPr>
+              <w:t>Prozess</w:t>
+            </w:r>
+          </w:p>
+        </w:tc>
+        <w:tc>
+          <w:tcPr>
+            <w:tcW w:w="2390" w:type="dxa"/>
+            <w:shd w:val="clear" w:color="auto" w:fill="595959" w:themeFill="text1" w:themeFillTint="A6"/>
+          </w:tcPr>
+          <w:p>
+            <w:pPr>
+              <w:rPr>
+                <w:b/>
+                <w:bCs/>
+                <w:color w:val="FFFFFF" w:themeColor="background1"/>
+                <w:lang w:val="de-CH"/>
+              </w:rPr>
+            </w:pPr>
+            <w:r>
+              <w:rPr>
+                <w:b/>
+                <w:bCs/>
+                <w:color w:val="FFFFFF" w:themeColor="background1"/>
+                <w:lang w:val="de-CH"/>
+              </w:rPr>
+              <w:t>Was wird erwartet</w:t>
+            </w:r>
+          </w:p>
+        </w:tc>
+        <w:tc>
+          <w:tcPr>
+            <w:tcW w:w="1563" w:type="dxa"/>
+            <w:shd w:val="clear" w:color="auto" w:fill="595959" w:themeFill="text1" w:themeFillTint="A6"/>
+          </w:tcPr>
+          <w:p>
+            <w:pPr>
+              <w:rPr>
+                <w:b/>
+                <w:bCs/>
+                <w:color w:val="FFFFFF" w:themeColor="background1"/>
+                <w:lang w:val="de-CH"/>
+              </w:rPr>
+            </w:pPr>
+            <w:r>
+              <w:rPr>
+                <w:b/>
+                <w:bCs/>
+                <w:color w:val="FFFFFF" w:themeColor="background1"/>
+                <w:lang w:val="de-CH"/>
+              </w:rPr>
+              <w:t>Ausgabe</w:t>
+            </w:r>
+          </w:p>
+        </w:tc>
+        <w:tc>
+          <w:tcPr>
+            <w:tcW w:w="962" w:type="dxa"/>
+            <w:shd w:val="clear" w:color="auto" w:fill="595959" w:themeFill="text1" w:themeFillTint="A6"/>
+          </w:tcPr>
+          <w:p>
+            <w:pPr>
+              <w:rPr>
+                <w:b/>
+                <w:bCs/>
+                <w:color w:val="FFFFFF" w:themeColor="background1"/>
+                <w:lang w:val="de-CH"/>
+              </w:rPr>
+            </w:pPr>
+            <w:r>
+              <w:rPr>
+                <w:b/>
+                <w:bCs/>
+                <w:color w:val="FFFFFF" w:themeColor="background1"/>
+                <w:lang w:val="de-CH"/>
+              </w:rPr>
+              <w:t>Fehler</w:t>
+            </w:r>
+          </w:p>
+        </w:tc>
+        <w:tc>
+          <w:tcPr>
+            <w:tcW w:w="1489" w:type="dxa"/>
+            <w:shd w:val="clear" w:color="auto" w:fill="595959" w:themeFill="text1" w:themeFillTint="A6"/>
+          </w:tcPr>
+          <w:p>
+            <w:pPr>
+              <w:rPr>
+                <w:b/>
+                <w:bCs/>
+                <w:color w:val="FFFFFF" w:themeColor="background1"/>
+                <w:lang w:val="de-CH"/>
+              </w:rPr>
+            </w:pPr>
+            <w:r>
+              <w:rPr>
+                <w:b/>
+                <w:bCs/>
+                <w:color w:val="FFFFFF" w:themeColor="background1"/>
+                <w:lang w:val="de-CH"/>
+              </w:rPr>
+              <w:t>Korrektur</w:t>
+            </w:r>
+          </w:p>
+        </w:tc>
+        <w:tc>
+          <w:tcPr>
+            <w:tcW w:w="1084" w:type="dxa"/>
+            <w:shd w:val="clear" w:color="auto" w:fill="595959" w:themeFill="text1" w:themeFillTint="A6"/>
+          </w:tcPr>
+          <w:p>
+            <w:pPr>
+              <w:rPr>
+                <w:b/>
+                <w:bCs/>
+                <w:color w:val="FFFFFF" w:themeColor="background1"/>
+                <w:lang w:val="de-CH"/>
+              </w:rPr>
+            </w:pPr>
+            <w:r>
+              <w:rPr>
+                <w:b/>
+                <w:bCs/>
+                <w:color w:val="FFFFFF" w:themeColor="background1"/>
+                <w:lang w:val="de-CH"/>
+              </w:rPr>
+              <w:t>Iteration</w:t>
+            </w:r>
+          </w:p>
+        </w:tc>
+      </w:tr>
+      <w:tr>
+        <w:tc>
+          <w:tcPr>
+            <w:tcW w:w="1574" w:type="dxa"/>
+            <w:shd w:val="clear" w:color="auto" w:fill="D9E2F3" w:themeFill="accent1" w:themeFillTint="33"/>
+          </w:tcPr>
+          <w:p>
+            <w:pPr>
+              <w:rPr>
+                <w:lang w:val="de-CH"/>
+              </w:rPr>
+            </w:pPr>
+            <w:r>
+              <w:rPr>
+                <w:lang w:val="de-CH"/>
+              </w:rPr>
+              <w:t>Webseite aufrufen</w:t>
+            </w:r>
+          </w:p>
+        </w:tc>
+        <w:tc>
+          <w:tcPr>
+            <w:tcW w:w="2390" w:type="dxa"/>
+            <w:shd w:val="clear" w:color="auto" w:fill="D9E2F3" w:themeFill="accent1" w:themeFillTint="33"/>
+          </w:tcPr>
+          <w:p>
+            <w:pPr>
+              <w:rPr>
+                <w:lang w:val="de-CH"/>
+              </w:rPr>
+            </w:pPr>
+            <w:r>
+              <w:rPr>
+                <w:lang w:val="de-CH"/>
+              </w:rPr>
+              <w:t>Die index.html wird angezeigt</w:t>
+            </w:r>
+          </w:p>
+        </w:tc>
+        <w:tc>
+          <w:tcPr>
+            <w:tcW w:w="1563" w:type="dxa"/>
+            <w:shd w:val="clear" w:color="auto" w:fill="D9E2F3" w:themeFill="accent1" w:themeFillTint="33"/>
+          </w:tcPr>
+          <w:p>
+            <w:pPr>
+              <w:rPr>
+                <w:lang w:val="de-CH"/>
+              </w:rPr>
+            </w:pPr>
+            <w:r>
+              <w:rPr>
+                <w:lang w:val="de-CH"/>
+              </w:rPr>
+              <w:t>Korrekt</w:t>
+            </w:r>
+          </w:p>
+        </w:tc>
+        <w:tc>
+          <w:tcPr>
+            <w:tcW w:w="962" w:type="dxa"/>
+            <w:shd w:val="clear" w:color="auto" w:fill="D9E2F3" w:themeFill="accent1" w:themeFillTint="33"/>
+          </w:tcPr>
+          <w:p>
+            <w:pPr>
+              <w:rPr>
+                <w:lang w:val="de-CH"/>
+              </w:rPr>
+            </w:pPr>
+            <w:r>
+              <w:rPr>
+                <w:lang w:val="de-CH"/>
+              </w:rPr>
+              <w:t>Keine</w:t>
+            </w:r>
+          </w:p>
+        </w:tc>
+        <w:tc>
+          <w:tcPr>
+            <w:tcW w:w="1489" w:type="dxa"/>
+            <w:shd w:val="clear" w:color="auto" w:fill="D9E2F3" w:themeFill="accent1" w:themeFillTint="33"/>
+          </w:tcPr>
+          <w:p>
+            <w:pPr>
+              <w:rPr>
+                <w:lang w:val="de-CH"/>
+              </w:rPr>
+            </w:pPr>
+            <w:r>
+              <w:rPr>
+                <w:lang w:val="de-CH"/>
+              </w:rPr>
+              <w:t>Nichts</w:t>
+            </w:r>
+          </w:p>
+        </w:tc>
+        <w:tc>
+          <w:tcPr>
+            <w:tcW w:w="1084" w:type="dxa"/>
+            <w:shd w:val="clear" w:color="auto" w:fill="D9E2F3" w:themeFill="accent1" w:themeFillTint="33"/>
+          </w:tcPr>
+          <w:p>
+            <w:pPr>
+              <w:rPr>
+                <w:lang w:val="de-CH"/>
+              </w:rPr>
+            </w:pPr>
+            <w:r>
+              <w:rPr>
+                <w:lang w:val="de-CH"/>
+              </w:rPr>
+              <w:t>1.0</w:t>
+            </w:r>
+          </w:p>
+        </w:tc>
+      </w:tr>
+      <w:tr>
+        <w:tc>
+          <w:tcPr>
+            <w:tcW w:w="1574" w:type="dxa"/>
+            <w:shd w:val="clear" w:color="auto" w:fill="B4C6E7" w:themeFill="accent1" w:themeFillTint="66"/>
+          </w:tcPr>
+          <w:p>
+            <w:pPr>
+              <w:rPr>
+                <w:lang w:val="de-CH"/>
+              </w:rPr>
+            </w:pPr>
+            <w:r>
+              <w:rPr>
+                <w:lang w:val="de-CH"/>
+              </w:rPr>
+              <w:t>Buttons Effekt</w:t>
+            </w:r>
+          </w:p>
+        </w:tc>
+        <w:tc>
+          <w:tcPr>
+            <w:tcW w:w="2390" w:type="dxa"/>
+            <w:shd w:val="clear" w:color="auto" w:fill="B4C6E7" w:themeFill="accent1" w:themeFillTint="66"/>
+          </w:tcPr>
+          <w:p>
+            <w:pPr>
+              <w:rPr>
+                <w:lang w:val="de-CH"/>
+              </w:rPr>
+            </w:pPr>
+            <w:r>
+              <w:rPr>
+                <w:lang w:val="de-CH"/>
+              </w:rPr>
+              <w:t xml:space="preserve">Wenn über die Buttons </w:t>
+            </w:r>
+            <w:proofErr w:type="gramStart"/>
+            <w:r>
+              <w:rPr>
+                <w:lang w:val="de-CH"/>
+              </w:rPr>
+              <w:t>im Card</w:t>
+            </w:r>
+            <w:proofErr w:type="gramEnd"/>
+            <w:r>
+              <w:rPr>
+                <w:lang w:val="de-CH"/>
+              </w:rPr>
+              <w:t xml:space="preserve"> mit der Maus gefahren wird sollten diese sich ausfüllen</w:t>
+            </w:r>
+          </w:p>
+        </w:tc>
+        <w:tc>
+          <w:tcPr>
+            <w:tcW w:w="1563" w:type="dxa"/>
+            <w:shd w:val="clear" w:color="auto" w:fill="B4C6E7" w:themeFill="accent1" w:themeFillTint="66"/>
+          </w:tcPr>
+          <w:p>
+            <w:pPr>
+              <w:rPr>
+                <w:lang w:val="de-CH"/>
+              </w:rPr>
+            </w:pPr>
+            <w:r>
+              <w:rPr>
+                <w:lang w:val="de-CH"/>
+              </w:rPr>
+              <w:t>Korrekt</w:t>
+            </w:r>
+          </w:p>
+        </w:tc>
+        <w:tc>
+          <w:tcPr>
+            <w:tcW w:w="962" w:type="dxa"/>
+            <w:shd w:val="clear" w:color="auto" w:fill="B4C6E7" w:themeFill="accent1" w:themeFillTint="66"/>
+          </w:tcPr>
+          <w:p>
+            <w:pPr>
+              <w:rPr>
+                <w:lang w:val="de-CH"/>
+              </w:rPr>
+            </w:pPr>
+            <w:r>
+              <w:rPr>
+                <w:lang w:val="de-CH"/>
+              </w:rPr>
+              <w:t>Keine</w:t>
+            </w:r>
+          </w:p>
+        </w:tc>
+        <w:tc>
+          <w:tcPr>
+            <w:tcW w:w="1489" w:type="dxa"/>
+            <w:shd w:val="clear" w:color="auto" w:fill="B4C6E7" w:themeFill="accent1" w:themeFillTint="66"/>
+          </w:tcPr>
+          <w:p>
+            <w:pPr>
+              <w:rPr>
+                <w:lang w:val="de-CH"/>
+              </w:rPr>
+            </w:pPr>
+            <w:r>
+              <w:rPr>
+                <w:lang w:val="de-CH"/>
+              </w:rPr>
+              <w:t>Nichts</w:t>
+            </w:r>
+          </w:p>
+        </w:tc>
+        <w:tc>
+          <w:tcPr>
+            <w:tcW w:w="1084" w:type="dxa"/>
+            <w:shd w:val="clear" w:color="auto" w:fill="B4C6E7" w:themeFill="accent1" w:themeFillTint="66"/>
+          </w:tcPr>
+          <w:p>
+            <w:pPr>
+              <w:rPr>
+                <w:lang w:val="de-CH"/>
+              </w:rPr>
+            </w:pPr>
+            <w:r>
+              <w:rPr>
+                <w:lang w:val="de-CH"/>
+              </w:rPr>
+              <w:t>2.0</w:t>
+            </w:r>
+          </w:p>
+        </w:tc>
+      </w:tr>
+      <w:tr>
+        <w:tc>
+          <w:tcPr>
+            <w:tcW w:w="1574" w:type="dxa"/>
+            <w:shd w:val="clear" w:color="auto" w:fill="D9E2F3" w:themeFill="accent1" w:themeFillTint="33"/>
+          </w:tcPr>
+          <w:p>
+            <w:pPr>
+              <w:rPr>
+                <w:lang w:val="de-CH"/>
+              </w:rPr>
+            </w:pPr>
+            <w:r>
+              <w:rPr>
+                <w:lang w:val="de-CH"/>
+              </w:rPr>
+              <w:t>Link Checkliste Ferien</w:t>
+            </w:r>
+          </w:p>
+        </w:tc>
+        <w:tc>
+          <w:tcPr>
+            <w:tcW w:w="2390" w:type="dxa"/>
+            <w:shd w:val="clear" w:color="auto" w:fill="D9E2F3" w:themeFill="accent1" w:themeFillTint="33"/>
+          </w:tcPr>
+          <w:p>
+            <w:pPr>
+              <w:rPr>
+                <w:lang w:val="de-CH"/>
+              </w:rPr>
+            </w:pPr>
+            <w:r>
+              <w:rPr>
+                <w:lang w:val="de-CH"/>
+              </w:rPr>
+              <w:t xml:space="preserve">Mit klick auf den Link Checkliste Ferien in der </w:t>
+            </w:r>
+            <w:r>
+              <w:rPr>
+                <w:lang w:val="de-CH"/>
+              </w:rPr>
+              <w:t>NavBar</w:t>
+            </w:r>
+            <w:r>
+              <w:rPr>
+                <w:lang w:val="de-CH"/>
+              </w:rPr>
+              <w:t xml:space="preserve"> sollte die </w:t>
+            </w:r>
+            <w:r>
+              <w:rPr>
+                <w:lang w:val="de-CH"/>
+              </w:rPr>
+              <w:t>Checkliste</w:t>
+            </w:r>
+            <w:r>
+              <w:rPr>
+                <w:lang w:val="de-CH"/>
+              </w:rPr>
+              <w:t xml:space="preserve"> Ferien Seite geladen werden</w:t>
+            </w:r>
+          </w:p>
+        </w:tc>
+        <w:tc>
+          <w:tcPr>
+            <w:tcW w:w="1563" w:type="dxa"/>
+            <w:shd w:val="clear" w:color="auto" w:fill="D9E2F3" w:themeFill="accent1" w:themeFillTint="33"/>
+          </w:tcPr>
+          <w:p>
+            <w:pPr>
+              <w:rPr>
+                <w:lang w:val="de-CH"/>
+              </w:rPr>
+            </w:pPr>
+            <w:r>
+              <w:rPr>
+                <w:lang w:val="de-CH"/>
+              </w:rPr>
+              <w:t>Korrekt</w:t>
+            </w:r>
+          </w:p>
+        </w:tc>
+        <w:tc>
+          <w:tcPr>
+            <w:tcW w:w="962" w:type="dxa"/>
+            <w:shd w:val="clear" w:color="auto" w:fill="D9E2F3" w:themeFill="accent1" w:themeFillTint="33"/>
+          </w:tcPr>
+          <w:p>
+            <w:pPr>
+              <w:rPr>
+                <w:lang w:val="de-CH"/>
+              </w:rPr>
+            </w:pPr>
+            <w:r>
+              <w:rPr>
+                <w:lang w:val="de-CH"/>
+              </w:rPr>
+              <w:t>Keine</w:t>
+            </w:r>
+          </w:p>
+        </w:tc>
+        <w:tc>
+          <w:tcPr>
+            <w:tcW w:w="1489" w:type="dxa"/>
+            <w:shd w:val="clear" w:color="auto" w:fill="D9E2F3" w:themeFill="accent1" w:themeFillTint="33"/>
+          </w:tcPr>
+          <w:p>
+            <w:pPr>
+              <w:rPr>
+                <w:lang w:val="de-CH"/>
+              </w:rPr>
+            </w:pPr>
+            <w:r>
+              <w:rPr>
+                <w:lang w:val="de-CH"/>
+              </w:rPr>
+              <w:t>Nichts</w:t>
+            </w:r>
+          </w:p>
+        </w:tc>
+        <w:tc>
+          <w:tcPr>
+            <w:tcW w:w="1084" w:type="dxa"/>
+            <w:shd w:val="clear" w:color="auto" w:fill="D9E2F3" w:themeFill="accent1" w:themeFillTint="33"/>
+          </w:tcPr>
+          <w:p>
+            <w:pPr>
+              <w:rPr>
+                <w:lang w:val="de-CH"/>
+              </w:rPr>
+            </w:pPr>
+            <w:r>
+              <w:rPr>
+                <w:lang w:val="de-CH"/>
+              </w:rPr>
+              <w:t>3.0</w:t>
+            </w:r>
+          </w:p>
+        </w:tc>
+      </w:tr>
+      <w:tr>
+        <w:tc>
+          <w:tcPr>
+            <w:tcW w:w="1574" w:type="dxa"/>
+            <w:shd w:val="clear" w:color="auto" w:fill="B4C6E7" w:themeFill="accent1" w:themeFillTint="66"/>
+          </w:tcPr>
+          <w:p>
+            <w:pPr>
+              <w:rPr>
+                <w:lang w:val="de-CH"/>
+              </w:rPr>
+            </w:pPr>
+            <w:r>
+              <w:rPr>
+                <w:lang w:val="de-CH"/>
+              </w:rPr>
+              <w:t>Link Strandbesuch Planen</w:t>
+            </w:r>
+          </w:p>
+        </w:tc>
+        <w:tc>
+          <w:tcPr>
+            <w:tcW w:w="2390" w:type="dxa"/>
+            <w:shd w:val="clear" w:color="auto" w:fill="B4C6E7" w:themeFill="accent1" w:themeFillTint="66"/>
+          </w:tcPr>
+          <w:p>
+            <w:pPr>
+              <w:rPr>
+                <w:lang w:val="de-CH"/>
+              </w:rPr>
+            </w:pPr>
+            <w:r>
+              <w:rPr>
+                <w:lang w:val="de-CH"/>
+              </w:rPr>
+              <w:t xml:space="preserve">Mit </w:t>
+            </w:r>
+            <w:proofErr w:type="spellStart"/>
+            <w:r>
+              <w:rPr>
+                <w:lang w:val="de-CH"/>
+              </w:rPr>
+              <w:t>klick</w:t>
+            </w:r>
+            <w:proofErr w:type="spellEnd"/>
+            <w:r>
+              <w:rPr>
+                <w:lang w:val="de-CH"/>
+              </w:rPr>
+              <w:t xml:space="preserve"> auf den Link Strandbesuch Planen in der </w:t>
+            </w:r>
+            <w:r>
+              <w:rPr>
+                <w:lang w:val="de-CH"/>
+              </w:rPr>
+              <w:t>NavBar</w:t>
+            </w:r>
+            <w:r>
+              <w:rPr>
+                <w:lang w:val="de-CH"/>
+              </w:rPr>
+              <w:t xml:space="preserve"> sollte die Seite Strandbesuch Planen geladen werden</w:t>
+            </w:r>
+          </w:p>
+        </w:tc>
+        <w:tc>
+          <w:tcPr>
+            <w:tcW w:w="1563" w:type="dxa"/>
+            <w:shd w:val="clear" w:color="auto" w:fill="B4C6E7" w:themeFill="accent1" w:themeFillTint="66"/>
+          </w:tcPr>
+          <w:p>
+            <w:pPr>
+              <w:rPr>
+                <w:lang w:val="de-CH"/>
+              </w:rPr>
+            </w:pPr>
+            <w:r>
+              <w:rPr>
+                <w:lang w:val="de-CH"/>
+              </w:rPr>
+              <w:t>Korrekt</w:t>
+            </w:r>
+          </w:p>
+        </w:tc>
+        <w:tc>
+          <w:tcPr>
+            <w:tcW w:w="962" w:type="dxa"/>
+            <w:shd w:val="clear" w:color="auto" w:fill="B4C6E7" w:themeFill="accent1" w:themeFillTint="66"/>
+          </w:tcPr>
+          <w:p>
+            <w:pPr>
+              <w:rPr>
+                <w:lang w:val="de-CH"/>
+              </w:rPr>
+            </w:pPr>
+            <w:r>
+              <w:rPr>
+                <w:lang w:val="de-CH"/>
+              </w:rPr>
+              <w:t>Keine</w:t>
+            </w:r>
+          </w:p>
+        </w:tc>
+        <w:tc>
+          <w:tcPr>
+            <w:tcW w:w="1489" w:type="dxa"/>
+            <w:shd w:val="clear" w:color="auto" w:fill="B4C6E7" w:themeFill="accent1" w:themeFillTint="66"/>
+          </w:tcPr>
+          <w:p>
+            <w:pPr>
+              <w:rPr>
+                <w:lang w:val="de-CH"/>
+              </w:rPr>
+            </w:pPr>
+            <w:r>
+              <w:rPr>
+                <w:lang w:val="de-CH"/>
+              </w:rPr>
+              <w:t>Nichts</w:t>
+            </w:r>
+          </w:p>
+        </w:tc>
+        <w:tc>
+          <w:tcPr>
+            <w:tcW w:w="1084" w:type="dxa"/>
+            <w:shd w:val="clear" w:color="auto" w:fill="B4C6E7" w:themeFill="accent1" w:themeFillTint="66"/>
+          </w:tcPr>
+          <w:p>
+            <w:pPr>
+              <w:rPr>
+                <w:lang w:val="de-CH"/>
+              </w:rPr>
+            </w:pPr>
+            <w:r>
+              <w:rPr>
+                <w:lang w:val="de-CH"/>
+              </w:rPr>
+              <w:t>4.0</w:t>
+            </w:r>
+          </w:p>
+        </w:tc>
+      </w:tr>
+      <w:tr>
+        <w:tc>
+          <w:tcPr>
+            <w:tcW w:w="1574" w:type="dxa"/>
+            <w:shd w:val="clear" w:color="auto" w:fill="D9E2F3" w:themeFill="accent1" w:themeFillTint="33"/>
+          </w:tcPr>
+          <w:p>
+            <w:pPr>
+              <w:rPr>
+                <w:lang w:val="de-CH"/>
+              </w:rPr>
+            </w:pPr>
+            <w:r>
+              <w:rPr>
+                <w:lang w:val="de-CH"/>
+              </w:rPr>
+              <w:t>Link Tag am Wasser Planen</w:t>
+            </w:r>
+          </w:p>
+        </w:tc>
+        <w:tc>
+          <w:tcPr>
+            <w:tcW w:w="2390" w:type="dxa"/>
+            <w:shd w:val="clear" w:color="auto" w:fill="D9E2F3" w:themeFill="accent1" w:themeFillTint="33"/>
+          </w:tcPr>
+          <w:p>
+            <w:pPr>
+              <w:rPr>
+                <w:lang w:val="de-CH"/>
+              </w:rPr>
+            </w:pPr>
+            <w:r>
+              <w:rPr>
+                <w:lang w:val="de-CH"/>
+              </w:rPr>
+              <w:t xml:space="preserve">Mit </w:t>
+            </w:r>
+            <w:proofErr w:type="spellStart"/>
+            <w:r>
+              <w:rPr>
+                <w:lang w:val="de-CH"/>
+              </w:rPr>
+              <w:t>klick</w:t>
+            </w:r>
+            <w:proofErr w:type="spellEnd"/>
+            <w:r>
+              <w:rPr>
+                <w:lang w:val="de-CH"/>
+              </w:rPr>
+              <w:t xml:space="preserve"> auf den Link Tag am Wasser Planen in der </w:t>
+            </w:r>
+            <w:r>
+              <w:rPr>
+                <w:lang w:val="de-CH"/>
+              </w:rPr>
+              <w:t>NavBar</w:t>
+            </w:r>
+            <w:r>
+              <w:rPr>
+                <w:lang w:val="de-CH"/>
+              </w:rPr>
+              <w:t xml:space="preserve"> sollte </w:t>
+            </w:r>
+            <w:proofErr w:type="gramStart"/>
+            <w:r>
+              <w:rPr>
+                <w:lang w:val="de-CH"/>
+              </w:rPr>
+              <w:t>die Tag</w:t>
+            </w:r>
+            <w:proofErr w:type="gramEnd"/>
+            <w:r>
+              <w:rPr>
+                <w:lang w:val="de-CH"/>
+              </w:rPr>
+              <w:t xml:space="preserve"> am Wasser Planen Seite geladen werden</w:t>
+            </w:r>
+          </w:p>
+        </w:tc>
+        <w:tc>
+          <w:tcPr>
+            <w:tcW w:w="1563" w:type="dxa"/>
+            <w:shd w:val="clear" w:color="auto" w:fill="D9E2F3" w:themeFill="accent1" w:themeFillTint="33"/>
+          </w:tcPr>
+          <w:p>
+            <w:pPr>
+              <w:rPr>
+                <w:lang w:val="de-CH"/>
+              </w:rPr>
+            </w:pPr>
+            <w:r>
+              <w:rPr>
+                <w:lang w:val="de-CH"/>
+              </w:rPr>
+              <w:t>Korrekt</w:t>
+            </w:r>
+          </w:p>
+        </w:tc>
+        <w:tc>
+          <w:tcPr>
+            <w:tcW w:w="962" w:type="dxa"/>
+            <w:shd w:val="clear" w:color="auto" w:fill="D9E2F3" w:themeFill="accent1" w:themeFillTint="33"/>
+          </w:tcPr>
+          <w:p>
+            <w:pPr>
+              <w:rPr>
+                <w:lang w:val="de-CH"/>
+              </w:rPr>
+            </w:pPr>
+            <w:r>
+              <w:rPr>
+                <w:lang w:val="de-CH"/>
+              </w:rPr>
+              <w:t>Keine</w:t>
+            </w:r>
+          </w:p>
+        </w:tc>
+        <w:tc>
+          <w:tcPr>
+            <w:tcW w:w="1489" w:type="dxa"/>
+            <w:shd w:val="clear" w:color="auto" w:fill="D9E2F3" w:themeFill="accent1" w:themeFillTint="33"/>
+          </w:tcPr>
+          <w:p>
+            <w:pPr>
+              <w:rPr>
+                <w:lang w:val="de-CH"/>
+              </w:rPr>
+            </w:pPr>
+            <w:r>
+              <w:rPr>
+                <w:lang w:val="de-CH"/>
+              </w:rPr>
+              <w:t>Nichts</w:t>
+            </w:r>
+          </w:p>
+        </w:tc>
+        <w:tc>
+          <w:tcPr>
+            <w:tcW w:w="1084" w:type="dxa"/>
+            <w:shd w:val="clear" w:color="auto" w:fill="D9E2F3" w:themeFill="accent1" w:themeFillTint="33"/>
+          </w:tcPr>
+          <w:p>
+            <w:pPr>
+              <w:rPr>
+                <w:lang w:val="de-CH"/>
+              </w:rPr>
+            </w:pPr>
+            <w:r>
+              <w:rPr>
+                <w:lang w:val="de-CH"/>
+              </w:rPr>
+              <w:t>5.0</w:t>
+            </w:r>
+          </w:p>
+        </w:tc>
+      </w:tr>
+      <w:tr>
+        <w:tc>
+          <w:tcPr>
+            <w:tcW w:w="1574" w:type="dxa"/>
+            <w:shd w:val="clear" w:color="auto" w:fill="B4C6E7" w:themeFill="accent1" w:themeFillTint="66"/>
+          </w:tcPr>
+          <w:p>
+            <w:pPr>
+              <w:rPr>
+                <w:lang w:val="de-CH"/>
+              </w:rPr>
+            </w:pPr>
+            <w:r>
+              <w:rPr>
+                <w:lang w:val="de-CH"/>
+              </w:rPr>
+              <w:t>Card Ferien</w:t>
+            </w:r>
+          </w:p>
+        </w:tc>
+        <w:tc>
+          <w:tcPr>
+            <w:tcW w:w="2390" w:type="dxa"/>
+            <w:shd w:val="clear" w:color="auto" w:fill="B4C6E7" w:themeFill="accent1" w:themeFillTint="66"/>
+          </w:tcPr>
+          <w:p>
+            <w:pPr>
+              <w:rPr>
+                <w:lang w:val="de-CH"/>
+              </w:rPr>
+            </w:pPr>
+            <w:r>
+              <w:rPr>
+                <w:lang w:val="de-CH"/>
+              </w:rPr>
+              <w:t>Mit klick auf den Button im Card Ferien sollte die Ferienseite geladen werden</w:t>
+            </w:r>
+          </w:p>
+        </w:tc>
+        <w:tc>
+          <w:tcPr>
+            <w:tcW w:w="1563" w:type="dxa"/>
+            <w:shd w:val="clear" w:color="auto" w:fill="B4C6E7" w:themeFill="accent1" w:themeFillTint="66"/>
+          </w:tcPr>
+          <w:p>
+            <w:pPr>
+              <w:rPr>
+                <w:lang w:val="de-CH"/>
+              </w:rPr>
+            </w:pPr>
+            <w:r>
+              <w:rPr>
+                <w:lang w:val="de-CH"/>
+              </w:rPr>
+              <w:t>Korrekt</w:t>
+            </w:r>
+          </w:p>
+        </w:tc>
+        <w:tc>
+          <w:tcPr>
+            <w:tcW w:w="962" w:type="dxa"/>
+            <w:shd w:val="clear" w:color="auto" w:fill="B4C6E7" w:themeFill="accent1" w:themeFillTint="66"/>
+          </w:tcPr>
+          <w:p>
+            <w:pPr>
+              <w:rPr>
+                <w:lang w:val="de-CH"/>
+              </w:rPr>
+            </w:pPr>
+            <w:r>
+              <w:rPr>
+                <w:lang w:val="de-CH"/>
+              </w:rPr>
+              <w:t>Keine</w:t>
+            </w:r>
+          </w:p>
+        </w:tc>
+        <w:tc>
+          <w:tcPr>
+            <w:tcW w:w="1489" w:type="dxa"/>
+            <w:shd w:val="clear" w:color="auto" w:fill="B4C6E7" w:themeFill="accent1" w:themeFillTint="66"/>
+          </w:tcPr>
+          <w:p>
+            <w:pPr>
+              <w:rPr>
+                <w:lang w:val="de-CH"/>
+              </w:rPr>
+            </w:pPr>
+            <w:r>
+              <w:rPr>
+                <w:lang w:val="de-CH"/>
+              </w:rPr>
+              <w:t>Nichts</w:t>
+            </w:r>
+          </w:p>
+        </w:tc>
+        <w:tc>
+          <w:tcPr>
+            <w:tcW w:w="1084" w:type="dxa"/>
+            <w:shd w:val="clear" w:color="auto" w:fill="B4C6E7" w:themeFill="accent1" w:themeFillTint="66"/>
+          </w:tcPr>
+          <w:p>
+            <w:pPr>
+              <w:rPr>
+                <w:lang w:val="de-CH"/>
+              </w:rPr>
+            </w:pPr>
+            <w:r>
+              <w:rPr>
+                <w:lang w:val="de-CH"/>
+              </w:rPr>
+              <w:t>6.0</w:t>
+            </w:r>
+          </w:p>
+        </w:tc>
+      </w:tr>
+      <w:tr>
+        <w:tc>
+          <w:tcPr>
+            <w:tcW w:w="1574" w:type="dxa"/>
+            <w:shd w:val="clear" w:color="auto" w:fill="D9E2F3" w:themeFill="accent1" w:themeFillTint="33"/>
+          </w:tcPr>
+          <w:p>
+            <w:pPr>
+              <w:rPr>
+                <w:lang w:val="de-CH"/>
+              </w:rPr>
+            </w:pPr>
+            <w:r>
+              <w:rPr>
+                <w:lang w:val="de-CH"/>
+              </w:rPr>
+              <w:t>Card Strandbesuch</w:t>
+            </w:r>
+          </w:p>
+        </w:tc>
+        <w:tc>
+          <w:tcPr>
+            <w:tcW w:w="2390" w:type="dxa"/>
+            <w:shd w:val="clear" w:color="auto" w:fill="D9E2F3" w:themeFill="accent1" w:themeFillTint="33"/>
+          </w:tcPr>
+          <w:p>
+            <w:pPr>
+              <w:rPr>
+                <w:lang w:val="de-CH"/>
+              </w:rPr>
+            </w:pPr>
+            <w:r>
+              <w:rPr>
+                <w:lang w:val="de-CH"/>
+              </w:rPr>
+              <w:t xml:space="preserve">Mit </w:t>
+            </w:r>
+            <w:proofErr w:type="spellStart"/>
+            <w:r>
+              <w:rPr>
+                <w:lang w:val="de-CH"/>
+              </w:rPr>
+              <w:t>klick</w:t>
+            </w:r>
+            <w:proofErr w:type="spellEnd"/>
+            <w:r>
+              <w:rPr>
+                <w:lang w:val="de-CH"/>
+              </w:rPr>
+              <w:t xml:space="preserve"> auf den Button im Card Strandbesuch sollte die Strandseite geladen werden</w:t>
+            </w:r>
+          </w:p>
+        </w:tc>
+        <w:tc>
+          <w:tcPr>
+            <w:tcW w:w="1563" w:type="dxa"/>
+            <w:shd w:val="clear" w:color="auto" w:fill="D9E2F3" w:themeFill="accent1" w:themeFillTint="33"/>
+          </w:tcPr>
+          <w:p>
+            <w:pPr>
+              <w:rPr>
+                <w:lang w:val="de-CH"/>
+              </w:rPr>
+            </w:pPr>
+            <w:r>
+              <w:rPr>
+                <w:lang w:val="de-CH"/>
+              </w:rPr>
+              <w:t>Korrekt</w:t>
+            </w:r>
+          </w:p>
+        </w:tc>
+        <w:tc>
+          <w:tcPr>
+            <w:tcW w:w="962" w:type="dxa"/>
+            <w:shd w:val="clear" w:color="auto" w:fill="D9E2F3" w:themeFill="accent1" w:themeFillTint="33"/>
+          </w:tcPr>
+          <w:p>
+            <w:pPr>
+              <w:rPr>
+                <w:lang w:val="de-CH"/>
+              </w:rPr>
+            </w:pPr>
+            <w:r>
+              <w:rPr>
+                <w:lang w:val="de-CH"/>
+              </w:rPr>
+              <w:t>Keine</w:t>
+            </w:r>
+          </w:p>
+        </w:tc>
+        <w:tc>
+          <w:tcPr>
+            <w:tcW w:w="1489" w:type="dxa"/>
+            <w:shd w:val="clear" w:color="auto" w:fill="D9E2F3" w:themeFill="accent1" w:themeFillTint="33"/>
+          </w:tcPr>
+          <w:p>
+            <w:pPr>
+              <w:rPr>
+                <w:lang w:val="de-CH"/>
+              </w:rPr>
+            </w:pPr>
+            <w:r>
+              <w:rPr>
+                <w:lang w:val="de-CH"/>
+              </w:rPr>
+              <w:t xml:space="preserve">Nichts </w:t>
+            </w:r>
+          </w:p>
+        </w:tc>
+        <w:tc>
+          <w:tcPr>
+            <w:tcW w:w="1084" w:type="dxa"/>
+            <w:shd w:val="clear" w:color="auto" w:fill="D9E2F3" w:themeFill="accent1" w:themeFillTint="33"/>
+          </w:tcPr>
+          <w:p>
+            <w:pPr>
+              <w:rPr>
+                <w:lang w:val="de-CH"/>
+              </w:rPr>
+            </w:pPr>
+            <w:r>
+              <w:rPr>
+                <w:lang w:val="de-CH"/>
+              </w:rPr>
+              <w:t>7.0</w:t>
+            </w:r>
+          </w:p>
+        </w:tc>
+      </w:tr>
+    </w:tbl>
+    <w:p>
+      <w:pPr>
+        <w:rPr>
+          <w:lang w:val="de-CH"/>
+        </w:rPr>
+      </w:pPr>
+    </w:p>
+    <w:p>
+      <w:pPr>
+        <w:rPr>
+          <w:lang w:val="de-CH"/>
+        </w:rPr>
+      </w:pPr>
+    </w:p>
+    <w:p>
+      <w:pPr>
+        <w:rPr>
+          <w:lang w:val="de-CH"/>
+        </w:rPr>
+      </w:pPr>
+    </w:p>
+    <w:p>
+      <w:pPr>
+        <w:rPr>
+          <w:lang w:val="de-CH"/>
+        </w:rPr>
+      </w:pPr>
+    </w:p>
+    <w:p>
+      <w:pPr>
+        <w:rPr>
+          <w:lang w:val="de-CH"/>
+        </w:rPr>
+      </w:pPr>
+    </w:p>
+    <w:p>
+      <w:pPr>
+        <w:rPr>
+          <w:lang w:val="de-CH"/>
+        </w:rPr>
+      </w:pPr>
+    </w:p>
+    <w:p>
+      <w:pPr>
+        <w:rPr>
+          <w:lang w:val="de-CH"/>
+        </w:rPr>
+      </w:pPr>
+    </w:p>
+    <w:p>
+      <w:pPr>
+        <w:rPr>
+          <w:b/>
+          <w:bCs/>
+          <w:lang w:val="de-CH"/>
+        </w:rPr>
+      </w:pPr>
+    </w:p>
+    <w:p>
+      <w:pPr>
+        <w:rPr>
+          <w:b/>
+          <w:bCs/>
+          <w:lang w:val="de-CH"/>
+        </w:rPr>
+      </w:pPr>
+      <w:r>
+        <w:rPr>
+          <w:b/>
+          <w:bCs/>
+          <w:lang w:val="de-CH"/>
+        </w:rPr>
+        <w:t>Fischerausflug.html Test</w:t>
+      </w:r>
+    </w:p>
+    <w:tbl>
+      <w:tblPr>
+        <w:tblStyle w:val="Tabellenraster"/>
+        <w:tblW w:w="9924" w:type="dxa"/>
+        <w:tblInd w:w="-431" w:type="dxa"/>
+        <w:tblLayout w:type="fixed"/>
+        <w:tblLook w:val="04A0" w:firstRow="1" w:lastRow="0" w:firstColumn="1" w:lastColumn="0" w:noHBand="0" w:noVBand="1"/>
+      </w:tblPr>
+      <w:tblGrid>
+        <w:gridCol w:w="1560"/>
+        <w:gridCol w:w="2552"/>
+        <w:gridCol w:w="1417"/>
+        <w:gridCol w:w="1560"/>
+        <w:gridCol w:w="1320"/>
+        <w:gridCol w:w="1515"/>
+      </w:tblGrid>
+      <w:tr>
+        <w:tc>
+          <w:tcPr>
+            <w:tcW w:w="1560" w:type="dxa"/>
+            <w:shd w:val="clear" w:color="auto" w:fill="595959" w:themeFill="text1" w:themeFillTint="A6"/>
+          </w:tcPr>
+          <w:p>
+            <w:pPr>
+              <w:rPr>
+                <w:b/>
+                <w:bCs/>
+                <w:color w:val="FFFFFF" w:themeColor="background1"/>
+                <w:lang w:val="de-CH"/>
+              </w:rPr>
+            </w:pPr>
+            <w:r>
+              <w:rPr>
+                <w:b/>
+                <w:bCs/>
+                <w:color w:val="FFFFFF" w:themeColor="background1"/>
+                <w:lang w:val="de-CH"/>
+              </w:rPr>
+              <w:t>Prozess</w:t>
+            </w:r>
+          </w:p>
+        </w:tc>
+        <w:tc>
+          <w:tcPr>
+            <w:tcW w:w="2552" w:type="dxa"/>
+            <w:shd w:val="clear" w:color="auto" w:fill="595959" w:themeFill="text1" w:themeFillTint="A6"/>
+          </w:tcPr>
+          <w:p>
+            <w:pPr>
+              <w:rPr>
+                <w:b/>
+                <w:bCs/>
+                <w:color w:val="FFFFFF" w:themeColor="background1"/>
+                <w:lang w:val="de-CH"/>
+              </w:rPr>
+            </w:pPr>
+            <w:r>
+              <w:rPr>
+                <w:b/>
+                <w:bCs/>
+                <w:color w:val="FFFFFF" w:themeColor="background1"/>
+                <w:lang w:val="de-CH"/>
+              </w:rPr>
+              <w:t>Was wird erwartet</w:t>
+            </w:r>
+          </w:p>
+        </w:tc>
+        <w:tc>
+          <w:tcPr>
+            <w:tcW w:w="1417" w:type="dxa"/>
+            <w:shd w:val="clear" w:color="auto" w:fill="595959" w:themeFill="text1" w:themeFillTint="A6"/>
+          </w:tcPr>
+          <w:p>
+            <w:pPr>
+              <w:rPr>
+                <w:b/>
+                <w:bCs/>
+                <w:color w:val="FFFFFF" w:themeColor="background1"/>
+                <w:lang w:val="de-CH"/>
+              </w:rPr>
+            </w:pPr>
+            <w:r>
+              <w:rPr>
+                <w:b/>
+                <w:bCs/>
+                <w:color w:val="FFFFFF" w:themeColor="background1"/>
+                <w:lang w:val="de-CH"/>
+              </w:rPr>
+              <w:t>Ausgabe</w:t>
+            </w:r>
+          </w:p>
+        </w:tc>
+        <w:tc>
+          <w:tcPr>
+            <w:tcW w:w="1560" w:type="dxa"/>
+            <w:shd w:val="clear" w:color="auto" w:fill="595959" w:themeFill="text1" w:themeFillTint="A6"/>
+          </w:tcPr>
+          <w:p>
+            <w:pPr>
+              <w:rPr>
+                <w:b/>
+                <w:bCs/>
+                <w:color w:val="FFFFFF" w:themeColor="background1"/>
+                <w:lang w:val="de-CH"/>
+              </w:rPr>
+            </w:pPr>
+            <w:r>
+              <w:rPr>
+                <w:b/>
+                <w:bCs/>
+                <w:color w:val="FFFFFF" w:themeColor="background1"/>
+                <w:lang w:val="de-CH"/>
+              </w:rPr>
+              <w:t>Fehler</w:t>
+            </w:r>
+          </w:p>
+        </w:tc>
+        <w:tc>
+          <w:tcPr>
+            <w:tcW w:w="1320" w:type="dxa"/>
+            <w:shd w:val="clear" w:color="auto" w:fill="595959" w:themeFill="text1" w:themeFillTint="A6"/>
+          </w:tcPr>
+          <w:p>
+            <w:pPr>
+              <w:rPr>
+                <w:b/>
+                <w:bCs/>
+                <w:color w:val="FFFFFF" w:themeColor="background1"/>
+                <w:lang w:val="de-CH"/>
+              </w:rPr>
+            </w:pPr>
+            <w:r>
+              <w:rPr>
+                <w:b/>
+                <w:bCs/>
+                <w:color w:val="FFFFFF" w:themeColor="background1"/>
+                <w:lang w:val="de-CH"/>
+              </w:rPr>
+              <w:t>Korrektur</w:t>
+            </w:r>
+          </w:p>
+        </w:tc>
+        <w:tc>
+          <w:tcPr>
+            <w:tcW w:w="1515" w:type="dxa"/>
+            <w:shd w:val="clear" w:color="auto" w:fill="595959" w:themeFill="text1" w:themeFillTint="A6"/>
+          </w:tcPr>
+          <w:p>
+            <w:pPr>
+              <w:rPr>
+                <w:b/>
+                <w:bCs/>
+                <w:color w:val="FFFFFF" w:themeColor="background1"/>
+                <w:lang w:val="de-CH"/>
+              </w:rPr>
+            </w:pPr>
+            <w:r>
+              <w:rPr>
+                <w:b/>
+                <w:bCs/>
+                <w:color w:val="FFFFFF" w:themeColor="background1"/>
+                <w:lang w:val="de-CH"/>
+              </w:rPr>
+              <w:t>Iteration</w:t>
+            </w:r>
+          </w:p>
+        </w:tc>
+      </w:tr>
+      <w:tr>
+        <w:tc>
+          <w:tcPr>
+            <w:tcW w:w="1560" w:type="dxa"/>
+            <w:shd w:val="clear" w:color="auto" w:fill="D9E2F3" w:themeFill="accent1" w:themeFillTint="33"/>
+          </w:tcPr>
+          <w:p>
+            <w:pPr>
+              <w:rPr>
+                <w:lang w:val="de-CH"/>
+              </w:rPr>
+            </w:pPr>
+            <w:r>
+              <w:rPr>
+                <w:lang w:val="de-CH"/>
+              </w:rPr>
+              <w:t>Seite laden</w:t>
+            </w:r>
+          </w:p>
+        </w:tc>
+        <w:tc>
+          <w:tcPr>
+            <w:tcW w:w="2552" w:type="dxa"/>
+            <w:shd w:val="clear" w:color="auto" w:fill="D9E2F3" w:themeFill="accent1" w:themeFillTint="33"/>
+          </w:tcPr>
+          <w:p>
+            <w:pPr>
+              <w:rPr>
+                <w:lang w:val="de-CH"/>
+              </w:rPr>
+            </w:pPr>
+            <w:r>
+              <w:rPr>
+                <w:lang w:val="de-CH"/>
+              </w:rPr>
+              <w:t>Die Seite wird geladen. Der Schriftzug sollte Einlaufen und die Bilder nach und nach geladen werden</w:t>
+            </w:r>
+          </w:p>
+        </w:tc>
+        <w:tc>
+          <w:tcPr>
+            <w:tcW w:w="1417" w:type="dxa"/>
+            <w:shd w:val="clear" w:color="auto" w:fill="D9E2F3" w:themeFill="accent1" w:themeFillTint="33"/>
+          </w:tcPr>
+          <w:p>
+            <w:pPr>
+              <w:rPr>
+                <w:lang w:val="de-CH"/>
+              </w:rPr>
+            </w:pPr>
+            <w:r>
+              <w:rPr>
+                <w:lang w:val="de-CH"/>
+              </w:rPr>
+              <w:t>Korrekt</w:t>
+            </w:r>
+          </w:p>
+        </w:tc>
+        <w:tc>
+          <w:tcPr>
+            <w:tcW w:w="1560" w:type="dxa"/>
+            <w:shd w:val="clear" w:color="auto" w:fill="D9E2F3" w:themeFill="accent1" w:themeFillTint="33"/>
+          </w:tcPr>
+          <w:p>
+            <w:pPr>
+              <w:rPr>
+                <w:lang w:val="de-CH"/>
+              </w:rPr>
+            </w:pPr>
+            <w:r>
+              <w:rPr>
+                <w:lang w:val="de-CH"/>
+              </w:rPr>
+              <w:t>Keine</w:t>
+            </w:r>
+          </w:p>
+        </w:tc>
+        <w:tc>
+          <w:tcPr>
+            <w:tcW w:w="1320" w:type="dxa"/>
+            <w:shd w:val="clear" w:color="auto" w:fill="D9E2F3" w:themeFill="accent1" w:themeFillTint="33"/>
+          </w:tcPr>
+          <w:p>
+            <w:pPr>
+              <w:rPr>
+                <w:lang w:val="de-CH"/>
+              </w:rPr>
+            </w:pPr>
+            <w:r>
+              <w:rPr>
+                <w:lang w:val="de-CH"/>
+              </w:rPr>
+              <w:t>Nichts</w:t>
+            </w:r>
+          </w:p>
+        </w:tc>
+        <w:tc>
+          <w:tcPr>
+            <w:tcW w:w="1515" w:type="dxa"/>
+            <w:shd w:val="clear" w:color="auto" w:fill="D9E2F3" w:themeFill="accent1" w:themeFillTint="33"/>
+          </w:tcPr>
+          <w:p>
+            <w:pPr>
+              <w:rPr>
+                <w:lang w:val="de-CH"/>
+              </w:rPr>
+            </w:pPr>
+            <w:r>
+              <w:rPr>
+                <w:lang w:val="de-CH"/>
+              </w:rPr>
+              <w:t>1.0</w:t>
+            </w:r>
+          </w:p>
+        </w:tc>
+      </w:tr>
+      <w:tr>
+        <w:tc>
+          <w:tcPr>
+            <w:tcW w:w="1560" w:type="dxa"/>
+            <w:shd w:val="clear" w:color="auto" w:fill="B4C6E7" w:themeFill="accent1" w:themeFillTint="66"/>
+          </w:tcPr>
+          <w:p>
+            <w:pPr>
+              <w:rPr>
+                <w:lang w:val="de-CH"/>
+              </w:rPr>
+            </w:pPr>
+            <w:r>
+              <w:rPr>
+                <w:lang w:val="de-CH"/>
+              </w:rPr>
+              <w:t>Home Link</w:t>
+            </w:r>
+          </w:p>
+        </w:tc>
+        <w:tc>
+          <w:tcPr>
+            <w:tcW w:w="2552" w:type="dxa"/>
+            <w:shd w:val="clear" w:color="auto" w:fill="B4C6E7" w:themeFill="accent1" w:themeFillTint="66"/>
+          </w:tcPr>
+          <w:p>
+            <w:pPr>
+              <w:rPr>
+                <w:lang w:val="de-CH"/>
+              </w:rPr>
+            </w:pPr>
+            <w:r>
+              <w:rPr>
+                <w:lang w:val="de-CH"/>
+              </w:rPr>
+              <w:t xml:space="preserve">Mit dem Home Link in der </w:t>
+            </w:r>
+            <w:r>
+              <w:rPr>
+                <w:lang w:val="de-CH"/>
+              </w:rPr>
+              <w:t>NavBar</w:t>
+            </w:r>
+            <w:r>
+              <w:rPr>
+                <w:lang w:val="de-CH"/>
+              </w:rPr>
+              <w:t xml:space="preserve"> sollte die Startseite geladen werden</w:t>
+            </w:r>
+          </w:p>
+        </w:tc>
+        <w:tc>
+          <w:tcPr>
+            <w:tcW w:w="1417" w:type="dxa"/>
+            <w:shd w:val="clear" w:color="auto" w:fill="B4C6E7" w:themeFill="accent1" w:themeFillTint="66"/>
+          </w:tcPr>
+          <w:p>
+            <w:pPr>
+              <w:rPr>
+                <w:lang w:val="de-CH"/>
+              </w:rPr>
+            </w:pPr>
+            <w:r>
+              <w:rPr>
+                <w:lang w:val="de-CH"/>
+              </w:rPr>
+              <w:t>Korrekt</w:t>
+            </w:r>
+          </w:p>
+        </w:tc>
+        <w:tc>
+          <w:tcPr>
+            <w:tcW w:w="1560" w:type="dxa"/>
+            <w:shd w:val="clear" w:color="auto" w:fill="B4C6E7" w:themeFill="accent1" w:themeFillTint="66"/>
+          </w:tcPr>
+          <w:p>
+            <w:pPr>
+              <w:rPr>
+                <w:lang w:val="de-CH"/>
+              </w:rPr>
+            </w:pPr>
+            <w:r>
+              <w:rPr>
+                <w:lang w:val="de-CH"/>
+              </w:rPr>
+              <w:t xml:space="preserve">Keine </w:t>
+            </w:r>
+          </w:p>
+        </w:tc>
+        <w:tc>
+          <w:tcPr>
+            <w:tcW w:w="1320" w:type="dxa"/>
+            <w:shd w:val="clear" w:color="auto" w:fill="B4C6E7" w:themeFill="accent1" w:themeFillTint="66"/>
+          </w:tcPr>
+          <w:p>
+            <w:pPr>
+              <w:rPr>
+                <w:lang w:val="de-CH"/>
+              </w:rPr>
+            </w:pPr>
+            <w:r>
+              <w:rPr>
+                <w:lang w:val="de-CH"/>
+              </w:rPr>
+              <w:t>Nichts</w:t>
+            </w:r>
+          </w:p>
+        </w:tc>
+        <w:tc>
+          <w:tcPr>
+            <w:tcW w:w="1515" w:type="dxa"/>
+            <w:shd w:val="clear" w:color="auto" w:fill="B4C6E7" w:themeFill="accent1" w:themeFillTint="66"/>
+          </w:tcPr>
+          <w:p>
+            <w:pPr>
+              <w:rPr>
+                <w:lang w:val="de-CH"/>
+              </w:rPr>
+            </w:pPr>
+            <w:r>
+              <w:rPr>
+                <w:lang w:val="de-CH"/>
+              </w:rPr>
+              <w:t>2.0</w:t>
+            </w:r>
+          </w:p>
+        </w:tc>
+      </w:tr>
+      <w:tr>
+        <w:tc>
+          <w:tcPr>
+            <w:tcW w:w="1560" w:type="dxa"/>
+            <w:shd w:val="clear" w:color="auto" w:fill="D9E2F3" w:themeFill="accent1" w:themeFillTint="33"/>
+          </w:tcPr>
+          <w:p>
+            <w:pPr>
+              <w:rPr>
+                <w:lang w:val="de-CH"/>
+              </w:rPr>
+            </w:pPr>
+            <w:r>
+              <w:rPr>
+                <w:lang w:val="de-CH"/>
+              </w:rPr>
+              <w:t>Checkliste Ferien Link</w:t>
+            </w:r>
+          </w:p>
+        </w:tc>
+        <w:tc>
+          <w:tcPr>
+            <w:tcW w:w="2552" w:type="dxa"/>
+            <w:shd w:val="clear" w:color="auto" w:fill="D9E2F3" w:themeFill="accent1" w:themeFillTint="33"/>
+          </w:tcPr>
+          <w:p>
+            <w:pPr>
+              <w:rPr>
+                <w:lang w:val="de-CH"/>
+              </w:rPr>
+            </w:pPr>
+            <w:r>
+              <w:rPr>
+                <w:lang w:val="de-CH"/>
+              </w:rPr>
+              <w:t>Mit klick auf den Link Checkliste Ferien sollte die Checkliste Ferien geladen werden</w:t>
+            </w:r>
+          </w:p>
+        </w:tc>
+        <w:tc>
+          <w:tcPr>
+            <w:tcW w:w="1417" w:type="dxa"/>
+            <w:shd w:val="clear" w:color="auto" w:fill="D9E2F3" w:themeFill="accent1" w:themeFillTint="33"/>
+          </w:tcPr>
+          <w:p>
+            <w:pPr>
+              <w:rPr>
+                <w:lang w:val="de-CH"/>
+              </w:rPr>
+            </w:pPr>
+            <w:r>
+              <w:rPr>
+                <w:lang w:val="de-CH"/>
+              </w:rPr>
+              <w:t>Es wird nichts geladen</w:t>
+            </w:r>
+          </w:p>
+        </w:tc>
+        <w:tc>
+          <w:tcPr>
+            <w:tcW w:w="1560" w:type="dxa"/>
+            <w:shd w:val="clear" w:color="auto" w:fill="D9E2F3" w:themeFill="accent1" w:themeFillTint="33"/>
+          </w:tcPr>
+          <w:p>
+            <w:pPr>
+              <w:rPr>
+                <w:lang w:val="de-CH"/>
+              </w:rPr>
+            </w:pPr>
+            <w:r>
+              <w:rPr>
+                <w:lang w:val="de-CH"/>
+              </w:rPr>
+              <w:t>Keine Funktion</w:t>
+            </w:r>
+          </w:p>
+        </w:tc>
+        <w:tc>
+          <w:tcPr>
+            <w:tcW w:w="1320" w:type="dxa"/>
+            <w:shd w:val="clear" w:color="auto" w:fill="D9E2F3" w:themeFill="accent1" w:themeFillTint="33"/>
+          </w:tcPr>
+          <w:p>
+            <w:pPr>
+              <w:rPr>
+                <w:lang w:val="de-CH"/>
+              </w:rPr>
+            </w:pPr>
+            <w:r>
+              <w:rPr>
+                <w:lang w:val="de-CH"/>
+              </w:rPr>
+              <w:t>Der Link musste angepasst werden</w:t>
+            </w:r>
+          </w:p>
+        </w:tc>
+        <w:tc>
+          <w:tcPr>
+            <w:tcW w:w="1515" w:type="dxa"/>
+            <w:shd w:val="clear" w:color="auto" w:fill="D9E2F3" w:themeFill="accent1" w:themeFillTint="33"/>
+          </w:tcPr>
+          <w:p>
+            <w:pPr>
+              <w:rPr>
+                <w:lang w:val="de-CH"/>
+              </w:rPr>
+            </w:pPr>
+            <w:r>
+              <w:rPr>
+                <w:lang w:val="de-CH"/>
+              </w:rPr>
+              <w:t>3.0</w:t>
+            </w:r>
+          </w:p>
+        </w:tc>
+      </w:tr>
+      <w:tr>
+        <w:tc>
+          <w:tcPr>
+            <w:tcW w:w="1560" w:type="dxa"/>
+            <w:shd w:val="clear" w:color="auto" w:fill="B4C6E7" w:themeFill="accent1" w:themeFillTint="66"/>
+          </w:tcPr>
+          <w:p>
+            <w:pPr>
+              <w:rPr>
+                <w:lang w:val="de-CH"/>
+              </w:rPr>
+            </w:pPr>
+            <w:r>
+              <w:rPr>
+                <w:lang w:val="de-CH"/>
+              </w:rPr>
+              <w:t>Checkliste Ferien Link</w:t>
+            </w:r>
+          </w:p>
+        </w:tc>
+        <w:tc>
+          <w:tcPr>
+            <w:tcW w:w="2552" w:type="dxa"/>
+            <w:shd w:val="clear" w:color="auto" w:fill="B4C6E7" w:themeFill="accent1" w:themeFillTint="66"/>
+          </w:tcPr>
+          <w:p>
+            <w:pPr>
+              <w:rPr>
+                <w:lang w:val="de-CH"/>
+              </w:rPr>
+            </w:pPr>
+            <w:r>
+              <w:rPr>
+                <w:lang w:val="de-CH"/>
+              </w:rPr>
+              <w:t>Nach der Korrektur wird der Link erneut getestet</w:t>
+            </w:r>
+          </w:p>
+        </w:tc>
+        <w:tc>
+          <w:tcPr>
+            <w:tcW w:w="1417" w:type="dxa"/>
+            <w:shd w:val="clear" w:color="auto" w:fill="B4C6E7" w:themeFill="accent1" w:themeFillTint="66"/>
+          </w:tcPr>
+          <w:p>
+            <w:pPr>
+              <w:rPr>
+                <w:lang w:val="de-CH"/>
+              </w:rPr>
+            </w:pPr>
+            <w:r>
+              <w:rPr>
+                <w:lang w:val="de-CH"/>
+              </w:rPr>
+              <w:t>Ferienseite wird geladen</w:t>
+            </w:r>
+          </w:p>
+        </w:tc>
+        <w:tc>
+          <w:tcPr>
+            <w:tcW w:w="1560" w:type="dxa"/>
+            <w:shd w:val="clear" w:color="auto" w:fill="B4C6E7" w:themeFill="accent1" w:themeFillTint="66"/>
+          </w:tcPr>
+          <w:p>
+            <w:pPr>
+              <w:rPr>
+                <w:lang w:val="de-CH"/>
+              </w:rPr>
+            </w:pPr>
+            <w:r>
+              <w:rPr>
+                <w:lang w:val="de-CH"/>
+              </w:rPr>
+              <w:t>Keine</w:t>
+            </w:r>
+          </w:p>
+        </w:tc>
+        <w:tc>
+          <w:tcPr>
+            <w:tcW w:w="1320" w:type="dxa"/>
+            <w:shd w:val="clear" w:color="auto" w:fill="B4C6E7" w:themeFill="accent1" w:themeFillTint="66"/>
+          </w:tcPr>
+          <w:p>
+            <w:pPr>
+              <w:rPr>
+                <w:lang w:val="de-CH"/>
+              </w:rPr>
+            </w:pPr>
+            <w:r>
+              <w:rPr>
+                <w:lang w:val="de-CH"/>
+              </w:rPr>
+              <w:t>Nichts</w:t>
+            </w:r>
+          </w:p>
+        </w:tc>
+        <w:tc>
+          <w:tcPr>
+            <w:tcW w:w="1515" w:type="dxa"/>
+            <w:shd w:val="clear" w:color="auto" w:fill="B4C6E7" w:themeFill="accent1" w:themeFillTint="66"/>
+          </w:tcPr>
+          <w:p>
+            <w:pPr>
+              <w:rPr>
+                <w:lang w:val="de-CH"/>
+              </w:rPr>
+            </w:pPr>
+            <w:r>
+              <w:rPr>
+                <w:lang w:val="de-CH"/>
+              </w:rPr>
+              <w:t>3.0</w:t>
+            </w:r>
+          </w:p>
+        </w:tc>
+      </w:tr>
+      <w:tr>
+        <w:tc>
+          <w:tcPr>
+            <w:tcW w:w="1560" w:type="dxa"/>
+            <w:shd w:val="clear" w:color="auto" w:fill="D9E2F3" w:themeFill="accent1" w:themeFillTint="33"/>
+          </w:tcPr>
+          <w:p>
+            <w:pPr>
+              <w:rPr>
+                <w:lang w:val="de-CH"/>
+              </w:rPr>
+            </w:pPr>
+            <w:r>
+              <w:rPr>
+                <w:lang w:val="de-CH"/>
+              </w:rPr>
+              <w:t>Strand Link</w:t>
+            </w:r>
+          </w:p>
+        </w:tc>
+        <w:tc>
+          <w:tcPr>
+            <w:tcW w:w="2552" w:type="dxa"/>
+            <w:shd w:val="clear" w:color="auto" w:fill="D9E2F3" w:themeFill="accent1" w:themeFillTint="33"/>
+          </w:tcPr>
+          <w:p>
+            <w:pPr>
+              <w:rPr>
+                <w:lang w:val="de-CH"/>
+              </w:rPr>
+            </w:pPr>
+            <w:r>
+              <w:rPr>
+                <w:lang w:val="de-CH"/>
+              </w:rPr>
+              <w:t xml:space="preserve">Mit </w:t>
+            </w:r>
+            <w:proofErr w:type="spellStart"/>
+            <w:r>
+              <w:rPr>
+                <w:lang w:val="de-CH"/>
+              </w:rPr>
+              <w:t>klick</w:t>
+            </w:r>
+            <w:proofErr w:type="spellEnd"/>
+            <w:r>
+              <w:rPr>
+                <w:lang w:val="de-CH"/>
+              </w:rPr>
+              <w:t xml:space="preserve"> auf den Link Strand sollte die Strandseite geladen werden</w:t>
+            </w:r>
+          </w:p>
+        </w:tc>
+        <w:tc>
+          <w:tcPr>
+            <w:tcW w:w="1417" w:type="dxa"/>
+            <w:shd w:val="clear" w:color="auto" w:fill="D9E2F3" w:themeFill="accent1" w:themeFillTint="33"/>
+          </w:tcPr>
+          <w:p>
+            <w:pPr>
+              <w:rPr>
+                <w:lang w:val="de-CH"/>
+              </w:rPr>
+            </w:pPr>
+            <w:r>
+              <w:rPr>
+                <w:lang w:val="de-CH"/>
+              </w:rPr>
+              <w:t>Korrekt</w:t>
+            </w:r>
+          </w:p>
+        </w:tc>
+        <w:tc>
+          <w:tcPr>
+            <w:tcW w:w="1560" w:type="dxa"/>
+            <w:shd w:val="clear" w:color="auto" w:fill="D9E2F3" w:themeFill="accent1" w:themeFillTint="33"/>
+          </w:tcPr>
+          <w:p>
+            <w:pPr>
+              <w:rPr>
+                <w:lang w:val="de-CH"/>
+              </w:rPr>
+            </w:pPr>
+            <w:r>
+              <w:rPr>
+                <w:lang w:val="de-CH"/>
+              </w:rPr>
+              <w:t xml:space="preserve">Keine </w:t>
+            </w:r>
+          </w:p>
+        </w:tc>
+        <w:tc>
+          <w:tcPr>
+            <w:tcW w:w="1320" w:type="dxa"/>
+            <w:shd w:val="clear" w:color="auto" w:fill="D9E2F3" w:themeFill="accent1" w:themeFillTint="33"/>
+          </w:tcPr>
+          <w:p>
+            <w:pPr>
+              <w:rPr>
+                <w:lang w:val="de-CH"/>
+              </w:rPr>
+            </w:pPr>
+            <w:r>
+              <w:rPr>
+                <w:lang w:val="de-CH"/>
+              </w:rPr>
+              <w:t>Nichts</w:t>
+            </w:r>
+          </w:p>
+        </w:tc>
+        <w:tc>
+          <w:tcPr>
+            <w:tcW w:w="1515" w:type="dxa"/>
+            <w:shd w:val="clear" w:color="auto" w:fill="D9E2F3" w:themeFill="accent1" w:themeFillTint="33"/>
+          </w:tcPr>
+          <w:p>
+            <w:pPr>
+              <w:rPr>
+                <w:lang w:val="de-CH"/>
+              </w:rPr>
+            </w:pPr>
+            <w:r>
+              <w:rPr>
+                <w:lang w:val="de-CH"/>
+              </w:rPr>
+              <w:t>4.0</w:t>
+            </w:r>
+          </w:p>
+        </w:tc>
+      </w:tr>
+      <w:tr>
+        <w:tc>
+          <w:tcPr>
+            <w:tcW w:w="1560" w:type="dxa"/>
+            <w:shd w:val="clear" w:color="auto" w:fill="B4C6E7" w:themeFill="accent1" w:themeFillTint="66"/>
+          </w:tcPr>
+          <w:p>
+            <w:pPr>
+              <w:rPr>
+                <w:lang w:val="de-CH"/>
+              </w:rPr>
+            </w:pPr>
+            <w:r>
+              <w:rPr>
+                <w:lang w:val="de-CH"/>
+              </w:rPr>
+              <w:t>Tag am Wasser Link</w:t>
+            </w:r>
+          </w:p>
+        </w:tc>
+        <w:tc>
+          <w:tcPr>
+            <w:tcW w:w="2552" w:type="dxa"/>
+            <w:shd w:val="clear" w:color="auto" w:fill="B4C6E7" w:themeFill="accent1" w:themeFillTint="66"/>
+          </w:tcPr>
+          <w:p>
+            <w:pPr>
+              <w:rPr>
+                <w:lang w:val="de-CH"/>
+              </w:rPr>
+            </w:pPr>
+            <w:r>
+              <w:rPr>
+                <w:lang w:val="de-CH"/>
+              </w:rPr>
+              <w:t xml:space="preserve">Mit klick auf den Link Tag am Wasser sollte </w:t>
+            </w:r>
+            <w:proofErr w:type="gramStart"/>
+            <w:r>
+              <w:rPr>
+                <w:lang w:val="de-CH"/>
+              </w:rPr>
+              <w:t>die aktuelle Tag</w:t>
+            </w:r>
+            <w:proofErr w:type="gramEnd"/>
+            <w:r>
+              <w:rPr>
+                <w:lang w:val="de-CH"/>
+              </w:rPr>
+              <w:t xml:space="preserve"> am Wasser Seite neu geladen werden</w:t>
+            </w:r>
+          </w:p>
+        </w:tc>
+        <w:tc>
+          <w:tcPr>
+            <w:tcW w:w="1417" w:type="dxa"/>
+            <w:shd w:val="clear" w:color="auto" w:fill="B4C6E7" w:themeFill="accent1" w:themeFillTint="66"/>
+          </w:tcPr>
+          <w:p>
+            <w:pPr>
+              <w:rPr>
+                <w:lang w:val="de-CH"/>
+              </w:rPr>
+            </w:pPr>
+            <w:r>
+              <w:rPr>
+                <w:lang w:val="de-CH"/>
+              </w:rPr>
+              <w:t xml:space="preserve">Can not be load </w:t>
+            </w:r>
+          </w:p>
+        </w:tc>
+        <w:tc>
+          <w:tcPr>
+            <w:tcW w:w="1560" w:type="dxa"/>
+            <w:shd w:val="clear" w:color="auto" w:fill="B4C6E7" w:themeFill="accent1" w:themeFillTint="66"/>
+          </w:tcPr>
+          <w:p>
+            <w:pPr>
+              <w:rPr>
+                <w:lang w:val="de-CH"/>
+              </w:rPr>
+            </w:pPr>
+            <w:r>
+              <w:rPr>
+                <w:lang w:val="de-CH"/>
+              </w:rPr>
+              <w:t>Fehleranzeige</w:t>
+            </w:r>
+          </w:p>
+        </w:tc>
+        <w:tc>
+          <w:tcPr>
+            <w:tcW w:w="1320" w:type="dxa"/>
+            <w:shd w:val="clear" w:color="auto" w:fill="B4C6E7" w:themeFill="accent1" w:themeFillTint="66"/>
+          </w:tcPr>
+          <w:p>
+            <w:pPr>
+              <w:rPr>
+                <w:lang w:val="de-CH"/>
+              </w:rPr>
+            </w:pPr>
+            <w:r>
+              <w:rPr>
+                <w:lang w:val="de-CH"/>
+              </w:rPr>
+              <w:t>Link wurde falsch implementiert</w:t>
+            </w:r>
+          </w:p>
+        </w:tc>
+        <w:tc>
+          <w:tcPr>
+            <w:tcW w:w="1515" w:type="dxa"/>
+            <w:shd w:val="clear" w:color="auto" w:fill="B4C6E7" w:themeFill="accent1" w:themeFillTint="66"/>
+          </w:tcPr>
+          <w:p>
+            <w:pPr>
+              <w:rPr>
+                <w:lang w:val="de-CH"/>
+              </w:rPr>
+            </w:pPr>
+            <w:r>
+              <w:rPr>
+                <w:lang w:val="de-CH"/>
+              </w:rPr>
+              <w:t>5.0</w:t>
+            </w:r>
+          </w:p>
+        </w:tc>
+      </w:tr>
+      <w:tr>
+        <w:tc>
+          <w:tcPr>
+            <w:tcW w:w="1560" w:type="dxa"/>
+            <w:shd w:val="clear" w:color="auto" w:fill="D9E2F3" w:themeFill="accent1" w:themeFillTint="33"/>
+          </w:tcPr>
+          <w:p>
+            <w:pPr>
+              <w:rPr>
+                <w:lang w:val="de-CH"/>
+              </w:rPr>
+            </w:pPr>
+            <w:r>
+              <w:rPr>
+                <w:lang w:val="de-CH"/>
+              </w:rPr>
+              <w:t>Tag am Wasser Link</w:t>
+            </w:r>
+          </w:p>
+        </w:tc>
+        <w:tc>
+          <w:tcPr>
+            <w:tcW w:w="2552" w:type="dxa"/>
+            <w:shd w:val="clear" w:color="auto" w:fill="D9E2F3" w:themeFill="accent1" w:themeFillTint="33"/>
+          </w:tcPr>
+          <w:p>
+            <w:pPr>
+              <w:rPr>
+                <w:lang w:val="de-CH"/>
+              </w:rPr>
+            </w:pPr>
+            <w:r>
+              <w:rPr>
+                <w:lang w:val="de-CH"/>
+              </w:rPr>
+              <w:t>Nach der Korrektur wird der Link erneut getestet</w:t>
+            </w:r>
+          </w:p>
+        </w:tc>
+        <w:tc>
+          <w:tcPr>
+            <w:tcW w:w="1417" w:type="dxa"/>
+            <w:shd w:val="clear" w:color="auto" w:fill="D9E2F3" w:themeFill="accent1" w:themeFillTint="33"/>
+          </w:tcPr>
+          <w:p>
+            <w:pPr>
+              <w:rPr>
+                <w:lang w:val="de-CH"/>
+              </w:rPr>
+            </w:pPr>
+            <w:r>
+              <w:rPr>
+                <w:lang w:val="de-CH"/>
+              </w:rPr>
+              <w:t>Die aktuelle Seite wird neu geladen</w:t>
+            </w:r>
+          </w:p>
+        </w:tc>
+        <w:tc>
+          <w:tcPr>
+            <w:tcW w:w="1560" w:type="dxa"/>
+            <w:shd w:val="clear" w:color="auto" w:fill="D9E2F3" w:themeFill="accent1" w:themeFillTint="33"/>
+          </w:tcPr>
+          <w:p>
+            <w:pPr>
+              <w:rPr>
+                <w:lang w:val="de-CH"/>
+              </w:rPr>
+            </w:pPr>
+            <w:r>
+              <w:rPr>
+                <w:lang w:val="de-CH"/>
+              </w:rPr>
+              <w:t xml:space="preserve">Keine </w:t>
+            </w:r>
+          </w:p>
+        </w:tc>
+        <w:tc>
+          <w:tcPr>
+            <w:tcW w:w="1320" w:type="dxa"/>
+            <w:shd w:val="clear" w:color="auto" w:fill="D9E2F3" w:themeFill="accent1" w:themeFillTint="33"/>
+          </w:tcPr>
+          <w:p>
+            <w:pPr>
+              <w:rPr>
+                <w:lang w:val="de-CH"/>
+              </w:rPr>
+            </w:pPr>
+            <w:r>
+              <w:rPr>
+                <w:lang w:val="de-CH"/>
+              </w:rPr>
+              <w:t>Nichts</w:t>
+            </w:r>
+          </w:p>
+        </w:tc>
+        <w:tc>
+          <w:tcPr>
+            <w:tcW w:w="1515" w:type="dxa"/>
+            <w:shd w:val="clear" w:color="auto" w:fill="D9E2F3" w:themeFill="accent1" w:themeFillTint="33"/>
+          </w:tcPr>
+          <w:p>
+            <w:pPr>
+              <w:rPr>
+                <w:lang w:val="de-CH"/>
+              </w:rPr>
+            </w:pPr>
+            <w:r>
+              <w:rPr>
+                <w:lang w:val="de-CH"/>
+              </w:rPr>
+              <w:t>5.1</w:t>
+            </w:r>
+          </w:p>
+        </w:tc>
+      </w:tr>
+      <w:tr>
+        <w:tc>
+          <w:tcPr>
+            <w:tcW w:w="1560" w:type="dxa"/>
+            <w:shd w:val="clear" w:color="auto" w:fill="B4C6E7" w:themeFill="accent1" w:themeFillTint="66"/>
+          </w:tcPr>
+          <w:p>
+            <w:pPr>
+              <w:rPr>
+                <w:lang w:val="de-CH"/>
+              </w:rPr>
+            </w:pPr>
+            <w:r>
+              <w:rPr>
+                <w:lang w:val="de-CH"/>
+              </w:rPr>
+              <w:t>Bilder Klick</w:t>
+            </w:r>
+          </w:p>
+        </w:tc>
+        <w:tc>
+          <w:tcPr>
+            <w:tcW w:w="2552" w:type="dxa"/>
+            <w:shd w:val="clear" w:color="auto" w:fill="B4C6E7" w:themeFill="accent1" w:themeFillTint="66"/>
+          </w:tcPr>
+          <w:p>
+            <w:pPr>
+              <w:rPr>
+                <w:lang w:val="de-CH"/>
+              </w:rPr>
+            </w:pPr>
+            <w:r>
+              <w:rPr>
+                <w:lang w:val="de-CH"/>
+              </w:rPr>
+              <w:t xml:space="preserve">Mit Klick auf das Bild des Hechtes oder </w:t>
+            </w:r>
+            <w:proofErr w:type="gramStart"/>
+            <w:r>
+              <w:rPr>
+                <w:lang w:val="de-CH"/>
+              </w:rPr>
+              <w:t>de</w:t>
+            </w:r>
+            <w:r>
+              <w:rPr>
+                <w:lang w:val="de-CH"/>
+              </w:rPr>
+              <w:t>s</w:t>
+            </w:r>
+            <w:r>
+              <w:rPr>
+                <w:lang w:val="de-CH"/>
+              </w:rPr>
+              <w:t xml:space="preserve"> </w:t>
+            </w:r>
+            <w:r>
+              <w:rPr>
+                <w:lang w:val="de-CH"/>
+              </w:rPr>
+              <w:t>Karpfen</w:t>
+            </w:r>
+            <w:proofErr w:type="gramEnd"/>
+            <w:r>
+              <w:rPr>
+                <w:lang w:val="de-CH"/>
+              </w:rPr>
+              <w:t xml:space="preserve"> sollte eine Beschreibung und Buttons angezeigt werden</w:t>
+            </w:r>
+          </w:p>
+        </w:tc>
+        <w:tc>
+          <w:tcPr>
+            <w:tcW w:w="1417" w:type="dxa"/>
+            <w:shd w:val="clear" w:color="auto" w:fill="B4C6E7" w:themeFill="accent1" w:themeFillTint="66"/>
+          </w:tcPr>
+          <w:p>
+            <w:pPr>
+              <w:rPr>
+                <w:lang w:val="de-CH"/>
+              </w:rPr>
+            </w:pPr>
+            <w:r>
+              <w:rPr>
+                <w:lang w:val="de-CH"/>
+              </w:rPr>
+              <w:t>Beide Bilder funktionieren wie gewünscht</w:t>
+            </w:r>
+          </w:p>
+        </w:tc>
+        <w:tc>
+          <w:tcPr>
+            <w:tcW w:w="1560" w:type="dxa"/>
+            <w:shd w:val="clear" w:color="auto" w:fill="B4C6E7" w:themeFill="accent1" w:themeFillTint="66"/>
+          </w:tcPr>
+          <w:p>
+            <w:pPr>
+              <w:rPr>
+                <w:lang w:val="de-CH"/>
+              </w:rPr>
+            </w:pPr>
+            <w:r>
+              <w:rPr>
+                <w:lang w:val="de-CH"/>
+              </w:rPr>
+              <w:t>Keine</w:t>
+            </w:r>
+          </w:p>
+        </w:tc>
+        <w:tc>
+          <w:tcPr>
+            <w:tcW w:w="1320" w:type="dxa"/>
+            <w:shd w:val="clear" w:color="auto" w:fill="B4C6E7" w:themeFill="accent1" w:themeFillTint="66"/>
+          </w:tcPr>
+          <w:p>
+            <w:pPr>
+              <w:rPr>
+                <w:lang w:val="de-CH"/>
+              </w:rPr>
+            </w:pPr>
+            <w:r>
+              <w:rPr>
+                <w:lang w:val="de-CH"/>
+              </w:rPr>
+              <w:t>Nichts</w:t>
+            </w:r>
+          </w:p>
+        </w:tc>
+        <w:tc>
+          <w:tcPr>
+            <w:tcW w:w="1515" w:type="dxa"/>
+            <w:shd w:val="clear" w:color="auto" w:fill="B4C6E7" w:themeFill="accent1" w:themeFillTint="66"/>
+          </w:tcPr>
+          <w:p>
+            <w:pPr>
+              <w:rPr>
+                <w:lang w:val="de-CH"/>
+              </w:rPr>
+            </w:pPr>
+            <w:r>
+              <w:rPr>
+                <w:lang w:val="de-CH"/>
+              </w:rPr>
+              <w:t>6.0</w:t>
+            </w:r>
+          </w:p>
+        </w:tc>
+      </w:tr>
+      <w:tr>
+        <w:tc>
+          <w:tcPr>
+            <w:tcW w:w="1560" w:type="dxa"/>
+            <w:shd w:val="clear" w:color="auto" w:fill="D9E2F3" w:themeFill="accent1" w:themeFillTint="33"/>
+          </w:tcPr>
+          <w:p>
+            <w:pPr>
+              <w:rPr>
+                <w:lang w:val="de-CH"/>
+              </w:rPr>
+            </w:pPr>
+            <w:r>
+              <w:rPr>
+                <w:lang w:val="de-CH"/>
+              </w:rPr>
+              <w:t>Buttons des ausgewählten Fisches</w:t>
+            </w:r>
+          </w:p>
+        </w:tc>
+        <w:tc>
+          <w:tcPr>
+            <w:tcW w:w="2552" w:type="dxa"/>
+            <w:shd w:val="clear" w:color="auto" w:fill="D9E2F3" w:themeFill="accent1" w:themeFillTint="33"/>
+          </w:tcPr>
+          <w:p>
+            <w:pPr>
+              <w:rPr>
+                <w:lang w:val="de-CH"/>
+              </w:rPr>
+            </w:pPr>
+            <w:r>
+              <w:rPr>
+                <w:lang w:val="de-CH"/>
+              </w:rPr>
+              <w:t>Es werden alle Buttons der Beiden Fische getestet und es wird erwartet das die jeweiligen Checkboxen angezeigt werden wen die Buttons gedrückt werden</w:t>
+            </w:r>
+          </w:p>
+        </w:tc>
+        <w:tc>
+          <w:tcPr>
+            <w:tcW w:w="1417" w:type="dxa"/>
+            <w:shd w:val="clear" w:color="auto" w:fill="D9E2F3" w:themeFill="accent1" w:themeFillTint="33"/>
+          </w:tcPr>
+          <w:p>
+            <w:pPr>
+              <w:rPr>
+                <w:lang w:val="de-CH"/>
+              </w:rPr>
+            </w:pPr>
+            <w:r>
+              <w:rPr>
+                <w:lang w:val="de-CH"/>
+              </w:rPr>
+              <w:t>Alle Buttons funktionieren wie gewünscht.</w:t>
+            </w:r>
+          </w:p>
+        </w:tc>
+        <w:tc>
+          <w:tcPr>
+            <w:tcW w:w="1560" w:type="dxa"/>
+            <w:shd w:val="clear" w:color="auto" w:fill="D9E2F3" w:themeFill="accent1" w:themeFillTint="33"/>
+          </w:tcPr>
+          <w:p>
+            <w:pPr>
+              <w:rPr>
+                <w:lang w:val="de-CH"/>
+              </w:rPr>
+            </w:pPr>
+            <w:r>
+              <w:rPr>
+                <w:lang w:val="de-CH"/>
+              </w:rPr>
+              <w:t xml:space="preserve">Keine </w:t>
+            </w:r>
+          </w:p>
+        </w:tc>
+        <w:tc>
+          <w:tcPr>
+            <w:tcW w:w="1320" w:type="dxa"/>
+            <w:shd w:val="clear" w:color="auto" w:fill="D9E2F3" w:themeFill="accent1" w:themeFillTint="33"/>
+          </w:tcPr>
+          <w:p>
+            <w:pPr>
+              <w:rPr>
+                <w:lang w:val="de-CH"/>
+              </w:rPr>
+            </w:pPr>
+            <w:r>
+              <w:rPr>
+                <w:lang w:val="de-CH"/>
+              </w:rPr>
+              <w:t xml:space="preserve">Nichts </w:t>
+            </w:r>
+          </w:p>
+        </w:tc>
+        <w:tc>
+          <w:tcPr>
+            <w:tcW w:w="1515" w:type="dxa"/>
+            <w:shd w:val="clear" w:color="auto" w:fill="D9E2F3" w:themeFill="accent1" w:themeFillTint="33"/>
+          </w:tcPr>
+          <w:p>
+            <w:pPr>
+              <w:rPr>
+                <w:lang w:val="de-CH"/>
+              </w:rPr>
+            </w:pPr>
+            <w:r>
+              <w:rPr>
+                <w:lang w:val="de-CH"/>
+              </w:rPr>
+              <w:t>7.0</w:t>
+            </w:r>
+          </w:p>
+        </w:tc>
+      </w:tr>
+    </w:tbl>
+    <w:p>
+      <w:pPr>
+        <w:rPr>
+          <w:lang w:val="de-CH"/>
+        </w:rPr>
+      </w:pPr>
+    </w:p>
+    <w:p>
+      <w:pPr>
+        <w:rPr>
+          <w:lang w:val="de-CH"/>
+        </w:rPr>
+      </w:pPr>
     </w:p>
     <w:p>
       <w:pPr>
@@ -20751,6 +23756,7 @@
       </w:pPr>
       <w:bookmarkStart w:id="69" w:name="_Toc20420082"/>
       <w:r>
+        <w:lastRenderedPageBreak/>
         <w:t>Auswertung</w:t>
       </w:r>
       <w:bookmarkEnd w:id="69"/>
@@ -20856,10 +23862,158 @@
     </w:p>
     <w:p>
       <w:pPr>
+        <w:rPr>
+          <w:lang w:val="de-CH"/>
+        </w:rPr>
+      </w:pPr>
+    </w:p>
+    <w:p>
+      <w:pPr>
+        <w:rPr>
+          <w:lang w:val="de-CH"/>
+        </w:rPr>
+      </w:pPr>
+    </w:p>
+    <w:p>
+      <w:pPr>
+        <w:rPr>
+          <w:lang w:val="de-CH"/>
+        </w:rPr>
+      </w:pPr>
+    </w:p>
+    <w:p>
+      <w:pPr>
+        <w:rPr>
+          <w:lang w:val="de-CH"/>
+        </w:rPr>
+      </w:pPr>
+    </w:p>
+    <w:p>
+      <w:pPr>
+        <w:rPr>
+          <w:lang w:val="de-CH"/>
+        </w:rPr>
+      </w:pPr>
+    </w:p>
+    <w:p>
+      <w:pPr>
+        <w:rPr>
+          <w:lang w:val="de-CH"/>
+        </w:rPr>
+      </w:pPr>
+    </w:p>
+    <w:p>
+      <w:pPr>
+        <w:rPr>
+          <w:lang w:val="de-CH"/>
+        </w:rPr>
+      </w:pPr>
+    </w:p>
+    <w:p>
+      <w:pPr>
+        <w:rPr>
+          <w:lang w:val="de-CH"/>
+        </w:rPr>
+      </w:pPr>
+    </w:p>
+    <w:p>
+      <w:pPr>
+        <w:rPr>
+          <w:lang w:val="de-CH"/>
+        </w:rPr>
+      </w:pPr>
+    </w:p>
+    <w:p>
+      <w:pPr>
+        <w:rPr>
+          <w:lang w:val="de-CH"/>
+        </w:rPr>
+      </w:pPr>
+    </w:p>
+    <w:p>
+      <w:pPr>
+        <w:rPr>
+          <w:lang w:val="de-CH"/>
+        </w:rPr>
+      </w:pPr>
+    </w:p>
+    <w:p>
+      <w:pPr>
+        <w:rPr>
+          <w:lang w:val="de-CH"/>
+        </w:rPr>
+      </w:pPr>
+    </w:p>
+    <w:p>
+      <w:pPr>
+        <w:rPr>
+          <w:lang w:val="de-CH"/>
+        </w:rPr>
+      </w:pPr>
+    </w:p>
+    <w:p>
+      <w:pPr>
+        <w:rPr>
+          <w:lang w:val="de-CH"/>
+        </w:rPr>
+      </w:pPr>
+    </w:p>
+    <w:p>
+      <w:pPr>
+        <w:rPr>
+          <w:lang w:val="de-CH"/>
+        </w:rPr>
+      </w:pPr>
+    </w:p>
+    <w:p>
+      <w:pPr>
+        <w:rPr>
+          <w:lang w:val="de-CH"/>
+        </w:rPr>
+      </w:pPr>
+    </w:p>
+    <w:p>
+      <w:pPr>
+        <w:rPr>
+          <w:lang w:val="de-CH"/>
+        </w:rPr>
+      </w:pPr>
+    </w:p>
+    <w:p>
+      <w:pPr>
+        <w:rPr>
+          <w:lang w:val="de-CH"/>
+        </w:rPr>
+      </w:pPr>
+    </w:p>
+    <w:p>
+      <w:pPr>
+        <w:rPr>
+          <w:lang w:val="de-CH"/>
+        </w:rPr>
+      </w:pPr>
+    </w:p>
+    <w:p>
+      <w:pPr>
+        <w:rPr>
+          <w:lang w:val="de-CH"/>
+        </w:rPr>
+      </w:pPr>
+    </w:p>
+    <w:p>
+      <w:pPr>
+        <w:rPr>
+          <w:lang w:val="de-CH"/>
+        </w:rPr>
+      </w:pPr>
+    </w:p>
+    <w:p>
+      <w:pPr>
         <w:pStyle w:val="berschrift1"/>
       </w:pPr>
       <w:bookmarkStart w:id="74" w:name="_Toc20420087"/>
       <w:r>
+        <w:lastRenderedPageBreak/>
         <w:t>Vorstellung de</w:t>
       </w:r>
       <w:r>
@@ -20922,7 +24076,7 @@
                     <pic:cNvPicPr/>
                   </pic:nvPicPr>
                   <pic:blipFill>
-                    <a:blip r:embed="rId21" cstate="print">
+                    <a:blip r:embed="rId17" cstate="print">
                       <a:extLst>
                         <a:ext uri="{28A0092B-C50C-407E-A947-70E740481C1C}">
                           <a14:useLocalDpi xmlns:a14="http://schemas.microsoft.com/office/drawing/2010/main" val="0"/>
@@ -20993,57 +24147,36 @@
         <w:rPr>
           <w:lang w:val="de-CH"/>
         </w:rPr>
-        <w:t>Auf der Startseite haben wir im Oberen Teil einen Header implementiert mit dem der Benützer über die Links direkt zu der gewünschten Seite kommt oder über den Home Link wieder zurück zur Hauptseite. Der Header wird über alle Seiten verwendet.</w:t>
-      </w:r>
-    </w:p>
-    <w:p>
-      <w:pPr>
-        <w:rPr>
-          <w:lang w:val="de-CH"/>
-        </w:rPr>
-      </w:pPr>
-    </w:p>
-    <w:p>
-      <w:pPr>
-        <w:rPr>
-          <w:lang w:val="de-CH"/>
-        </w:rPr>
-      </w:pPr>
-    </w:p>
-    <w:p>
-      <w:pPr>
-        <w:rPr>
-          <w:lang w:val="de-CH"/>
-        </w:rPr>
-      </w:pPr>
-    </w:p>
-    <w:p>
-      <w:pPr>
-        <w:rPr>
-          <w:lang w:val="de-CH"/>
-        </w:rPr>
-      </w:pPr>
-    </w:p>
-    <w:p>
-      <w:pPr>
-        <w:rPr>
-          <w:lang w:val="de-CH"/>
-        </w:rPr>
-      </w:pPr>
-    </w:p>
-    <w:p>
-      <w:pPr>
-        <w:rPr>
-          <w:lang w:val="de-CH"/>
-        </w:rPr>
-      </w:pPr>
-    </w:p>
-    <w:p>
-      <w:pPr>
-        <w:rPr>
-          <w:lang w:val="de-CH"/>
-        </w:rPr>
-      </w:pPr>
+        <w:t xml:space="preserve">Auf der Startseite haben wir im </w:t>
+      </w:r>
+      <w:proofErr w:type="spellStart"/>
+      <w:r>
+        <w:rPr>
+          <w:lang w:val="de-CH"/>
+        </w:rPr>
+        <w:t>Oberen</w:t>
+      </w:r>
+      <w:proofErr w:type="spellEnd"/>
+      <w:r>
+        <w:rPr>
+          <w:lang w:val="de-CH"/>
+        </w:rPr>
+        <w:t xml:space="preserve"> Teil einen </w:t>
+      </w:r>
+      <w:proofErr w:type="gramStart"/>
+      <w:r>
+        <w:rPr>
+          <w:lang w:val="de-CH"/>
+        </w:rPr>
+        <w:t>Header implementiert</w:t>
+      </w:r>
+      <w:proofErr w:type="gramEnd"/>
+      <w:r>
+        <w:rPr>
+          <w:lang w:val="de-CH"/>
+        </w:rPr>
+        <w:t xml:space="preserve"> mit dem der Benützer über die Links direkt zu der gewünschten Seite kommt oder über den Home Link wieder zurück zur Hauptseite. Der Header wird über alle Seiten verwendet.</w:t>
+      </w:r>
     </w:p>
     <w:p>
       <w:pPr>
@@ -21056,15 +24189,14 @@
           <w:noProof/>
           <w:lang w:val="de-CH"/>
         </w:rPr>
-        <w:lastRenderedPageBreak/>
         <w:drawing>
-          <wp:anchor distT="0" distB="0" distL="114300" distR="114300" simplePos="0" relativeHeight="251668480" behindDoc="1" locked="0" layoutInCell="1" allowOverlap="1" wp14:anchorId="43F8D389" wp14:editId="22104243">
+          <wp:anchor distT="0" distB="0" distL="114300" distR="114300" simplePos="0" relativeHeight="251668480" behindDoc="1" locked="0" layoutInCell="1" allowOverlap="1" wp14:anchorId="43F8D389" wp14:editId="350135DE">
             <wp:simplePos x="0" y="0"/>
             <wp:positionH relativeFrom="column">
-              <wp:posOffset>-328295</wp:posOffset>
+              <wp:posOffset>-457835</wp:posOffset>
             </wp:positionH>
             <wp:positionV relativeFrom="paragraph">
-              <wp:posOffset>2540</wp:posOffset>
+              <wp:posOffset>136525</wp:posOffset>
             </wp:positionV>
             <wp:extent cx="4452620" cy="3886717"/>
             <wp:effectExtent l="0" t="0" r="5080" b="0"/>
@@ -21081,7 +24213,7 @@
                     <pic:cNvPicPr/>
                   </pic:nvPicPr>
                   <pic:blipFill>
-                    <a:blip r:embed="rId22">
+                    <a:blip r:embed="rId18">
                       <a:extLst>
                         <a:ext uri="{28A0092B-C50C-407E-A947-70E740481C1C}">
                           <a14:useLocalDpi xmlns:a14="http://schemas.microsoft.com/office/drawing/2010/main" val="0"/>
@@ -21190,33 +24322,19 @@
           <w:lang w:val="de-CH"/>
         </w:rPr>
       </w:pPr>
-    </w:p>
-    <w:p>
-      <w:pPr>
-        <w:rPr>
-          <w:lang w:val="de-CH"/>
-        </w:rPr>
-      </w:pPr>
-    </w:p>
-    <w:p>
-      <w:pPr>
-        <w:rPr>
-          <w:lang w:val="de-CH"/>
-        </w:rPr>
-      </w:pPr>
       <w:r>
         <w:rPr>
           <w:noProof/>
           <w:lang w:val="de-CH"/>
         </w:rPr>
         <w:drawing>
-          <wp:anchor distT="0" distB="0" distL="114300" distR="114300" simplePos="0" relativeHeight="251670528" behindDoc="1" locked="0" layoutInCell="1" allowOverlap="1" wp14:anchorId="0A922F11" wp14:editId="46DB53B2">
+          <wp:anchor distT="0" distB="0" distL="114300" distR="114300" simplePos="0" relativeHeight="251670528" behindDoc="1" locked="0" layoutInCell="1" allowOverlap="1" wp14:anchorId="0A922F11" wp14:editId="792B0510">
             <wp:simplePos x="0" y="0"/>
             <wp:positionH relativeFrom="margin">
-              <wp:posOffset>2034540</wp:posOffset>
+              <wp:posOffset>2042160</wp:posOffset>
             </wp:positionH>
             <wp:positionV relativeFrom="paragraph">
-              <wp:posOffset>113030</wp:posOffset>
+              <wp:posOffset>4445</wp:posOffset>
             </wp:positionV>
             <wp:extent cx="4029719" cy="3583305"/>
             <wp:effectExtent l="0" t="0" r="8890" b="0"/>
@@ -21233,7 +24351,7 @@
                     <pic:cNvPicPr/>
                   </pic:nvPicPr>
                   <pic:blipFill>
-                    <a:blip r:embed="rId23">
+                    <a:blip r:embed="rId19">
                       <a:extLst>
                         <a:ext uri="{28A0092B-C50C-407E-A947-70E740481C1C}">
                           <a14:useLocalDpi xmlns:a14="http://schemas.microsoft.com/office/drawing/2010/main" val="0"/>
@@ -21342,38 +24460,11 @@
           <w:lang w:val="de-CH"/>
         </w:rPr>
       </w:pPr>
-    </w:p>
-    <w:p>
-      <w:pPr>
-        <w:rPr>
-          <w:lang w:val="de-CH"/>
-        </w:rPr>
-      </w:pPr>
-    </w:p>
-    <w:p>
-      <w:pPr>
-        <w:rPr>
-          <w:lang w:val="de-CH"/>
-        </w:rPr>
-      </w:pPr>
-    </w:p>
-    <w:p>
-      <w:pPr>
-        <w:rPr>
-          <w:lang w:val="de-CH"/>
-        </w:rPr>
-      </w:pPr>
-    </w:p>
-    <w:p>
-      <w:pPr>
-        <w:rPr>
-          <w:lang w:val="de-CH"/>
-        </w:rPr>
-      </w:pPr>
-      <w:r>
-        <w:rPr>
-          <w:lang w:val="de-CH"/>
-        </w:rPr>
+      <w:r>
+        <w:rPr>
+          <w:lang w:val="de-CH"/>
+        </w:rPr>
+        <w:lastRenderedPageBreak/>
         <w:t>Der Benützer kann über die Card</w:t>
       </w:r>
       <w:r>
@@ -21386,7 +24477,21 @@
         <w:rPr>
           <w:lang w:val="de-CH"/>
         </w:rPr>
-        <w:t xml:space="preserve"> direkt zur gewünschten Seite gelangen. Jede Unterseite der Webseite hat ein eigenes Card auf der Startseite.</w:t>
+        <w:t xml:space="preserve"> direkt zur gewünschten Seite gelangen. Jede Unterseite der Webseite hat </w:t>
+      </w:r>
+      <w:proofErr w:type="gramStart"/>
+      <w:r>
+        <w:rPr>
+          <w:lang w:val="de-CH"/>
+        </w:rPr>
+        <w:t>ein eigenes Card</w:t>
+      </w:r>
+      <w:proofErr w:type="gramEnd"/>
+      <w:r>
+        <w:rPr>
+          <w:lang w:val="de-CH"/>
+        </w:rPr>
+        <w:t xml:space="preserve"> auf der Startseite.</w:t>
       </w:r>
     </w:p>
     <w:p>
@@ -21452,7 +24557,7 @@
                     <pic:cNvPicPr/>
                   </pic:nvPicPr>
                   <pic:blipFill>
-                    <a:blip r:embed="rId24" cstate="print">
+                    <a:blip r:embed="rId20" cstate="print">
                       <a:extLst>
                         <a:ext uri="{28A0092B-C50C-407E-A947-70E740481C1C}">
                           <a14:useLocalDpi xmlns:a14="http://schemas.microsoft.com/office/drawing/2010/main" val="0"/>
@@ -21624,7 +24729,7 @@
                     <pic:cNvPicPr/>
                   </pic:nvPicPr>
                   <pic:blipFill>
-                    <a:blip r:embed="rId25" cstate="print">
+                    <a:blip r:embed="rId21" cstate="print">
                       <a:extLst>
                         <a:ext uri="{28A0092B-C50C-407E-A947-70E740481C1C}">
                           <a14:useLocalDpi xmlns:a14="http://schemas.microsoft.com/office/drawing/2010/main" val="0"/>
@@ -21738,7 +24843,22 @@
         <w:rPr>
           <w:lang w:val="de-CH"/>
         </w:rPr>
-        <w:t>Mit der Auswahl des Zielfisches bekommt der Benützer verschiedene Buttons zur Auswahl. Die Buttons sind in Artikel Aufgeteilt die es zum gewählten Zielfisch benötigt damit der Ausflug geplant werden kann.</w:t>
+        <w:lastRenderedPageBreak/>
+        <w:t xml:space="preserve">Mit der Auswahl des Zielfisches bekommt der Benützer verschiedene Buttons zur Auswahl. Die Buttons sind in </w:t>
+      </w:r>
+      <w:proofErr w:type="gramStart"/>
+      <w:r>
+        <w:rPr>
+          <w:lang w:val="de-CH"/>
+        </w:rPr>
+        <w:t>Artikel Aufgeteilt</w:t>
+      </w:r>
+      <w:proofErr w:type="gramEnd"/>
+      <w:r>
+        <w:rPr>
+          <w:lang w:val="de-CH"/>
+        </w:rPr>
+        <w:t xml:space="preserve"> die es zum gewählten Zielfisch benötigt damit der Ausflug geplant werden kann.</w:t>
       </w:r>
     </w:p>
     <w:p>
@@ -21795,7 +24915,7 @@
           <w:lang w:val="de-CH"/>
         </w:rPr>
         <w:drawing>
-          <wp:anchor distT="0" distB="0" distL="114300" distR="114300" simplePos="0" relativeHeight="251672576" behindDoc="1" locked="0" layoutInCell="1" allowOverlap="1" wp14:anchorId="7B2682CF" wp14:editId="6D5BF6B3">
+          <wp:anchor distT="0" distB="0" distL="114300" distR="114300" simplePos="0" relativeHeight="251672576" behindDoc="1" locked="0" layoutInCell="1" allowOverlap="1" wp14:anchorId="7B2682CF" wp14:editId="3B22169E">
             <wp:simplePos x="0" y="0"/>
             <wp:positionH relativeFrom="column">
               <wp:posOffset>-635</wp:posOffset>
@@ -21818,7 +24938,7 @@
                     <pic:cNvPicPr/>
                   </pic:nvPicPr>
                   <pic:blipFill>
-                    <a:blip r:embed="rId26" cstate="print">
+                    <a:blip r:embed="rId22" cstate="print">
                       <a:extLst>
                         <a:ext uri="{28A0092B-C50C-407E-A947-70E740481C1C}">
                           <a14:useLocalDpi xmlns:a14="http://schemas.microsoft.com/office/drawing/2010/main" val="0"/>
@@ -21918,7 +25038,21 @@
         <w:rPr>
           <w:lang w:val="de-CH"/>
         </w:rPr>
-        <w:t>Wird ein gewünschter Button angeklickt öffnet sich ein Untermenu mit Checkboxen. Der Benützer kann jetzt einen oder mehrere Checkboxen aktivieren um seine Checkliste zu erstellen.</w:t>
+        <w:t xml:space="preserve">Wird ein gewünschter Button angeklickt öffnet sich ein Untermenu mit Checkboxen. Der Benützer kann jetzt einen oder mehrere Checkboxen </w:t>
+      </w:r>
+      <w:proofErr w:type="gramStart"/>
+      <w:r>
+        <w:rPr>
+          <w:lang w:val="de-CH"/>
+        </w:rPr>
+        <w:t>aktivieren</w:t>
+      </w:r>
+      <w:proofErr w:type="gramEnd"/>
+      <w:r>
+        <w:rPr>
+          <w:lang w:val="de-CH"/>
+        </w:rPr>
+        <w:t xml:space="preserve"> um seine Checkliste zu erstellen.</w:t>
       </w:r>
     </w:p>
     <w:p>
@@ -22293,7 +25427,7 @@
             <w:pPr>
               <w:cnfStyle w:val="000000100000" w:firstRow="0" w:lastRow="0" w:firstColumn="0" w:lastColumn="0" w:oddVBand="0" w:evenVBand="0" w:oddHBand="1" w:evenHBand="0" w:firstRowFirstColumn="0" w:firstRowLastColumn="0" w:lastRowFirstColumn="0" w:lastRowLastColumn="0"/>
             </w:pPr>
-            <w:hyperlink r:id="rId27" w:history="1">
+            <w:hyperlink r:id="rId23" w:history="1">
               <w:r>
                 <w:rPr>
                   <w:rStyle w:val="Hyperlink"/>
@@ -22368,7 +25502,7 @@
             <w:pPr>
               <w:cnfStyle w:val="000000000000" w:firstRow="0" w:lastRow="0" w:firstColumn="0" w:lastColumn="0" w:oddVBand="0" w:evenVBand="0" w:oddHBand="0" w:evenHBand="0" w:firstRowFirstColumn="0" w:firstRowLastColumn="0" w:lastRowFirstColumn="0" w:lastRowLastColumn="0"/>
             </w:pPr>
-            <w:hyperlink r:id="rId28" w:history="1">
+            <w:hyperlink r:id="rId24" w:history="1">
               <w:r>
                 <w:rPr>
                   <w:rStyle w:val="Hyperlink"/>
@@ -22430,7 +25564,7 @@
                 <w:lang w:val="fr-CH"/>
               </w:rPr>
             </w:pPr>
-            <w:hyperlink r:id="rId29" w:history="1">
+            <w:hyperlink r:id="rId25" w:history="1">
               <w:r>
                 <w:rPr>
                   <w:rStyle w:val="Hyperlink"/>
@@ -22487,7 +25621,7 @@
                 <w:lang w:val="de-CH"/>
               </w:rPr>
             </w:pPr>
-            <w:hyperlink r:id="rId30" w:history="1">
+            <w:hyperlink r:id="rId26" w:history="1">
               <w:r>
                 <w:rPr>
                   <w:rStyle w:val="Hyperlink"/>
@@ -22536,7 +25670,7 @@
                 <w:lang w:val="de-CH"/>
               </w:rPr>
             </w:pPr>
-            <w:hyperlink r:id="rId31" w:history="1">
+            <w:hyperlink r:id="rId27" w:history="1">
               <w:r>
                 <w:rPr>
                   <w:rStyle w:val="Hyperlink"/>
@@ -22627,7 +25761,7 @@
             <w:pPr>
               <w:cnfStyle w:val="000000100000" w:firstRow="0" w:lastRow="0" w:firstColumn="0" w:lastColumn="0" w:oddVBand="0" w:evenVBand="0" w:oddHBand="1" w:evenHBand="0" w:firstRowFirstColumn="0" w:firstRowLastColumn="0" w:lastRowFirstColumn="0" w:lastRowLastColumn="0"/>
             </w:pPr>
-            <w:hyperlink r:id="rId32" w:history="1">
+            <w:hyperlink r:id="rId28" w:history="1">
               <w:r>
                 <w:rPr>
                   <w:rStyle w:val="Hyperlink"/>
@@ -22671,7 +25805,7 @@
             <w:pPr>
               <w:cnfStyle w:val="000000000000" w:firstRow="0" w:lastRow="0" w:firstColumn="0" w:lastColumn="0" w:oddVBand="0" w:evenVBand="0" w:oddHBand="0" w:evenHBand="0" w:firstRowFirstColumn="0" w:firstRowLastColumn="0" w:lastRowFirstColumn="0" w:lastRowLastColumn="0"/>
             </w:pPr>
-            <w:hyperlink r:id="rId33" w:history="1">
+            <w:hyperlink r:id="rId29" w:history="1">
               <w:r>
                 <w:rPr>
                   <w:rStyle w:val="Hyperlink"/>
@@ -22729,6 +25863,13 @@
     </w:p>
     <w:p>
       <w:pPr>
+        <w:rPr>
+          <w:lang w:val="de-CH"/>
+        </w:rPr>
+      </w:pPr>
+    </w:p>
+    <w:p>
+      <w:pPr>
         <w:pStyle w:val="berschrift3"/>
         <w:rPr>
           <w:lang w:val="de-CH"/>
@@ -22739,6 +25880,7 @@
         <w:rPr>
           <w:lang w:val="de-CH"/>
         </w:rPr>
+        <w:lastRenderedPageBreak/>
         <w:t>Links</w:t>
       </w:r>
       <w:bookmarkEnd w:id="79"/>
@@ -22820,7 +25962,6 @@
                 <w:b w:val="0"/>
                 <w:bCs w:val="0"/>
               </w:rPr>
-              <w:lastRenderedPageBreak/>
               <w:t>Bootstrap Dokumentation</w:t>
             </w:r>
           </w:p>
@@ -22842,7 +25983,7 @@
             <w:pPr>
               <w:cnfStyle w:val="000000100000" w:firstRow="0" w:lastRow="0" w:firstColumn="0" w:lastColumn="0" w:oddVBand="0" w:evenVBand="0" w:oddHBand="1" w:evenHBand="0" w:firstRowFirstColumn="0" w:firstRowLastColumn="0" w:lastRowFirstColumn="0" w:lastRowLastColumn="0"/>
             </w:pPr>
-            <w:hyperlink r:id="rId34" w:history="1">
+            <w:hyperlink r:id="rId30" w:history="1">
               <w:r>
                 <w:rPr>
                   <w:rStyle w:val="Hyperlink"/>
@@ -22903,7 +26044,7 @@
                 <w:lang w:val="fr-CH"/>
               </w:rPr>
             </w:pPr>
-            <w:hyperlink r:id="rId35" w:history="1">
+            <w:hyperlink r:id="rId31" w:history="1">
               <w:r>
                 <w:rPr>
                   <w:rStyle w:val="Hyperlink"/>
@@ -22972,7 +26113,7 @@
                 <w:lang w:val="fr-CH"/>
               </w:rPr>
             </w:pPr>
-            <w:hyperlink r:id="rId36" w:history="1">
+            <w:hyperlink r:id="rId32" w:history="1">
               <w:r>
                 <w:rPr>
                   <w:rStyle w:val="Hyperlink"/>
@@ -23038,16 +26179,6 @@
 
 <file path=word/footer1.xml><?xml version="1.0" encoding="utf-8"?>
 <w:ftr xmlns:wpc="http://schemas.microsoft.com/office/word/2010/wordprocessingCanvas" xmlns:cx="http://schemas.microsoft.com/office/drawing/2014/chartex" xmlns:cx1="http://schemas.microsoft.com/office/drawing/2015/9/8/chartex" xmlns:cx2="http://schemas.microsoft.com/office/drawing/2015/10/21/chartex" xmlns:cx3="http://schemas.microsoft.com/office/drawing/2016/5/9/chartex" xmlns:cx4="http://schemas.microsoft.com/office/drawing/2016/5/10/chartex" xmlns:cx5="http://schemas.microsoft.com/office/drawing/2016/5/11/chartex" xmlns:cx6="http://schemas.microsoft.com/office/drawing/2016/5/12/chartex" xmlns:cx7="http://schemas.microsoft.com/office/drawing/2016/5/13/chartex" xmlns:cx8="http://schemas.microsoft.com/office/drawing/2016/5/14/chartex" xmlns:mc="http://schemas.openxmlformats.org/markup-compatibility/2006" xmlns:aink="http://schemas.microsoft.com/office/drawing/2016/ink" xmlns:am3d="http://schemas.microsoft.com/office/drawing/2017/model3d" xmlns:o="urn:schemas-microsoft-com:office:office" xmlns:r="http://schemas.openxmlformats.org/officeDocument/2006/relationships" xmlns:m="http://schemas.openxmlformats.org/officeDocument/2006/math" xmlns:v="urn:schemas-microsoft-com:vml" xmlns:wp14="http://schemas.microsoft.com/office/word/2010/wordprocessingDrawing" xmlns:wp="http://schemas.openxmlformats.org/drawingml/2006/wordprocessingDrawing" xmlns:w10="urn:schemas-microsoft-com:office:word" xmlns:w="http://schemas.openxmlformats.org/wordprocessingml/2006/main" xmlns:w14="http://schemas.microsoft.com/office/word/2010/wordml" xmlns:w15="http://schemas.microsoft.com/office/word/2012/wordml" xmlns:w16cid="http://schemas.microsoft.com/office/word/2016/wordml/cid" xmlns:w16se="http://schemas.microsoft.com/office/word/2015/wordml/symex" xmlns:wpg="http://schemas.microsoft.com/office/word/2010/wordprocessingGroup" xmlns:wpi="http://schemas.microsoft.com/office/word/2010/wordprocessingInk" xmlns:wne="http://schemas.microsoft.com/office/word/2006/wordml" xmlns:wps="http://schemas.microsoft.com/office/word/2010/wordprocessingShape" mc:Ignorable="w14 w15 w16se w16cid wp14">
-  <w:p>
-    <w:pPr>
-      <w:pStyle w:val="Fuzeile"/>
-    </w:pPr>
-  </w:p>
-</w:ftr>
-</file>
-
-<file path=word/footer2.xml><?xml version="1.0" encoding="utf-8"?>
-<w:ftr xmlns:wpc="http://schemas.microsoft.com/office/word/2010/wordprocessingCanvas" xmlns:cx="http://schemas.microsoft.com/office/drawing/2014/chartex" xmlns:cx1="http://schemas.microsoft.com/office/drawing/2015/9/8/chartex" xmlns:cx2="http://schemas.microsoft.com/office/drawing/2015/10/21/chartex" xmlns:cx3="http://schemas.microsoft.com/office/drawing/2016/5/9/chartex" xmlns:cx4="http://schemas.microsoft.com/office/drawing/2016/5/10/chartex" xmlns:cx5="http://schemas.microsoft.com/office/drawing/2016/5/11/chartex" xmlns:cx6="http://schemas.microsoft.com/office/drawing/2016/5/12/chartex" xmlns:cx7="http://schemas.microsoft.com/office/drawing/2016/5/13/chartex" xmlns:cx8="http://schemas.microsoft.com/office/drawing/2016/5/14/chartex" xmlns:mc="http://schemas.openxmlformats.org/markup-compatibility/2006" xmlns:aink="http://schemas.microsoft.com/office/drawing/2016/ink" xmlns:am3d="http://schemas.microsoft.com/office/drawing/2017/model3d" xmlns:o="urn:schemas-microsoft-com:office:office" xmlns:r="http://schemas.openxmlformats.org/officeDocument/2006/relationships" xmlns:m="http://schemas.openxmlformats.org/officeDocument/2006/math" xmlns:v="urn:schemas-microsoft-com:vml" xmlns:wp14="http://schemas.microsoft.com/office/word/2010/wordprocessingDrawing" xmlns:wp="http://schemas.openxmlformats.org/drawingml/2006/wordprocessingDrawing" xmlns:w10="urn:schemas-microsoft-com:office:word" xmlns:w="http://schemas.openxmlformats.org/wordprocessingml/2006/main" xmlns:w14="http://schemas.microsoft.com/office/word/2010/wordml" xmlns:w15="http://schemas.microsoft.com/office/word/2012/wordml" xmlns:w16cid="http://schemas.microsoft.com/office/word/2016/wordml/cid" xmlns:w16se="http://schemas.microsoft.com/office/word/2015/wordml/symex" xmlns:wpg="http://schemas.microsoft.com/office/word/2010/wordprocessingGroup" xmlns:wpi="http://schemas.microsoft.com/office/word/2010/wordprocessingInk" xmlns:wne="http://schemas.microsoft.com/office/word/2006/wordml" xmlns:wps="http://schemas.microsoft.com/office/word/2010/wordprocessingShape" mc:Ignorable="w14 w15 w16se w16cid wp14">
   <w:sdt>
     <w:sdtPr>
       <w:id w:val="1458759660"/>
@@ -23056,7 +26187,6 @@
         <w:docPartUnique/>
       </w:docPartObj>
     </w:sdtPr>
-    <w:sdtEndPr/>
     <w:sdtContent>
       <w:sdt>
         <w:sdtPr>
@@ -23066,7 +26196,6 @@
             <w:docPartUnique/>
           </w:docPartObj>
         </w:sdtPr>
-        <w:sdtEndPr/>
         <w:sdtContent>
           <w:p>
             <w:pPr>
@@ -23216,16 +26345,6 @@
 </w:ftr>
 </file>
 
-<file path=word/footer3.xml><?xml version="1.0" encoding="utf-8"?>
-<w:ftr xmlns:wpc="http://schemas.microsoft.com/office/word/2010/wordprocessingCanvas" xmlns:cx="http://schemas.microsoft.com/office/drawing/2014/chartex" xmlns:cx1="http://schemas.microsoft.com/office/drawing/2015/9/8/chartex" xmlns:cx2="http://schemas.microsoft.com/office/drawing/2015/10/21/chartex" xmlns:cx3="http://schemas.microsoft.com/office/drawing/2016/5/9/chartex" xmlns:cx4="http://schemas.microsoft.com/office/drawing/2016/5/10/chartex" xmlns:cx5="http://schemas.microsoft.com/office/drawing/2016/5/11/chartex" xmlns:cx6="http://schemas.microsoft.com/office/drawing/2016/5/12/chartex" xmlns:cx7="http://schemas.microsoft.com/office/drawing/2016/5/13/chartex" xmlns:cx8="http://schemas.microsoft.com/office/drawing/2016/5/14/chartex" xmlns:mc="http://schemas.openxmlformats.org/markup-compatibility/2006" xmlns:aink="http://schemas.microsoft.com/office/drawing/2016/ink" xmlns:am3d="http://schemas.microsoft.com/office/drawing/2017/model3d" xmlns:o="urn:schemas-microsoft-com:office:office" xmlns:r="http://schemas.openxmlformats.org/officeDocument/2006/relationships" xmlns:m="http://schemas.openxmlformats.org/officeDocument/2006/math" xmlns:v="urn:schemas-microsoft-com:vml" xmlns:wp14="http://schemas.microsoft.com/office/word/2010/wordprocessingDrawing" xmlns:wp="http://schemas.openxmlformats.org/drawingml/2006/wordprocessingDrawing" xmlns:w10="urn:schemas-microsoft-com:office:word" xmlns:w="http://schemas.openxmlformats.org/wordprocessingml/2006/main" xmlns:w14="http://schemas.microsoft.com/office/word/2010/wordml" xmlns:w15="http://schemas.microsoft.com/office/word/2012/wordml" xmlns:w16cid="http://schemas.microsoft.com/office/word/2016/wordml/cid" xmlns:w16se="http://schemas.microsoft.com/office/word/2015/wordml/symex" xmlns:wpg="http://schemas.microsoft.com/office/word/2010/wordprocessingGroup" xmlns:wpi="http://schemas.microsoft.com/office/word/2010/wordprocessingInk" xmlns:wne="http://schemas.microsoft.com/office/word/2006/wordml" xmlns:wps="http://schemas.microsoft.com/office/word/2010/wordprocessingShape" mc:Ignorable="w14 w15 w16se w16cid wp14">
-  <w:p>
-    <w:pPr>
-      <w:pStyle w:val="Fuzeile"/>
-    </w:pPr>
-  </w:p>
-</w:ftr>
-</file>
-
 <file path=word/footnotes.xml><?xml version="1.0" encoding="utf-8"?>
 <w:footnotes xmlns:wpc="http://schemas.microsoft.com/office/word/2010/wordprocessingCanvas" xmlns:cx="http://schemas.microsoft.com/office/drawing/2014/chartex" xmlns:cx1="http://schemas.microsoft.com/office/drawing/2015/9/8/chartex" xmlns:cx2="http://schemas.microsoft.com/office/drawing/2015/10/21/chartex" xmlns:cx3="http://schemas.microsoft.com/office/drawing/2016/5/9/chartex" xmlns:cx4="http://schemas.microsoft.com/office/drawing/2016/5/10/chartex" xmlns:cx5="http://schemas.microsoft.com/office/drawing/2016/5/11/chartex" xmlns:cx6="http://schemas.microsoft.com/office/drawing/2016/5/12/chartex" xmlns:cx7="http://schemas.microsoft.com/office/drawing/2016/5/13/chartex" xmlns:cx8="http://schemas.microsoft.com/office/drawing/2016/5/14/chartex" xmlns:mc="http://schemas.openxmlformats.org/markup-compatibility/2006" xmlns:aink="http://schemas.microsoft.com/office/drawing/2016/ink" xmlns:am3d="http://schemas.microsoft.com/office/drawing/2017/model3d" xmlns:o="urn:schemas-microsoft-com:office:office" xmlns:r="http://schemas.openxmlformats.org/officeDocument/2006/relationships" xmlns:m="http://schemas.openxmlformats.org/officeDocument/2006/math" xmlns:v="urn:schemas-microsoft-com:vml" xmlns:wp14="http://schemas.microsoft.com/office/word/2010/wordprocessingDrawing" xmlns:wp="http://schemas.openxmlformats.org/drawingml/2006/wordprocessingDrawing" xmlns:w10="urn:schemas-microsoft-com:office:word" xmlns:w="http://schemas.openxmlformats.org/wordprocessingml/2006/main" xmlns:w14="http://schemas.microsoft.com/office/word/2010/wordml" xmlns:w15="http://schemas.microsoft.com/office/word/2012/wordml" xmlns:w16cid="http://schemas.microsoft.com/office/word/2016/wordml/cid" xmlns:w16se="http://schemas.microsoft.com/office/word/2015/wordml/symex" xmlns:wpg="http://schemas.microsoft.com/office/word/2010/wordprocessingGroup" xmlns:wpi="http://schemas.microsoft.com/office/word/2010/wordprocessingInk" xmlns:wne="http://schemas.microsoft.com/office/word/2006/wordml" xmlns:wps="http://schemas.microsoft.com/office/word/2010/wordprocessingShape" mc:Ignorable="w14 w15 w16se w16cid wp14">
   <w:footnote w:type="separator" w:id="-1">
@@ -23252,16 +26371,6 @@
 </file>
 
 <file path=word/header1.xml><?xml version="1.0" encoding="utf-8"?>
-<w:hdr xmlns:wpc="http://schemas.microsoft.com/office/word/2010/wordprocessingCanvas" xmlns:cx="http://schemas.microsoft.com/office/drawing/2014/chartex" xmlns:cx1="http://schemas.microsoft.com/office/drawing/2015/9/8/chartex" xmlns:cx2="http://schemas.microsoft.com/office/drawing/2015/10/21/chartex" xmlns:cx3="http://schemas.microsoft.com/office/drawing/2016/5/9/chartex" xmlns:cx4="http://schemas.microsoft.com/office/drawing/2016/5/10/chartex" xmlns:cx5="http://schemas.microsoft.com/office/drawing/2016/5/11/chartex" xmlns:cx6="http://schemas.microsoft.com/office/drawing/2016/5/12/chartex" xmlns:cx7="http://schemas.microsoft.com/office/drawing/2016/5/13/chartex" xmlns:cx8="http://schemas.microsoft.com/office/drawing/2016/5/14/chartex" xmlns:mc="http://schemas.openxmlformats.org/markup-compatibility/2006" xmlns:aink="http://schemas.microsoft.com/office/drawing/2016/ink" xmlns:am3d="http://schemas.microsoft.com/office/drawing/2017/model3d" xmlns:o="urn:schemas-microsoft-com:office:office" xmlns:r="http://schemas.openxmlformats.org/officeDocument/2006/relationships" xmlns:m="http://schemas.openxmlformats.org/officeDocument/2006/math" xmlns:v="urn:schemas-microsoft-com:vml" xmlns:wp14="http://schemas.microsoft.com/office/word/2010/wordprocessingDrawing" xmlns:wp="http://schemas.openxmlformats.org/drawingml/2006/wordprocessingDrawing" xmlns:w10="urn:schemas-microsoft-com:office:word" xmlns:w="http://schemas.openxmlformats.org/wordprocessingml/2006/main" xmlns:w14="http://schemas.microsoft.com/office/word/2010/wordml" xmlns:w15="http://schemas.microsoft.com/office/word/2012/wordml" xmlns:w16cid="http://schemas.microsoft.com/office/word/2016/wordml/cid" xmlns:w16se="http://schemas.microsoft.com/office/word/2015/wordml/symex" xmlns:wpg="http://schemas.microsoft.com/office/word/2010/wordprocessingGroup" xmlns:wpi="http://schemas.microsoft.com/office/word/2010/wordprocessingInk" xmlns:wne="http://schemas.microsoft.com/office/word/2006/wordml" xmlns:wps="http://schemas.microsoft.com/office/word/2010/wordprocessingShape" mc:Ignorable="w14 w15 w16se w16cid wp14">
-  <w:p>
-    <w:pPr>
-      <w:pStyle w:val="Kopfzeile"/>
-    </w:pPr>
-  </w:p>
-</w:hdr>
-</file>
-
-<file path=word/header2.xml><?xml version="1.0" encoding="utf-8"?>
 <w:hdr xmlns:wpc="http://schemas.microsoft.com/office/word/2010/wordprocessingCanvas" xmlns:cx="http://schemas.microsoft.com/office/drawing/2014/chartex" xmlns:cx1="http://schemas.microsoft.com/office/drawing/2015/9/8/chartex" xmlns:cx2="http://schemas.microsoft.com/office/drawing/2015/10/21/chartex" xmlns:cx3="http://schemas.microsoft.com/office/drawing/2016/5/9/chartex" xmlns:cx4="http://schemas.microsoft.com/office/drawing/2016/5/10/chartex" xmlns:cx5="http://schemas.microsoft.com/office/drawing/2016/5/11/chartex" xmlns:cx6="http://schemas.microsoft.com/office/drawing/2016/5/12/chartex" xmlns:cx7="http://schemas.microsoft.com/office/drawing/2016/5/13/chartex" xmlns:cx8="http://schemas.microsoft.com/office/drawing/2016/5/14/chartex" xmlns:mc="http://schemas.openxmlformats.org/markup-compatibility/2006" xmlns:aink="http://schemas.microsoft.com/office/drawing/2016/ink" xmlns:am3d="http://schemas.microsoft.com/office/drawing/2017/model3d" xmlns:o="urn:schemas-microsoft-com:office:office" xmlns:r="http://schemas.openxmlformats.org/officeDocument/2006/relationships" xmlns:m="http://schemas.openxmlformats.org/officeDocument/2006/math" xmlns:v="urn:schemas-microsoft-com:vml" xmlns:wp14="http://schemas.microsoft.com/office/word/2010/wordprocessingDrawing" xmlns:wp="http://schemas.openxmlformats.org/drawingml/2006/wordprocessingDrawing" xmlns:w10="urn:schemas-microsoft-com:office:word" xmlns:w="http://schemas.openxmlformats.org/wordprocessingml/2006/main" xmlns:w14="http://schemas.microsoft.com/office/word/2010/wordml" xmlns:w15="http://schemas.microsoft.com/office/word/2012/wordml" xmlns:w16cid="http://schemas.microsoft.com/office/word/2016/wordml/cid" xmlns:w16se="http://schemas.microsoft.com/office/word/2015/wordml/symex" xmlns:wpg="http://schemas.microsoft.com/office/word/2010/wordprocessingGroup" xmlns:wpi="http://schemas.microsoft.com/office/word/2010/wordprocessingInk" xmlns:wne="http://schemas.microsoft.com/office/word/2006/wordml" xmlns:wps="http://schemas.microsoft.com/office/word/2010/wordprocessingShape" mc:Ignorable="w14 w15 w16se w16cid wp14">
   <w:p>
     <w:pPr>
@@ -23280,7 +26389,10 @@
       <w:ptab w:relativeTo="margin" w:alignment="right" w:leader="none"/>
     </w:r>
     <w:r>
-      <w:t>Dokumentation 0.5</w:t>
+      <w:t>Dokumentation 0.</w:t>
+    </w:r>
+    <w:r>
+      <w:t>8</w:t>
     </w:r>
   </w:p>
   <w:p>
@@ -23297,16 +26409,6 @@
       <w:tab/>
       <w:t>Informations-Webseite</w:t>
     </w:r>
-  </w:p>
-</w:hdr>
-</file>
-
-<file path=word/header3.xml><?xml version="1.0" encoding="utf-8"?>
-<w:hdr xmlns:wpc="http://schemas.microsoft.com/office/word/2010/wordprocessingCanvas" xmlns:cx="http://schemas.microsoft.com/office/drawing/2014/chartex" xmlns:cx1="http://schemas.microsoft.com/office/drawing/2015/9/8/chartex" xmlns:cx2="http://schemas.microsoft.com/office/drawing/2015/10/21/chartex" xmlns:cx3="http://schemas.microsoft.com/office/drawing/2016/5/9/chartex" xmlns:cx4="http://schemas.microsoft.com/office/drawing/2016/5/10/chartex" xmlns:cx5="http://schemas.microsoft.com/office/drawing/2016/5/11/chartex" xmlns:cx6="http://schemas.microsoft.com/office/drawing/2016/5/12/chartex" xmlns:cx7="http://schemas.microsoft.com/office/drawing/2016/5/13/chartex" xmlns:cx8="http://schemas.microsoft.com/office/drawing/2016/5/14/chartex" xmlns:mc="http://schemas.openxmlformats.org/markup-compatibility/2006" xmlns:aink="http://schemas.microsoft.com/office/drawing/2016/ink" xmlns:am3d="http://schemas.microsoft.com/office/drawing/2017/model3d" xmlns:o="urn:schemas-microsoft-com:office:office" xmlns:r="http://schemas.openxmlformats.org/officeDocument/2006/relationships" xmlns:m="http://schemas.openxmlformats.org/officeDocument/2006/math" xmlns:v="urn:schemas-microsoft-com:vml" xmlns:wp14="http://schemas.microsoft.com/office/word/2010/wordprocessingDrawing" xmlns:wp="http://schemas.openxmlformats.org/drawingml/2006/wordprocessingDrawing" xmlns:w10="urn:schemas-microsoft-com:office:word" xmlns:w="http://schemas.openxmlformats.org/wordprocessingml/2006/main" xmlns:w14="http://schemas.microsoft.com/office/word/2010/wordml" xmlns:w15="http://schemas.microsoft.com/office/word/2012/wordml" xmlns:w16cid="http://schemas.microsoft.com/office/word/2016/wordml/cid" xmlns:w16se="http://schemas.microsoft.com/office/word/2015/wordml/symex" xmlns:wpg="http://schemas.microsoft.com/office/word/2010/wordprocessingGroup" xmlns:wpi="http://schemas.microsoft.com/office/word/2010/wordprocessingInk" xmlns:wne="http://schemas.microsoft.com/office/word/2006/wordml" xmlns:wps="http://schemas.microsoft.com/office/word/2010/wordprocessingShape" mc:Ignorable="w14 w15 w16se w16cid wp14">
-  <w:p>
-    <w:pPr>
-      <w:pStyle w:val="Kopfzeile"/>
-    </w:pPr>
   </w:p>
 </w:hdr>
 </file>
@@ -28552,7 +31654,7 @@
 </file>
 
 <file path=customXml/itemProps2.xml><?xml version="1.0" encoding="utf-8"?>
-<ds:datastoreItem xmlns:ds="http://schemas.openxmlformats.org/officeDocument/2006/customXml" ds:itemID="{713F9B3E-AB69-4741-89EC-0D0E5FEA725A}">
+<ds:datastoreItem xmlns:ds="http://schemas.openxmlformats.org/officeDocument/2006/customXml" ds:itemID="{CCEA78AE-48C1-4DE8-B414-CBFC842BE463}">
   <ds:schemaRefs>
     <ds:schemaRef ds:uri="http://schemas.openxmlformats.org/officeDocument/2006/bibliography"/>
   </ds:schemaRefs>

</xml_diff>